<commit_message>
Changes on 12th Feb
</commit_message>
<xml_diff>
--- a/UiPath.docx
+++ b/UiPath.docx
@@ -143,25 +143,7 @@
           <w:szCs w:val="52"/>
           <w:lang w:val="en-US"/>
         </w:rPr>
-        <w:t xml:space="preserve">RPA </w:t>
-      </w:r>
-      <w:proofErr w:type="gramStart"/>
-      <w:r>
-        <w:rPr>
-          <w:sz w:val="52"/>
-          <w:szCs w:val="52"/>
-          <w:lang w:val="en-US"/>
-        </w:rPr>
-        <w:t>Lead</w:t>
-      </w:r>
-      <w:proofErr w:type="gramEnd"/>
-      <w:r>
-        <w:rPr>
-          <w:sz w:val="52"/>
-          <w:szCs w:val="52"/>
-          <w:lang w:val="en-US"/>
-        </w:rPr>
-        <w:t xml:space="preserve"> </w:t>
+        <w:t xml:space="preserve">RPA Lead </w:t>
       </w:r>
     </w:p>
     <w:p>
@@ -221,25 +203,7 @@
           <w:szCs w:val="52"/>
           <w:lang w:val="en-US"/>
         </w:rPr>
-        <w:t xml:space="preserve">Creation of PDD (Process Definition </w:t>
-      </w:r>
-      <w:proofErr w:type="gramStart"/>
-      <w:r>
-        <w:rPr>
-          <w:sz w:val="52"/>
-          <w:szCs w:val="52"/>
-          <w:lang w:val="en-US"/>
-        </w:rPr>
-        <w:t>Document )</w:t>
-      </w:r>
-      <w:proofErr w:type="gramEnd"/>
-      <w:r>
-        <w:rPr>
-          <w:sz w:val="52"/>
-          <w:szCs w:val="52"/>
-          <w:lang w:val="en-US"/>
-        </w:rPr>
-        <w:t xml:space="preserve"> – RPA Business Analyst &amp; Client</w:t>
+        <w:t>Creation of PDD (Process Definition Document ) – RPA Business Analyst &amp; Client</w:t>
       </w:r>
     </w:p>
     <w:p>
@@ -1068,6 +1032,543 @@
         </w:rPr>
         <w:t>Reporting</w:t>
       </w:r>
+    </w:p>
+    <w:p>
+      <w:pPr>
+        <w:rPr>
+          <w:sz w:val="52"/>
+          <w:szCs w:val="52"/>
+          <w:lang w:val="en-US"/>
+        </w:rPr>
+      </w:pPr>
+    </w:p>
+    <w:p>
+      <w:pPr>
+        <w:pBdr>
+          <w:bottom w:val="single" w:sz="6" w:space="1" w:color="auto"/>
+        </w:pBdr>
+        <w:rPr>
+          <w:sz w:val="52"/>
+          <w:szCs w:val="52"/>
+          <w:lang w:val="en-US"/>
+        </w:rPr>
+      </w:pPr>
+    </w:p>
+    <w:p>
+      <w:pPr>
+        <w:rPr>
+          <w:sz w:val="52"/>
+          <w:szCs w:val="52"/>
+          <w:lang w:val="en-US"/>
+        </w:rPr>
+      </w:pPr>
+    </w:p>
+    <w:p>
+      <w:pPr>
+        <w:rPr>
+          <w:sz w:val="52"/>
+          <w:szCs w:val="52"/>
+          <w:lang w:val="en-US"/>
+        </w:rPr>
+      </w:pPr>
+      <w:r>
+        <w:rPr>
+          <w:sz w:val="52"/>
+          <w:szCs w:val="52"/>
+          <w:lang w:val="en-US"/>
+        </w:rPr>
+        <w:t>Sequence – Step 1, Step2, Step----Step n</w:t>
+      </w:r>
+    </w:p>
+    <w:p>
+      <w:pPr>
+        <w:rPr>
+          <w:sz w:val="52"/>
+          <w:szCs w:val="52"/>
+          <w:lang w:val="en-US"/>
+        </w:rPr>
+      </w:pPr>
+      <w:r>
+        <w:rPr>
+          <w:sz w:val="52"/>
+          <w:szCs w:val="52"/>
+          <w:lang w:val="en-US"/>
+        </w:rPr>
+        <w:t xml:space="preserve">Flowchart - </w:t>
+      </w:r>
+      <w:r>
+        <w:rPr>
+          <w:sz w:val="52"/>
+          <w:szCs w:val="52"/>
+          <w:lang w:val="en-US"/>
+        </w:rPr>
+        <w:br/>
+        <w:t>State Machine – Entry, Condition, Triggers</w:t>
+      </w:r>
+    </w:p>
+    <w:p>
+      <w:pPr>
+        <w:pBdr>
+          <w:bottom w:val="single" w:sz="6" w:space="1" w:color="auto"/>
+        </w:pBdr>
+        <w:rPr>
+          <w:sz w:val="52"/>
+          <w:szCs w:val="52"/>
+          <w:lang w:val="en-US"/>
+        </w:rPr>
+      </w:pPr>
+    </w:p>
+    <w:p>
+      <w:pPr>
+        <w:rPr>
+          <w:sz w:val="52"/>
+          <w:szCs w:val="52"/>
+          <w:lang w:val="en-US"/>
+        </w:rPr>
+      </w:pPr>
+    </w:p>
+    <w:p>
+      <w:pPr>
+        <w:rPr>
+          <w:sz w:val="52"/>
+          <w:szCs w:val="52"/>
+          <w:lang w:val="en-US"/>
+        </w:rPr>
+      </w:pPr>
+      <w:r>
+        <w:rPr>
+          <w:sz w:val="52"/>
+          <w:szCs w:val="52"/>
+          <w:lang w:val="en-US"/>
+        </w:rPr>
+        <w:t>Variable – Scope of the variable is to workflow</w:t>
+      </w:r>
+    </w:p>
+    <w:p>
+      <w:pPr>
+        <w:rPr>
+          <w:sz w:val="52"/>
+          <w:szCs w:val="52"/>
+          <w:lang w:val="en-US"/>
+        </w:rPr>
+      </w:pPr>
+    </w:p>
+    <w:p>
+      <w:pPr>
+        <w:rPr>
+          <w:sz w:val="52"/>
+          <w:szCs w:val="52"/>
+          <w:lang w:val="en-US"/>
+        </w:rPr>
+      </w:pPr>
+      <w:r>
+        <w:rPr>
+          <w:sz w:val="52"/>
+          <w:szCs w:val="52"/>
+          <w:lang w:val="en-US"/>
+        </w:rPr>
+        <w:t xml:space="preserve">Most Common Variable Types – </w:t>
+      </w:r>
+    </w:p>
+    <w:p>
+      <w:pPr>
+        <w:rPr>
+          <w:sz w:val="52"/>
+          <w:szCs w:val="52"/>
+          <w:lang w:val="en-US"/>
+        </w:rPr>
+      </w:pPr>
+      <w:r>
+        <w:rPr>
+          <w:sz w:val="52"/>
+          <w:szCs w:val="52"/>
+          <w:lang w:val="en-US"/>
+        </w:rPr>
+        <w:t>String – Word  - “”</w:t>
+      </w:r>
+    </w:p>
+    <w:p>
+      <w:pPr>
+        <w:rPr>
+          <w:sz w:val="52"/>
+          <w:szCs w:val="52"/>
+          <w:lang w:val="en-US"/>
+        </w:rPr>
+      </w:pPr>
+      <w:r>
+        <w:rPr>
+          <w:sz w:val="52"/>
+          <w:szCs w:val="52"/>
+          <w:lang w:val="en-US"/>
+        </w:rPr>
+        <w:t>Int32 – Numbers</w:t>
+      </w:r>
+    </w:p>
+    <w:p>
+      <w:pPr>
+        <w:rPr>
+          <w:sz w:val="52"/>
+          <w:szCs w:val="52"/>
+          <w:lang w:val="en-US"/>
+        </w:rPr>
+      </w:pPr>
+      <w:r>
+        <w:rPr>
+          <w:sz w:val="52"/>
+          <w:szCs w:val="52"/>
+          <w:lang w:val="en-US"/>
+        </w:rPr>
+        <w:t>Double – decimal numbers</w:t>
+      </w:r>
+    </w:p>
+    <w:p>
+      <w:pPr>
+        <w:rPr>
+          <w:sz w:val="52"/>
+          <w:szCs w:val="52"/>
+          <w:lang w:val="en-US"/>
+        </w:rPr>
+      </w:pPr>
+      <w:r>
+        <w:rPr>
+          <w:sz w:val="52"/>
+          <w:szCs w:val="52"/>
+          <w:lang w:val="en-US"/>
+        </w:rPr>
+        <w:lastRenderedPageBreak/>
+        <w:t>Boolean – True or False</w:t>
+      </w:r>
+    </w:p>
+    <w:p>
+      <w:pPr>
+        <w:rPr>
+          <w:sz w:val="52"/>
+          <w:szCs w:val="52"/>
+          <w:lang w:val="en-US"/>
+        </w:rPr>
+      </w:pPr>
+      <w:r>
+        <w:rPr>
+          <w:sz w:val="52"/>
+          <w:szCs w:val="52"/>
+          <w:lang w:val="en-US"/>
+        </w:rPr>
+        <w:t>Array (String/Int/Boolean…etc) = {“”,””,””,””}</w:t>
+      </w:r>
+    </w:p>
+    <w:p>
+      <w:pPr>
+        <w:rPr>
+          <w:sz w:val="52"/>
+          <w:szCs w:val="52"/>
+          <w:lang w:val="en-US"/>
+        </w:rPr>
+      </w:pPr>
+      <w:r>
+        <w:rPr>
+          <w:sz w:val="52"/>
+          <w:szCs w:val="52"/>
+          <w:lang w:val="en-US"/>
+        </w:rPr>
+        <w:t>Object = Store any kind</w:t>
+      </w:r>
+    </w:p>
+    <w:p>
+      <w:pPr>
+        <w:rPr>
+          <w:sz w:val="52"/>
+          <w:szCs w:val="52"/>
+          <w:lang w:val="en-US"/>
+        </w:rPr>
+      </w:pPr>
+    </w:p>
+    <w:p>
+      <w:pPr>
+        <w:rPr>
+          <w:sz w:val="52"/>
+          <w:szCs w:val="52"/>
+          <w:lang w:val="en-US"/>
+        </w:rPr>
+      </w:pPr>
+      <w:r>
+        <w:rPr>
+          <w:sz w:val="52"/>
+          <w:szCs w:val="52"/>
+          <w:lang w:val="en-US"/>
+        </w:rPr>
+        <w:t>DataTable</w:t>
+      </w:r>
+    </w:p>
+    <w:p>
+      <w:pPr>
+        <w:rPr>
+          <w:sz w:val="52"/>
+          <w:szCs w:val="52"/>
+          <w:lang w:val="en-US"/>
+        </w:rPr>
+      </w:pPr>
+      <w:r>
+        <w:rPr>
+          <w:sz w:val="52"/>
+          <w:szCs w:val="52"/>
+          <w:lang w:val="en-US"/>
+        </w:rPr>
+        <w:t>Dictionary</w:t>
+      </w:r>
+    </w:p>
+    <w:p>
+      <w:pPr>
+        <w:rPr>
+          <w:sz w:val="52"/>
+          <w:szCs w:val="52"/>
+          <w:lang w:val="en-US"/>
+        </w:rPr>
+      </w:pPr>
+      <w:r>
+        <w:rPr>
+          <w:sz w:val="52"/>
+          <w:szCs w:val="52"/>
+          <w:lang w:val="en-US"/>
+        </w:rPr>
+        <w:t>MailMessage</w:t>
+      </w:r>
+    </w:p>
+    <w:p>
+      <w:pPr>
+        <w:rPr>
+          <w:sz w:val="52"/>
+          <w:szCs w:val="52"/>
+          <w:lang w:val="en-US"/>
+        </w:rPr>
+      </w:pPr>
+      <w:r>
+        <w:rPr>
+          <w:sz w:val="52"/>
+          <w:szCs w:val="52"/>
+          <w:lang w:val="en-US"/>
+        </w:rPr>
+        <w:t>JObject</w:t>
+      </w:r>
+    </w:p>
+    <w:p>
+      <w:pPr>
+        <w:rPr>
+          <w:sz w:val="52"/>
+          <w:szCs w:val="52"/>
+          <w:lang w:val="en-US"/>
+        </w:rPr>
+      </w:pPr>
+      <w:r>
+        <w:rPr>
+          <w:sz w:val="52"/>
+          <w:szCs w:val="52"/>
+          <w:lang w:val="en-US"/>
+        </w:rPr>
+        <w:t>XDocument</w:t>
+      </w:r>
+    </w:p>
+    <w:p>
+      <w:pPr>
+        <w:rPr>
+          <w:sz w:val="52"/>
+          <w:szCs w:val="52"/>
+          <w:lang w:val="en-US"/>
+        </w:rPr>
+      </w:pPr>
+    </w:p>
+    <w:p>
+      <w:pPr>
+        <w:rPr>
+          <w:sz w:val="52"/>
+          <w:szCs w:val="52"/>
+          <w:lang w:val="en-US"/>
+        </w:rPr>
+      </w:pPr>
+      <w:r>
+        <w:rPr>
+          <w:sz w:val="52"/>
+          <w:szCs w:val="52"/>
+          <w:lang w:val="en-US"/>
+        </w:rPr>
+        <w:t xml:space="preserve">Scope : </w:t>
+      </w:r>
+    </w:p>
+    <w:p>
+      <w:pPr>
+        <w:rPr>
+          <w:sz w:val="52"/>
+          <w:szCs w:val="52"/>
+          <w:lang w:val="en-US"/>
+        </w:rPr>
+      </w:pPr>
+    </w:p>
+    <w:p>
+      <w:pPr>
+        <w:rPr>
+          <w:sz w:val="52"/>
+          <w:szCs w:val="52"/>
+          <w:lang w:val="en-US"/>
+        </w:rPr>
+      </w:pPr>
+      <w:r>
+        <w:rPr>
+          <w:sz w:val="52"/>
+          <w:szCs w:val="52"/>
+          <w:lang w:val="en-US"/>
+        </w:rPr>
+        <w:t>Assigning – Assign/Multiple Assign</w:t>
+      </w:r>
+    </w:p>
+    <w:p>
+      <w:pPr>
+        <w:rPr>
+          <w:sz w:val="52"/>
+          <w:szCs w:val="52"/>
+          <w:lang w:val="en-US"/>
+        </w:rPr>
+      </w:pPr>
+    </w:p>
+    <w:p>
+      <w:pPr>
+        <w:rPr>
+          <w:sz w:val="52"/>
+          <w:szCs w:val="52"/>
+          <w:lang w:val="en-US"/>
+        </w:rPr>
+      </w:pPr>
+      <w:r>
+        <w:rPr>
+          <w:sz w:val="52"/>
+          <w:szCs w:val="52"/>
+          <w:lang w:val="en-US"/>
+        </w:rPr>
+        <w:t>Creation : Create it from variables / Ctrl +k</w:t>
+      </w:r>
+    </w:p>
+    <w:p>
+      <w:pPr>
+        <w:pBdr>
+          <w:bottom w:val="single" w:sz="6" w:space="1" w:color="auto"/>
+        </w:pBdr>
+        <w:rPr>
+          <w:sz w:val="52"/>
+          <w:szCs w:val="52"/>
+          <w:lang w:val="en-US"/>
+        </w:rPr>
+      </w:pPr>
+    </w:p>
+    <w:p>
+      <w:pPr>
+        <w:rPr>
+          <w:sz w:val="52"/>
+          <w:szCs w:val="52"/>
+          <w:lang w:val="en-US"/>
+        </w:rPr>
+      </w:pPr>
+    </w:p>
+    <w:p>
+      <w:pPr>
+        <w:rPr>
+          <w:sz w:val="52"/>
+          <w:szCs w:val="52"/>
+          <w:lang w:val="en-US"/>
+        </w:rPr>
+      </w:pPr>
+    </w:p>
+    <w:p>
+      <w:pPr>
+        <w:rPr>
+          <w:sz w:val="52"/>
+          <w:szCs w:val="52"/>
+          <w:lang w:val="en-US"/>
+        </w:rPr>
+      </w:pPr>
+      <w:r>
+        <w:rPr>
+          <w:sz w:val="52"/>
+          <w:szCs w:val="52"/>
+          <w:lang w:val="en-US"/>
+        </w:rPr>
+        <w:t>If</w:t>
+      </w:r>
+      <w:r>
+        <w:rPr>
+          <w:sz w:val="52"/>
+          <w:szCs w:val="52"/>
+          <w:lang w:val="en-US"/>
+        </w:rPr>
+        <w:br/>
+      </w:r>
+      <w:r>
+        <w:rPr>
+          <w:sz w:val="52"/>
+          <w:szCs w:val="52"/>
+          <w:lang w:val="en-US"/>
+        </w:rPr>
+        <w:br/>
+        <w:t>Condition = Result will be boolen</w:t>
+      </w:r>
+    </w:p>
+    <w:p>
+      <w:pPr>
+        <w:rPr>
+          <w:sz w:val="52"/>
+          <w:szCs w:val="52"/>
+          <w:lang w:val="en-US"/>
+        </w:rPr>
+      </w:pPr>
+    </w:p>
+    <w:p>
+      <w:pPr>
+        <w:rPr>
+          <w:sz w:val="52"/>
+          <w:szCs w:val="52"/>
+          <w:lang w:val="en-US"/>
+        </w:rPr>
+      </w:pPr>
+      <w:r>
+        <w:rPr>
+          <w:sz w:val="52"/>
+          <w:szCs w:val="52"/>
+          <w:lang w:val="en-US"/>
+        </w:rPr>
+        <w:t>If Satisfied (True) - Then Block</w:t>
+      </w:r>
+    </w:p>
+    <w:p>
+      <w:pPr>
+        <w:rPr>
+          <w:sz w:val="52"/>
+          <w:szCs w:val="52"/>
+          <w:lang w:val="en-US"/>
+        </w:rPr>
+      </w:pPr>
+      <w:r>
+        <w:rPr>
+          <w:sz w:val="52"/>
+          <w:szCs w:val="52"/>
+          <w:lang w:val="en-US"/>
+        </w:rPr>
+        <w:t>Not Satisfied (False) - Else Block</w:t>
+      </w:r>
+    </w:p>
+    <w:p>
+      <w:pPr>
+        <w:rPr>
+          <w:sz w:val="52"/>
+          <w:szCs w:val="52"/>
+          <w:lang w:val="en-US"/>
+        </w:rPr>
+      </w:pPr>
+    </w:p>
+    <w:p>
+      <w:pPr>
+        <w:rPr>
+          <w:sz w:val="52"/>
+          <w:szCs w:val="52"/>
+          <w:lang w:val="en-US"/>
+        </w:rPr>
+      </w:pPr>
     </w:p>
     <w:sectPr>
       <w:pgSz w:w="11906" w:h="16838"/>
@@ -1737,6 +2238,74 @@
       <w:contextualSpacing/>
     </w:pPr>
   </w:style>
+  <w:style w:type="character" w:styleId="CommentReference">
+    <w:name w:val="annotation reference"/>
+    <w:basedOn w:val="DefaultParagraphFont"/>
+    <w:uiPriority w:val="99"/>
+    <w:semiHidden/>
+    <w:unhideWhenUsed/>
+    <w:rsid w:val="00B4525B"/>
+    <w:rPr>
+      <w:sz w:val="16"/>
+      <w:szCs w:val="16"/>
+    </w:rPr>
+  </w:style>
+  <w:style w:type="paragraph" w:styleId="CommentText">
+    <w:name w:val="annotation text"/>
+    <w:basedOn w:val="Normal"/>
+    <w:link w:val="CommentTextChar"/>
+    <w:uiPriority w:val="99"/>
+    <w:semiHidden/>
+    <w:unhideWhenUsed/>
+    <w:rsid w:val="00B4525B"/>
+    <w:pPr>
+      <w:spacing w:line="240" w:lineRule="auto"/>
+    </w:pPr>
+    <w:rPr>
+      <w:sz w:val="20"/>
+      <w:szCs w:val="20"/>
+    </w:rPr>
+  </w:style>
+  <w:style w:type="character" w:customStyle="1" w:styleId="CommentTextChar">
+    <w:name w:val="Comment Text Char"/>
+    <w:basedOn w:val="DefaultParagraphFont"/>
+    <w:link w:val="CommentText"/>
+    <w:uiPriority w:val="99"/>
+    <w:semiHidden/>
+    <w:rsid w:val="00B4525B"/>
+    <w:rPr>
+      <w:sz w:val="20"/>
+      <w:szCs w:val="20"/>
+    </w:rPr>
+  </w:style>
+  <w:style w:type="paragraph" w:styleId="CommentSubject">
+    <w:name w:val="annotation subject"/>
+    <w:basedOn w:val="CommentText"/>
+    <w:next w:val="CommentText"/>
+    <w:link w:val="CommentSubjectChar"/>
+    <w:uiPriority w:val="99"/>
+    <w:semiHidden/>
+    <w:unhideWhenUsed/>
+    <w:rsid w:val="00B4525B"/>
+    <w:rPr>
+      <w:b/>
+      <w:bCs/>
+    </w:rPr>
+  </w:style>
+  <w:style w:type="character" w:customStyle="1" w:styleId="CommentSubjectChar">
+    <w:name w:val="Comment Subject Char"/>
+    <w:basedOn w:val="CommentTextChar"/>
+    <w:link w:val="CommentSubject"/>
+    <w:uiPriority w:val="99"/>
+    <w:semiHidden/>
+    <w:rsid w:val="00B4525B"/>
+    <w:rPr>
+      <w:b/>
+      <w:bCs/>
+      <w:sz w:val="20"/>
+      <w:szCs w:val="20"/>
+    </w:rPr>
+  </w:style>
 </w:styles>
 </file>
 

</xml_diff>

<commit_message>
Changes on 13th Feb
</commit_message>
<xml_diff>
--- a/UiPath.docx
+++ b/UiPath.docx
@@ -1554,21 +1554,423 @@
     </w:p>
     <w:p>
       <w:pPr>
-        <w:rPr>
-          <w:sz w:val="52"/>
-          <w:szCs w:val="52"/>
-          <w:lang w:val="en-US"/>
-        </w:rPr>
-      </w:pPr>
-    </w:p>
-    <w:p>
-      <w:pPr>
-        <w:rPr>
-          <w:sz w:val="52"/>
-          <w:szCs w:val="52"/>
-          <w:lang w:val="en-US"/>
-        </w:rPr>
-      </w:pPr>
+        <w:pBdr>
+          <w:bottom w:val="single" w:sz="6" w:space="1" w:color="auto"/>
+        </w:pBdr>
+        <w:rPr>
+          <w:sz w:val="52"/>
+          <w:szCs w:val="52"/>
+          <w:lang w:val="en-US"/>
+        </w:rPr>
+      </w:pPr>
+    </w:p>
+    <w:p>
+      <w:pPr>
+        <w:rPr>
+          <w:sz w:val="52"/>
+          <w:szCs w:val="52"/>
+          <w:lang w:val="en-US"/>
+        </w:rPr>
+      </w:pPr>
+    </w:p>
+    <w:p>
+      <w:pPr>
+        <w:rPr>
+          <w:sz w:val="52"/>
+          <w:szCs w:val="52"/>
+          <w:lang w:val="en-US"/>
+        </w:rPr>
+      </w:pPr>
+      <w:r>
+        <w:rPr>
+          <w:sz w:val="52"/>
+          <w:szCs w:val="52"/>
+          <w:lang w:val="en-US"/>
+        </w:rPr>
+        <w:t>Loops</w:t>
+      </w:r>
+    </w:p>
+    <w:p>
+      <w:pPr>
+        <w:rPr>
+          <w:sz w:val="52"/>
+          <w:szCs w:val="52"/>
+          <w:lang w:val="en-US"/>
+        </w:rPr>
+      </w:pPr>
+    </w:p>
+    <w:p>
+      <w:pPr>
+        <w:pStyle w:val="ListParagraph"/>
+        <w:numPr>
+          <w:ilvl w:val="0"/>
+          <w:numId w:val="3"/>
+        </w:numPr>
+        <w:rPr>
+          <w:sz w:val="52"/>
+          <w:szCs w:val="52"/>
+          <w:lang w:val="en-US"/>
+        </w:rPr>
+      </w:pPr>
+      <w:r>
+        <w:rPr>
+          <w:sz w:val="52"/>
+          <w:szCs w:val="52"/>
+          <w:lang w:val="en-US"/>
+        </w:rPr>
+        <w:t>Repeat</w:t>
+      </w:r>
+      <w:r>
+        <w:rPr>
+          <w:sz w:val="52"/>
+          <w:szCs w:val="52"/>
+          <w:lang w:val="en-US"/>
+        </w:rPr>
+        <w:t xml:space="preserve"> Number of Times</w:t>
+      </w:r>
+    </w:p>
+    <w:p>
+      <w:pPr>
+        <w:rPr>
+          <w:sz w:val="52"/>
+          <w:szCs w:val="52"/>
+          <w:lang w:val="en-US"/>
+        </w:rPr>
+      </w:pPr>
+    </w:p>
+    <w:p>
+      <w:pPr>
+        <w:rPr>
+          <w:sz w:val="52"/>
+          <w:szCs w:val="52"/>
+          <w:lang w:val="en-US"/>
+        </w:rPr>
+      </w:pPr>
+      <w:r>
+        <w:rPr>
+          <w:sz w:val="52"/>
+          <w:szCs w:val="52"/>
+          <w:lang w:val="en-US"/>
+        </w:rPr>
+        <w:t xml:space="preserve">Array, Data Table, Excel Column, Emails, </w:t>
+      </w:r>
+    </w:p>
+    <w:p>
+      <w:pPr>
+        <w:pStyle w:val="ListParagraph"/>
+        <w:numPr>
+          <w:ilvl w:val="0"/>
+          <w:numId w:val="3"/>
+        </w:numPr>
+        <w:rPr>
+          <w:sz w:val="52"/>
+          <w:szCs w:val="52"/>
+          <w:lang w:val="en-US"/>
+        </w:rPr>
+      </w:pPr>
+      <w:r>
+        <w:rPr>
+          <w:sz w:val="52"/>
+          <w:szCs w:val="52"/>
+          <w:lang w:val="en-US"/>
+        </w:rPr>
+        <w:t>For Each</w:t>
+      </w:r>
+    </w:p>
+    <w:p>
+      <w:pPr>
+        <w:pStyle w:val="ListParagraph"/>
+        <w:numPr>
+          <w:ilvl w:val="0"/>
+          <w:numId w:val="3"/>
+        </w:numPr>
+        <w:rPr>
+          <w:sz w:val="52"/>
+          <w:szCs w:val="52"/>
+          <w:lang w:val="en-US"/>
+        </w:rPr>
+      </w:pPr>
+      <w:r>
+        <w:rPr>
+          <w:sz w:val="52"/>
+          <w:szCs w:val="52"/>
+          <w:lang w:val="en-US"/>
+        </w:rPr>
+        <w:lastRenderedPageBreak/>
+        <w:t>While &amp; Do While</w:t>
+      </w:r>
+    </w:p>
+    <w:p>
+      <w:pPr>
+        <w:pStyle w:val="ListParagraph"/>
+        <w:numPr>
+          <w:ilvl w:val="1"/>
+          <w:numId w:val="3"/>
+        </w:numPr>
+        <w:rPr>
+          <w:sz w:val="52"/>
+          <w:szCs w:val="52"/>
+          <w:lang w:val="en-US"/>
+        </w:rPr>
+      </w:pPr>
+      <w:r>
+        <w:rPr>
+          <w:sz w:val="52"/>
+          <w:szCs w:val="52"/>
+          <w:lang w:val="en-US"/>
+        </w:rPr>
+        <w:t>While – Repeat the loop until condition fails</w:t>
+      </w:r>
+    </w:p>
+    <w:p>
+      <w:pPr>
+        <w:pStyle w:val="ListParagraph"/>
+        <w:numPr>
+          <w:ilvl w:val="1"/>
+          <w:numId w:val="3"/>
+        </w:numPr>
+        <w:rPr>
+          <w:sz w:val="52"/>
+          <w:szCs w:val="52"/>
+          <w:lang w:val="en-US"/>
+        </w:rPr>
+      </w:pPr>
+      <w:r>
+        <w:rPr>
+          <w:sz w:val="52"/>
+          <w:szCs w:val="52"/>
+          <w:lang w:val="en-US"/>
+        </w:rPr>
+        <w:t>Do While – execute the loop and then check the condition</w:t>
+      </w:r>
+    </w:p>
+    <w:p>
+      <w:pPr>
+        <w:pStyle w:val="ListParagraph"/>
+        <w:ind w:left="1080"/>
+        <w:rPr>
+          <w:sz w:val="52"/>
+          <w:szCs w:val="52"/>
+          <w:lang w:val="en-US"/>
+        </w:rPr>
+      </w:pPr>
+    </w:p>
+    <w:p>
+      <w:pPr>
+        <w:pStyle w:val="ListParagraph"/>
+        <w:ind w:left="1080"/>
+        <w:rPr>
+          <w:sz w:val="52"/>
+          <w:szCs w:val="52"/>
+          <w:lang w:val="en-US"/>
+        </w:rPr>
+      </w:pPr>
+    </w:p>
+    <w:p>
+      <w:pPr>
+        <w:pStyle w:val="ListParagraph"/>
+        <w:ind w:left="1080"/>
+        <w:rPr>
+          <w:sz w:val="52"/>
+          <w:szCs w:val="52"/>
+          <w:lang w:val="en-US"/>
+        </w:rPr>
+      </w:pPr>
+      <w:r>
+        <w:rPr>
+          <w:sz w:val="52"/>
+          <w:szCs w:val="52"/>
+          <w:lang w:val="en-US"/>
+        </w:rPr>
+        <w:t xml:space="preserve">Break - </w:t>
+      </w:r>
+      <w:r>
+        <w:rPr>
+          <w:sz w:val="52"/>
+          <w:szCs w:val="52"/>
+          <w:lang w:val="en-US"/>
+        </w:rPr>
+        <w:br/>
+        <w:t xml:space="preserve">Continue  - </w:t>
+      </w:r>
+    </w:p>
+    <w:p>
+      <w:pPr>
+        <w:pStyle w:val="ListParagraph"/>
+        <w:ind w:left="1080"/>
+        <w:rPr>
+          <w:sz w:val="52"/>
+          <w:szCs w:val="52"/>
+          <w:lang w:val="en-US"/>
+        </w:rPr>
+      </w:pPr>
+    </w:p>
+    <w:p>
+      <w:pPr>
+        <w:pStyle w:val="ListParagraph"/>
+        <w:ind w:left="1080"/>
+        <w:rPr>
+          <w:sz w:val="52"/>
+          <w:szCs w:val="52"/>
+          <w:lang w:val="en-US"/>
+        </w:rPr>
+      </w:pPr>
+    </w:p>
+    <w:p>
+      <w:pPr>
+        <w:pStyle w:val="ListParagraph"/>
+        <w:ind w:left="1080"/>
+        <w:rPr>
+          <w:sz w:val="52"/>
+          <w:szCs w:val="52"/>
+          <w:lang w:val="en-US"/>
+        </w:rPr>
+      </w:pPr>
+      <w:r>
+        <w:rPr>
+          <w:sz w:val="52"/>
+          <w:szCs w:val="52"/>
+          <w:lang w:val="en-US"/>
+        </w:rPr>
+        <w:t>Step1, Step 2 , Step 3, Break/Continue , Step 4 , step 5</w:t>
+      </w:r>
+    </w:p>
+    <w:p>
+      <w:pPr>
+        <w:pStyle w:val="ListParagraph"/>
+        <w:ind w:left="1080"/>
+        <w:rPr>
+          <w:sz w:val="52"/>
+          <w:szCs w:val="52"/>
+          <w:lang w:val="en-US"/>
+        </w:rPr>
+      </w:pPr>
+    </w:p>
+    <w:p>
+      <w:pPr>
+        <w:pStyle w:val="ListParagraph"/>
+        <w:ind w:left="1080"/>
+        <w:rPr>
+          <w:sz w:val="52"/>
+          <w:szCs w:val="52"/>
+          <w:lang w:val="en-US"/>
+        </w:rPr>
+      </w:pPr>
+    </w:p>
+    <w:p>
+      <w:pPr>
+        <w:pStyle w:val="ListParagraph"/>
+        <w:ind w:left="1080"/>
+        <w:rPr>
+          <w:sz w:val="52"/>
+          <w:szCs w:val="52"/>
+          <w:lang w:val="en-US"/>
+        </w:rPr>
+      </w:pPr>
+    </w:p>
+    <w:p>
+      <w:pPr>
+        <w:pStyle w:val="ListParagraph"/>
+        <w:ind w:left="1080"/>
+        <w:rPr>
+          <w:sz w:val="52"/>
+          <w:szCs w:val="52"/>
+          <w:lang w:val="en-US"/>
+        </w:rPr>
+      </w:pPr>
+      <w:r>
+        <w:rPr>
+          <w:sz w:val="52"/>
+          <w:szCs w:val="52"/>
+          <w:lang w:val="en-US"/>
+        </w:rPr>
+        <w:t>Switch</w:t>
+      </w:r>
+      <w:r>
+        <w:rPr>
+          <w:sz w:val="52"/>
+          <w:szCs w:val="52"/>
+          <w:lang w:val="en-US"/>
+        </w:rPr>
+        <w:br/>
+      </w:r>
+      <w:r>
+        <w:rPr>
+          <w:sz w:val="52"/>
+          <w:szCs w:val="52"/>
+          <w:lang w:val="en-US"/>
+        </w:rPr>
+        <w:br/>
+        <w:t>Case 1</w:t>
+      </w:r>
+    </w:p>
+    <w:p>
+      <w:pPr>
+        <w:pStyle w:val="ListParagraph"/>
+        <w:ind w:left="1080"/>
+        <w:rPr>
+          <w:sz w:val="52"/>
+          <w:szCs w:val="52"/>
+          <w:lang w:val="en-US"/>
+        </w:rPr>
+      </w:pPr>
+      <w:r>
+        <w:rPr>
+          <w:sz w:val="52"/>
+          <w:szCs w:val="52"/>
+          <w:lang w:val="en-US"/>
+        </w:rPr>
+        <w:t>Case 2</w:t>
+      </w:r>
+    </w:p>
+    <w:p>
+      <w:pPr>
+        <w:pStyle w:val="ListParagraph"/>
+        <w:ind w:left="1080"/>
+        <w:rPr>
+          <w:sz w:val="52"/>
+          <w:szCs w:val="52"/>
+          <w:lang w:val="en-US"/>
+        </w:rPr>
+      </w:pPr>
+    </w:p>
+    <w:p>
+      <w:pPr>
+        <w:pStyle w:val="ListParagraph"/>
+        <w:ind w:left="1080"/>
+        <w:rPr>
+          <w:sz w:val="52"/>
+          <w:szCs w:val="52"/>
+          <w:lang w:val="en-US"/>
+        </w:rPr>
+      </w:pPr>
+      <w:r>
+        <w:rPr>
+          <w:sz w:val="52"/>
+          <w:szCs w:val="52"/>
+          <w:lang w:val="en-US"/>
+        </w:rPr>
+        <w:t>Case n</w:t>
+      </w:r>
+    </w:p>
+    <w:p>
+      <w:pPr>
+        <w:pStyle w:val="ListParagraph"/>
+        <w:ind w:left="1080"/>
+        <w:rPr>
+          <w:sz w:val="52"/>
+          <w:szCs w:val="52"/>
+          <w:lang w:val="en-US"/>
+        </w:rPr>
+      </w:pPr>
+      <w:r>
+        <w:rPr>
+          <w:sz w:val="52"/>
+          <w:szCs w:val="52"/>
+          <w:lang w:val="en-US"/>
+        </w:rPr>
+        <w:t>Default</w:t>
+      </w:r>
     </w:p>
     <w:sectPr>
       <w:pgSz w:w="11906" w:h="16838"/>
@@ -1583,6 +1985,95 @@
 <file path=word/numbering.xml><?xml version="1.0" encoding="utf-8"?>
 <w:numbering xmlns:wpc="http://schemas.microsoft.com/office/word/2010/wordprocessingCanvas" xmlns:cx="http://schemas.microsoft.com/office/drawing/2014/chartex" xmlns:cx1="http://schemas.microsoft.com/office/drawing/2015/9/8/chartex" xmlns:cx2="http://schemas.microsoft.com/office/drawing/2015/10/21/chartex" xmlns:cx3="http://schemas.microsoft.com/office/drawing/2016/5/9/chartex" xmlns:cx4="http://schemas.microsoft.com/office/drawing/2016/5/10/chartex" xmlns:cx5="http://schemas.microsoft.com/office/drawing/2016/5/11/chartex" xmlns:cx6="http://schemas.microsoft.com/office/drawing/2016/5/12/chartex" xmlns:cx7="http://schemas.microsoft.com/office/drawing/2016/5/13/chartex" xmlns:cx8="http://schemas.microsoft.com/office/drawing/2016/5/14/chartex" xmlns:mc="http://schemas.openxmlformats.org/markup-compatibility/2006" xmlns:aink="http://schemas.microsoft.com/office/drawing/2016/ink" xmlns:am3d="http://schemas.microsoft.com/office/drawing/2017/model3d" xmlns:o="urn:schemas-microsoft-com:office:office" xmlns:oel="http://schemas.microsoft.com/office/2019/extlst" xmlns:r="http://schemas.openxmlformats.org/officeDocument/2006/relationships" xmlns:m="http://schemas.openxmlformats.org/officeDocument/2006/math" xmlns:v="urn:schemas-microsoft-com:vml" xmlns:wp14="http://schemas.microsoft.com/office/word/2010/wordprocessingDrawing" xmlns:wp="http://schemas.openxmlformats.org/drawingml/2006/wordprocessingDrawing" xmlns:w10="urn:schemas-microsoft-com:office:word" xmlns:w="http://schemas.openxmlformats.org/wordprocessingml/2006/main" xmlns:w14="http://schemas.microsoft.com/office/word/2010/wordml" xmlns:w15="http://schemas.microsoft.com/office/word/2012/wordml" xmlns:w16cex="http://schemas.microsoft.com/office/word/2018/wordml/cex" xmlns:w16cid="http://schemas.microsoft.com/office/word/2016/wordml/cid" xmlns:w16="http://schemas.microsoft.com/office/word/2018/wordml" xmlns:w16sdtdh="http://schemas.microsoft.com/office/word/2020/wordml/sdtdatahash" xmlns:w16se="http://schemas.microsoft.com/office/word/2015/wordml/symex" xmlns:wpg="http://schemas.microsoft.com/office/word/2010/wordprocessingGroup" xmlns:wpi="http://schemas.microsoft.com/office/word/2010/wordprocessingInk" xmlns:wne="http://schemas.microsoft.com/office/word/2006/wordml" xmlns:wps="http://schemas.microsoft.com/office/word/2010/wordprocessingShape" mc:Ignorable="w14 w15 w16se w16cid w16 w16cex w16sdtdh wp14">
   <w:abstractNum w:abstractNumId="0" w15:restartNumberingAfterBreak="0">
+    <w:nsid w:val="131D64A4"/>
+    <w:multiLevelType w:val="hybridMultilevel"/>
+    <w:tmpl w:val="15FE0ED0"/>
+    <w:lvl w:ilvl="0" w:tplc="64BCD68A">
+      <w:start w:val="1"/>
+      <w:numFmt w:val="decimal"/>
+      <w:lvlText w:val="%1."/>
+      <w:lvlJc w:val="left"/>
+      <w:pPr>
+        <w:ind w:left="1080" w:hanging="720"/>
+      </w:pPr>
+      <w:rPr>
+        <w:rFonts w:hint="default"/>
+      </w:rPr>
+    </w:lvl>
+    <w:lvl w:ilvl="1" w:tplc="40090019">
+      <w:start w:val="1"/>
+      <w:numFmt w:val="lowerLetter"/>
+      <w:lvlText w:val="%2."/>
+      <w:lvlJc w:val="left"/>
+      <w:pPr>
+        <w:ind w:left="1440" w:hanging="360"/>
+      </w:pPr>
+    </w:lvl>
+    <w:lvl w:ilvl="2" w:tplc="4009001B" w:tentative="1">
+      <w:start w:val="1"/>
+      <w:numFmt w:val="lowerRoman"/>
+      <w:lvlText w:val="%3."/>
+      <w:lvlJc w:val="right"/>
+      <w:pPr>
+        <w:ind w:left="2160" w:hanging="180"/>
+      </w:pPr>
+    </w:lvl>
+    <w:lvl w:ilvl="3" w:tplc="4009000F" w:tentative="1">
+      <w:start w:val="1"/>
+      <w:numFmt w:val="decimal"/>
+      <w:lvlText w:val="%4."/>
+      <w:lvlJc w:val="left"/>
+      <w:pPr>
+        <w:ind w:left="2880" w:hanging="360"/>
+      </w:pPr>
+    </w:lvl>
+    <w:lvl w:ilvl="4" w:tplc="40090019" w:tentative="1">
+      <w:start w:val="1"/>
+      <w:numFmt w:val="lowerLetter"/>
+      <w:lvlText w:val="%5."/>
+      <w:lvlJc w:val="left"/>
+      <w:pPr>
+        <w:ind w:left="3600" w:hanging="360"/>
+      </w:pPr>
+    </w:lvl>
+    <w:lvl w:ilvl="5" w:tplc="4009001B" w:tentative="1">
+      <w:start w:val="1"/>
+      <w:numFmt w:val="lowerRoman"/>
+      <w:lvlText w:val="%6."/>
+      <w:lvlJc w:val="right"/>
+      <w:pPr>
+        <w:ind w:left="4320" w:hanging="180"/>
+      </w:pPr>
+    </w:lvl>
+    <w:lvl w:ilvl="6" w:tplc="4009000F" w:tentative="1">
+      <w:start w:val="1"/>
+      <w:numFmt w:val="decimal"/>
+      <w:lvlText w:val="%7."/>
+      <w:lvlJc w:val="left"/>
+      <w:pPr>
+        <w:ind w:left="5040" w:hanging="360"/>
+      </w:pPr>
+    </w:lvl>
+    <w:lvl w:ilvl="7" w:tplc="40090019" w:tentative="1">
+      <w:start w:val="1"/>
+      <w:numFmt w:val="lowerLetter"/>
+      <w:lvlText w:val="%8."/>
+      <w:lvlJc w:val="left"/>
+      <w:pPr>
+        <w:ind w:left="5760" w:hanging="360"/>
+      </w:pPr>
+    </w:lvl>
+    <w:lvl w:ilvl="8" w:tplc="4009001B" w:tentative="1">
+      <w:start w:val="1"/>
+      <w:numFmt w:val="lowerRoman"/>
+      <w:lvlText w:val="%9."/>
+      <w:lvlJc w:val="right"/>
+      <w:pPr>
+        <w:ind w:left="6480" w:hanging="180"/>
+      </w:pPr>
+    </w:lvl>
+  </w:abstractNum>
+  <w:abstractNum w:abstractNumId="1" w15:restartNumberingAfterBreak="0">
     <w:nsid w:val="5B1D3EBA"/>
     <w:multiLevelType w:val="multilevel"/>
     <w:tmpl w:val="2C5AE864"/>
@@ -1703,7 +2194,7 @@
       </w:rPr>
     </w:lvl>
   </w:abstractNum>
-  <w:abstractNum w:abstractNumId="1" w15:restartNumberingAfterBreak="0">
+  <w:abstractNum w:abstractNumId="2" w15:restartNumberingAfterBreak="0">
     <w:nsid w:val="765E407D"/>
     <w:multiLevelType w:val="hybridMultilevel"/>
     <w:tmpl w:val="57C48316"/>
@@ -1793,10 +2284,13 @@
     </w:lvl>
   </w:abstractNum>
   <w:num w:numId="1" w16cid:durableId="1829662593">
-    <w:abstractNumId w:val="0"/>
+    <w:abstractNumId w:val="1"/>
   </w:num>
   <w:num w:numId="2" w16cid:durableId="2135639182">
-    <w:abstractNumId w:val="1"/>
+    <w:abstractNumId w:val="2"/>
+  </w:num>
+  <w:num w:numId="3" w16cid:durableId="354700327">
+    <w:abstractNumId w:val="0"/>
   </w:num>
 </w:numbering>
 </file>

</xml_diff>

<commit_message>
Changes on 15th Feb 2023
</commit_message>
<xml_diff>
--- a/UiPath.docx
+++ b/UiPath.docx
@@ -1544,23 +1544,13 @@
           <w:lang w:val="en-US"/>
         </w:rPr>
       </w:pPr>
-      <w:proofErr w:type="gramStart"/>
-      <w:r>
-        <w:rPr>
-          <w:sz w:val="52"/>
-          <w:szCs w:val="52"/>
-          <w:lang w:val="en-US"/>
-        </w:rPr>
-        <w:t>Creation :</w:t>
-      </w:r>
-      <w:proofErr w:type="gramEnd"/>
-      <w:r>
-        <w:rPr>
-          <w:sz w:val="52"/>
-          <w:szCs w:val="52"/>
-          <w:lang w:val="en-US"/>
-        </w:rPr>
-        <w:t xml:space="preserve"> Create it from variables / Ctrl +k</w:t>
+      <w:r>
+        <w:rPr>
+          <w:sz w:val="52"/>
+          <w:szCs w:val="52"/>
+          <w:lang w:val="en-US"/>
+        </w:rPr>
+        <w:t>Creation : Create it from variables / Ctrl +k</w:t>
       </w:r>
     </w:p>
     <w:p>
@@ -1977,25 +1967,7 @@
           <w:szCs w:val="52"/>
           <w:lang w:val="en-US"/>
         </w:rPr>
-        <w:t xml:space="preserve">Step1, Step </w:t>
-      </w:r>
-      <w:proofErr w:type="gramStart"/>
-      <w:r>
-        <w:rPr>
-          <w:sz w:val="52"/>
-          <w:szCs w:val="52"/>
-          <w:lang w:val="en-US"/>
-        </w:rPr>
-        <w:t>2 ,</w:t>
-      </w:r>
-      <w:proofErr w:type="gramEnd"/>
-      <w:r>
-        <w:rPr>
-          <w:sz w:val="52"/>
-          <w:szCs w:val="52"/>
-          <w:lang w:val="en-US"/>
-        </w:rPr>
-        <w:t xml:space="preserve"> Step 3, Break/Continue , Step 4 , step 5</w:t>
+        <w:t>Step1, Step 2 , Step 3, Break/Continue , Step 4 , step 5</w:t>
       </w:r>
     </w:p>
     <w:p>
@@ -2275,6 +2247,9 @@
     <w:p>
       <w:pPr>
         <w:pStyle w:val="ListParagraph"/>
+        <w:pBdr>
+          <w:bottom w:val="single" w:sz="6" w:space="1" w:color="auto"/>
+        </w:pBdr>
         <w:ind w:left="1080"/>
         <w:rPr>
           <w:sz w:val="52"/>
@@ -2282,6 +2257,187 @@
           <w:lang w:val="en-US"/>
         </w:rPr>
       </w:pPr>
+    </w:p>
+    <w:p>
+      <w:pPr>
+        <w:pStyle w:val="ListParagraph"/>
+        <w:ind w:left="1080"/>
+        <w:rPr>
+          <w:sz w:val="52"/>
+          <w:szCs w:val="52"/>
+          <w:lang w:val="en-US"/>
+        </w:rPr>
+      </w:pPr>
+    </w:p>
+    <w:p>
+      <w:pPr>
+        <w:pStyle w:val="ListParagraph"/>
+        <w:ind w:left="1080"/>
+        <w:rPr>
+          <w:sz w:val="52"/>
+          <w:szCs w:val="52"/>
+          <w:lang w:val="en-US"/>
+        </w:rPr>
+      </w:pPr>
+      <w:r>
+        <w:rPr>
+          <w:sz w:val="52"/>
+          <w:szCs w:val="52"/>
+          <w:lang w:val="en-US"/>
+        </w:rPr>
+        <w:t>3 Type of Arguments</w:t>
+      </w:r>
+    </w:p>
+    <w:p>
+      <w:pPr>
+        <w:pStyle w:val="ListParagraph"/>
+        <w:ind w:left="1080"/>
+        <w:rPr>
+          <w:sz w:val="52"/>
+          <w:szCs w:val="52"/>
+          <w:lang w:val="en-US"/>
+        </w:rPr>
+      </w:pPr>
+    </w:p>
+    <w:p>
+      <w:pPr>
+        <w:pStyle w:val="ListParagraph"/>
+        <w:ind w:left="1080"/>
+        <w:rPr>
+          <w:sz w:val="52"/>
+          <w:szCs w:val="52"/>
+          <w:lang w:val="en-US"/>
+        </w:rPr>
+      </w:pPr>
+    </w:p>
+    <w:p>
+      <w:pPr>
+        <w:pStyle w:val="ListParagraph"/>
+        <w:ind w:left="1080"/>
+        <w:rPr>
+          <w:sz w:val="52"/>
+          <w:szCs w:val="52"/>
+          <w:lang w:val="en-US"/>
+        </w:rPr>
+      </w:pPr>
+    </w:p>
+    <w:p>
+      <w:pPr>
+        <w:pStyle w:val="ListParagraph"/>
+        <w:ind w:left="1080"/>
+        <w:rPr>
+          <w:sz w:val="52"/>
+          <w:szCs w:val="52"/>
+          <w:lang w:val="en-US"/>
+        </w:rPr>
+      </w:pPr>
+    </w:p>
+    <w:p>
+      <w:pPr>
+        <w:pStyle w:val="ListParagraph"/>
+        <w:ind w:left="1080"/>
+        <w:rPr>
+          <w:sz w:val="52"/>
+          <w:szCs w:val="52"/>
+          <w:lang w:val="en-US"/>
+        </w:rPr>
+      </w:pPr>
+      <w:r>
+        <w:rPr>
+          <w:sz w:val="52"/>
+          <w:szCs w:val="52"/>
+          <w:lang w:val="en-US"/>
+        </w:rPr>
+        <w:lastRenderedPageBreak/>
+        <w:t>Calling Task 1 &amp; Called Task 2</w:t>
+      </w:r>
+    </w:p>
+    <w:p>
+      <w:pPr>
+        <w:pStyle w:val="ListParagraph"/>
+        <w:ind w:left="1080"/>
+        <w:rPr>
+          <w:sz w:val="52"/>
+          <w:szCs w:val="52"/>
+          <w:lang w:val="en-US"/>
+        </w:rPr>
+      </w:pPr>
+    </w:p>
+    <w:p>
+      <w:pPr>
+        <w:pStyle w:val="ListParagraph"/>
+        <w:numPr>
+          <w:ilvl w:val="0"/>
+          <w:numId w:val="5"/>
+        </w:numPr>
+        <w:rPr>
+          <w:sz w:val="52"/>
+          <w:szCs w:val="52"/>
+          <w:lang w:val="en-US"/>
+        </w:rPr>
+      </w:pPr>
+      <w:r>
+        <w:rPr>
+          <w:sz w:val="52"/>
+          <w:szCs w:val="52"/>
+          <w:lang w:val="en-US"/>
+        </w:rPr>
+        <w:t>In Argument</w:t>
+      </w:r>
+    </w:p>
+    <w:p>
+      <w:pPr>
+        <w:pStyle w:val="ListParagraph"/>
+        <w:numPr>
+          <w:ilvl w:val="0"/>
+          <w:numId w:val="5"/>
+        </w:numPr>
+        <w:rPr>
+          <w:sz w:val="52"/>
+          <w:szCs w:val="52"/>
+          <w:lang w:val="en-US"/>
+        </w:rPr>
+      </w:pPr>
+      <w:r>
+        <w:rPr>
+          <w:sz w:val="52"/>
+          <w:szCs w:val="52"/>
+          <w:lang w:val="en-US"/>
+        </w:rPr>
+        <w:t>Out Argument</w:t>
+      </w:r>
+    </w:p>
+    <w:p>
+      <w:pPr>
+        <w:pStyle w:val="ListParagraph"/>
+        <w:numPr>
+          <w:ilvl w:val="0"/>
+          <w:numId w:val="5"/>
+        </w:numPr>
+        <w:rPr>
+          <w:sz w:val="52"/>
+          <w:szCs w:val="52"/>
+          <w:lang w:val="en-US"/>
+        </w:rPr>
+      </w:pPr>
+      <w:proofErr w:type="spellStart"/>
+      <w:r>
+        <w:rPr>
+          <w:sz w:val="52"/>
+          <w:szCs w:val="52"/>
+          <w:lang w:val="en-US"/>
+        </w:rPr>
+        <w:t>InOut</w:t>
+      </w:r>
+      <w:proofErr w:type="spellEnd"/>
+      <w:r>
+        <w:rPr>
+          <w:sz w:val="52"/>
+          <w:szCs w:val="52"/>
+          <w:lang w:val="en-US"/>
+        </w:rPr>
+        <w:t xml:space="preserve"> Argument</w:t>
+      </w:r>
     </w:p>
     <w:sectPr>
       <w:pgSz w:w="11906" w:h="16838"/>
@@ -2506,6 +2662,95 @@
     </w:lvl>
   </w:abstractNum>
   <w:abstractNum w:abstractNumId="2" w15:restartNumberingAfterBreak="0">
+    <w:nsid w:val="5E1D579D"/>
+    <w:multiLevelType w:val="hybridMultilevel"/>
+    <w:tmpl w:val="BFD032DE"/>
+    <w:lvl w:ilvl="0" w:tplc="E46A481C">
+      <w:start w:val="1"/>
+      <w:numFmt w:val="decimal"/>
+      <w:lvlText w:val="%1."/>
+      <w:lvlJc w:val="left"/>
+      <w:pPr>
+        <w:ind w:left="1800" w:hanging="720"/>
+      </w:pPr>
+      <w:rPr>
+        <w:rFonts w:hint="default"/>
+      </w:rPr>
+    </w:lvl>
+    <w:lvl w:ilvl="1" w:tplc="40090019" w:tentative="1">
+      <w:start w:val="1"/>
+      <w:numFmt w:val="lowerLetter"/>
+      <w:lvlText w:val="%2."/>
+      <w:lvlJc w:val="left"/>
+      <w:pPr>
+        <w:ind w:left="2160" w:hanging="360"/>
+      </w:pPr>
+    </w:lvl>
+    <w:lvl w:ilvl="2" w:tplc="4009001B" w:tentative="1">
+      <w:start w:val="1"/>
+      <w:numFmt w:val="lowerRoman"/>
+      <w:lvlText w:val="%3."/>
+      <w:lvlJc w:val="right"/>
+      <w:pPr>
+        <w:ind w:left="2880" w:hanging="180"/>
+      </w:pPr>
+    </w:lvl>
+    <w:lvl w:ilvl="3" w:tplc="4009000F" w:tentative="1">
+      <w:start w:val="1"/>
+      <w:numFmt w:val="decimal"/>
+      <w:lvlText w:val="%4."/>
+      <w:lvlJc w:val="left"/>
+      <w:pPr>
+        <w:ind w:left="3600" w:hanging="360"/>
+      </w:pPr>
+    </w:lvl>
+    <w:lvl w:ilvl="4" w:tplc="40090019" w:tentative="1">
+      <w:start w:val="1"/>
+      <w:numFmt w:val="lowerLetter"/>
+      <w:lvlText w:val="%5."/>
+      <w:lvlJc w:val="left"/>
+      <w:pPr>
+        <w:ind w:left="4320" w:hanging="360"/>
+      </w:pPr>
+    </w:lvl>
+    <w:lvl w:ilvl="5" w:tplc="4009001B" w:tentative="1">
+      <w:start w:val="1"/>
+      <w:numFmt w:val="lowerRoman"/>
+      <w:lvlText w:val="%6."/>
+      <w:lvlJc w:val="right"/>
+      <w:pPr>
+        <w:ind w:left="5040" w:hanging="180"/>
+      </w:pPr>
+    </w:lvl>
+    <w:lvl w:ilvl="6" w:tplc="4009000F" w:tentative="1">
+      <w:start w:val="1"/>
+      <w:numFmt w:val="decimal"/>
+      <w:lvlText w:val="%7."/>
+      <w:lvlJc w:val="left"/>
+      <w:pPr>
+        <w:ind w:left="5760" w:hanging="360"/>
+      </w:pPr>
+    </w:lvl>
+    <w:lvl w:ilvl="7" w:tplc="40090019" w:tentative="1">
+      <w:start w:val="1"/>
+      <w:numFmt w:val="lowerLetter"/>
+      <w:lvlText w:val="%8."/>
+      <w:lvlJc w:val="left"/>
+      <w:pPr>
+        <w:ind w:left="6480" w:hanging="360"/>
+      </w:pPr>
+    </w:lvl>
+    <w:lvl w:ilvl="8" w:tplc="4009001B" w:tentative="1">
+      <w:start w:val="1"/>
+      <w:numFmt w:val="lowerRoman"/>
+      <w:lvlText w:val="%9."/>
+      <w:lvlJc w:val="right"/>
+      <w:pPr>
+        <w:ind w:left="7200" w:hanging="180"/>
+      </w:pPr>
+    </w:lvl>
+  </w:abstractNum>
+  <w:abstractNum w:abstractNumId="3" w15:restartNumberingAfterBreak="0">
     <w:nsid w:val="765E407D"/>
     <w:multiLevelType w:val="hybridMultilevel"/>
     <w:tmpl w:val="57C48316"/>
@@ -2594,7 +2839,7 @@
       </w:pPr>
     </w:lvl>
   </w:abstractNum>
-  <w:abstractNum w:abstractNumId="3" w15:restartNumberingAfterBreak="0">
+  <w:abstractNum w:abstractNumId="4" w15:restartNumberingAfterBreak="0">
     <w:nsid w:val="79115AE8"/>
     <w:multiLevelType w:val="hybridMultilevel"/>
     <w:tmpl w:val="447EFAB0"/>
@@ -2687,13 +2932,16 @@
     <w:abstractNumId w:val="1"/>
   </w:num>
   <w:num w:numId="2" w16cid:durableId="2135639182">
-    <w:abstractNumId w:val="2"/>
+    <w:abstractNumId w:val="3"/>
   </w:num>
   <w:num w:numId="3" w16cid:durableId="354700327">
     <w:abstractNumId w:val="0"/>
   </w:num>
   <w:num w:numId="4" w16cid:durableId="1949925153">
-    <w:abstractNumId w:val="3"/>
+    <w:abstractNumId w:val="4"/>
+  </w:num>
+  <w:num w:numId="5" w16cid:durableId="835219366">
+    <w:abstractNumId w:val="2"/>
   </w:num>
 </w:numbering>
 </file>

</xml_diff>

<commit_message>
Changes on 23rd Feb
</commit_message>
<xml_diff>
--- a/UiPath.docx
+++ b/UiPath.docx
@@ -135,25 +135,7 @@
           <w:szCs w:val="44"/>
           <w:lang w:val="en-US"/>
         </w:rPr>
-        <w:t xml:space="preserve">RPA </w:t>
-      </w:r>
-      <w:proofErr w:type="gramStart"/>
-      <w:r>
-        <w:rPr>
-          <w:sz w:val="44"/>
-          <w:szCs w:val="44"/>
-          <w:lang w:val="en-US"/>
-        </w:rPr>
-        <w:t>Lead</w:t>
-      </w:r>
-      <w:proofErr w:type="gramEnd"/>
-      <w:r>
-        <w:rPr>
-          <w:sz w:val="44"/>
-          <w:szCs w:val="44"/>
-          <w:lang w:val="en-US"/>
-        </w:rPr>
-        <w:t xml:space="preserve"> </w:t>
+        <w:t xml:space="preserve">RPA Lead </w:t>
       </w:r>
     </w:p>
     <w:p>
@@ -213,25 +195,7 @@
           <w:szCs w:val="44"/>
           <w:lang w:val="en-US"/>
         </w:rPr>
-        <w:t xml:space="preserve">Creation of PDD (Process Definition </w:t>
-      </w:r>
-      <w:proofErr w:type="gramStart"/>
-      <w:r>
-        <w:rPr>
-          <w:sz w:val="44"/>
-          <w:szCs w:val="44"/>
-          <w:lang w:val="en-US"/>
-        </w:rPr>
-        <w:t>Document )</w:t>
-      </w:r>
-      <w:proofErr w:type="gramEnd"/>
-      <w:r>
-        <w:rPr>
-          <w:sz w:val="44"/>
-          <w:szCs w:val="44"/>
-          <w:lang w:val="en-US"/>
-        </w:rPr>
-        <w:t xml:space="preserve"> – RPA Business Analyst &amp; Client</w:t>
+        <w:t>Creation of PDD (Process Definition Document ) – RPA Business Analyst &amp; Client</w:t>
       </w:r>
     </w:p>
     <w:p>
@@ -1070,25 +1034,7 @@
           <w:lang w:val="en-US"/>
         </w:rPr>
         <w:lastRenderedPageBreak/>
-        <w:t>Sequence – Step 1, Step2, Step----</w:t>
-      </w:r>
-      <w:proofErr w:type="spellStart"/>
-      <w:r>
-        <w:rPr>
-          <w:sz w:val="44"/>
-          <w:szCs w:val="44"/>
-          <w:lang w:val="en-US"/>
-        </w:rPr>
-        <w:t>Step</w:t>
-      </w:r>
-      <w:proofErr w:type="spellEnd"/>
-      <w:r>
-        <w:rPr>
-          <w:sz w:val="44"/>
-          <w:szCs w:val="44"/>
-          <w:lang w:val="en-US"/>
-        </w:rPr>
-        <w:t xml:space="preserve"> n</w:t>
+        <w:t>Sequence – Step 1, Step2, Step----Step n</w:t>
       </w:r>
     </w:p>
     <w:p>
@@ -1195,25 +1141,7 @@
           <w:szCs w:val="44"/>
           <w:lang w:val="en-US"/>
         </w:rPr>
-        <w:t xml:space="preserve">String – </w:t>
-      </w:r>
-      <w:proofErr w:type="gramStart"/>
-      <w:r>
-        <w:rPr>
-          <w:sz w:val="44"/>
-          <w:szCs w:val="44"/>
-          <w:lang w:val="en-US"/>
-        </w:rPr>
-        <w:t>Word  -</w:t>
-      </w:r>
-      <w:proofErr w:type="gramEnd"/>
-      <w:r>
-        <w:rPr>
-          <w:sz w:val="44"/>
-          <w:szCs w:val="44"/>
-          <w:lang w:val="en-US"/>
-        </w:rPr>
-        <w:t xml:space="preserve"> “”</w:t>
+        <w:t>String – Word  - “”</w:t>
       </w:r>
     </w:p>
     <w:p>
@@ -1281,25 +1209,7 @@
           <w:szCs w:val="44"/>
           <w:lang w:val="en-US"/>
         </w:rPr>
-        <w:t>Array (String/Int/Boolean…</w:t>
-      </w:r>
-      <w:proofErr w:type="spellStart"/>
-      <w:r>
-        <w:rPr>
-          <w:sz w:val="44"/>
-          <w:szCs w:val="44"/>
-          <w:lang w:val="en-US"/>
-        </w:rPr>
-        <w:t>etc</w:t>
-      </w:r>
-      <w:proofErr w:type="spellEnd"/>
-      <w:r>
-        <w:rPr>
-          <w:sz w:val="44"/>
-          <w:szCs w:val="44"/>
-          <w:lang w:val="en-US"/>
-        </w:rPr>
-        <w:t>) = {“”,””,””,””}</w:t>
+        <w:t>Array (String/Int/Boolean…etc) = {“”,””,””,””}</w:t>
       </w:r>
     </w:p>
     <w:p>
@@ -1336,7 +1246,6 @@
           <w:lang w:val="en-US"/>
         </w:rPr>
       </w:pPr>
-      <w:proofErr w:type="spellStart"/>
       <w:r>
         <w:rPr>
           <w:sz w:val="44"/>
@@ -1345,7 +1254,6 @@
         </w:rPr>
         <w:t>DataTable</w:t>
       </w:r>
-      <w:proofErr w:type="spellEnd"/>
     </w:p>
     <w:p>
       <w:pPr>
@@ -1372,7 +1280,6 @@
           <w:lang w:val="en-US"/>
         </w:rPr>
       </w:pPr>
-      <w:proofErr w:type="spellStart"/>
       <w:r>
         <w:rPr>
           <w:sz w:val="44"/>
@@ -1381,17 +1288,15 @@
         </w:rPr>
         <w:t>MailMessage</w:t>
       </w:r>
-      <w:proofErr w:type="spellEnd"/>
-    </w:p>
-    <w:p>
-      <w:pPr>
-        <w:rPr>
-          <w:sz w:val="44"/>
-          <w:szCs w:val="44"/>
-          <w:lang w:val="en-US"/>
-        </w:rPr>
-      </w:pPr>
-      <w:proofErr w:type="spellStart"/>
+    </w:p>
+    <w:p>
+      <w:pPr>
+        <w:rPr>
+          <w:sz w:val="44"/>
+          <w:szCs w:val="44"/>
+          <w:lang w:val="en-US"/>
+        </w:rPr>
+      </w:pPr>
       <w:r>
         <w:rPr>
           <w:sz w:val="44"/>
@@ -1400,17 +1305,15 @@
         </w:rPr>
         <w:t>JObject</w:t>
       </w:r>
-      <w:proofErr w:type="spellEnd"/>
-    </w:p>
-    <w:p>
-      <w:pPr>
-        <w:rPr>
-          <w:sz w:val="44"/>
-          <w:szCs w:val="44"/>
-          <w:lang w:val="en-US"/>
-        </w:rPr>
-      </w:pPr>
-      <w:proofErr w:type="spellStart"/>
+    </w:p>
+    <w:p>
+      <w:pPr>
+        <w:rPr>
+          <w:sz w:val="44"/>
+          <w:szCs w:val="44"/>
+          <w:lang w:val="en-US"/>
+        </w:rPr>
+      </w:pPr>
       <w:r>
         <w:rPr>
           <w:sz w:val="44"/>
@@ -1420,42 +1323,31 @@
         <w:lastRenderedPageBreak/>
         <w:t>XDocument</w:t>
       </w:r>
-      <w:proofErr w:type="spellEnd"/>
-    </w:p>
-    <w:p>
-      <w:pPr>
-        <w:rPr>
-          <w:sz w:val="44"/>
-          <w:szCs w:val="44"/>
-          <w:lang w:val="en-US"/>
-        </w:rPr>
-      </w:pPr>
-    </w:p>
-    <w:p>
-      <w:pPr>
-        <w:rPr>
-          <w:sz w:val="44"/>
-          <w:szCs w:val="44"/>
-          <w:lang w:val="en-US"/>
-        </w:rPr>
-      </w:pPr>
-      <w:proofErr w:type="gramStart"/>
-      <w:r>
-        <w:rPr>
-          <w:sz w:val="44"/>
-          <w:szCs w:val="44"/>
-          <w:lang w:val="en-US"/>
-        </w:rPr>
-        <w:t>Scope :</w:t>
-      </w:r>
-      <w:proofErr w:type="gramEnd"/>
-      <w:r>
-        <w:rPr>
-          <w:sz w:val="44"/>
-          <w:szCs w:val="44"/>
-          <w:lang w:val="en-US"/>
-        </w:rPr>
-        <w:t xml:space="preserve"> </w:t>
+    </w:p>
+    <w:p>
+      <w:pPr>
+        <w:rPr>
+          <w:sz w:val="44"/>
+          <w:szCs w:val="44"/>
+          <w:lang w:val="en-US"/>
+        </w:rPr>
+      </w:pPr>
+    </w:p>
+    <w:p>
+      <w:pPr>
+        <w:rPr>
+          <w:sz w:val="44"/>
+          <w:szCs w:val="44"/>
+          <w:lang w:val="en-US"/>
+        </w:rPr>
+      </w:pPr>
+      <w:r>
+        <w:rPr>
+          <w:sz w:val="44"/>
+          <w:szCs w:val="44"/>
+          <w:lang w:val="en-US"/>
+        </w:rPr>
+        <w:t xml:space="preserve">Scope : </w:t>
       </w:r>
     </w:p>
     <w:p>
@@ -1501,23 +1393,13 @@
           <w:lang w:val="en-US"/>
         </w:rPr>
       </w:pPr>
-      <w:proofErr w:type="gramStart"/>
-      <w:r>
-        <w:rPr>
-          <w:sz w:val="44"/>
-          <w:szCs w:val="44"/>
-          <w:lang w:val="en-US"/>
-        </w:rPr>
-        <w:t>Creation :</w:t>
-      </w:r>
-      <w:proofErr w:type="gramEnd"/>
-      <w:r>
-        <w:rPr>
-          <w:sz w:val="44"/>
-          <w:szCs w:val="44"/>
-          <w:lang w:val="en-US"/>
-        </w:rPr>
-        <w:t xml:space="preserve"> Create it from variables / Ctrl +k</w:t>
+      <w:r>
+        <w:rPr>
+          <w:sz w:val="44"/>
+          <w:szCs w:val="44"/>
+          <w:lang w:val="en-US"/>
+        </w:rPr>
+        <w:t>Creation : Create it from variables / Ctrl +k</w:t>
       </w:r>
     </w:p>
     <w:p>
@@ -1581,18 +1463,8 @@
           <w:lang w:val="en-US"/>
         </w:rPr>
         <w:br/>
-        <w:t xml:space="preserve">Condition = Result will be </w:t>
-      </w:r>
-      <w:proofErr w:type="spellStart"/>
-      <w:r>
-        <w:rPr>
-          <w:sz w:val="44"/>
-          <w:szCs w:val="44"/>
-          <w:lang w:val="en-US"/>
-        </w:rPr>
-        <w:t>boolen</w:t>
-      </w:r>
-      <w:proofErr w:type="spellEnd"/>
+        <w:t>Condition = Result will be boolen</w:t>
+      </w:r>
     </w:p>
     <w:p>
       <w:pPr>
@@ -1875,24 +1747,7 @@
           <w:lang w:val="en-US"/>
         </w:rPr>
         <w:br/>
-      </w:r>
-      <w:proofErr w:type="gramStart"/>
-      <w:r>
-        <w:rPr>
-          <w:sz w:val="44"/>
-          <w:szCs w:val="44"/>
-          <w:lang w:val="en-US"/>
-        </w:rPr>
-        <w:t>Continue  -</w:t>
-      </w:r>
-      <w:proofErr w:type="gramEnd"/>
-      <w:r>
-        <w:rPr>
-          <w:sz w:val="44"/>
-          <w:szCs w:val="44"/>
-          <w:lang w:val="en-US"/>
-        </w:rPr>
-        <w:t xml:space="preserve"> </w:t>
+        <w:t xml:space="preserve">Continue  - </w:t>
       </w:r>
     </w:p>
     <w:p>
@@ -1933,25 +1788,7 @@
           <w:szCs w:val="44"/>
           <w:lang w:val="en-US"/>
         </w:rPr>
-        <w:t xml:space="preserve">Step1, Step </w:t>
-      </w:r>
-      <w:proofErr w:type="gramStart"/>
-      <w:r>
-        <w:rPr>
-          <w:sz w:val="44"/>
-          <w:szCs w:val="44"/>
-          <w:lang w:val="en-US"/>
-        </w:rPr>
-        <w:t>2 ,</w:t>
-      </w:r>
-      <w:proofErr w:type="gramEnd"/>
-      <w:r>
-        <w:rPr>
-          <w:sz w:val="44"/>
-          <w:szCs w:val="44"/>
-          <w:lang w:val="en-US"/>
-        </w:rPr>
-        <w:t xml:space="preserve"> Step 3, Break/Continue , Step 4 , step 5</w:t>
+        <w:t>Step1, Step 2 , Step 3, Break/Continue , Step 4 , step 5</w:t>
       </w:r>
     </w:p>
     <w:p>
@@ -2405,23 +2242,13 @@
           <w:lang w:val="en-US"/>
         </w:rPr>
       </w:pPr>
-      <w:proofErr w:type="spellStart"/>
-      <w:r>
-        <w:rPr>
-          <w:sz w:val="44"/>
-          <w:szCs w:val="44"/>
-          <w:lang w:val="en-US"/>
-        </w:rPr>
-        <w:t>InOut</w:t>
-      </w:r>
-      <w:proofErr w:type="spellEnd"/>
-      <w:r>
-        <w:rPr>
-          <w:sz w:val="44"/>
-          <w:szCs w:val="44"/>
-          <w:lang w:val="en-US"/>
-        </w:rPr>
-        <w:t xml:space="preserve"> Argument</w:t>
+      <w:r>
+        <w:rPr>
+          <w:sz w:val="44"/>
+          <w:szCs w:val="44"/>
+          <w:lang w:val="en-US"/>
+        </w:rPr>
+        <w:t>InOut Argument</w:t>
       </w:r>
       <w:r>
         <w:rPr>
@@ -2496,123 +2323,73 @@
           <w:lang w:val="en-US"/>
         </w:rPr>
       </w:pPr>
-      <w:proofErr w:type="gramStart"/>
-      <w:r>
-        <w:rPr>
-          <w:sz w:val="44"/>
-          <w:szCs w:val="44"/>
-          <w:lang w:val="en-US"/>
-        </w:rPr>
-        <w:t>Variable :</w:t>
-      </w:r>
-      <w:proofErr w:type="gramEnd"/>
-      <w:r>
-        <w:rPr>
-          <w:sz w:val="44"/>
-          <w:szCs w:val="44"/>
-          <w:lang w:val="en-US"/>
-        </w:rPr>
-        <w:t xml:space="preserve"> Single - </w:t>
-      </w:r>
-    </w:p>
-    <w:p>
-      <w:pPr>
-        <w:rPr>
-          <w:sz w:val="44"/>
-          <w:szCs w:val="44"/>
-          <w:lang w:val="en-US"/>
-        </w:rPr>
-      </w:pPr>
-      <w:proofErr w:type="gramStart"/>
-      <w:r>
-        <w:rPr>
-          <w:sz w:val="44"/>
-          <w:szCs w:val="44"/>
-          <w:lang w:val="en-US"/>
-        </w:rPr>
-        <w:t>Array :</w:t>
-      </w:r>
-      <w:proofErr w:type="gramEnd"/>
-      <w:r>
-        <w:rPr>
-          <w:sz w:val="44"/>
-          <w:szCs w:val="44"/>
-          <w:lang w:val="en-US"/>
-        </w:rPr>
-        <w:t xml:space="preserve"> Bunch of Data – Loop or Index</w:t>
-      </w:r>
-    </w:p>
-    <w:p>
-      <w:pPr>
-        <w:rPr>
-          <w:sz w:val="44"/>
-          <w:szCs w:val="44"/>
-          <w:lang w:val="en-US"/>
-        </w:rPr>
-      </w:pPr>
-      <w:proofErr w:type="gramStart"/>
-      <w:r>
-        <w:rPr>
-          <w:sz w:val="44"/>
-          <w:szCs w:val="44"/>
-          <w:lang w:val="en-US"/>
-        </w:rPr>
-        <w:t>Array(</w:t>
-      </w:r>
-      <w:proofErr w:type="gramEnd"/>
-      <w:r>
-        <w:rPr>
-          <w:sz w:val="44"/>
-          <w:szCs w:val="44"/>
-          <w:lang w:val="en-US"/>
-        </w:rPr>
-        <w:t>0), Array(2)</w:t>
-      </w:r>
-    </w:p>
-    <w:p>
-      <w:pPr>
-        <w:rPr>
-          <w:sz w:val="44"/>
-          <w:szCs w:val="44"/>
-          <w:lang w:val="en-US"/>
-        </w:rPr>
-      </w:pPr>
-    </w:p>
-    <w:p>
-      <w:pPr>
-        <w:rPr>
-          <w:sz w:val="44"/>
-          <w:szCs w:val="44"/>
-          <w:lang w:val="en-US"/>
-        </w:rPr>
-      </w:pPr>
-      <w:proofErr w:type="spellStart"/>
-      <w:proofErr w:type="gramStart"/>
-      <w:r>
-        <w:rPr>
-          <w:sz w:val="44"/>
-          <w:szCs w:val="44"/>
-          <w:lang w:val="en-US"/>
-        </w:rPr>
-        <w:t>DataTable</w:t>
-      </w:r>
-      <w:proofErr w:type="spellEnd"/>
-      <w:r>
-        <w:rPr>
-          <w:sz w:val="44"/>
-          <w:szCs w:val="44"/>
-          <w:lang w:val="en-US"/>
-        </w:rPr>
-        <w:t xml:space="preserve"> :</w:t>
-      </w:r>
-      <w:proofErr w:type="gramEnd"/>
-      <w:r>
-        <w:rPr>
-          <w:sz w:val="44"/>
-          <w:szCs w:val="44"/>
-          <w:lang w:val="en-US"/>
-        </w:rPr>
-        <w:t xml:space="preserve"> Table (Excel, Database)</w:t>
+      <w:r>
+        <w:rPr>
+          <w:sz w:val="44"/>
+          <w:szCs w:val="44"/>
+          <w:lang w:val="en-US"/>
+        </w:rPr>
+        <w:t xml:space="preserve">Variable : Single - </w:t>
+      </w:r>
+    </w:p>
+    <w:p>
+      <w:pPr>
+        <w:rPr>
+          <w:sz w:val="44"/>
+          <w:szCs w:val="44"/>
+          <w:lang w:val="en-US"/>
+        </w:rPr>
+      </w:pPr>
+      <w:r>
+        <w:rPr>
+          <w:sz w:val="44"/>
+          <w:szCs w:val="44"/>
+          <w:lang w:val="en-US"/>
+        </w:rPr>
+        <w:t>Array : Bunch of Data – Loop or Index</w:t>
+      </w:r>
+    </w:p>
+    <w:p>
+      <w:pPr>
+        <w:rPr>
+          <w:sz w:val="44"/>
+          <w:szCs w:val="44"/>
+          <w:lang w:val="en-US"/>
+        </w:rPr>
+      </w:pPr>
+      <w:r>
+        <w:rPr>
+          <w:sz w:val="44"/>
+          <w:szCs w:val="44"/>
+          <w:lang w:val="en-US"/>
+        </w:rPr>
+        <w:t>Array(0), Array(2)</w:t>
+      </w:r>
+    </w:p>
+    <w:p>
+      <w:pPr>
+        <w:rPr>
+          <w:sz w:val="44"/>
+          <w:szCs w:val="44"/>
+          <w:lang w:val="en-US"/>
+        </w:rPr>
+      </w:pPr>
+    </w:p>
+    <w:p>
+      <w:pPr>
+        <w:rPr>
+          <w:sz w:val="44"/>
+          <w:szCs w:val="44"/>
+          <w:lang w:val="en-US"/>
+        </w:rPr>
+      </w:pPr>
+      <w:r>
+        <w:rPr>
+          <w:sz w:val="44"/>
+          <w:szCs w:val="44"/>
+          <w:lang w:val="en-US"/>
+        </w:rPr>
+        <w:t>DataTable : Table (Excel, Database)</w:t>
       </w:r>
     </w:p>
     <w:p>
@@ -2684,61 +2461,31 @@
           <w:lang w:val="en-US"/>
         </w:rPr>
       </w:pPr>
-      <w:proofErr w:type="gramStart"/>
-      <w:r>
-        <w:rPr>
-          <w:sz w:val="44"/>
-          <w:szCs w:val="44"/>
-          <w:lang w:val="en-US"/>
-        </w:rPr>
-        <w:t>Name :</w:t>
-      </w:r>
-      <w:proofErr w:type="gramEnd"/>
-      <w:r>
-        <w:rPr>
-          <w:sz w:val="44"/>
-          <w:szCs w:val="44"/>
-          <w:lang w:val="en-US"/>
-        </w:rPr>
-        <w:t xml:space="preserve"> </w:t>
-      </w:r>
-      <w:proofErr w:type="spellStart"/>
-      <w:r>
-        <w:rPr>
-          <w:sz w:val="44"/>
-          <w:szCs w:val="44"/>
-          <w:lang w:val="en-US"/>
-        </w:rPr>
-        <w:t>employeeData</w:t>
-      </w:r>
-      <w:proofErr w:type="spellEnd"/>
-    </w:p>
-    <w:p>
-      <w:pPr>
-        <w:rPr>
-          <w:sz w:val="44"/>
-          <w:szCs w:val="44"/>
-          <w:lang w:val="en-US"/>
-        </w:rPr>
-      </w:pPr>
-      <w:r>
-        <w:rPr>
-          <w:sz w:val="44"/>
-          <w:szCs w:val="44"/>
-          <w:lang w:val="en-US"/>
-        </w:rPr>
-        <w:t xml:space="preserve">Data Type: </w:t>
-      </w:r>
-      <w:proofErr w:type="spellStart"/>
-      <w:r>
-        <w:rPr>
-          <w:sz w:val="44"/>
-          <w:szCs w:val="44"/>
-          <w:lang w:val="en-US"/>
-        </w:rPr>
-        <w:t>DataTable</w:t>
-      </w:r>
-      <w:proofErr w:type="spellEnd"/>
+      <w:r>
+        <w:rPr>
+          <w:sz w:val="44"/>
+          <w:szCs w:val="44"/>
+          <w:lang w:val="en-US"/>
+        </w:rPr>
+        <w:t>Name : employeeData</w:t>
+      </w:r>
+    </w:p>
+    <w:p>
+      <w:pPr>
+        <w:rPr>
+          <w:sz w:val="44"/>
+          <w:szCs w:val="44"/>
+          <w:lang w:val="en-US"/>
+        </w:rPr>
+      </w:pPr>
+      <w:r>
+        <w:rPr>
+          <w:sz w:val="44"/>
+          <w:szCs w:val="44"/>
+          <w:lang w:val="en-US"/>
+        </w:rPr>
+        <w:t>Data Type: DataTable</w:t>
+      </w:r>
     </w:p>
     <w:p>
       <w:pPr>
@@ -3058,7 +2805,6 @@
                 <w:lang w:val="en-US"/>
               </w:rPr>
             </w:pPr>
-            <w:proofErr w:type="spellStart"/>
             <w:r>
               <w:rPr>
                 <w:b/>
@@ -3069,7 +2815,6 @@
               </w:rPr>
               <w:t>LName</w:t>
             </w:r>
-            <w:proofErr w:type="spellEnd"/>
           </w:p>
         </w:tc>
         <w:tc>
@@ -3246,23 +2991,7 @@
                 <w:szCs w:val="32"/>
                 <w:lang w:val="en-US"/>
               </w:rPr>
-              <w:t>(0)(</w:t>
-            </w:r>
-            <w:r>
-              <w:rPr>
-                <w:sz w:val="32"/>
-                <w:szCs w:val="32"/>
-                <w:lang w:val="en-US"/>
-              </w:rPr>
-              <w:t>1</w:t>
-            </w:r>
-            <w:r>
-              <w:rPr>
-                <w:sz w:val="32"/>
-                <w:szCs w:val="32"/>
-                <w:lang w:val="en-US"/>
-              </w:rPr>
-              <w:t>)</w:t>
+              <w:t>(0)(1)</w:t>
             </w:r>
           </w:p>
         </w:tc>
@@ -3302,23 +3031,7 @@
                 <w:szCs w:val="32"/>
                 <w:lang w:val="en-US"/>
               </w:rPr>
-              <w:t>(0)(</w:t>
-            </w:r>
-            <w:r>
-              <w:rPr>
-                <w:sz w:val="32"/>
-                <w:szCs w:val="32"/>
-                <w:lang w:val="en-US"/>
-              </w:rPr>
-              <w:t>2</w:t>
-            </w:r>
-            <w:r>
-              <w:rPr>
-                <w:sz w:val="32"/>
-                <w:szCs w:val="32"/>
-                <w:lang w:val="en-US"/>
-              </w:rPr>
-              <w:t>)</w:t>
+              <w:t>(0)(2)</w:t>
             </w:r>
           </w:p>
         </w:tc>
@@ -3358,23 +3071,7 @@
                 <w:szCs w:val="32"/>
                 <w:lang w:val="en-US"/>
               </w:rPr>
-              <w:t>(0)(</w:t>
-            </w:r>
-            <w:r>
-              <w:rPr>
-                <w:sz w:val="32"/>
-                <w:szCs w:val="32"/>
-                <w:lang w:val="en-US"/>
-              </w:rPr>
-              <w:t>3</w:t>
-            </w:r>
-            <w:r>
-              <w:rPr>
-                <w:sz w:val="32"/>
-                <w:szCs w:val="32"/>
-                <w:lang w:val="en-US"/>
-              </w:rPr>
-              <w:t>)</w:t>
+              <w:t>(0)(3)</w:t>
             </w:r>
           </w:p>
         </w:tc>
@@ -3414,31 +3111,7 @@
                 <w:szCs w:val="32"/>
                 <w:lang w:val="en-US"/>
               </w:rPr>
-              <w:t>(</w:t>
-            </w:r>
-            <w:r>
-              <w:rPr>
-                <w:sz w:val="32"/>
-                <w:szCs w:val="32"/>
-                <w:lang w:val="en-US"/>
-              </w:rPr>
-              <w:t>0)(</w:t>
-            </w:r>
-            <w:r>
-              <w:rPr>
-                <w:sz w:val="32"/>
-                <w:szCs w:val="32"/>
-                <w:lang w:val="en-US"/>
-              </w:rPr>
-              <w:t>4</w:t>
-            </w:r>
-            <w:r>
-              <w:rPr>
-                <w:sz w:val="32"/>
-                <w:szCs w:val="32"/>
-                <w:lang w:val="en-US"/>
-              </w:rPr>
-              <w:t>)</w:t>
+              <w:t>(0)(4)</w:t>
             </w:r>
           </w:p>
         </w:tc>
@@ -3478,23 +3151,7 @@
                 <w:szCs w:val="32"/>
                 <w:lang w:val="en-US"/>
               </w:rPr>
-              <w:t>(0)(</w:t>
-            </w:r>
-            <w:r>
-              <w:rPr>
-                <w:sz w:val="32"/>
-                <w:szCs w:val="32"/>
-                <w:lang w:val="en-US"/>
-              </w:rPr>
-              <w:t>5</w:t>
-            </w:r>
-            <w:r>
-              <w:rPr>
-                <w:sz w:val="32"/>
-                <w:szCs w:val="32"/>
-                <w:lang w:val="en-US"/>
-              </w:rPr>
-              <w:t>)</w:t>
+              <w:t>(0)(5)</w:t>
             </w:r>
           </w:p>
         </w:tc>
@@ -3985,125 +3642,66 @@
           <w:lang w:val="en-US"/>
         </w:rPr>
       </w:pPr>
-      <w:proofErr w:type="gramStart"/>
-      <w:r>
-        <w:rPr>
-          <w:sz w:val="44"/>
-          <w:szCs w:val="44"/>
-          <w:lang w:val="en-US"/>
-        </w:rPr>
-        <w:t>Rows :</w:t>
-      </w:r>
-      <w:proofErr w:type="gramEnd"/>
-      <w:r>
-        <w:rPr>
-          <w:sz w:val="44"/>
-          <w:szCs w:val="44"/>
-          <w:lang w:val="en-US"/>
-        </w:rPr>
-        <w:t xml:space="preserve"> </w:t>
-      </w:r>
-      <w:proofErr w:type="spellStart"/>
-      <w:r>
-        <w:rPr>
-          <w:sz w:val="44"/>
-          <w:szCs w:val="44"/>
-          <w:lang w:val="en-US"/>
-        </w:rPr>
-        <w:t>DataRow</w:t>
-      </w:r>
-      <w:proofErr w:type="spellEnd"/>
-    </w:p>
-    <w:p>
-      <w:pPr>
-        <w:rPr>
-          <w:sz w:val="44"/>
-          <w:szCs w:val="44"/>
-          <w:lang w:val="en-US"/>
-        </w:rPr>
-      </w:pPr>
-    </w:p>
-    <w:p>
-      <w:pPr>
-        <w:rPr>
-          <w:sz w:val="44"/>
-          <w:szCs w:val="44"/>
-          <w:lang w:val="en-US"/>
-        </w:rPr>
-      </w:pPr>
-      <w:proofErr w:type="gramStart"/>
-      <w:r>
-        <w:rPr>
-          <w:sz w:val="44"/>
-          <w:szCs w:val="44"/>
-          <w:lang w:val="en-US"/>
-        </w:rPr>
-        <w:t>Count :</w:t>
-      </w:r>
-      <w:proofErr w:type="gramEnd"/>
-      <w:r>
-        <w:rPr>
-          <w:sz w:val="44"/>
-          <w:szCs w:val="44"/>
-          <w:lang w:val="en-US"/>
-        </w:rPr>
-        <w:t xml:space="preserve"> </w:t>
-      </w:r>
-      <w:proofErr w:type="spellStart"/>
-      <w:r>
-        <w:rPr>
-          <w:sz w:val="44"/>
-          <w:szCs w:val="44"/>
-          <w:lang w:val="en-US"/>
-        </w:rPr>
-        <w:t>employeeData.Rows.count</w:t>
-      </w:r>
-      <w:proofErr w:type="spellEnd"/>
-      <w:r>
-        <w:rPr>
-          <w:sz w:val="44"/>
-          <w:szCs w:val="44"/>
-          <w:lang w:val="en-US"/>
-        </w:rPr>
-        <w:t xml:space="preserve"> = 4</w:t>
-      </w:r>
-    </w:p>
-    <w:p>
-      <w:pPr>
-        <w:rPr>
-          <w:sz w:val="44"/>
-          <w:szCs w:val="44"/>
-          <w:lang w:val="en-US"/>
-        </w:rPr>
-      </w:pPr>
-      <w:r>
-        <w:rPr>
-          <w:sz w:val="44"/>
-          <w:szCs w:val="44"/>
-          <w:lang w:val="en-US"/>
-        </w:rPr>
-        <w:t xml:space="preserve">Fetch </w:t>
-      </w:r>
-      <w:proofErr w:type="gramStart"/>
-      <w:r>
-        <w:rPr>
-          <w:sz w:val="44"/>
-          <w:szCs w:val="44"/>
-          <w:lang w:val="en-US"/>
-        </w:rPr>
-        <w:t>Data :</w:t>
-      </w:r>
-      <w:proofErr w:type="gramEnd"/>
-    </w:p>
-    <w:p>
-      <w:pPr>
-        <w:rPr>
-          <w:sz w:val="44"/>
-          <w:szCs w:val="44"/>
-          <w:lang w:val="en-US"/>
-        </w:rPr>
-      </w:pPr>
-      <w:proofErr w:type="spellStart"/>
+      <w:r>
+        <w:rPr>
+          <w:sz w:val="44"/>
+          <w:szCs w:val="44"/>
+          <w:lang w:val="en-US"/>
+        </w:rPr>
+        <w:t>Rows : DataRow</w:t>
+      </w:r>
+    </w:p>
+    <w:p>
+      <w:pPr>
+        <w:rPr>
+          <w:sz w:val="44"/>
+          <w:szCs w:val="44"/>
+          <w:lang w:val="en-US"/>
+        </w:rPr>
+      </w:pPr>
+    </w:p>
+    <w:p>
+      <w:pPr>
+        <w:rPr>
+          <w:sz w:val="44"/>
+          <w:szCs w:val="44"/>
+          <w:lang w:val="en-US"/>
+        </w:rPr>
+      </w:pPr>
+      <w:r>
+        <w:rPr>
+          <w:sz w:val="44"/>
+          <w:szCs w:val="44"/>
+          <w:lang w:val="en-US"/>
+        </w:rPr>
+        <w:t>Count : employeeData.Rows.count = 4</w:t>
+      </w:r>
+    </w:p>
+    <w:p>
+      <w:pPr>
+        <w:rPr>
+          <w:sz w:val="44"/>
+          <w:szCs w:val="44"/>
+          <w:lang w:val="en-US"/>
+        </w:rPr>
+      </w:pPr>
+      <w:r>
+        <w:rPr>
+          <w:sz w:val="44"/>
+          <w:szCs w:val="44"/>
+          <w:lang w:val="en-US"/>
+        </w:rPr>
+        <w:t>Fetch Data :</w:t>
+      </w:r>
+    </w:p>
+    <w:p>
+      <w:pPr>
+        <w:rPr>
+          <w:sz w:val="44"/>
+          <w:szCs w:val="44"/>
+          <w:lang w:val="en-US"/>
+        </w:rPr>
+      </w:pPr>
       <w:r>
         <w:rPr>
           <w:sz w:val="44"/>
@@ -4118,63 +3716,8 @@
           <w:szCs w:val="44"/>
           <w:lang w:val="en-US"/>
         </w:rPr>
-        <w:t>ows</w:t>
-      </w:r>
-      <w:proofErr w:type="spellEnd"/>
-      <w:r>
-        <w:rPr>
-          <w:sz w:val="44"/>
-          <w:szCs w:val="44"/>
-          <w:lang w:val="en-US"/>
-        </w:rPr>
-        <w:t>(</w:t>
-      </w:r>
-      <w:proofErr w:type="gramStart"/>
-      <w:r>
-        <w:rPr>
-          <w:sz w:val="44"/>
-          <w:szCs w:val="44"/>
-          <w:lang w:val="en-US"/>
-        </w:rPr>
-        <w:t>0)(</w:t>
-      </w:r>
-      <w:proofErr w:type="gramEnd"/>
-      <w:r>
-        <w:rPr>
-          <w:sz w:val="44"/>
-          <w:szCs w:val="44"/>
-          <w:lang w:val="en-US"/>
-        </w:rPr>
-        <w:t>“</w:t>
-      </w:r>
-      <w:proofErr w:type="spellStart"/>
-      <w:r>
-        <w:rPr>
-          <w:sz w:val="44"/>
-          <w:szCs w:val="44"/>
-          <w:lang w:val="en-US"/>
-        </w:rPr>
-        <w:t>LName</w:t>
-      </w:r>
-      <w:proofErr w:type="spellEnd"/>
-      <w:r>
-        <w:rPr>
-          <w:sz w:val="44"/>
-          <w:szCs w:val="44"/>
-          <w:lang w:val="en-US"/>
-        </w:rPr>
-        <w:t>”).</w:t>
-      </w:r>
-      <w:proofErr w:type="spellStart"/>
-      <w:r>
-        <w:rPr>
-          <w:sz w:val="44"/>
-          <w:szCs w:val="44"/>
-          <w:lang w:val="en-US"/>
-        </w:rPr>
-        <w:t>ToString</w:t>
-      </w:r>
-      <w:proofErr w:type="spellEnd"/>
+        <w:t>ows(0)(“LName”).ToString</w:t>
+      </w:r>
       <w:r>
         <w:rPr>
           <w:sz w:val="44"/>
@@ -4192,51 +3735,13 @@
           <w:lang w:val="en-US"/>
         </w:rPr>
       </w:pPr>
-      <w:proofErr w:type="spellStart"/>
-      <w:r>
-        <w:rPr>
-          <w:sz w:val="44"/>
-          <w:szCs w:val="44"/>
-          <w:lang w:val="en-US"/>
-        </w:rPr>
-        <w:t>employeeData.Rows</w:t>
-      </w:r>
-      <w:proofErr w:type="spellEnd"/>
-      <w:r>
-        <w:rPr>
-          <w:sz w:val="44"/>
-          <w:szCs w:val="44"/>
-          <w:lang w:val="en-US"/>
-        </w:rPr>
-        <w:t>(0)(2</w:t>
-      </w:r>
-      <w:proofErr w:type="gramStart"/>
-      <w:r>
-        <w:rPr>
-          <w:sz w:val="44"/>
-          <w:szCs w:val="44"/>
-          <w:lang w:val="en-US"/>
-        </w:rPr>
-        <w:t>).</w:t>
-      </w:r>
-      <w:proofErr w:type="spellStart"/>
-      <w:r>
-        <w:rPr>
-          <w:sz w:val="44"/>
-          <w:szCs w:val="44"/>
-          <w:lang w:val="en-US"/>
-        </w:rPr>
-        <w:t>ToString</w:t>
-      </w:r>
-      <w:proofErr w:type="spellEnd"/>
-      <w:proofErr w:type="gramEnd"/>
-      <w:r>
-        <w:rPr>
-          <w:sz w:val="44"/>
-          <w:szCs w:val="44"/>
-          <w:lang w:val="en-US"/>
-        </w:rPr>
-        <w:t>=”K”</w:t>
+      <w:r>
+        <w:rPr>
+          <w:sz w:val="44"/>
+          <w:szCs w:val="44"/>
+          <w:lang w:val="en-US"/>
+        </w:rPr>
+        <w:t>employeeData.Rows(0)(2).ToString=”K”</w:t>
       </w:r>
     </w:p>
     <w:p>
@@ -4282,98 +3787,1617 @@
           <w:lang w:val="en-US"/>
         </w:rPr>
       </w:pPr>
-      <w:proofErr w:type="spellStart"/>
-      <w:proofErr w:type="gramStart"/>
-      <w:r>
-        <w:rPr>
-          <w:sz w:val="44"/>
-          <w:szCs w:val="44"/>
-          <w:lang w:val="en-US"/>
-        </w:rPr>
-        <w:t>ForEachRowinDataTable</w:t>
-      </w:r>
-      <w:proofErr w:type="spellEnd"/>
-      <w:r>
-        <w:rPr>
-          <w:sz w:val="44"/>
-          <w:szCs w:val="44"/>
-          <w:lang w:val="en-US"/>
-        </w:rPr>
-        <w:t xml:space="preserve"> :</w:t>
-      </w:r>
-      <w:proofErr w:type="gramEnd"/>
-      <w:r>
-        <w:rPr>
-          <w:sz w:val="44"/>
-          <w:szCs w:val="44"/>
-          <w:lang w:val="en-US"/>
-        </w:rPr>
-        <w:t xml:space="preserve"> </w:t>
-      </w:r>
-      <w:proofErr w:type="spellStart"/>
-      <w:r>
-        <w:rPr>
-          <w:sz w:val="44"/>
-          <w:szCs w:val="44"/>
-          <w:lang w:val="en-US"/>
-        </w:rPr>
-        <w:t>CurrentRow</w:t>
-      </w:r>
-      <w:proofErr w:type="spellEnd"/>
-    </w:p>
-    <w:p>
-      <w:pPr>
-        <w:rPr>
-          <w:sz w:val="44"/>
-          <w:szCs w:val="44"/>
-          <w:lang w:val="en-US"/>
-        </w:rPr>
-      </w:pPr>
-    </w:p>
-    <w:p>
-      <w:pPr>
-        <w:rPr>
-          <w:sz w:val="44"/>
-          <w:szCs w:val="44"/>
-          <w:lang w:val="en-US"/>
-        </w:rPr>
-      </w:pPr>
-      <w:proofErr w:type="spellStart"/>
-      <w:r>
-        <w:rPr>
-          <w:sz w:val="44"/>
-          <w:szCs w:val="44"/>
-          <w:lang w:val="en-US"/>
-        </w:rPr>
-        <w:t>CurrentRow</w:t>
-      </w:r>
-      <w:proofErr w:type="spellEnd"/>
-      <w:r>
-        <w:rPr>
-          <w:sz w:val="44"/>
-          <w:szCs w:val="44"/>
-          <w:lang w:val="en-US"/>
-        </w:rPr>
-        <w:t>(0)/</w:t>
-      </w:r>
-      <w:proofErr w:type="spellStart"/>
-      <w:r>
-        <w:rPr>
-          <w:sz w:val="44"/>
-          <w:szCs w:val="44"/>
-          <w:lang w:val="en-US"/>
-        </w:rPr>
-        <w:t>CurrentRow</w:t>
-      </w:r>
-      <w:proofErr w:type="spellEnd"/>
-      <w:r>
-        <w:rPr>
-          <w:sz w:val="44"/>
-          <w:szCs w:val="44"/>
-          <w:lang w:val="en-US"/>
-        </w:rPr>
-        <w:t>(“ID”) = 101/102/103/104</w:t>
-      </w:r>
+      <w:r>
+        <w:rPr>
+          <w:sz w:val="44"/>
+          <w:szCs w:val="44"/>
+          <w:lang w:val="en-US"/>
+        </w:rPr>
+        <w:t>ForEachRowinDataTable : CurrentRow</w:t>
+      </w:r>
+    </w:p>
+    <w:p>
+      <w:pPr>
+        <w:rPr>
+          <w:sz w:val="44"/>
+          <w:szCs w:val="44"/>
+          <w:lang w:val="en-US"/>
+        </w:rPr>
+      </w:pPr>
+    </w:p>
+    <w:p>
+      <w:pPr>
+        <w:rPr>
+          <w:sz w:val="44"/>
+          <w:szCs w:val="44"/>
+          <w:lang w:val="en-US"/>
+        </w:rPr>
+      </w:pPr>
+      <w:r>
+        <w:rPr>
+          <w:sz w:val="44"/>
+          <w:szCs w:val="44"/>
+          <w:lang w:val="en-US"/>
+        </w:rPr>
+        <w:t>CurrentRow(0)/CurrentRow(“ID”) = 101/102/103/104</w:t>
+      </w:r>
+    </w:p>
+    <w:p>
+      <w:pPr>
+        <w:rPr>
+          <w:sz w:val="44"/>
+          <w:szCs w:val="44"/>
+          <w:lang w:val="en-US"/>
+        </w:rPr>
+      </w:pPr>
+    </w:p>
+    <w:p>
+      <w:pPr>
+        <w:pBdr>
+          <w:bottom w:val="single" w:sz="6" w:space="1" w:color="auto"/>
+        </w:pBdr>
+        <w:rPr>
+          <w:sz w:val="44"/>
+          <w:szCs w:val="44"/>
+          <w:lang w:val="en-US"/>
+        </w:rPr>
+      </w:pPr>
+    </w:p>
+    <w:p>
+      <w:pPr>
+        <w:rPr>
+          <w:sz w:val="44"/>
+          <w:szCs w:val="44"/>
+          <w:lang w:val="en-US"/>
+        </w:rPr>
+      </w:pPr>
+    </w:p>
+    <w:p>
+      <w:pPr>
+        <w:rPr>
+          <w:sz w:val="44"/>
+          <w:szCs w:val="44"/>
+          <w:lang w:val="en-US"/>
+        </w:rPr>
+      </w:pPr>
+      <w:r>
+        <w:rPr>
+          <w:sz w:val="44"/>
+          <w:szCs w:val="44"/>
+          <w:lang w:val="en-US"/>
+        </w:rPr>
+        <w:t xml:space="preserve">Main = 10 </w:t>
+      </w:r>
+    </w:p>
+    <w:p>
+      <w:pPr>
+        <w:rPr>
+          <w:sz w:val="44"/>
+          <w:szCs w:val="44"/>
+          <w:lang w:val="en-US"/>
+        </w:rPr>
+      </w:pPr>
+      <w:r>
+        <w:rPr>
+          <w:sz w:val="44"/>
+          <w:szCs w:val="44"/>
+          <w:lang w:val="en-US"/>
+        </w:rPr>
+        <w:t>Add = 5</w:t>
+      </w:r>
+    </w:p>
+    <w:p>
+      <w:pPr>
+        <w:rPr>
+          <w:sz w:val="44"/>
+          <w:szCs w:val="44"/>
+          <w:lang w:val="en-US"/>
+        </w:rPr>
+      </w:pPr>
+    </w:p>
+    <w:p>
+      <w:pPr>
+        <w:rPr>
+          <w:sz w:val="44"/>
+          <w:szCs w:val="44"/>
+          <w:lang w:val="en-US"/>
+        </w:rPr>
+      </w:pPr>
+      <w:r>
+        <w:rPr>
+          <w:sz w:val="44"/>
+          <w:szCs w:val="44"/>
+          <w:lang w:val="en-US"/>
+        </w:rPr>
+        <w:t>Loop Main - &gt; Temp Data</w:t>
+      </w:r>
+    </w:p>
+    <w:p>
+      <w:pPr>
+        <w:rPr>
+          <w:sz w:val="44"/>
+          <w:szCs w:val="44"/>
+          <w:lang w:val="en-US"/>
+        </w:rPr>
+      </w:pPr>
+    </w:p>
+    <w:p>
+      <w:pPr>
+        <w:rPr>
+          <w:sz w:val="44"/>
+          <w:szCs w:val="44"/>
+          <w:lang w:val="en-US"/>
+        </w:rPr>
+      </w:pPr>
+    </w:p>
+    <w:p>
+      <w:pPr>
+        <w:rPr>
+          <w:sz w:val="44"/>
+          <w:szCs w:val="44"/>
+          <w:lang w:val="en-US"/>
+        </w:rPr>
+      </w:pPr>
+    </w:p>
+    <w:p>
+      <w:pPr>
+        <w:rPr>
+          <w:sz w:val="44"/>
+          <w:szCs w:val="44"/>
+          <w:lang w:val="en-US"/>
+        </w:rPr>
+      </w:pPr>
+    </w:p>
+    <w:p>
+      <w:pPr>
+        <w:rPr>
+          <w:sz w:val="44"/>
+          <w:szCs w:val="44"/>
+          <w:lang w:val="en-US"/>
+        </w:rPr>
+      </w:pPr>
+    </w:p>
+    <w:tbl>
+      <w:tblPr>
+        <w:tblStyle w:val="TableGrid"/>
+        <w:tblW w:w="0" w:type="auto"/>
+        <w:tblLook w:val="04A0" w:firstRow="1" w:lastRow="0" w:firstColumn="1" w:lastColumn="0" w:noHBand="0" w:noVBand="1"/>
+      </w:tblPr>
+      <w:tblGrid>
+        <w:gridCol w:w="1809"/>
+        <w:gridCol w:w="1843"/>
+      </w:tblGrid>
+      <w:tr>
+        <w:tc>
+          <w:tcPr>
+            <w:tcW w:w="1809" w:type="dxa"/>
+          </w:tcPr>
+          <w:p>
+            <w:pPr>
+              <w:rPr>
+                <w:sz w:val="32"/>
+                <w:szCs w:val="32"/>
+                <w:lang w:val="en-US"/>
+              </w:rPr>
+            </w:pPr>
+            <w:r>
+              <w:rPr>
+                <w:sz w:val="32"/>
+                <w:szCs w:val="32"/>
+                <w:lang w:val="en-US"/>
+              </w:rPr>
+              <w:lastRenderedPageBreak/>
+              <w:t>ID</w:t>
+            </w:r>
+          </w:p>
+        </w:tc>
+        <w:tc>
+          <w:tcPr>
+            <w:tcW w:w="1843" w:type="dxa"/>
+          </w:tcPr>
+          <w:p>
+            <w:pPr>
+              <w:rPr>
+                <w:sz w:val="32"/>
+                <w:szCs w:val="32"/>
+                <w:lang w:val="en-US"/>
+              </w:rPr>
+            </w:pPr>
+            <w:r>
+              <w:rPr>
+                <w:sz w:val="32"/>
+                <w:szCs w:val="32"/>
+                <w:lang w:val="en-US"/>
+              </w:rPr>
+              <w:t>FName</w:t>
+            </w:r>
+          </w:p>
+        </w:tc>
+      </w:tr>
+      <w:tr>
+        <w:tc>
+          <w:tcPr>
+            <w:tcW w:w="1809" w:type="dxa"/>
+          </w:tcPr>
+          <w:p>
+            <w:pPr>
+              <w:rPr>
+                <w:sz w:val="32"/>
+                <w:szCs w:val="32"/>
+                <w:lang w:val="en-US"/>
+              </w:rPr>
+            </w:pPr>
+            <w:r>
+              <w:rPr>
+                <w:sz w:val="32"/>
+                <w:szCs w:val="32"/>
+                <w:lang w:val="en-US"/>
+              </w:rPr>
+              <w:t>101</w:t>
+            </w:r>
+          </w:p>
+        </w:tc>
+        <w:tc>
+          <w:tcPr>
+            <w:tcW w:w="1843" w:type="dxa"/>
+          </w:tcPr>
+          <w:p>
+            <w:pPr>
+              <w:rPr>
+                <w:sz w:val="32"/>
+                <w:szCs w:val="32"/>
+                <w:lang w:val="en-US"/>
+              </w:rPr>
+            </w:pPr>
+            <w:r>
+              <w:rPr>
+                <w:sz w:val="32"/>
+                <w:szCs w:val="32"/>
+                <w:lang w:val="en-US"/>
+              </w:rPr>
+              <w:t>Shiva</w:t>
+            </w:r>
+          </w:p>
+        </w:tc>
+      </w:tr>
+      <w:tr>
+        <w:tc>
+          <w:tcPr>
+            <w:tcW w:w="1809" w:type="dxa"/>
+          </w:tcPr>
+          <w:p>
+            <w:pPr>
+              <w:rPr>
+                <w:sz w:val="32"/>
+                <w:szCs w:val="32"/>
+                <w:lang w:val="en-US"/>
+              </w:rPr>
+            </w:pPr>
+            <w:r>
+              <w:rPr>
+                <w:sz w:val="32"/>
+                <w:szCs w:val="32"/>
+                <w:lang w:val="en-US"/>
+              </w:rPr>
+              <w:t>102</w:t>
+            </w:r>
+          </w:p>
+        </w:tc>
+        <w:tc>
+          <w:tcPr>
+            <w:tcW w:w="1843" w:type="dxa"/>
+          </w:tcPr>
+          <w:p>
+            <w:pPr>
+              <w:rPr>
+                <w:sz w:val="32"/>
+                <w:szCs w:val="32"/>
+                <w:lang w:val="en-US"/>
+              </w:rPr>
+            </w:pPr>
+            <w:r>
+              <w:rPr>
+                <w:sz w:val="32"/>
+                <w:szCs w:val="32"/>
+                <w:lang w:val="en-US"/>
+              </w:rPr>
+              <w:t>Ram</w:t>
+            </w:r>
+          </w:p>
+        </w:tc>
+      </w:tr>
+    </w:tbl>
+    <w:p>
+      <w:pPr>
+        <w:rPr>
+          <w:sz w:val="44"/>
+          <w:szCs w:val="44"/>
+          <w:lang w:val="en-US"/>
+        </w:rPr>
+      </w:pPr>
+    </w:p>
+    <w:tbl>
+      <w:tblPr>
+        <w:tblStyle w:val="TableGrid"/>
+        <w:tblW w:w="0" w:type="auto"/>
+        <w:tblLook w:val="04A0" w:firstRow="1" w:lastRow="0" w:firstColumn="1" w:lastColumn="0" w:noHBand="0" w:noVBand="1"/>
+      </w:tblPr>
+      <w:tblGrid>
+        <w:gridCol w:w="1809"/>
+        <w:gridCol w:w="1843"/>
+      </w:tblGrid>
+      <w:tr>
+        <w:tc>
+          <w:tcPr>
+            <w:tcW w:w="1809" w:type="dxa"/>
+          </w:tcPr>
+          <w:p>
+            <w:pPr>
+              <w:rPr>
+                <w:sz w:val="32"/>
+                <w:szCs w:val="32"/>
+                <w:lang w:val="en-US"/>
+              </w:rPr>
+            </w:pPr>
+            <w:r>
+              <w:rPr>
+                <w:sz w:val="32"/>
+                <w:szCs w:val="32"/>
+                <w:lang w:val="en-US"/>
+              </w:rPr>
+              <w:t>ID</w:t>
+            </w:r>
+          </w:p>
+        </w:tc>
+        <w:tc>
+          <w:tcPr>
+            <w:tcW w:w="1843" w:type="dxa"/>
+          </w:tcPr>
+          <w:p>
+            <w:pPr>
+              <w:rPr>
+                <w:sz w:val="32"/>
+                <w:szCs w:val="32"/>
+                <w:lang w:val="en-US"/>
+              </w:rPr>
+            </w:pPr>
+            <w:r>
+              <w:rPr>
+                <w:sz w:val="32"/>
+                <w:szCs w:val="32"/>
+                <w:lang w:val="en-US"/>
+              </w:rPr>
+              <w:t>LName</w:t>
+            </w:r>
+          </w:p>
+        </w:tc>
+      </w:tr>
+      <w:tr>
+        <w:tc>
+          <w:tcPr>
+            <w:tcW w:w="1809" w:type="dxa"/>
+          </w:tcPr>
+          <w:p>
+            <w:pPr>
+              <w:rPr>
+                <w:sz w:val="32"/>
+                <w:szCs w:val="32"/>
+                <w:lang w:val="en-US"/>
+              </w:rPr>
+            </w:pPr>
+            <w:r>
+              <w:rPr>
+                <w:sz w:val="32"/>
+                <w:szCs w:val="32"/>
+                <w:lang w:val="en-US"/>
+              </w:rPr>
+              <w:t>101</w:t>
+            </w:r>
+          </w:p>
+        </w:tc>
+        <w:tc>
+          <w:tcPr>
+            <w:tcW w:w="1843" w:type="dxa"/>
+          </w:tcPr>
+          <w:p>
+            <w:pPr>
+              <w:rPr>
+                <w:sz w:val="32"/>
+                <w:szCs w:val="32"/>
+                <w:lang w:val="en-US"/>
+              </w:rPr>
+            </w:pPr>
+            <w:r>
+              <w:rPr>
+                <w:sz w:val="32"/>
+                <w:szCs w:val="32"/>
+                <w:lang w:val="en-US"/>
+              </w:rPr>
+              <w:t>K</w:t>
+            </w:r>
+          </w:p>
+        </w:tc>
+      </w:tr>
+      <w:tr>
+        <w:tc>
+          <w:tcPr>
+            <w:tcW w:w="1809" w:type="dxa"/>
+          </w:tcPr>
+          <w:p>
+            <w:pPr>
+              <w:rPr>
+                <w:sz w:val="32"/>
+                <w:szCs w:val="32"/>
+                <w:lang w:val="en-US"/>
+              </w:rPr>
+            </w:pPr>
+            <w:r>
+              <w:rPr>
+                <w:sz w:val="32"/>
+                <w:szCs w:val="32"/>
+                <w:lang w:val="en-US"/>
+              </w:rPr>
+              <w:t>103</w:t>
+            </w:r>
+          </w:p>
+        </w:tc>
+        <w:tc>
+          <w:tcPr>
+            <w:tcW w:w="1843" w:type="dxa"/>
+          </w:tcPr>
+          <w:p>
+            <w:pPr>
+              <w:rPr>
+                <w:sz w:val="32"/>
+                <w:szCs w:val="32"/>
+                <w:lang w:val="en-US"/>
+              </w:rPr>
+            </w:pPr>
+            <w:r>
+              <w:rPr>
+                <w:sz w:val="32"/>
+                <w:szCs w:val="32"/>
+                <w:lang w:val="en-US"/>
+              </w:rPr>
+              <w:t>S</w:t>
+            </w:r>
+          </w:p>
+        </w:tc>
+      </w:tr>
+    </w:tbl>
+    <w:p>
+      <w:pPr>
+        <w:rPr>
+          <w:sz w:val="44"/>
+          <w:szCs w:val="44"/>
+          <w:lang w:val="en-US"/>
+        </w:rPr>
+      </w:pPr>
+    </w:p>
+    <w:p>
+      <w:pPr>
+        <w:rPr>
+          <w:sz w:val="44"/>
+          <w:szCs w:val="44"/>
+          <w:lang w:val="en-US"/>
+        </w:rPr>
+      </w:pPr>
+      <w:r>
+        <w:rPr>
+          <w:sz w:val="44"/>
+          <w:szCs w:val="44"/>
+          <w:lang w:val="en-US"/>
+        </w:rPr>
+        <w:t>Inner</w:t>
+      </w:r>
+    </w:p>
+    <w:tbl>
+      <w:tblPr>
+        <w:tblStyle w:val="TableGrid"/>
+        <w:tblW w:w="0" w:type="auto"/>
+        <w:tblLook w:val="04A0" w:firstRow="1" w:lastRow="0" w:firstColumn="1" w:lastColumn="0" w:noHBand="0" w:noVBand="1"/>
+      </w:tblPr>
+      <w:tblGrid>
+        <w:gridCol w:w="2310"/>
+        <w:gridCol w:w="2310"/>
+        <w:gridCol w:w="2311"/>
+        <w:gridCol w:w="2311"/>
+      </w:tblGrid>
+      <w:tr>
+        <w:tc>
+          <w:tcPr>
+            <w:tcW w:w="2310" w:type="dxa"/>
+          </w:tcPr>
+          <w:p>
+            <w:pPr>
+              <w:rPr>
+                <w:sz w:val="44"/>
+                <w:szCs w:val="44"/>
+                <w:lang w:val="en-US"/>
+              </w:rPr>
+            </w:pPr>
+            <w:r>
+              <w:rPr>
+                <w:sz w:val="44"/>
+                <w:szCs w:val="44"/>
+                <w:lang w:val="en-US"/>
+              </w:rPr>
+              <w:t>ID</w:t>
+            </w:r>
+          </w:p>
+        </w:tc>
+        <w:tc>
+          <w:tcPr>
+            <w:tcW w:w="2310" w:type="dxa"/>
+          </w:tcPr>
+          <w:p>
+            <w:pPr>
+              <w:rPr>
+                <w:sz w:val="44"/>
+                <w:szCs w:val="44"/>
+                <w:lang w:val="en-US"/>
+              </w:rPr>
+            </w:pPr>
+            <w:r>
+              <w:rPr>
+                <w:sz w:val="44"/>
+                <w:szCs w:val="44"/>
+                <w:lang w:val="en-US"/>
+              </w:rPr>
+              <w:t>FName</w:t>
+            </w:r>
+          </w:p>
+        </w:tc>
+        <w:tc>
+          <w:tcPr>
+            <w:tcW w:w="2311" w:type="dxa"/>
+          </w:tcPr>
+          <w:p>
+            <w:pPr>
+              <w:rPr>
+                <w:sz w:val="44"/>
+                <w:szCs w:val="44"/>
+                <w:lang w:val="en-US"/>
+              </w:rPr>
+            </w:pPr>
+            <w:r>
+              <w:rPr>
+                <w:sz w:val="44"/>
+                <w:szCs w:val="44"/>
+                <w:lang w:val="en-US"/>
+              </w:rPr>
+              <w:t>ID</w:t>
+            </w:r>
+          </w:p>
+        </w:tc>
+        <w:tc>
+          <w:tcPr>
+            <w:tcW w:w="2311" w:type="dxa"/>
+          </w:tcPr>
+          <w:p>
+            <w:pPr>
+              <w:rPr>
+                <w:sz w:val="44"/>
+                <w:szCs w:val="44"/>
+                <w:lang w:val="en-US"/>
+              </w:rPr>
+            </w:pPr>
+            <w:r>
+              <w:rPr>
+                <w:sz w:val="44"/>
+                <w:szCs w:val="44"/>
+                <w:lang w:val="en-US"/>
+              </w:rPr>
+              <w:t>LName</w:t>
+            </w:r>
+          </w:p>
+        </w:tc>
+      </w:tr>
+      <w:tr>
+        <w:tc>
+          <w:tcPr>
+            <w:tcW w:w="2310" w:type="dxa"/>
+          </w:tcPr>
+          <w:p>
+            <w:pPr>
+              <w:rPr>
+                <w:sz w:val="44"/>
+                <w:szCs w:val="44"/>
+                <w:lang w:val="en-US"/>
+              </w:rPr>
+            </w:pPr>
+            <w:r>
+              <w:rPr>
+                <w:sz w:val="44"/>
+                <w:szCs w:val="44"/>
+                <w:lang w:val="en-US"/>
+              </w:rPr>
+              <w:t>101</w:t>
+            </w:r>
+          </w:p>
+        </w:tc>
+        <w:tc>
+          <w:tcPr>
+            <w:tcW w:w="2310" w:type="dxa"/>
+          </w:tcPr>
+          <w:p>
+            <w:pPr>
+              <w:rPr>
+                <w:sz w:val="44"/>
+                <w:szCs w:val="44"/>
+                <w:lang w:val="en-US"/>
+              </w:rPr>
+            </w:pPr>
+            <w:r>
+              <w:rPr>
+                <w:sz w:val="44"/>
+                <w:szCs w:val="44"/>
+                <w:lang w:val="en-US"/>
+              </w:rPr>
+              <w:t>Shiva</w:t>
+            </w:r>
+          </w:p>
+        </w:tc>
+        <w:tc>
+          <w:tcPr>
+            <w:tcW w:w="2311" w:type="dxa"/>
+          </w:tcPr>
+          <w:p>
+            <w:pPr>
+              <w:rPr>
+                <w:sz w:val="44"/>
+                <w:szCs w:val="44"/>
+                <w:lang w:val="en-US"/>
+              </w:rPr>
+            </w:pPr>
+            <w:r>
+              <w:rPr>
+                <w:sz w:val="44"/>
+                <w:szCs w:val="44"/>
+                <w:lang w:val="en-US"/>
+              </w:rPr>
+              <w:t>101</w:t>
+            </w:r>
+          </w:p>
+        </w:tc>
+        <w:tc>
+          <w:tcPr>
+            <w:tcW w:w="2311" w:type="dxa"/>
+          </w:tcPr>
+          <w:p>
+            <w:pPr>
+              <w:rPr>
+                <w:sz w:val="44"/>
+                <w:szCs w:val="44"/>
+                <w:lang w:val="en-US"/>
+              </w:rPr>
+            </w:pPr>
+            <w:r>
+              <w:rPr>
+                <w:sz w:val="44"/>
+                <w:szCs w:val="44"/>
+                <w:lang w:val="en-US"/>
+              </w:rPr>
+              <w:t>K</w:t>
+            </w:r>
+          </w:p>
+        </w:tc>
+      </w:tr>
+      <w:tr>
+        <w:tc>
+          <w:tcPr>
+            <w:tcW w:w="2310" w:type="dxa"/>
+          </w:tcPr>
+          <w:p>
+            <w:pPr>
+              <w:rPr>
+                <w:sz w:val="44"/>
+                <w:szCs w:val="44"/>
+                <w:lang w:val="en-US"/>
+              </w:rPr>
+            </w:pPr>
+          </w:p>
+        </w:tc>
+        <w:tc>
+          <w:tcPr>
+            <w:tcW w:w="2310" w:type="dxa"/>
+          </w:tcPr>
+          <w:p>
+            <w:pPr>
+              <w:rPr>
+                <w:sz w:val="44"/>
+                <w:szCs w:val="44"/>
+                <w:lang w:val="en-US"/>
+              </w:rPr>
+            </w:pPr>
+          </w:p>
+        </w:tc>
+        <w:tc>
+          <w:tcPr>
+            <w:tcW w:w="2311" w:type="dxa"/>
+          </w:tcPr>
+          <w:p>
+            <w:pPr>
+              <w:rPr>
+                <w:sz w:val="44"/>
+                <w:szCs w:val="44"/>
+                <w:lang w:val="en-US"/>
+              </w:rPr>
+            </w:pPr>
+          </w:p>
+        </w:tc>
+        <w:tc>
+          <w:tcPr>
+            <w:tcW w:w="2311" w:type="dxa"/>
+          </w:tcPr>
+          <w:p>
+            <w:pPr>
+              <w:rPr>
+                <w:sz w:val="44"/>
+                <w:szCs w:val="44"/>
+                <w:lang w:val="en-US"/>
+              </w:rPr>
+            </w:pPr>
+          </w:p>
+        </w:tc>
+      </w:tr>
+    </w:tbl>
+    <w:p>
+      <w:pPr>
+        <w:rPr>
+          <w:sz w:val="44"/>
+          <w:szCs w:val="44"/>
+          <w:lang w:val="en-US"/>
+        </w:rPr>
+      </w:pPr>
+    </w:p>
+    <w:p>
+      <w:pPr>
+        <w:rPr>
+          <w:sz w:val="44"/>
+          <w:szCs w:val="44"/>
+          <w:lang w:val="en-US"/>
+        </w:rPr>
+      </w:pPr>
+      <w:r>
+        <w:rPr>
+          <w:sz w:val="44"/>
+          <w:szCs w:val="44"/>
+          <w:lang w:val="en-US"/>
+        </w:rPr>
+        <w:t>Left</w:t>
+      </w:r>
+    </w:p>
+    <w:tbl>
+      <w:tblPr>
+        <w:tblStyle w:val="TableGrid"/>
+        <w:tblW w:w="0" w:type="auto"/>
+        <w:tblLook w:val="04A0" w:firstRow="1" w:lastRow="0" w:firstColumn="1" w:lastColumn="0" w:noHBand="0" w:noVBand="1"/>
+      </w:tblPr>
+      <w:tblGrid>
+        <w:gridCol w:w="2310"/>
+        <w:gridCol w:w="2310"/>
+        <w:gridCol w:w="2311"/>
+        <w:gridCol w:w="2311"/>
+      </w:tblGrid>
+      <w:tr>
+        <w:tc>
+          <w:tcPr>
+            <w:tcW w:w="2310" w:type="dxa"/>
+          </w:tcPr>
+          <w:p>
+            <w:pPr>
+              <w:rPr>
+                <w:sz w:val="44"/>
+                <w:szCs w:val="44"/>
+                <w:lang w:val="en-US"/>
+              </w:rPr>
+            </w:pPr>
+            <w:r>
+              <w:rPr>
+                <w:sz w:val="44"/>
+                <w:szCs w:val="44"/>
+                <w:lang w:val="en-US"/>
+              </w:rPr>
+              <w:t>ID</w:t>
+            </w:r>
+          </w:p>
+        </w:tc>
+        <w:tc>
+          <w:tcPr>
+            <w:tcW w:w="2310" w:type="dxa"/>
+          </w:tcPr>
+          <w:p>
+            <w:pPr>
+              <w:rPr>
+                <w:sz w:val="44"/>
+                <w:szCs w:val="44"/>
+                <w:lang w:val="en-US"/>
+              </w:rPr>
+            </w:pPr>
+            <w:r>
+              <w:rPr>
+                <w:sz w:val="44"/>
+                <w:szCs w:val="44"/>
+                <w:lang w:val="en-US"/>
+              </w:rPr>
+              <w:t>FName</w:t>
+            </w:r>
+          </w:p>
+        </w:tc>
+        <w:tc>
+          <w:tcPr>
+            <w:tcW w:w="2311" w:type="dxa"/>
+          </w:tcPr>
+          <w:p>
+            <w:pPr>
+              <w:rPr>
+                <w:sz w:val="44"/>
+                <w:szCs w:val="44"/>
+                <w:lang w:val="en-US"/>
+              </w:rPr>
+            </w:pPr>
+            <w:r>
+              <w:rPr>
+                <w:sz w:val="44"/>
+                <w:szCs w:val="44"/>
+                <w:lang w:val="en-US"/>
+              </w:rPr>
+              <w:t>ID</w:t>
+            </w:r>
+          </w:p>
+        </w:tc>
+        <w:tc>
+          <w:tcPr>
+            <w:tcW w:w="2311" w:type="dxa"/>
+          </w:tcPr>
+          <w:p>
+            <w:pPr>
+              <w:rPr>
+                <w:sz w:val="44"/>
+                <w:szCs w:val="44"/>
+                <w:lang w:val="en-US"/>
+              </w:rPr>
+            </w:pPr>
+            <w:r>
+              <w:rPr>
+                <w:sz w:val="44"/>
+                <w:szCs w:val="44"/>
+                <w:lang w:val="en-US"/>
+              </w:rPr>
+              <w:t>LName</w:t>
+            </w:r>
+          </w:p>
+        </w:tc>
+      </w:tr>
+      <w:tr>
+        <w:tc>
+          <w:tcPr>
+            <w:tcW w:w="2310" w:type="dxa"/>
+          </w:tcPr>
+          <w:p>
+            <w:pPr>
+              <w:rPr>
+                <w:sz w:val="44"/>
+                <w:szCs w:val="44"/>
+                <w:lang w:val="en-US"/>
+              </w:rPr>
+            </w:pPr>
+            <w:r>
+              <w:rPr>
+                <w:sz w:val="44"/>
+                <w:szCs w:val="44"/>
+                <w:lang w:val="en-US"/>
+              </w:rPr>
+              <w:t>101</w:t>
+            </w:r>
+          </w:p>
+        </w:tc>
+        <w:tc>
+          <w:tcPr>
+            <w:tcW w:w="2310" w:type="dxa"/>
+          </w:tcPr>
+          <w:p>
+            <w:pPr>
+              <w:rPr>
+                <w:sz w:val="44"/>
+                <w:szCs w:val="44"/>
+                <w:lang w:val="en-US"/>
+              </w:rPr>
+            </w:pPr>
+            <w:r>
+              <w:rPr>
+                <w:sz w:val="44"/>
+                <w:szCs w:val="44"/>
+                <w:lang w:val="en-US"/>
+              </w:rPr>
+              <w:t>Shiva</w:t>
+            </w:r>
+          </w:p>
+        </w:tc>
+        <w:tc>
+          <w:tcPr>
+            <w:tcW w:w="2311" w:type="dxa"/>
+          </w:tcPr>
+          <w:p>
+            <w:pPr>
+              <w:rPr>
+                <w:sz w:val="44"/>
+                <w:szCs w:val="44"/>
+                <w:lang w:val="en-US"/>
+              </w:rPr>
+            </w:pPr>
+            <w:r>
+              <w:rPr>
+                <w:sz w:val="44"/>
+                <w:szCs w:val="44"/>
+                <w:lang w:val="en-US"/>
+              </w:rPr>
+              <w:t>101</w:t>
+            </w:r>
+          </w:p>
+        </w:tc>
+        <w:tc>
+          <w:tcPr>
+            <w:tcW w:w="2311" w:type="dxa"/>
+          </w:tcPr>
+          <w:p>
+            <w:pPr>
+              <w:rPr>
+                <w:sz w:val="44"/>
+                <w:szCs w:val="44"/>
+                <w:lang w:val="en-US"/>
+              </w:rPr>
+            </w:pPr>
+            <w:r>
+              <w:rPr>
+                <w:sz w:val="44"/>
+                <w:szCs w:val="44"/>
+                <w:lang w:val="en-US"/>
+              </w:rPr>
+              <w:t>K</w:t>
+            </w:r>
+          </w:p>
+        </w:tc>
+      </w:tr>
+      <w:tr>
+        <w:tc>
+          <w:tcPr>
+            <w:tcW w:w="2310" w:type="dxa"/>
+          </w:tcPr>
+          <w:p>
+            <w:pPr>
+              <w:rPr>
+                <w:sz w:val="44"/>
+                <w:szCs w:val="44"/>
+                <w:lang w:val="en-US"/>
+              </w:rPr>
+            </w:pPr>
+            <w:r>
+              <w:rPr>
+                <w:sz w:val="44"/>
+                <w:szCs w:val="44"/>
+                <w:lang w:val="en-US"/>
+              </w:rPr>
+              <w:t>102</w:t>
+            </w:r>
+          </w:p>
+        </w:tc>
+        <w:tc>
+          <w:tcPr>
+            <w:tcW w:w="2310" w:type="dxa"/>
+          </w:tcPr>
+          <w:p>
+            <w:pPr>
+              <w:rPr>
+                <w:sz w:val="44"/>
+                <w:szCs w:val="44"/>
+                <w:lang w:val="en-US"/>
+              </w:rPr>
+            </w:pPr>
+            <w:r>
+              <w:rPr>
+                <w:sz w:val="44"/>
+                <w:szCs w:val="44"/>
+                <w:lang w:val="en-US"/>
+              </w:rPr>
+              <w:t>Ram</w:t>
+            </w:r>
+          </w:p>
+        </w:tc>
+        <w:tc>
+          <w:tcPr>
+            <w:tcW w:w="2311" w:type="dxa"/>
+          </w:tcPr>
+          <w:p>
+            <w:pPr>
+              <w:rPr>
+                <w:sz w:val="44"/>
+                <w:szCs w:val="44"/>
+                <w:lang w:val="en-US"/>
+              </w:rPr>
+            </w:pPr>
+          </w:p>
+        </w:tc>
+        <w:tc>
+          <w:tcPr>
+            <w:tcW w:w="2311" w:type="dxa"/>
+          </w:tcPr>
+          <w:p>
+            <w:pPr>
+              <w:rPr>
+                <w:sz w:val="44"/>
+                <w:szCs w:val="44"/>
+                <w:lang w:val="en-US"/>
+              </w:rPr>
+            </w:pPr>
+          </w:p>
+        </w:tc>
+      </w:tr>
+    </w:tbl>
+    <w:p>
+      <w:pPr>
+        <w:rPr>
+          <w:sz w:val="44"/>
+          <w:szCs w:val="44"/>
+          <w:lang w:val="en-US"/>
+        </w:rPr>
+      </w:pPr>
+    </w:p>
+    <w:p>
+      <w:pPr>
+        <w:rPr>
+          <w:sz w:val="44"/>
+          <w:szCs w:val="44"/>
+          <w:lang w:val="en-US"/>
+        </w:rPr>
+      </w:pPr>
+      <w:r>
+        <w:rPr>
+          <w:sz w:val="44"/>
+          <w:szCs w:val="44"/>
+          <w:lang w:val="en-US"/>
+        </w:rPr>
+        <w:t>Full</w:t>
+      </w:r>
+    </w:p>
+    <w:p>
+      <w:pPr>
+        <w:rPr>
+          <w:sz w:val="44"/>
+          <w:szCs w:val="44"/>
+          <w:lang w:val="en-US"/>
+        </w:rPr>
+      </w:pPr>
+    </w:p>
+    <w:tbl>
+      <w:tblPr>
+        <w:tblStyle w:val="TableGrid"/>
+        <w:tblW w:w="0" w:type="auto"/>
+        <w:tblLook w:val="04A0" w:firstRow="1" w:lastRow="0" w:firstColumn="1" w:lastColumn="0" w:noHBand="0" w:noVBand="1"/>
+      </w:tblPr>
+      <w:tblGrid>
+        <w:gridCol w:w="2310"/>
+        <w:gridCol w:w="2310"/>
+        <w:gridCol w:w="2311"/>
+        <w:gridCol w:w="2311"/>
+      </w:tblGrid>
+      <w:tr>
+        <w:tc>
+          <w:tcPr>
+            <w:tcW w:w="2310" w:type="dxa"/>
+          </w:tcPr>
+          <w:p>
+            <w:pPr>
+              <w:rPr>
+                <w:sz w:val="44"/>
+                <w:szCs w:val="44"/>
+                <w:lang w:val="en-US"/>
+              </w:rPr>
+            </w:pPr>
+            <w:r>
+              <w:rPr>
+                <w:sz w:val="44"/>
+                <w:szCs w:val="44"/>
+                <w:lang w:val="en-US"/>
+              </w:rPr>
+              <w:t>ID</w:t>
+            </w:r>
+          </w:p>
+        </w:tc>
+        <w:tc>
+          <w:tcPr>
+            <w:tcW w:w="2310" w:type="dxa"/>
+          </w:tcPr>
+          <w:p>
+            <w:pPr>
+              <w:rPr>
+                <w:sz w:val="44"/>
+                <w:szCs w:val="44"/>
+                <w:lang w:val="en-US"/>
+              </w:rPr>
+            </w:pPr>
+            <w:r>
+              <w:rPr>
+                <w:sz w:val="44"/>
+                <w:szCs w:val="44"/>
+                <w:lang w:val="en-US"/>
+              </w:rPr>
+              <w:t>FName</w:t>
+            </w:r>
+          </w:p>
+        </w:tc>
+        <w:tc>
+          <w:tcPr>
+            <w:tcW w:w="2311" w:type="dxa"/>
+          </w:tcPr>
+          <w:p>
+            <w:pPr>
+              <w:rPr>
+                <w:sz w:val="44"/>
+                <w:szCs w:val="44"/>
+                <w:lang w:val="en-US"/>
+              </w:rPr>
+            </w:pPr>
+            <w:r>
+              <w:rPr>
+                <w:sz w:val="44"/>
+                <w:szCs w:val="44"/>
+                <w:lang w:val="en-US"/>
+              </w:rPr>
+              <w:t>ID</w:t>
+            </w:r>
+          </w:p>
+        </w:tc>
+        <w:tc>
+          <w:tcPr>
+            <w:tcW w:w="2311" w:type="dxa"/>
+          </w:tcPr>
+          <w:p>
+            <w:pPr>
+              <w:rPr>
+                <w:sz w:val="44"/>
+                <w:szCs w:val="44"/>
+                <w:lang w:val="en-US"/>
+              </w:rPr>
+            </w:pPr>
+            <w:r>
+              <w:rPr>
+                <w:sz w:val="44"/>
+                <w:szCs w:val="44"/>
+                <w:lang w:val="en-US"/>
+              </w:rPr>
+              <w:t>LName</w:t>
+            </w:r>
+          </w:p>
+        </w:tc>
+      </w:tr>
+      <w:tr>
+        <w:tc>
+          <w:tcPr>
+            <w:tcW w:w="2310" w:type="dxa"/>
+          </w:tcPr>
+          <w:p>
+            <w:pPr>
+              <w:rPr>
+                <w:sz w:val="44"/>
+                <w:szCs w:val="44"/>
+                <w:lang w:val="en-US"/>
+              </w:rPr>
+            </w:pPr>
+            <w:r>
+              <w:rPr>
+                <w:sz w:val="44"/>
+                <w:szCs w:val="44"/>
+                <w:lang w:val="en-US"/>
+              </w:rPr>
+              <w:t>101</w:t>
+            </w:r>
+          </w:p>
+        </w:tc>
+        <w:tc>
+          <w:tcPr>
+            <w:tcW w:w="2310" w:type="dxa"/>
+          </w:tcPr>
+          <w:p>
+            <w:pPr>
+              <w:rPr>
+                <w:sz w:val="44"/>
+                <w:szCs w:val="44"/>
+                <w:lang w:val="en-US"/>
+              </w:rPr>
+            </w:pPr>
+            <w:r>
+              <w:rPr>
+                <w:sz w:val="44"/>
+                <w:szCs w:val="44"/>
+                <w:lang w:val="en-US"/>
+              </w:rPr>
+              <w:t>Shiva</w:t>
+            </w:r>
+          </w:p>
+        </w:tc>
+        <w:tc>
+          <w:tcPr>
+            <w:tcW w:w="2311" w:type="dxa"/>
+          </w:tcPr>
+          <w:p>
+            <w:pPr>
+              <w:rPr>
+                <w:sz w:val="44"/>
+                <w:szCs w:val="44"/>
+                <w:lang w:val="en-US"/>
+              </w:rPr>
+            </w:pPr>
+            <w:r>
+              <w:rPr>
+                <w:sz w:val="44"/>
+                <w:szCs w:val="44"/>
+                <w:lang w:val="en-US"/>
+              </w:rPr>
+              <w:t>101</w:t>
+            </w:r>
+          </w:p>
+        </w:tc>
+        <w:tc>
+          <w:tcPr>
+            <w:tcW w:w="2311" w:type="dxa"/>
+          </w:tcPr>
+          <w:p>
+            <w:pPr>
+              <w:rPr>
+                <w:sz w:val="44"/>
+                <w:szCs w:val="44"/>
+                <w:lang w:val="en-US"/>
+              </w:rPr>
+            </w:pPr>
+            <w:r>
+              <w:rPr>
+                <w:sz w:val="44"/>
+                <w:szCs w:val="44"/>
+                <w:lang w:val="en-US"/>
+              </w:rPr>
+              <w:t>K</w:t>
+            </w:r>
+          </w:p>
+        </w:tc>
+      </w:tr>
+      <w:tr>
+        <w:tc>
+          <w:tcPr>
+            <w:tcW w:w="2310" w:type="dxa"/>
+          </w:tcPr>
+          <w:p>
+            <w:pPr>
+              <w:rPr>
+                <w:sz w:val="44"/>
+                <w:szCs w:val="44"/>
+                <w:lang w:val="en-US"/>
+              </w:rPr>
+            </w:pPr>
+            <w:r>
+              <w:rPr>
+                <w:sz w:val="44"/>
+                <w:szCs w:val="44"/>
+                <w:lang w:val="en-US"/>
+              </w:rPr>
+              <w:t>102</w:t>
+            </w:r>
+          </w:p>
+        </w:tc>
+        <w:tc>
+          <w:tcPr>
+            <w:tcW w:w="2310" w:type="dxa"/>
+          </w:tcPr>
+          <w:p>
+            <w:pPr>
+              <w:rPr>
+                <w:sz w:val="44"/>
+                <w:szCs w:val="44"/>
+                <w:lang w:val="en-US"/>
+              </w:rPr>
+            </w:pPr>
+            <w:r>
+              <w:rPr>
+                <w:sz w:val="44"/>
+                <w:szCs w:val="44"/>
+                <w:lang w:val="en-US"/>
+              </w:rPr>
+              <w:t>Ram</w:t>
+            </w:r>
+          </w:p>
+        </w:tc>
+        <w:tc>
+          <w:tcPr>
+            <w:tcW w:w="2311" w:type="dxa"/>
+          </w:tcPr>
+          <w:p>
+            <w:pPr>
+              <w:rPr>
+                <w:sz w:val="44"/>
+                <w:szCs w:val="44"/>
+                <w:lang w:val="en-US"/>
+              </w:rPr>
+            </w:pPr>
+          </w:p>
+        </w:tc>
+        <w:tc>
+          <w:tcPr>
+            <w:tcW w:w="2311" w:type="dxa"/>
+          </w:tcPr>
+          <w:p>
+            <w:pPr>
+              <w:rPr>
+                <w:sz w:val="44"/>
+                <w:szCs w:val="44"/>
+                <w:lang w:val="en-US"/>
+              </w:rPr>
+            </w:pPr>
+          </w:p>
+        </w:tc>
+      </w:tr>
+      <w:tr>
+        <w:tc>
+          <w:tcPr>
+            <w:tcW w:w="2310" w:type="dxa"/>
+          </w:tcPr>
+          <w:p>
+            <w:pPr>
+              <w:rPr>
+                <w:sz w:val="44"/>
+                <w:szCs w:val="44"/>
+                <w:lang w:val="en-US"/>
+              </w:rPr>
+            </w:pPr>
+          </w:p>
+        </w:tc>
+        <w:tc>
+          <w:tcPr>
+            <w:tcW w:w="2310" w:type="dxa"/>
+          </w:tcPr>
+          <w:p>
+            <w:pPr>
+              <w:rPr>
+                <w:sz w:val="44"/>
+                <w:szCs w:val="44"/>
+                <w:lang w:val="en-US"/>
+              </w:rPr>
+            </w:pPr>
+          </w:p>
+        </w:tc>
+        <w:tc>
+          <w:tcPr>
+            <w:tcW w:w="2311" w:type="dxa"/>
+          </w:tcPr>
+          <w:p>
+            <w:pPr>
+              <w:rPr>
+                <w:sz w:val="44"/>
+                <w:szCs w:val="44"/>
+                <w:lang w:val="en-US"/>
+              </w:rPr>
+            </w:pPr>
+            <w:r>
+              <w:rPr>
+                <w:sz w:val="44"/>
+                <w:szCs w:val="44"/>
+                <w:lang w:val="en-US"/>
+              </w:rPr>
+              <w:t>103</w:t>
+            </w:r>
+          </w:p>
+        </w:tc>
+        <w:tc>
+          <w:tcPr>
+            <w:tcW w:w="2311" w:type="dxa"/>
+          </w:tcPr>
+          <w:p>
+            <w:pPr>
+              <w:rPr>
+                <w:sz w:val="44"/>
+                <w:szCs w:val="44"/>
+                <w:lang w:val="en-US"/>
+              </w:rPr>
+            </w:pPr>
+            <w:r>
+              <w:rPr>
+                <w:sz w:val="44"/>
+                <w:szCs w:val="44"/>
+                <w:lang w:val="en-US"/>
+              </w:rPr>
+              <w:t>S</w:t>
+            </w:r>
+          </w:p>
+        </w:tc>
+      </w:tr>
+    </w:tbl>
+    <w:p>
+      <w:pPr>
+        <w:pBdr>
+          <w:bottom w:val="single" w:sz="6" w:space="1" w:color="auto"/>
+        </w:pBdr>
+        <w:rPr>
+          <w:sz w:val="44"/>
+          <w:szCs w:val="44"/>
+          <w:lang w:val="en-US"/>
+        </w:rPr>
+      </w:pPr>
+    </w:p>
+    <w:p>
+      <w:pPr>
+        <w:rPr>
+          <w:sz w:val="44"/>
+          <w:szCs w:val="44"/>
+          <w:lang w:val="en-US"/>
+        </w:rPr>
+      </w:pPr>
+      <w:r>
+        <w:rPr>
+          <w:sz w:val="44"/>
+          <w:szCs w:val="44"/>
+          <w:lang w:val="en-US"/>
+        </w:rPr>
+        <w:t xml:space="preserve">UI Automation: </w:t>
+      </w:r>
+    </w:p>
+    <w:p>
+      <w:pPr>
+        <w:rPr>
+          <w:sz w:val="44"/>
+          <w:szCs w:val="44"/>
+          <w:lang w:val="en-US"/>
+        </w:rPr>
+      </w:pPr>
+      <w:r>
+        <w:rPr>
+          <w:b/>
+          <w:bCs/>
+          <w:sz w:val="44"/>
+          <w:szCs w:val="44"/>
+          <w:lang w:val="en-US"/>
+        </w:rPr>
+        <w:t>Desktop Application Automation</w:t>
+      </w:r>
+      <w:r>
+        <w:rPr>
+          <w:sz w:val="44"/>
+          <w:szCs w:val="44"/>
+          <w:lang w:val="en-US"/>
+        </w:rPr>
+        <w:t xml:space="preserve"> (Note pad, Calculator, UiPath Studio, Git Hub Desktop, Chrome, Edge)</w:t>
+      </w:r>
+    </w:p>
+    <w:p>
+      <w:pPr>
+        <w:rPr>
+          <w:sz w:val="44"/>
+          <w:szCs w:val="44"/>
+          <w:lang w:val="en-US"/>
+        </w:rPr>
+      </w:pPr>
+      <w:r>
+        <w:rPr>
+          <w:b/>
+          <w:bCs/>
+          <w:sz w:val="44"/>
+          <w:szCs w:val="44"/>
+          <w:lang w:val="en-US"/>
+        </w:rPr>
+        <w:t>Web Application Automation</w:t>
+      </w:r>
+      <w:r>
+        <w:rPr>
+          <w:sz w:val="44"/>
+          <w:szCs w:val="44"/>
+          <w:lang w:val="en-US"/>
+        </w:rPr>
+        <w:t xml:space="preserve"> –</w:t>
+      </w:r>
+    </w:p>
+    <w:p>
+      <w:pPr>
+        <w:rPr>
+          <w:sz w:val="44"/>
+          <w:szCs w:val="44"/>
+          <w:lang w:val="en-US"/>
+        </w:rPr>
+      </w:pPr>
+    </w:p>
+    <w:p>
+      <w:pPr>
+        <w:pStyle w:val="ListParagraph"/>
+        <w:numPr>
+          <w:ilvl w:val="0"/>
+          <w:numId w:val="6"/>
+        </w:numPr>
+        <w:rPr>
+          <w:sz w:val="44"/>
+          <w:szCs w:val="44"/>
+          <w:lang w:val="en-US"/>
+        </w:rPr>
+      </w:pPr>
+      <w:r>
+        <w:rPr>
+          <w:sz w:val="44"/>
+          <w:szCs w:val="44"/>
+          <w:lang w:val="en-US"/>
+        </w:rPr>
+        <w:t>Recording</w:t>
+      </w:r>
+      <w:r>
+        <w:rPr>
+          <w:sz w:val="44"/>
+          <w:szCs w:val="44"/>
+          <w:lang w:val="en-US"/>
+        </w:rPr>
+        <w:t xml:space="preserve"> – Process is same</w:t>
+      </w:r>
+    </w:p>
+    <w:p>
+      <w:pPr>
+        <w:pStyle w:val="ListParagraph"/>
+        <w:numPr>
+          <w:ilvl w:val="0"/>
+          <w:numId w:val="6"/>
+        </w:numPr>
+        <w:rPr>
+          <w:sz w:val="44"/>
+          <w:szCs w:val="44"/>
+          <w:lang w:val="en-US"/>
+        </w:rPr>
+      </w:pPr>
+      <w:r>
+        <w:rPr>
+          <w:sz w:val="44"/>
+          <w:szCs w:val="44"/>
+          <w:lang w:val="en-US"/>
+        </w:rPr>
+        <w:t>Manual U</w:t>
+      </w:r>
+      <w:r>
+        <w:rPr>
+          <w:sz w:val="44"/>
+          <w:szCs w:val="44"/>
+          <w:lang w:val="en-US"/>
+        </w:rPr>
+        <w:t>I Automation</w:t>
+      </w:r>
+    </w:p>
+    <w:p>
+      <w:pPr>
+        <w:rPr>
+          <w:sz w:val="44"/>
+          <w:szCs w:val="44"/>
+          <w:lang w:val="en-US"/>
+        </w:rPr>
+      </w:pPr>
+    </w:p>
+    <w:p>
+      <w:pPr>
+        <w:rPr>
+          <w:sz w:val="44"/>
+          <w:szCs w:val="44"/>
+          <w:lang w:val="en-US"/>
+        </w:rPr>
+      </w:pPr>
+    </w:p>
+    <w:p>
+      <w:pPr>
+        <w:rPr>
+          <w:sz w:val="44"/>
+          <w:szCs w:val="44"/>
+          <w:lang w:val="en-US"/>
+        </w:rPr>
+      </w:pPr>
+    </w:p>
+    <w:p>
+      <w:pPr>
+        <w:rPr>
+          <w:sz w:val="44"/>
+          <w:szCs w:val="44"/>
+          <w:lang w:val="en-US"/>
+        </w:rPr>
+      </w:pPr>
     </w:p>
     <w:sectPr>
       <w:pgSz w:w="11906" w:h="16838"/>
@@ -4477,6 +5501,95 @@
     </w:lvl>
   </w:abstractNum>
   <w:abstractNum w:abstractNumId="1" w15:restartNumberingAfterBreak="0">
+    <w:nsid w:val="4F6764DF"/>
+    <w:multiLevelType w:val="hybridMultilevel"/>
+    <w:tmpl w:val="584CE588"/>
+    <w:lvl w:ilvl="0" w:tplc="4009000F">
+      <w:start w:val="1"/>
+      <w:numFmt w:val="decimal"/>
+      <w:lvlText w:val="%1."/>
+      <w:lvlJc w:val="left"/>
+      <w:pPr>
+        <w:ind w:left="720" w:hanging="360"/>
+      </w:pPr>
+      <w:rPr>
+        <w:rFonts w:hint="default"/>
+      </w:rPr>
+    </w:lvl>
+    <w:lvl w:ilvl="1" w:tplc="40090019" w:tentative="1">
+      <w:start w:val="1"/>
+      <w:numFmt w:val="lowerLetter"/>
+      <w:lvlText w:val="%2."/>
+      <w:lvlJc w:val="left"/>
+      <w:pPr>
+        <w:ind w:left="1440" w:hanging="360"/>
+      </w:pPr>
+    </w:lvl>
+    <w:lvl w:ilvl="2" w:tplc="4009001B" w:tentative="1">
+      <w:start w:val="1"/>
+      <w:numFmt w:val="lowerRoman"/>
+      <w:lvlText w:val="%3."/>
+      <w:lvlJc w:val="right"/>
+      <w:pPr>
+        <w:ind w:left="2160" w:hanging="180"/>
+      </w:pPr>
+    </w:lvl>
+    <w:lvl w:ilvl="3" w:tplc="4009000F" w:tentative="1">
+      <w:start w:val="1"/>
+      <w:numFmt w:val="decimal"/>
+      <w:lvlText w:val="%4."/>
+      <w:lvlJc w:val="left"/>
+      <w:pPr>
+        <w:ind w:left="2880" w:hanging="360"/>
+      </w:pPr>
+    </w:lvl>
+    <w:lvl w:ilvl="4" w:tplc="40090019" w:tentative="1">
+      <w:start w:val="1"/>
+      <w:numFmt w:val="lowerLetter"/>
+      <w:lvlText w:val="%5."/>
+      <w:lvlJc w:val="left"/>
+      <w:pPr>
+        <w:ind w:left="3600" w:hanging="360"/>
+      </w:pPr>
+    </w:lvl>
+    <w:lvl w:ilvl="5" w:tplc="4009001B" w:tentative="1">
+      <w:start w:val="1"/>
+      <w:numFmt w:val="lowerRoman"/>
+      <w:lvlText w:val="%6."/>
+      <w:lvlJc w:val="right"/>
+      <w:pPr>
+        <w:ind w:left="4320" w:hanging="180"/>
+      </w:pPr>
+    </w:lvl>
+    <w:lvl w:ilvl="6" w:tplc="4009000F" w:tentative="1">
+      <w:start w:val="1"/>
+      <w:numFmt w:val="decimal"/>
+      <w:lvlText w:val="%7."/>
+      <w:lvlJc w:val="left"/>
+      <w:pPr>
+        <w:ind w:left="5040" w:hanging="360"/>
+      </w:pPr>
+    </w:lvl>
+    <w:lvl w:ilvl="7" w:tplc="40090019" w:tentative="1">
+      <w:start w:val="1"/>
+      <w:numFmt w:val="lowerLetter"/>
+      <w:lvlText w:val="%8."/>
+      <w:lvlJc w:val="left"/>
+      <w:pPr>
+        <w:ind w:left="5760" w:hanging="360"/>
+      </w:pPr>
+    </w:lvl>
+    <w:lvl w:ilvl="8" w:tplc="4009001B" w:tentative="1">
+      <w:start w:val="1"/>
+      <w:numFmt w:val="lowerRoman"/>
+      <w:lvlText w:val="%9."/>
+      <w:lvlJc w:val="right"/>
+      <w:pPr>
+        <w:ind w:left="6480" w:hanging="180"/>
+      </w:pPr>
+    </w:lvl>
+  </w:abstractNum>
+  <w:abstractNum w:abstractNumId="2" w15:restartNumberingAfterBreak="0">
     <w:nsid w:val="5B1D3EBA"/>
     <w:multiLevelType w:val="multilevel"/>
     <w:tmpl w:val="2C5AE864"/>
@@ -4597,7 +5710,7 @@
       </w:rPr>
     </w:lvl>
   </w:abstractNum>
-  <w:abstractNum w:abstractNumId="2" w15:restartNumberingAfterBreak="0">
+  <w:abstractNum w:abstractNumId="3" w15:restartNumberingAfterBreak="0">
     <w:nsid w:val="5E1D579D"/>
     <w:multiLevelType w:val="hybridMultilevel"/>
     <w:tmpl w:val="BFD032DE"/>
@@ -4686,7 +5799,7 @@
       </w:pPr>
     </w:lvl>
   </w:abstractNum>
-  <w:abstractNum w:abstractNumId="3" w15:restartNumberingAfterBreak="0">
+  <w:abstractNum w:abstractNumId="4" w15:restartNumberingAfterBreak="0">
     <w:nsid w:val="765E407D"/>
     <w:multiLevelType w:val="hybridMultilevel"/>
     <w:tmpl w:val="57C48316"/>
@@ -4775,7 +5888,7 @@
       </w:pPr>
     </w:lvl>
   </w:abstractNum>
-  <w:abstractNum w:abstractNumId="4" w15:restartNumberingAfterBreak="0">
+  <w:abstractNum w:abstractNumId="5" w15:restartNumberingAfterBreak="0">
     <w:nsid w:val="79115AE8"/>
     <w:multiLevelType w:val="hybridMultilevel"/>
     <w:tmpl w:val="447EFAB0"/>
@@ -4865,19 +5978,22 @@
     </w:lvl>
   </w:abstractNum>
   <w:num w:numId="1" w16cid:durableId="1829662593">
-    <w:abstractNumId w:val="1"/>
+    <w:abstractNumId w:val="2"/>
   </w:num>
   <w:num w:numId="2" w16cid:durableId="2135639182">
-    <w:abstractNumId w:val="3"/>
+    <w:abstractNumId w:val="4"/>
   </w:num>
   <w:num w:numId="3" w16cid:durableId="354700327">
     <w:abstractNumId w:val="0"/>
   </w:num>
   <w:num w:numId="4" w16cid:durableId="1949925153">
-    <w:abstractNumId w:val="4"/>
+    <w:abstractNumId w:val="5"/>
   </w:num>
   <w:num w:numId="5" w16cid:durableId="835219366">
-    <w:abstractNumId w:val="2"/>
+    <w:abstractNumId w:val="3"/>
+  </w:num>
+  <w:num w:numId="6" w16cid:durableId="813252262">
+    <w:abstractNumId w:val="1"/>
   </w:num>
 </w:numbering>
 </file>

</xml_diff>

<commit_message>
Changes on 27th Feb
</commit_message>
<xml_diff>
--- a/UiPath.docx
+++ b/UiPath.docx
@@ -5365,21 +5365,119 @@
     </w:p>
     <w:p>
       <w:pPr>
-        <w:rPr>
-          <w:sz w:val="44"/>
-          <w:szCs w:val="44"/>
-          <w:lang w:val="en-US"/>
-        </w:rPr>
-      </w:pPr>
-    </w:p>
-    <w:p>
-      <w:pPr>
-        <w:rPr>
-          <w:sz w:val="44"/>
-          <w:szCs w:val="44"/>
-          <w:lang w:val="en-US"/>
-        </w:rPr>
-      </w:pPr>
+        <w:pBdr>
+          <w:bottom w:val="single" w:sz="6" w:space="1" w:color="auto"/>
+        </w:pBdr>
+        <w:rPr>
+          <w:sz w:val="44"/>
+          <w:szCs w:val="44"/>
+          <w:lang w:val="en-US"/>
+        </w:rPr>
+      </w:pPr>
+    </w:p>
+    <w:p>
+      <w:pPr>
+        <w:rPr>
+          <w:sz w:val="44"/>
+          <w:szCs w:val="44"/>
+          <w:lang w:val="en-US"/>
+        </w:rPr>
+      </w:pPr>
+    </w:p>
+    <w:p>
+      <w:pPr>
+        <w:rPr>
+          <w:sz w:val="44"/>
+          <w:szCs w:val="44"/>
+          <w:lang w:val="en-US"/>
+        </w:rPr>
+      </w:pPr>
+      <w:r>
+        <w:rPr>
+          <w:sz w:val="44"/>
+          <w:szCs w:val="44"/>
+          <w:lang w:val="en-US"/>
+        </w:rPr>
+        <w:t>Use Application/Browser</w:t>
+      </w:r>
+    </w:p>
+    <w:p>
+      <w:pPr>
+        <w:rPr>
+          <w:sz w:val="44"/>
+          <w:szCs w:val="44"/>
+          <w:lang w:val="en-US"/>
+        </w:rPr>
+      </w:pPr>
+    </w:p>
+    <w:p>
+      <w:pPr>
+        <w:rPr>
+          <w:sz w:val="44"/>
+          <w:szCs w:val="44"/>
+          <w:lang w:val="en-US"/>
+        </w:rPr>
+      </w:pPr>
+      <w:r>
+        <w:rPr>
+          <w:sz w:val="44"/>
+          <w:szCs w:val="44"/>
+          <w:lang w:val="en-US"/>
+        </w:rPr>
+        <w:t>Properties</w:t>
+      </w:r>
+    </w:p>
+    <w:p>
+      <w:pPr>
+        <w:rPr>
+          <w:sz w:val="44"/>
+          <w:szCs w:val="44"/>
+          <w:lang w:val="en-US"/>
+        </w:rPr>
+      </w:pPr>
+    </w:p>
+    <w:p>
+      <w:pPr>
+        <w:rPr>
+          <w:sz w:val="44"/>
+          <w:szCs w:val="44"/>
+          <w:lang w:val="en-US"/>
+        </w:rPr>
+      </w:pPr>
+      <w:r>
+        <w:rPr>
+          <w:sz w:val="44"/>
+          <w:szCs w:val="44"/>
+          <w:lang w:val="en-US"/>
+        </w:rPr>
+        <w:t>Open : Always/If Not Open/Never</w:t>
+      </w:r>
+    </w:p>
+    <w:p>
+      <w:pPr>
+        <w:rPr>
+          <w:sz w:val="44"/>
+          <w:szCs w:val="44"/>
+          <w:lang w:val="en-US"/>
+        </w:rPr>
+      </w:pPr>
+    </w:p>
+    <w:p>
+      <w:pPr>
+        <w:rPr>
+          <w:sz w:val="44"/>
+          <w:szCs w:val="44"/>
+          <w:lang w:val="en-US"/>
+        </w:rPr>
+      </w:pPr>
+      <w:r>
+        <w:rPr>
+          <w:sz w:val="44"/>
+          <w:szCs w:val="44"/>
+          <w:lang w:val="en-US"/>
+        </w:rPr>
+        <w:t>Close : Always/If Opened by App Browser / Never</w:t>
+      </w:r>
     </w:p>
     <w:p>
       <w:pPr>

</xml_diff>

<commit_message>
Changes on 6th March
</commit_message>
<xml_diff>
--- a/UiPath.docx
+++ b/UiPath.docx
@@ -135,7 +135,25 @@
           <w:szCs w:val="44"/>
           <w:lang w:val="en-US"/>
         </w:rPr>
-        <w:t xml:space="preserve">RPA Lead </w:t>
+        <w:t xml:space="preserve">RPA </w:t>
+      </w:r>
+      <w:proofErr w:type="gramStart"/>
+      <w:r>
+        <w:rPr>
+          <w:sz w:val="44"/>
+          <w:szCs w:val="44"/>
+          <w:lang w:val="en-US"/>
+        </w:rPr>
+        <w:t>Lead</w:t>
+      </w:r>
+      <w:proofErr w:type="gramEnd"/>
+      <w:r>
+        <w:rPr>
+          <w:sz w:val="44"/>
+          <w:szCs w:val="44"/>
+          <w:lang w:val="en-US"/>
+        </w:rPr>
+        <w:t xml:space="preserve"> </w:t>
       </w:r>
     </w:p>
     <w:p>
@@ -195,7 +213,25 @@
           <w:szCs w:val="44"/>
           <w:lang w:val="en-US"/>
         </w:rPr>
-        <w:t>Creation of PDD (Process Definition Document ) – RPA Business Analyst &amp; Client</w:t>
+        <w:t xml:space="preserve">Creation of PDD (Process Definition </w:t>
+      </w:r>
+      <w:proofErr w:type="gramStart"/>
+      <w:r>
+        <w:rPr>
+          <w:sz w:val="44"/>
+          <w:szCs w:val="44"/>
+          <w:lang w:val="en-US"/>
+        </w:rPr>
+        <w:t>Document )</w:t>
+      </w:r>
+      <w:proofErr w:type="gramEnd"/>
+      <w:r>
+        <w:rPr>
+          <w:sz w:val="44"/>
+          <w:szCs w:val="44"/>
+          <w:lang w:val="en-US"/>
+        </w:rPr>
+        <w:t xml:space="preserve"> – RPA Business Analyst &amp; Client</w:t>
       </w:r>
     </w:p>
     <w:p>
@@ -1034,7 +1070,25 @@
           <w:lang w:val="en-US"/>
         </w:rPr>
         <w:lastRenderedPageBreak/>
-        <w:t>Sequence – Step 1, Step2, Step----Step n</w:t>
+        <w:t>Sequence – Step 1, Step2, Step----</w:t>
+      </w:r>
+      <w:proofErr w:type="spellStart"/>
+      <w:r>
+        <w:rPr>
+          <w:sz w:val="44"/>
+          <w:szCs w:val="44"/>
+          <w:lang w:val="en-US"/>
+        </w:rPr>
+        <w:t>Step</w:t>
+      </w:r>
+      <w:proofErr w:type="spellEnd"/>
+      <w:r>
+        <w:rPr>
+          <w:sz w:val="44"/>
+          <w:szCs w:val="44"/>
+          <w:lang w:val="en-US"/>
+        </w:rPr>
+        <w:t xml:space="preserve"> n</w:t>
       </w:r>
     </w:p>
     <w:p>
@@ -1141,7 +1195,25 @@
           <w:szCs w:val="44"/>
           <w:lang w:val="en-US"/>
         </w:rPr>
-        <w:t>String – Word  - “”</w:t>
+        <w:t xml:space="preserve">String – </w:t>
+      </w:r>
+      <w:proofErr w:type="gramStart"/>
+      <w:r>
+        <w:rPr>
+          <w:sz w:val="44"/>
+          <w:szCs w:val="44"/>
+          <w:lang w:val="en-US"/>
+        </w:rPr>
+        <w:t>Word  -</w:t>
+      </w:r>
+      <w:proofErr w:type="gramEnd"/>
+      <w:r>
+        <w:rPr>
+          <w:sz w:val="44"/>
+          <w:szCs w:val="44"/>
+          <w:lang w:val="en-US"/>
+        </w:rPr>
+        <w:t xml:space="preserve"> “”</w:t>
       </w:r>
     </w:p>
     <w:p>
@@ -1209,7 +1281,25 @@
           <w:szCs w:val="44"/>
           <w:lang w:val="en-US"/>
         </w:rPr>
-        <w:t>Array (String/Int/Boolean…etc) = {“”,””,””,””}</w:t>
+        <w:t>Array (String/Int/Boolean…</w:t>
+      </w:r>
+      <w:proofErr w:type="spellStart"/>
+      <w:r>
+        <w:rPr>
+          <w:sz w:val="44"/>
+          <w:szCs w:val="44"/>
+          <w:lang w:val="en-US"/>
+        </w:rPr>
+        <w:t>etc</w:t>
+      </w:r>
+      <w:proofErr w:type="spellEnd"/>
+      <w:r>
+        <w:rPr>
+          <w:sz w:val="44"/>
+          <w:szCs w:val="44"/>
+          <w:lang w:val="en-US"/>
+        </w:rPr>
+        <w:t>) = {“”,””,””,””}</w:t>
       </w:r>
     </w:p>
     <w:p>
@@ -1246,6 +1336,7 @@
           <w:lang w:val="en-US"/>
         </w:rPr>
       </w:pPr>
+      <w:proofErr w:type="spellStart"/>
       <w:r>
         <w:rPr>
           <w:sz w:val="44"/>
@@ -1254,6 +1345,7 @@
         </w:rPr>
         <w:t>DataTable</w:t>
       </w:r>
+      <w:proofErr w:type="spellEnd"/>
     </w:p>
     <w:p>
       <w:pPr>
@@ -1280,6 +1372,7 @@
           <w:lang w:val="en-US"/>
         </w:rPr>
       </w:pPr>
+      <w:proofErr w:type="spellStart"/>
       <w:r>
         <w:rPr>
           <w:sz w:val="44"/>
@@ -1288,15 +1381,17 @@
         </w:rPr>
         <w:t>MailMessage</w:t>
       </w:r>
-    </w:p>
-    <w:p>
-      <w:pPr>
-        <w:rPr>
-          <w:sz w:val="44"/>
-          <w:szCs w:val="44"/>
-          <w:lang w:val="en-US"/>
-        </w:rPr>
-      </w:pPr>
+      <w:proofErr w:type="spellEnd"/>
+    </w:p>
+    <w:p>
+      <w:pPr>
+        <w:rPr>
+          <w:sz w:val="44"/>
+          <w:szCs w:val="44"/>
+          <w:lang w:val="en-US"/>
+        </w:rPr>
+      </w:pPr>
+      <w:proofErr w:type="spellStart"/>
       <w:r>
         <w:rPr>
           <w:sz w:val="44"/>
@@ -1305,15 +1400,17 @@
         </w:rPr>
         <w:t>JObject</w:t>
       </w:r>
-    </w:p>
-    <w:p>
-      <w:pPr>
-        <w:rPr>
-          <w:sz w:val="44"/>
-          <w:szCs w:val="44"/>
-          <w:lang w:val="en-US"/>
-        </w:rPr>
-      </w:pPr>
+      <w:proofErr w:type="spellEnd"/>
+    </w:p>
+    <w:p>
+      <w:pPr>
+        <w:rPr>
+          <w:sz w:val="44"/>
+          <w:szCs w:val="44"/>
+          <w:lang w:val="en-US"/>
+        </w:rPr>
+      </w:pPr>
+      <w:proofErr w:type="spellStart"/>
       <w:r>
         <w:rPr>
           <w:sz w:val="44"/>
@@ -1323,31 +1420,42 @@
         <w:lastRenderedPageBreak/>
         <w:t>XDocument</w:t>
       </w:r>
-    </w:p>
-    <w:p>
-      <w:pPr>
-        <w:rPr>
-          <w:sz w:val="44"/>
-          <w:szCs w:val="44"/>
-          <w:lang w:val="en-US"/>
-        </w:rPr>
-      </w:pPr>
-    </w:p>
-    <w:p>
-      <w:pPr>
-        <w:rPr>
-          <w:sz w:val="44"/>
-          <w:szCs w:val="44"/>
-          <w:lang w:val="en-US"/>
-        </w:rPr>
-      </w:pPr>
-      <w:r>
-        <w:rPr>
-          <w:sz w:val="44"/>
-          <w:szCs w:val="44"/>
-          <w:lang w:val="en-US"/>
-        </w:rPr>
-        <w:t xml:space="preserve">Scope : </w:t>
+      <w:proofErr w:type="spellEnd"/>
+    </w:p>
+    <w:p>
+      <w:pPr>
+        <w:rPr>
+          <w:sz w:val="44"/>
+          <w:szCs w:val="44"/>
+          <w:lang w:val="en-US"/>
+        </w:rPr>
+      </w:pPr>
+    </w:p>
+    <w:p>
+      <w:pPr>
+        <w:rPr>
+          <w:sz w:val="44"/>
+          <w:szCs w:val="44"/>
+          <w:lang w:val="en-US"/>
+        </w:rPr>
+      </w:pPr>
+      <w:proofErr w:type="gramStart"/>
+      <w:r>
+        <w:rPr>
+          <w:sz w:val="44"/>
+          <w:szCs w:val="44"/>
+          <w:lang w:val="en-US"/>
+        </w:rPr>
+        <w:t>Scope :</w:t>
+      </w:r>
+      <w:proofErr w:type="gramEnd"/>
+      <w:r>
+        <w:rPr>
+          <w:sz w:val="44"/>
+          <w:szCs w:val="44"/>
+          <w:lang w:val="en-US"/>
+        </w:rPr>
+        <w:t xml:space="preserve"> </w:t>
       </w:r>
     </w:p>
     <w:p>
@@ -1393,13 +1501,23 @@
           <w:lang w:val="en-US"/>
         </w:rPr>
       </w:pPr>
-      <w:r>
-        <w:rPr>
-          <w:sz w:val="44"/>
-          <w:szCs w:val="44"/>
-          <w:lang w:val="en-US"/>
-        </w:rPr>
-        <w:t>Creation : Create it from variables / Ctrl +k</w:t>
+      <w:proofErr w:type="gramStart"/>
+      <w:r>
+        <w:rPr>
+          <w:sz w:val="44"/>
+          <w:szCs w:val="44"/>
+          <w:lang w:val="en-US"/>
+        </w:rPr>
+        <w:t>Creation :</w:t>
+      </w:r>
+      <w:proofErr w:type="gramEnd"/>
+      <w:r>
+        <w:rPr>
+          <w:sz w:val="44"/>
+          <w:szCs w:val="44"/>
+          <w:lang w:val="en-US"/>
+        </w:rPr>
+        <w:t xml:space="preserve"> Create it from variables / Ctrl +k</w:t>
       </w:r>
     </w:p>
     <w:p>
@@ -1463,8 +1581,18 @@
           <w:lang w:val="en-US"/>
         </w:rPr>
         <w:br/>
-        <w:t>Condition = Result will be boolen</w:t>
-      </w:r>
+        <w:t xml:space="preserve">Condition = Result will be </w:t>
+      </w:r>
+      <w:proofErr w:type="spellStart"/>
+      <w:r>
+        <w:rPr>
+          <w:sz w:val="44"/>
+          <w:szCs w:val="44"/>
+          <w:lang w:val="en-US"/>
+        </w:rPr>
+        <w:t>boolen</w:t>
+      </w:r>
+      <w:proofErr w:type="spellEnd"/>
     </w:p>
     <w:p>
       <w:pPr>
@@ -1747,7 +1875,24 @@
           <w:lang w:val="en-US"/>
         </w:rPr>
         <w:br/>
-        <w:t xml:space="preserve">Continue  - </w:t>
+      </w:r>
+      <w:proofErr w:type="gramStart"/>
+      <w:r>
+        <w:rPr>
+          <w:sz w:val="44"/>
+          <w:szCs w:val="44"/>
+          <w:lang w:val="en-US"/>
+        </w:rPr>
+        <w:t>Continue  -</w:t>
+      </w:r>
+      <w:proofErr w:type="gramEnd"/>
+      <w:r>
+        <w:rPr>
+          <w:sz w:val="44"/>
+          <w:szCs w:val="44"/>
+          <w:lang w:val="en-US"/>
+        </w:rPr>
+        <w:t xml:space="preserve"> </w:t>
       </w:r>
     </w:p>
     <w:p>
@@ -1788,7 +1933,25 @@
           <w:szCs w:val="44"/>
           <w:lang w:val="en-US"/>
         </w:rPr>
-        <w:t>Step1, Step 2 , Step 3, Break/Continue , Step 4 , step 5</w:t>
+        <w:t xml:space="preserve">Step1, Step </w:t>
+      </w:r>
+      <w:proofErr w:type="gramStart"/>
+      <w:r>
+        <w:rPr>
+          <w:sz w:val="44"/>
+          <w:szCs w:val="44"/>
+          <w:lang w:val="en-US"/>
+        </w:rPr>
+        <w:t>2 ,</w:t>
+      </w:r>
+      <w:proofErr w:type="gramEnd"/>
+      <w:r>
+        <w:rPr>
+          <w:sz w:val="44"/>
+          <w:szCs w:val="44"/>
+          <w:lang w:val="en-US"/>
+        </w:rPr>
+        <w:t xml:space="preserve"> Step 3, Break/Continue , Step 4 , step 5</w:t>
       </w:r>
     </w:p>
     <w:p>
@@ -2242,13 +2405,23 @@
           <w:lang w:val="en-US"/>
         </w:rPr>
       </w:pPr>
-      <w:r>
-        <w:rPr>
-          <w:sz w:val="44"/>
-          <w:szCs w:val="44"/>
-          <w:lang w:val="en-US"/>
-        </w:rPr>
-        <w:t>InOut Argument</w:t>
+      <w:proofErr w:type="spellStart"/>
+      <w:r>
+        <w:rPr>
+          <w:sz w:val="44"/>
+          <w:szCs w:val="44"/>
+          <w:lang w:val="en-US"/>
+        </w:rPr>
+        <w:t>InOut</w:t>
+      </w:r>
+      <w:proofErr w:type="spellEnd"/>
+      <w:r>
+        <w:rPr>
+          <w:sz w:val="44"/>
+          <w:szCs w:val="44"/>
+          <w:lang w:val="en-US"/>
+        </w:rPr>
+        <w:t xml:space="preserve"> Argument</w:t>
       </w:r>
       <w:r>
         <w:rPr>
@@ -2323,73 +2496,123 @@
           <w:lang w:val="en-US"/>
         </w:rPr>
       </w:pPr>
-      <w:r>
-        <w:rPr>
-          <w:sz w:val="44"/>
-          <w:szCs w:val="44"/>
-          <w:lang w:val="en-US"/>
-        </w:rPr>
-        <w:t xml:space="preserve">Variable : Single - </w:t>
-      </w:r>
-    </w:p>
-    <w:p>
-      <w:pPr>
-        <w:rPr>
-          <w:sz w:val="44"/>
-          <w:szCs w:val="44"/>
-          <w:lang w:val="en-US"/>
-        </w:rPr>
-      </w:pPr>
-      <w:r>
-        <w:rPr>
-          <w:sz w:val="44"/>
-          <w:szCs w:val="44"/>
-          <w:lang w:val="en-US"/>
-        </w:rPr>
-        <w:t>Array : Bunch of Data – Loop or Index</w:t>
-      </w:r>
-    </w:p>
-    <w:p>
-      <w:pPr>
-        <w:rPr>
-          <w:sz w:val="44"/>
-          <w:szCs w:val="44"/>
-          <w:lang w:val="en-US"/>
-        </w:rPr>
-      </w:pPr>
-      <w:r>
-        <w:rPr>
-          <w:sz w:val="44"/>
-          <w:szCs w:val="44"/>
-          <w:lang w:val="en-US"/>
-        </w:rPr>
-        <w:t>Array(0), Array(2)</w:t>
-      </w:r>
-    </w:p>
-    <w:p>
-      <w:pPr>
-        <w:rPr>
-          <w:sz w:val="44"/>
-          <w:szCs w:val="44"/>
-          <w:lang w:val="en-US"/>
-        </w:rPr>
-      </w:pPr>
-    </w:p>
-    <w:p>
-      <w:pPr>
-        <w:rPr>
-          <w:sz w:val="44"/>
-          <w:szCs w:val="44"/>
-          <w:lang w:val="en-US"/>
-        </w:rPr>
-      </w:pPr>
-      <w:r>
-        <w:rPr>
-          <w:sz w:val="44"/>
-          <w:szCs w:val="44"/>
-          <w:lang w:val="en-US"/>
-        </w:rPr>
-        <w:t>DataTable : Table (Excel, Database)</w:t>
+      <w:proofErr w:type="gramStart"/>
+      <w:r>
+        <w:rPr>
+          <w:sz w:val="44"/>
+          <w:szCs w:val="44"/>
+          <w:lang w:val="en-US"/>
+        </w:rPr>
+        <w:t>Variable :</w:t>
+      </w:r>
+      <w:proofErr w:type="gramEnd"/>
+      <w:r>
+        <w:rPr>
+          <w:sz w:val="44"/>
+          <w:szCs w:val="44"/>
+          <w:lang w:val="en-US"/>
+        </w:rPr>
+        <w:t xml:space="preserve"> Single - </w:t>
+      </w:r>
+    </w:p>
+    <w:p>
+      <w:pPr>
+        <w:rPr>
+          <w:sz w:val="44"/>
+          <w:szCs w:val="44"/>
+          <w:lang w:val="en-US"/>
+        </w:rPr>
+      </w:pPr>
+      <w:proofErr w:type="gramStart"/>
+      <w:r>
+        <w:rPr>
+          <w:sz w:val="44"/>
+          <w:szCs w:val="44"/>
+          <w:lang w:val="en-US"/>
+        </w:rPr>
+        <w:t>Array :</w:t>
+      </w:r>
+      <w:proofErr w:type="gramEnd"/>
+      <w:r>
+        <w:rPr>
+          <w:sz w:val="44"/>
+          <w:szCs w:val="44"/>
+          <w:lang w:val="en-US"/>
+        </w:rPr>
+        <w:t xml:space="preserve"> Bunch of Data – Loop or Index</w:t>
+      </w:r>
+    </w:p>
+    <w:p>
+      <w:pPr>
+        <w:rPr>
+          <w:sz w:val="44"/>
+          <w:szCs w:val="44"/>
+          <w:lang w:val="en-US"/>
+        </w:rPr>
+      </w:pPr>
+      <w:proofErr w:type="gramStart"/>
+      <w:r>
+        <w:rPr>
+          <w:sz w:val="44"/>
+          <w:szCs w:val="44"/>
+          <w:lang w:val="en-US"/>
+        </w:rPr>
+        <w:t>Array(</w:t>
+      </w:r>
+      <w:proofErr w:type="gramEnd"/>
+      <w:r>
+        <w:rPr>
+          <w:sz w:val="44"/>
+          <w:szCs w:val="44"/>
+          <w:lang w:val="en-US"/>
+        </w:rPr>
+        <w:t>0), Array(2)</w:t>
+      </w:r>
+    </w:p>
+    <w:p>
+      <w:pPr>
+        <w:rPr>
+          <w:sz w:val="44"/>
+          <w:szCs w:val="44"/>
+          <w:lang w:val="en-US"/>
+        </w:rPr>
+      </w:pPr>
+    </w:p>
+    <w:p>
+      <w:pPr>
+        <w:rPr>
+          <w:sz w:val="44"/>
+          <w:szCs w:val="44"/>
+          <w:lang w:val="en-US"/>
+        </w:rPr>
+      </w:pPr>
+      <w:proofErr w:type="spellStart"/>
+      <w:proofErr w:type="gramStart"/>
+      <w:r>
+        <w:rPr>
+          <w:sz w:val="44"/>
+          <w:szCs w:val="44"/>
+          <w:lang w:val="en-US"/>
+        </w:rPr>
+        <w:t>DataTable</w:t>
+      </w:r>
+      <w:proofErr w:type="spellEnd"/>
+      <w:r>
+        <w:rPr>
+          <w:sz w:val="44"/>
+          <w:szCs w:val="44"/>
+          <w:lang w:val="en-US"/>
+        </w:rPr>
+        <w:t xml:space="preserve"> :</w:t>
+      </w:r>
+      <w:proofErr w:type="gramEnd"/>
+      <w:r>
+        <w:rPr>
+          <w:sz w:val="44"/>
+          <w:szCs w:val="44"/>
+          <w:lang w:val="en-US"/>
+        </w:rPr>
+        <w:t xml:space="preserve"> Table (Excel, Database)</w:t>
       </w:r>
     </w:p>
     <w:p>
@@ -2461,31 +2684,61 @@
           <w:lang w:val="en-US"/>
         </w:rPr>
       </w:pPr>
-      <w:r>
-        <w:rPr>
-          <w:sz w:val="44"/>
-          <w:szCs w:val="44"/>
-          <w:lang w:val="en-US"/>
-        </w:rPr>
-        <w:t>Name : employeeData</w:t>
-      </w:r>
-    </w:p>
-    <w:p>
-      <w:pPr>
-        <w:rPr>
-          <w:sz w:val="44"/>
-          <w:szCs w:val="44"/>
-          <w:lang w:val="en-US"/>
-        </w:rPr>
-      </w:pPr>
-      <w:r>
-        <w:rPr>
-          <w:sz w:val="44"/>
-          <w:szCs w:val="44"/>
-          <w:lang w:val="en-US"/>
-        </w:rPr>
-        <w:t>Data Type: DataTable</w:t>
-      </w:r>
+      <w:proofErr w:type="gramStart"/>
+      <w:r>
+        <w:rPr>
+          <w:sz w:val="44"/>
+          <w:szCs w:val="44"/>
+          <w:lang w:val="en-US"/>
+        </w:rPr>
+        <w:t>Name :</w:t>
+      </w:r>
+      <w:proofErr w:type="gramEnd"/>
+      <w:r>
+        <w:rPr>
+          <w:sz w:val="44"/>
+          <w:szCs w:val="44"/>
+          <w:lang w:val="en-US"/>
+        </w:rPr>
+        <w:t xml:space="preserve"> </w:t>
+      </w:r>
+      <w:proofErr w:type="spellStart"/>
+      <w:r>
+        <w:rPr>
+          <w:sz w:val="44"/>
+          <w:szCs w:val="44"/>
+          <w:lang w:val="en-US"/>
+        </w:rPr>
+        <w:t>employeeData</w:t>
+      </w:r>
+      <w:proofErr w:type="spellEnd"/>
+    </w:p>
+    <w:p>
+      <w:pPr>
+        <w:rPr>
+          <w:sz w:val="44"/>
+          <w:szCs w:val="44"/>
+          <w:lang w:val="en-US"/>
+        </w:rPr>
+      </w:pPr>
+      <w:r>
+        <w:rPr>
+          <w:sz w:val="44"/>
+          <w:szCs w:val="44"/>
+          <w:lang w:val="en-US"/>
+        </w:rPr>
+        <w:t xml:space="preserve">Data Type: </w:t>
+      </w:r>
+      <w:proofErr w:type="spellStart"/>
+      <w:r>
+        <w:rPr>
+          <w:sz w:val="44"/>
+          <w:szCs w:val="44"/>
+          <w:lang w:val="en-US"/>
+        </w:rPr>
+        <w:t>DataTable</w:t>
+      </w:r>
+      <w:proofErr w:type="spellEnd"/>
     </w:p>
     <w:p>
       <w:pPr>
@@ -2805,6 +3058,7 @@
                 <w:lang w:val="en-US"/>
               </w:rPr>
             </w:pPr>
+            <w:proofErr w:type="spellStart"/>
             <w:r>
               <w:rPr>
                 <w:b/>
@@ -2815,6 +3069,7 @@
               </w:rPr>
               <w:t>LName</w:t>
             </w:r>
+            <w:proofErr w:type="spellEnd"/>
           </w:p>
         </w:tc>
         <w:tc>
@@ -3642,66 +3897,125 @@
           <w:lang w:val="en-US"/>
         </w:rPr>
       </w:pPr>
-      <w:r>
-        <w:rPr>
-          <w:sz w:val="44"/>
-          <w:szCs w:val="44"/>
-          <w:lang w:val="en-US"/>
-        </w:rPr>
-        <w:t>Rows : DataRow</w:t>
-      </w:r>
-    </w:p>
-    <w:p>
-      <w:pPr>
-        <w:rPr>
-          <w:sz w:val="44"/>
-          <w:szCs w:val="44"/>
-          <w:lang w:val="en-US"/>
-        </w:rPr>
-      </w:pPr>
-    </w:p>
-    <w:p>
-      <w:pPr>
-        <w:rPr>
-          <w:sz w:val="44"/>
-          <w:szCs w:val="44"/>
-          <w:lang w:val="en-US"/>
-        </w:rPr>
-      </w:pPr>
-      <w:r>
-        <w:rPr>
-          <w:sz w:val="44"/>
-          <w:szCs w:val="44"/>
-          <w:lang w:val="en-US"/>
-        </w:rPr>
-        <w:t>Count : employeeData.Rows.count = 4</w:t>
-      </w:r>
-    </w:p>
-    <w:p>
-      <w:pPr>
-        <w:rPr>
-          <w:sz w:val="44"/>
-          <w:szCs w:val="44"/>
-          <w:lang w:val="en-US"/>
-        </w:rPr>
-      </w:pPr>
-      <w:r>
-        <w:rPr>
-          <w:sz w:val="44"/>
-          <w:szCs w:val="44"/>
-          <w:lang w:val="en-US"/>
-        </w:rPr>
-        <w:t>Fetch Data :</w:t>
-      </w:r>
-    </w:p>
-    <w:p>
-      <w:pPr>
-        <w:rPr>
-          <w:sz w:val="44"/>
-          <w:szCs w:val="44"/>
-          <w:lang w:val="en-US"/>
-        </w:rPr>
-      </w:pPr>
+      <w:proofErr w:type="gramStart"/>
+      <w:r>
+        <w:rPr>
+          <w:sz w:val="44"/>
+          <w:szCs w:val="44"/>
+          <w:lang w:val="en-US"/>
+        </w:rPr>
+        <w:t>Rows :</w:t>
+      </w:r>
+      <w:proofErr w:type="gramEnd"/>
+      <w:r>
+        <w:rPr>
+          <w:sz w:val="44"/>
+          <w:szCs w:val="44"/>
+          <w:lang w:val="en-US"/>
+        </w:rPr>
+        <w:t xml:space="preserve"> </w:t>
+      </w:r>
+      <w:proofErr w:type="spellStart"/>
+      <w:r>
+        <w:rPr>
+          <w:sz w:val="44"/>
+          <w:szCs w:val="44"/>
+          <w:lang w:val="en-US"/>
+        </w:rPr>
+        <w:t>DataRow</w:t>
+      </w:r>
+      <w:proofErr w:type="spellEnd"/>
+    </w:p>
+    <w:p>
+      <w:pPr>
+        <w:rPr>
+          <w:sz w:val="44"/>
+          <w:szCs w:val="44"/>
+          <w:lang w:val="en-US"/>
+        </w:rPr>
+      </w:pPr>
+    </w:p>
+    <w:p>
+      <w:pPr>
+        <w:rPr>
+          <w:sz w:val="44"/>
+          <w:szCs w:val="44"/>
+          <w:lang w:val="en-US"/>
+        </w:rPr>
+      </w:pPr>
+      <w:proofErr w:type="gramStart"/>
+      <w:r>
+        <w:rPr>
+          <w:sz w:val="44"/>
+          <w:szCs w:val="44"/>
+          <w:lang w:val="en-US"/>
+        </w:rPr>
+        <w:t>Count :</w:t>
+      </w:r>
+      <w:proofErr w:type="gramEnd"/>
+      <w:r>
+        <w:rPr>
+          <w:sz w:val="44"/>
+          <w:szCs w:val="44"/>
+          <w:lang w:val="en-US"/>
+        </w:rPr>
+        <w:t xml:space="preserve"> </w:t>
+      </w:r>
+      <w:proofErr w:type="spellStart"/>
+      <w:r>
+        <w:rPr>
+          <w:sz w:val="44"/>
+          <w:szCs w:val="44"/>
+          <w:lang w:val="en-US"/>
+        </w:rPr>
+        <w:t>employeeData.Rows.count</w:t>
+      </w:r>
+      <w:proofErr w:type="spellEnd"/>
+      <w:r>
+        <w:rPr>
+          <w:sz w:val="44"/>
+          <w:szCs w:val="44"/>
+          <w:lang w:val="en-US"/>
+        </w:rPr>
+        <w:t xml:space="preserve"> = 4</w:t>
+      </w:r>
+    </w:p>
+    <w:p>
+      <w:pPr>
+        <w:rPr>
+          <w:sz w:val="44"/>
+          <w:szCs w:val="44"/>
+          <w:lang w:val="en-US"/>
+        </w:rPr>
+      </w:pPr>
+      <w:r>
+        <w:rPr>
+          <w:sz w:val="44"/>
+          <w:szCs w:val="44"/>
+          <w:lang w:val="en-US"/>
+        </w:rPr>
+        <w:t xml:space="preserve">Fetch </w:t>
+      </w:r>
+      <w:proofErr w:type="gramStart"/>
+      <w:r>
+        <w:rPr>
+          <w:sz w:val="44"/>
+          <w:szCs w:val="44"/>
+          <w:lang w:val="en-US"/>
+        </w:rPr>
+        <w:t>Data :</w:t>
+      </w:r>
+      <w:proofErr w:type="gramEnd"/>
+    </w:p>
+    <w:p>
+      <w:pPr>
+        <w:rPr>
+          <w:sz w:val="44"/>
+          <w:szCs w:val="44"/>
+          <w:lang w:val="en-US"/>
+        </w:rPr>
+      </w:pPr>
+      <w:proofErr w:type="spellStart"/>
       <w:r>
         <w:rPr>
           <w:sz w:val="44"/>
@@ -3716,8 +4030,63 @@
           <w:szCs w:val="44"/>
           <w:lang w:val="en-US"/>
         </w:rPr>
-        <w:t>ows(0)(“LName”).ToString</w:t>
-      </w:r>
+        <w:t>ows</w:t>
+      </w:r>
+      <w:proofErr w:type="spellEnd"/>
+      <w:r>
+        <w:rPr>
+          <w:sz w:val="44"/>
+          <w:szCs w:val="44"/>
+          <w:lang w:val="en-US"/>
+        </w:rPr>
+        <w:t>(</w:t>
+      </w:r>
+      <w:proofErr w:type="gramStart"/>
+      <w:r>
+        <w:rPr>
+          <w:sz w:val="44"/>
+          <w:szCs w:val="44"/>
+          <w:lang w:val="en-US"/>
+        </w:rPr>
+        <w:t>0)(</w:t>
+      </w:r>
+      <w:proofErr w:type="gramEnd"/>
+      <w:r>
+        <w:rPr>
+          <w:sz w:val="44"/>
+          <w:szCs w:val="44"/>
+          <w:lang w:val="en-US"/>
+        </w:rPr>
+        <w:t>“</w:t>
+      </w:r>
+      <w:proofErr w:type="spellStart"/>
+      <w:r>
+        <w:rPr>
+          <w:sz w:val="44"/>
+          <w:szCs w:val="44"/>
+          <w:lang w:val="en-US"/>
+        </w:rPr>
+        <w:t>LName</w:t>
+      </w:r>
+      <w:proofErr w:type="spellEnd"/>
+      <w:r>
+        <w:rPr>
+          <w:sz w:val="44"/>
+          <w:szCs w:val="44"/>
+          <w:lang w:val="en-US"/>
+        </w:rPr>
+        <w:t>”).</w:t>
+      </w:r>
+      <w:proofErr w:type="spellStart"/>
+      <w:r>
+        <w:rPr>
+          <w:sz w:val="44"/>
+          <w:szCs w:val="44"/>
+          <w:lang w:val="en-US"/>
+        </w:rPr>
+        <w:t>ToString</w:t>
+      </w:r>
+      <w:proofErr w:type="spellEnd"/>
       <w:r>
         <w:rPr>
           <w:sz w:val="44"/>
@@ -3735,13 +4104,51 @@
           <w:lang w:val="en-US"/>
         </w:rPr>
       </w:pPr>
-      <w:r>
-        <w:rPr>
-          <w:sz w:val="44"/>
-          <w:szCs w:val="44"/>
-          <w:lang w:val="en-US"/>
-        </w:rPr>
-        <w:t>employeeData.Rows(0)(2).ToString=”K”</w:t>
+      <w:proofErr w:type="spellStart"/>
+      <w:r>
+        <w:rPr>
+          <w:sz w:val="44"/>
+          <w:szCs w:val="44"/>
+          <w:lang w:val="en-US"/>
+        </w:rPr>
+        <w:t>employeeData.Rows</w:t>
+      </w:r>
+      <w:proofErr w:type="spellEnd"/>
+      <w:r>
+        <w:rPr>
+          <w:sz w:val="44"/>
+          <w:szCs w:val="44"/>
+          <w:lang w:val="en-US"/>
+        </w:rPr>
+        <w:t>(0)(2</w:t>
+      </w:r>
+      <w:proofErr w:type="gramStart"/>
+      <w:r>
+        <w:rPr>
+          <w:sz w:val="44"/>
+          <w:szCs w:val="44"/>
+          <w:lang w:val="en-US"/>
+        </w:rPr>
+        <w:t>).</w:t>
+      </w:r>
+      <w:proofErr w:type="spellStart"/>
+      <w:r>
+        <w:rPr>
+          <w:sz w:val="44"/>
+          <w:szCs w:val="44"/>
+          <w:lang w:val="en-US"/>
+        </w:rPr>
+        <w:t>ToString</w:t>
+      </w:r>
+      <w:proofErr w:type="spellEnd"/>
+      <w:proofErr w:type="gramEnd"/>
+      <w:r>
+        <w:rPr>
+          <w:sz w:val="44"/>
+          <w:szCs w:val="44"/>
+          <w:lang w:val="en-US"/>
+        </w:rPr>
+        <w:t>=”K”</w:t>
       </w:r>
     </w:p>
     <w:p>
@@ -3787,39 +4194,97 @@
           <w:lang w:val="en-US"/>
         </w:rPr>
       </w:pPr>
-      <w:r>
-        <w:rPr>
-          <w:sz w:val="44"/>
-          <w:szCs w:val="44"/>
-          <w:lang w:val="en-US"/>
-        </w:rPr>
-        <w:t>ForEachRowinDataTable : CurrentRow</w:t>
-      </w:r>
-    </w:p>
-    <w:p>
-      <w:pPr>
-        <w:rPr>
-          <w:sz w:val="44"/>
-          <w:szCs w:val="44"/>
-          <w:lang w:val="en-US"/>
-        </w:rPr>
-      </w:pPr>
-    </w:p>
-    <w:p>
-      <w:pPr>
-        <w:rPr>
-          <w:sz w:val="44"/>
-          <w:szCs w:val="44"/>
-          <w:lang w:val="en-US"/>
-        </w:rPr>
-      </w:pPr>
-      <w:r>
-        <w:rPr>
-          <w:sz w:val="44"/>
-          <w:szCs w:val="44"/>
-          <w:lang w:val="en-US"/>
-        </w:rPr>
-        <w:t>CurrentRow(0)/CurrentRow(“ID”) = 101/102/103/104</w:t>
+      <w:proofErr w:type="spellStart"/>
+      <w:proofErr w:type="gramStart"/>
+      <w:r>
+        <w:rPr>
+          <w:sz w:val="44"/>
+          <w:szCs w:val="44"/>
+          <w:lang w:val="en-US"/>
+        </w:rPr>
+        <w:t>ForEachRowinDataTable</w:t>
+      </w:r>
+      <w:proofErr w:type="spellEnd"/>
+      <w:r>
+        <w:rPr>
+          <w:sz w:val="44"/>
+          <w:szCs w:val="44"/>
+          <w:lang w:val="en-US"/>
+        </w:rPr>
+        <w:t xml:space="preserve"> :</w:t>
+      </w:r>
+      <w:proofErr w:type="gramEnd"/>
+      <w:r>
+        <w:rPr>
+          <w:sz w:val="44"/>
+          <w:szCs w:val="44"/>
+          <w:lang w:val="en-US"/>
+        </w:rPr>
+        <w:t xml:space="preserve"> </w:t>
+      </w:r>
+      <w:proofErr w:type="spellStart"/>
+      <w:r>
+        <w:rPr>
+          <w:sz w:val="44"/>
+          <w:szCs w:val="44"/>
+          <w:lang w:val="en-US"/>
+        </w:rPr>
+        <w:t>CurrentRow</w:t>
+      </w:r>
+      <w:proofErr w:type="spellEnd"/>
+    </w:p>
+    <w:p>
+      <w:pPr>
+        <w:rPr>
+          <w:sz w:val="44"/>
+          <w:szCs w:val="44"/>
+          <w:lang w:val="en-US"/>
+        </w:rPr>
+      </w:pPr>
+    </w:p>
+    <w:p>
+      <w:pPr>
+        <w:rPr>
+          <w:sz w:val="44"/>
+          <w:szCs w:val="44"/>
+          <w:lang w:val="en-US"/>
+        </w:rPr>
+      </w:pPr>
+      <w:proofErr w:type="spellStart"/>
+      <w:r>
+        <w:rPr>
+          <w:sz w:val="44"/>
+          <w:szCs w:val="44"/>
+          <w:lang w:val="en-US"/>
+        </w:rPr>
+        <w:t>CurrentRow</w:t>
+      </w:r>
+      <w:proofErr w:type="spellEnd"/>
+      <w:r>
+        <w:rPr>
+          <w:sz w:val="44"/>
+          <w:szCs w:val="44"/>
+          <w:lang w:val="en-US"/>
+        </w:rPr>
+        <w:t>(0)/</w:t>
+      </w:r>
+      <w:proofErr w:type="spellStart"/>
+      <w:r>
+        <w:rPr>
+          <w:sz w:val="44"/>
+          <w:szCs w:val="44"/>
+          <w:lang w:val="en-US"/>
+        </w:rPr>
+        <w:t>CurrentRow</w:t>
+      </w:r>
+      <w:proofErr w:type="spellEnd"/>
+      <w:r>
+        <w:rPr>
+          <w:sz w:val="44"/>
+          <w:szCs w:val="44"/>
+          <w:lang w:val="en-US"/>
+        </w:rPr>
+        <w:t>(“ID”) = 101/102/103/104</w:t>
       </w:r>
     </w:p>
     <w:p>
@@ -4161,6 +4626,7 @@
                 <w:lang w:val="en-US"/>
               </w:rPr>
             </w:pPr>
+            <w:proofErr w:type="spellStart"/>
             <w:r>
               <w:rPr>
                 <w:sz w:val="32"/>
@@ -4169,6 +4635,7 @@
               </w:rPr>
               <w:t>LName</w:t>
             </w:r>
+            <w:proofErr w:type="spellEnd"/>
           </w:p>
         </w:tc>
       </w:tr>
@@ -4382,6 +4849,7 @@
                 <w:lang w:val="en-US"/>
               </w:rPr>
             </w:pPr>
+            <w:proofErr w:type="spellStart"/>
             <w:r>
               <w:rPr>
                 <w:sz w:val="44"/>
@@ -4390,6 +4858,7 @@
               </w:rPr>
               <w:t>LName</w:t>
             </w:r>
+            <w:proofErr w:type="spellEnd"/>
           </w:p>
         </w:tc>
       </w:tr>
@@ -4659,6 +5128,7 @@
                 <w:lang w:val="en-US"/>
               </w:rPr>
             </w:pPr>
+            <w:proofErr w:type="spellStart"/>
             <w:r>
               <w:rPr>
                 <w:sz w:val="44"/>
@@ -4667,6 +5137,7 @@
               </w:rPr>
               <w:t>LName</w:t>
             </w:r>
+            <w:proofErr w:type="spellEnd"/>
           </w:p>
         </w:tc>
       </w:tr>
@@ -4961,6 +5432,7 @@
                 <w:lang w:val="en-US"/>
               </w:rPr>
             </w:pPr>
+            <w:proofErr w:type="spellStart"/>
             <w:r>
               <w:rPr>
                 <w:sz w:val="44"/>
@@ -4969,6 +5441,7 @@
               </w:rPr>
               <w:t>LName</w:t>
             </w:r>
+            <w:proofErr w:type="spellEnd"/>
           </w:p>
         </w:tc>
       </w:tr>
@@ -5444,39 +5917,129 @@
           <w:lang w:val="en-US"/>
         </w:rPr>
       </w:pPr>
-      <w:r>
-        <w:rPr>
-          <w:sz w:val="44"/>
-          <w:szCs w:val="44"/>
-          <w:lang w:val="en-US"/>
-        </w:rPr>
-        <w:t>Open : Always/If Not Open/Never</w:t>
-      </w:r>
-    </w:p>
-    <w:p>
-      <w:pPr>
-        <w:rPr>
-          <w:sz w:val="44"/>
-          <w:szCs w:val="44"/>
-          <w:lang w:val="en-US"/>
-        </w:rPr>
-      </w:pPr>
-    </w:p>
-    <w:p>
-      <w:pPr>
-        <w:rPr>
-          <w:sz w:val="44"/>
-          <w:szCs w:val="44"/>
-          <w:lang w:val="en-US"/>
-        </w:rPr>
-      </w:pPr>
-      <w:r>
-        <w:rPr>
-          <w:sz w:val="44"/>
-          <w:szCs w:val="44"/>
-          <w:lang w:val="en-US"/>
-        </w:rPr>
-        <w:t>Close : Always/If Opened by App Browser / Never</w:t>
+      <w:proofErr w:type="gramStart"/>
+      <w:r>
+        <w:rPr>
+          <w:sz w:val="44"/>
+          <w:szCs w:val="44"/>
+          <w:lang w:val="en-US"/>
+        </w:rPr>
+        <w:t>Open :</w:t>
+      </w:r>
+      <w:proofErr w:type="gramEnd"/>
+      <w:r>
+        <w:rPr>
+          <w:sz w:val="44"/>
+          <w:szCs w:val="44"/>
+          <w:lang w:val="en-US"/>
+        </w:rPr>
+        <w:t xml:space="preserve"> Always/If Not Open/Never</w:t>
+      </w:r>
+    </w:p>
+    <w:p>
+      <w:pPr>
+        <w:rPr>
+          <w:sz w:val="44"/>
+          <w:szCs w:val="44"/>
+          <w:lang w:val="en-US"/>
+        </w:rPr>
+      </w:pPr>
+    </w:p>
+    <w:p>
+      <w:pPr>
+        <w:rPr>
+          <w:sz w:val="44"/>
+          <w:szCs w:val="44"/>
+          <w:lang w:val="en-US"/>
+        </w:rPr>
+      </w:pPr>
+      <w:proofErr w:type="gramStart"/>
+      <w:r>
+        <w:rPr>
+          <w:sz w:val="44"/>
+          <w:szCs w:val="44"/>
+          <w:lang w:val="en-US"/>
+        </w:rPr>
+        <w:t>Close :</w:t>
+      </w:r>
+      <w:proofErr w:type="gramEnd"/>
+      <w:r>
+        <w:rPr>
+          <w:sz w:val="44"/>
+          <w:szCs w:val="44"/>
+          <w:lang w:val="en-US"/>
+        </w:rPr>
+        <w:t xml:space="preserve"> Always/If Opened by App Browser / Never</w:t>
+      </w:r>
+    </w:p>
+    <w:p>
+      <w:pPr>
+        <w:rPr>
+          <w:sz w:val="44"/>
+          <w:szCs w:val="44"/>
+          <w:lang w:val="en-US"/>
+        </w:rPr>
+      </w:pPr>
+    </w:p>
+    <w:p>
+      <w:pPr>
+        <w:rPr>
+          <w:sz w:val="44"/>
+          <w:szCs w:val="44"/>
+          <w:lang w:val="en-US"/>
+        </w:rPr>
+      </w:pPr>
+      <w:r>
+        <w:rPr>
+          <w:sz w:val="44"/>
+          <w:szCs w:val="44"/>
+          <w:lang w:val="en-US"/>
+        </w:rPr>
+        <w:lastRenderedPageBreak/>
+        <w:t>Wild Cards in UiPath Selectors</w:t>
+      </w:r>
+    </w:p>
+    <w:p>
+      <w:pPr>
+        <w:rPr>
+          <w:sz w:val="44"/>
+          <w:szCs w:val="44"/>
+          <w:lang w:val="en-US"/>
+        </w:rPr>
+      </w:pPr>
+    </w:p>
+    <w:p>
+      <w:pPr>
+        <w:rPr>
+          <w:sz w:val="44"/>
+          <w:szCs w:val="44"/>
+          <w:lang w:val="en-US"/>
+        </w:rPr>
+      </w:pPr>
+      <w:r>
+        <w:rPr>
+          <w:sz w:val="44"/>
+          <w:szCs w:val="44"/>
+          <w:lang w:val="en-US"/>
+        </w:rPr>
+        <w:t>*(Star) is to replace more than 1 char</w:t>
+      </w:r>
+    </w:p>
+    <w:p>
+      <w:pPr>
+        <w:rPr>
+          <w:sz w:val="44"/>
+          <w:szCs w:val="44"/>
+          <w:lang w:val="en-US"/>
+        </w:rPr>
+      </w:pPr>
+      <w:r>
+        <w:rPr>
+          <w:sz w:val="44"/>
+          <w:szCs w:val="44"/>
+          <w:lang w:val="en-US"/>
+        </w:rPr>
+        <w:t>? is to replace 1 character</w:t>
       </w:r>
     </w:p>
     <w:p>
@@ -5898,6 +6461,230 @@
     </w:lvl>
   </w:abstractNum>
   <w:abstractNum w:abstractNumId="4" w15:restartNumberingAfterBreak="0">
+    <w:nsid w:val="6C570EEE"/>
+    <w:multiLevelType w:val="hybridMultilevel"/>
+    <w:tmpl w:val="6E74C8A4"/>
+    <w:lvl w:ilvl="0" w:tplc="969A1DEC">
+      <w:numFmt w:val="bullet"/>
+      <w:lvlText w:val=""/>
+      <w:lvlJc w:val="left"/>
+      <w:pPr>
+        <w:ind w:left="720" w:hanging="360"/>
+      </w:pPr>
+      <w:rPr>
+        <w:rFonts w:ascii="Symbol" w:eastAsiaTheme="minorHAnsi" w:hAnsi="Symbol" w:cstheme="minorBidi" w:hint="default"/>
+      </w:rPr>
+    </w:lvl>
+    <w:lvl w:ilvl="1" w:tplc="40090003" w:tentative="1">
+      <w:start w:val="1"/>
+      <w:numFmt w:val="bullet"/>
+      <w:lvlText w:val="o"/>
+      <w:lvlJc w:val="left"/>
+      <w:pPr>
+        <w:ind w:left="1440" w:hanging="360"/>
+      </w:pPr>
+      <w:rPr>
+        <w:rFonts w:ascii="Courier New" w:hAnsi="Courier New" w:cs="Courier New" w:hint="default"/>
+      </w:rPr>
+    </w:lvl>
+    <w:lvl w:ilvl="2" w:tplc="40090005" w:tentative="1">
+      <w:start w:val="1"/>
+      <w:numFmt w:val="bullet"/>
+      <w:lvlText w:val=""/>
+      <w:lvlJc w:val="left"/>
+      <w:pPr>
+        <w:ind w:left="2160" w:hanging="360"/>
+      </w:pPr>
+      <w:rPr>
+        <w:rFonts w:ascii="Wingdings" w:hAnsi="Wingdings" w:hint="default"/>
+      </w:rPr>
+    </w:lvl>
+    <w:lvl w:ilvl="3" w:tplc="40090001" w:tentative="1">
+      <w:start w:val="1"/>
+      <w:numFmt w:val="bullet"/>
+      <w:lvlText w:val=""/>
+      <w:lvlJc w:val="left"/>
+      <w:pPr>
+        <w:ind w:left="2880" w:hanging="360"/>
+      </w:pPr>
+      <w:rPr>
+        <w:rFonts w:ascii="Symbol" w:hAnsi="Symbol" w:hint="default"/>
+      </w:rPr>
+    </w:lvl>
+    <w:lvl w:ilvl="4" w:tplc="40090003" w:tentative="1">
+      <w:start w:val="1"/>
+      <w:numFmt w:val="bullet"/>
+      <w:lvlText w:val="o"/>
+      <w:lvlJc w:val="left"/>
+      <w:pPr>
+        <w:ind w:left="3600" w:hanging="360"/>
+      </w:pPr>
+      <w:rPr>
+        <w:rFonts w:ascii="Courier New" w:hAnsi="Courier New" w:cs="Courier New" w:hint="default"/>
+      </w:rPr>
+    </w:lvl>
+    <w:lvl w:ilvl="5" w:tplc="40090005" w:tentative="1">
+      <w:start w:val="1"/>
+      <w:numFmt w:val="bullet"/>
+      <w:lvlText w:val=""/>
+      <w:lvlJc w:val="left"/>
+      <w:pPr>
+        <w:ind w:left="4320" w:hanging="360"/>
+      </w:pPr>
+      <w:rPr>
+        <w:rFonts w:ascii="Wingdings" w:hAnsi="Wingdings" w:hint="default"/>
+      </w:rPr>
+    </w:lvl>
+    <w:lvl w:ilvl="6" w:tplc="40090001" w:tentative="1">
+      <w:start w:val="1"/>
+      <w:numFmt w:val="bullet"/>
+      <w:lvlText w:val=""/>
+      <w:lvlJc w:val="left"/>
+      <w:pPr>
+        <w:ind w:left="5040" w:hanging="360"/>
+      </w:pPr>
+      <w:rPr>
+        <w:rFonts w:ascii="Symbol" w:hAnsi="Symbol" w:hint="default"/>
+      </w:rPr>
+    </w:lvl>
+    <w:lvl w:ilvl="7" w:tplc="40090003" w:tentative="1">
+      <w:start w:val="1"/>
+      <w:numFmt w:val="bullet"/>
+      <w:lvlText w:val="o"/>
+      <w:lvlJc w:val="left"/>
+      <w:pPr>
+        <w:ind w:left="5760" w:hanging="360"/>
+      </w:pPr>
+      <w:rPr>
+        <w:rFonts w:ascii="Courier New" w:hAnsi="Courier New" w:cs="Courier New" w:hint="default"/>
+      </w:rPr>
+    </w:lvl>
+    <w:lvl w:ilvl="8" w:tplc="40090005" w:tentative="1">
+      <w:start w:val="1"/>
+      <w:numFmt w:val="bullet"/>
+      <w:lvlText w:val=""/>
+      <w:lvlJc w:val="left"/>
+      <w:pPr>
+        <w:ind w:left="6480" w:hanging="360"/>
+      </w:pPr>
+      <w:rPr>
+        <w:rFonts w:ascii="Wingdings" w:hAnsi="Wingdings" w:hint="default"/>
+      </w:rPr>
+    </w:lvl>
+  </w:abstractNum>
+  <w:abstractNum w:abstractNumId="5" w15:restartNumberingAfterBreak="0">
+    <w:nsid w:val="6FB55565"/>
+    <w:multiLevelType w:val="hybridMultilevel"/>
+    <w:tmpl w:val="66E4B236"/>
+    <w:lvl w:ilvl="0" w:tplc="9E9C3EEC">
+      <w:numFmt w:val="bullet"/>
+      <w:lvlText w:val=""/>
+      <w:lvlJc w:val="left"/>
+      <w:pPr>
+        <w:ind w:left="720" w:hanging="360"/>
+      </w:pPr>
+      <w:rPr>
+        <w:rFonts w:ascii="Symbol" w:eastAsiaTheme="minorHAnsi" w:hAnsi="Symbol" w:cstheme="minorBidi" w:hint="default"/>
+      </w:rPr>
+    </w:lvl>
+    <w:lvl w:ilvl="1" w:tplc="40090003" w:tentative="1">
+      <w:start w:val="1"/>
+      <w:numFmt w:val="bullet"/>
+      <w:lvlText w:val="o"/>
+      <w:lvlJc w:val="left"/>
+      <w:pPr>
+        <w:ind w:left="1440" w:hanging="360"/>
+      </w:pPr>
+      <w:rPr>
+        <w:rFonts w:ascii="Courier New" w:hAnsi="Courier New" w:cs="Courier New" w:hint="default"/>
+      </w:rPr>
+    </w:lvl>
+    <w:lvl w:ilvl="2" w:tplc="40090005" w:tentative="1">
+      <w:start w:val="1"/>
+      <w:numFmt w:val="bullet"/>
+      <w:lvlText w:val=""/>
+      <w:lvlJc w:val="left"/>
+      <w:pPr>
+        <w:ind w:left="2160" w:hanging="360"/>
+      </w:pPr>
+      <w:rPr>
+        <w:rFonts w:ascii="Wingdings" w:hAnsi="Wingdings" w:hint="default"/>
+      </w:rPr>
+    </w:lvl>
+    <w:lvl w:ilvl="3" w:tplc="40090001" w:tentative="1">
+      <w:start w:val="1"/>
+      <w:numFmt w:val="bullet"/>
+      <w:lvlText w:val=""/>
+      <w:lvlJc w:val="left"/>
+      <w:pPr>
+        <w:ind w:left="2880" w:hanging="360"/>
+      </w:pPr>
+      <w:rPr>
+        <w:rFonts w:ascii="Symbol" w:hAnsi="Symbol" w:hint="default"/>
+      </w:rPr>
+    </w:lvl>
+    <w:lvl w:ilvl="4" w:tplc="40090003" w:tentative="1">
+      <w:start w:val="1"/>
+      <w:numFmt w:val="bullet"/>
+      <w:lvlText w:val="o"/>
+      <w:lvlJc w:val="left"/>
+      <w:pPr>
+        <w:ind w:left="3600" w:hanging="360"/>
+      </w:pPr>
+      <w:rPr>
+        <w:rFonts w:ascii="Courier New" w:hAnsi="Courier New" w:cs="Courier New" w:hint="default"/>
+      </w:rPr>
+    </w:lvl>
+    <w:lvl w:ilvl="5" w:tplc="40090005" w:tentative="1">
+      <w:start w:val="1"/>
+      <w:numFmt w:val="bullet"/>
+      <w:lvlText w:val=""/>
+      <w:lvlJc w:val="left"/>
+      <w:pPr>
+        <w:ind w:left="4320" w:hanging="360"/>
+      </w:pPr>
+      <w:rPr>
+        <w:rFonts w:ascii="Wingdings" w:hAnsi="Wingdings" w:hint="default"/>
+      </w:rPr>
+    </w:lvl>
+    <w:lvl w:ilvl="6" w:tplc="40090001" w:tentative="1">
+      <w:start w:val="1"/>
+      <w:numFmt w:val="bullet"/>
+      <w:lvlText w:val=""/>
+      <w:lvlJc w:val="left"/>
+      <w:pPr>
+        <w:ind w:left="5040" w:hanging="360"/>
+      </w:pPr>
+      <w:rPr>
+        <w:rFonts w:ascii="Symbol" w:hAnsi="Symbol" w:hint="default"/>
+      </w:rPr>
+    </w:lvl>
+    <w:lvl w:ilvl="7" w:tplc="40090003" w:tentative="1">
+      <w:start w:val="1"/>
+      <w:numFmt w:val="bullet"/>
+      <w:lvlText w:val="o"/>
+      <w:lvlJc w:val="left"/>
+      <w:pPr>
+        <w:ind w:left="5760" w:hanging="360"/>
+      </w:pPr>
+      <w:rPr>
+        <w:rFonts w:ascii="Courier New" w:hAnsi="Courier New" w:cs="Courier New" w:hint="default"/>
+      </w:rPr>
+    </w:lvl>
+    <w:lvl w:ilvl="8" w:tplc="40090005" w:tentative="1">
+      <w:start w:val="1"/>
+      <w:numFmt w:val="bullet"/>
+      <w:lvlText w:val=""/>
+      <w:lvlJc w:val="left"/>
+      <w:pPr>
+        <w:ind w:left="6480" w:hanging="360"/>
+      </w:pPr>
+      <w:rPr>
+        <w:rFonts w:ascii="Wingdings" w:hAnsi="Wingdings" w:hint="default"/>
+      </w:rPr>
+    </w:lvl>
+  </w:abstractNum>
+  <w:abstractNum w:abstractNumId="6" w15:restartNumberingAfterBreak="0">
     <w:nsid w:val="765E407D"/>
     <w:multiLevelType w:val="hybridMultilevel"/>
     <w:tmpl w:val="57C48316"/>
@@ -5986,7 +6773,7 @@
       </w:pPr>
     </w:lvl>
   </w:abstractNum>
-  <w:abstractNum w:abstractNumId="5" w15:restartNumberingAfterBreak="0">
+  <w:abstractNum w:abstractNumId="7" w15:restartNumberingAfterBreak="0">
     <w:nsid w:val="79115AE8"/>
     <w:multiLevelType w:val="hybridMultilevel"/>
     <w:tmpl w:val="447EFAB0"/>
@@ -6079,19 +6866,25 @@
     <w:abstractNumId w:val="2"/>
   </w:num>
   <w:num w:numId="2" w16cid:durableId="2135639182">
-    <w:abstractNumId w:val="4"/>
+    <w:abstractNumId w:val="6"/>
   </w:num>
   <w:num w:numId="3" w16cid:durableId="354700327">
     <w:abstractNumId w:val="0"/>
   </w:num>
   <w:num w:numId="4" w16cid:durableId="1949925153">
-    <w:abstractNumId w:val="5"/>
+    <w:abstractNumId w:val="7"/>
   </w:num>
   <w:num w:numId="5" w16cid:durableId="835219366">
     <w:abstractNumId w:val="3"/>
   </w:num>
   <w:num w:numId="6" w16cid:durableId="813252262">
     <w:abstractNumId w:val="1"/>
+  </w:num>
+  <w:num w:numId="7" w16cid:durableId="1119909180">
+    <w:abstractNumId w:val="5"/>
+  </w:num>
+  <w:num w:numId="8" w16cid:durableId="1090195962">
+    <w:abstractNumId w:val="4"/>
   </w:num>
 </w:numbering>
 </file>

</xml_diff>

<commit_message>
Changes on 13th March
</commit_message>
<xml_diff>
--- a/UiPath.docx
+++ b/UiPath.docx
@@ -213,25 +213,7 @@
           <w:szCs w:val="44"/>
           <w:lang w:val="en-US"/>
         </w:rPr>
-        <w:t xml:space="preserve">Creation of PDD (Process Definition </w:t>
-      </w:r>
-      <w:proofErr w:type="gramStart"/>
-      <w:r>
-        <w:rPr>
-          <w:sz w:val="44"/>
-          <w:szCs w:val="44"/>
-          <w:lang w:val="en-US"/>
-        </w:rPr>
-        <w:t>Document )</w:t>
-      </w:r>
-      <w:proofErr w:type="gramEnd"/>
-      <w:r>
-        <w:rPr>
-          <w:sz w:val="44"/>
-          <w:szCs w:val="44"/>
-          <w:lang w:val="en-US"/>
-        </w:rPr>
-        <w:t xml:space="preserve"> – RPA Business Analyst &amp; Client</w:t>
+        <w:t>Creation of PDD (Process Definition Document ) – RPA Business Analyst &amp; Client</w:t>
       </w:r>
     </w:p>
     <w:p>
@@ -1933,25 +1915,7 @@
           <w:szCs w:val="44"/>
           <w:lang w:val="en-US"/>
         </w:rPr>
-        <w:t xml:space="preserve">Step1, Step </w:t>
-      </w:r>
-      <w:proofErr w:type="gramStart"/>
-      <w:r>
-        <w:rPr>
-          <w:sz w:val="44"/>
-          <w:szCs w:val="44"/>
-          <w:lang w:val="en-US"/>
-        </w:rPr>
-        <w:t>2 ,</w:t>
-      </w:r>
-      <w:proofErr w:type="gramEnd"/>
-      <w:r>
-        <w:rPr>
-          <w:sz w:val="44"/>
-          <w:szCs w:val="44"/>
-          <w:lang w:val="en-US"/>
-        </w:rPr>
-        <w:t xml:space="preserve"> Step 3, Break/Continue , Step 4 , step 5</w:t>
+        <w:t>Step1, Step 2 , Step 3, Break/Continue , Step 4 , step 5</w:t>
       </w:r>
     </w:p>
     <w:p>
@@ -3943,23 +3907,13 @@
           <w:lang w:val="en-US"/>
         </w:rPr>
       </w:pPr>
-      <w:proofErr w:type="gramStart"/>
-      <w:r>
-        <w:rPr>
-          <w:sz w:val="44"/>
-          <w:szCs w:val="44"/>
-          <w:lang w:val="en-US"/>
-        </w:rPr>
-        <w:t>Count :</w:t>
-      </w:r>
-      <w:proofErr w:type="gramEnd"/>
-      <w:r>
-        <w:rPr>
-          <w:sz w:val="44"/>
-          <w:szCs w:val="44"/>
-          <w:lang w:val="en-US"/>
-        </w:rPr>
-        <w:t xml:space="preserve"> </w:t>
+      <w:r>
+        <w:rPr>
+          <w:sz w:val="44"/>
+          <w:szCs w:val="44"/>
+          <w:lang w:val="en-US"/>
+        </w:rPr>
+        <w:t xml:space="preserve">Count : </w:t>
       </w:r>
       <w:proofErr w:type="spellStart"/>
       <w:r>
@@ -6040,6 +5994,323 @@
           <w:lang w:val="en-US"/>
         </w:rPr>
         <w:t>? is to replace 1 character</w:t>
+      </w:r>
+    </w:p>
+    <w:p>
+      <w:pPr>
+        <w:rPr>
+          <w:sz w:val="44"/>
+          <w:szCs w:val="44"/>
+          <w:lang w:val="en-US"/>
+        </w:rPr>
+      </w:pPr>
+    </w:p>
+    <w:p>
+      <w:pPr>
+        <w:pBdr>
+          <w:bottom w:val="single" w:sz="6" w:space="1" w:color="auto"/>
+        </w:pBdr>
+        <w:rPr>
+          <w:sz w:val="44"/>
+          <w:szCs w:val="44"/>
+          <w:lang w:val="en-US"/>
+        </w:rPr>
+      </w:pPr>
+    </w:p>
+    <w:p>
+      <w:pPr>
+        <w:rPr>
+          <w:sz w:val="44"/>
+          <w:szCs w:val="44"/>
+          <w:lang w:val="en-US"/>
+        </w:rPr>
+      </w:pPr>
+      <w:r>
+        <w:rPr>
+          <w:sz w:val="44"/>
+          <w:szCs w:val="44"/>
+          <w:lang w:val="en-US"/>
+        </w:rPr>
+        <w:t>Email Automation</w:t>
+      </w:r>
+    </w:p>
+    <w:p>
+      <w:pPr>
+        <w:rPr>
+          <w:sz w:val="44"/>
+          <w:szCs w:val="44"/>
+          <w:lang w:val="en-US"/>
+        </w:rPr>
+      </w:pPr>
+    </w:p>
+    <w:p>
+      <w:pPr>
+        <w:pStyle w:val="ListParagraph"/>
+        <w:numPr>
+          <w:ilvl w:val="0"/>
+          <w:numId w:val="9"/>
+        </w:numPr>
+        <w:rPr>
+          <w:sz w:val="44"/>
+          <w:szCs w:val="44"/>
+          <w:lang w:val="en-US"/>
+        </w:rPr>
+      </w:pPr>
+      <w:r>
+        <w:rPr>
+          <w:sz w:val="44"/>
+          <w:szCs w:val="44"/>
+          <w:lang w:val="en-US"/>
+        </w:rPr>
+        <w:t>BOT Input</w:t>
+      </w:r>
+    </w:p>
+    <w:p>
+      <w:pPr>
+        <w:pStyle w:val="ListParagraph"/>
+        <w:numPr>
+          <w:ilvl w:val="0"/>
+          <w:numId w:val="9"/>
+        </w:numPr>
+        <w:rPr>
+          <w:sz w:val="44"/>
+          <w:szCs w:val="44"/>
+          <w:lang w:val="en-US"/>
+        </w:rPr>
+      </w:pPr>
+      <w:r>
+        <w:rPr>
+          <w:sz w:val="44"/>
+          <w:szCs w:val="44"/>
+          <w:lang w:val="en-US"/>
+        </w:rPr>
+        <w:t>BOT Output</w:t>
+      </w:r>
+    </w:p>
+    <w:p>
+      <w:pPr>
+        <w:rPr>
+          <w:sz w:val="44"/>
+          <w:szCs w:val="44"/>
+          <w:lang w:val="en-US"/>
+        </w:rPr>
+      </w:pPr>
+    </w:p>
+    <w:p>
+      <w:pPr>
+        <w:rPr>
+          <w:sz w:val="44"/>
+          <w:szCs w:val="44"/>
+          <w:lang w:val="en-US"/>
+        </w:rPr>
+      </w:pPr>
+      <w:r>
+        <w:rPr>
+          <w:sz w:val="44"/>
+          <w:szCs w:val="44"/>
+          <w:lang w:val="en-US"/>
+        </w:rPr>
+        <w:t>Web Based Email</w:t>
+      </w:r>
+    </w:p>
+    <w:p>
+      <w:pPr>
+        <w:rPr>
+          <w:sz w:val="44"/>
+          <w:szCs w:val="44"/>
+          <w:lang w:val="en-US"/>
+        </w:rPr>
+      </w:pPr>
+      <w:r>
+        <w:rPr>
+          <w:sz w:val="44"/>
+          <w:szCs w:val="44"/>
+          <w:lang w:val="en-US"/>
+        </w:rPr>
+        <w:t>Outlook – Application based</w:t>
+      </w:r>
+    </w:p>
+    <w:p>
+      <w:pPr>
+        <w:rPr>
+          <w:sz w:val="44"/>
+          <w:szCs w:val="44"/>
+          <w:lang w:val="en-US"/>
+        </w:rPr>
+      </w:pPr>
+    </w:p>
+    <w:p>
+      <w:pPr>
+        <w:rPr>
+          <w:sz w:val="44"/>
+          <w:szCs w:val="44"/>
+          <w:lang w:val="en-US"/>
+        </w:rPr>
+      </w:pPr>
+      <w:proofErr w:type="gramStart"/>
+      <w:r>
+        <w:rPr>
+          <w:sz w:val="44"/>
+          <w:szCs w:val="44"/>
+          <w:lang w:val="en-US"/>
+        </w:rPr>
+        <w:t>Server :</w:t>
+      </w:r>
+      <w:proofErr w:type="gramEnd"/>
+      <w:r>
+        <w:rPr>
+          <w:sz w:val="44"/>
+          <w:szCs w:val="44"/>
+          <w:lang w:val="en-US"/>
+        </w:rPr>
+        <w:t xml:space="preserve"> Verizon.smtp.com</w:t>
+      </w:r>
+    </w:p>
+    <w:p>
+      <w:pPr>
+        <w:rPr>
+          <w:sz w:val="44"/>
+          <w:szCs w:val="44"/>
+          <w:lang w:val="en-US"/>
+        </w:rPr>
+      </w:pPr>
+    </w:p>
+    <w:p>
+      <w:pPr>
+        <w:rPr>
+          <w:sz w:val="44"/>
+          <w:szCs w:val="44"/>
+          <w:lang w:val="en-US"/>
+        </w:rPr>
+      </w:pPr>
+      <w:r>
+        <w:rPr>
+          <w:sz w:val="44"/>
+          <w:szCs w:val="44"/>
+          <w:lang w:val="en-US"/>
+        </w:rPr>
+        <w:t>SMTP – Server &amp; Port Number &amp; Auth</w:t>
+      </w:r>
+    </w:p>
+    <w:p>
+      <w:pPr>
+        <w:rPr>
+          <w:sz w:val="44"/>
+          <w:szCs w:val="44"/>
+          <w:lang w:val="en-US"/>
+        </w:rPr>
+      </w:pPr>
+      <w:r>
+        <w:rPr>
+          <w:sz w:val="44"/>
+          <w:szCs w:val="44"/>
+          <w:lang w:val="en-US"/>
+        </w:rPr>
+        <w:t>IMAP – Server &amp; Port Number &amp; Auth</w:t>
+      </w:r>
+    </w:p>
+    <w:p>
+      <w:pPr>
+        <w:rPr>
+          <w:sz w:val="44"/>
+          <w:szCs w:val="44"/>
+          <w:lang w:val="en-US"/>
+        </w:rPr>
+      </w:pPr>
+      <w:r>
+        <w:rPr>
+          <w:sz w:val="44"/>
+          <w:szCs w:val="44"/>
+          <w:lang w:val="en-US"/>
+        </w:rPr>
+        <w:t>POP3</w:t>
+      </w:r>
+    </w:p>
+    <w:p>
+      <w:pPr>
+        <w:rPr>
+          <w:sz w:val="44"/>
+          <w:szCs w:val="44"/>
+          <w:lang w:val="en-US"/>
+        </w:rPr>
+      </w:pPr>
+      <w:r>
+        <w:rPr>
+          <w:sz w:val="44"/>
+          <w:szCs w:val="44"/>
+          <w:lang w:val="en-US"/>
+        </w:rPr>
+        <w:lastRenderedPageBreak/>
+        <w:t>SMTP – Send Email</w:t>
+      </w:r>
+    </w:p>
+    <w:p>
+      <w:pPr>
+        <w:rPr>
+          <w:sz w:val="44"/>
+          <w:szCs w:val="44"/>
+          <w:lang w:val="en-US"/>
+        </w:rPr>
+      </w:pPr>
+      <w:r>
+        <w:rPr>
+          <w:sz w:val="44"/>
+          <w:szCs w:val="44"/>
+          <w:lang w:val="en-US"/>
+        </w:rPr>
+        <w:t>IMAP – Read Email &amp; Move Email (Folder)</w:t>
+      </w:r>
+    </w:p>
+    <w:p>
+      <w:pPr>
+        <w:rPr>
+          <w:sz w:val="44"/>
+          <w:szCs w:val="44"/>
+          <w:lang w:val="en-US"/>
+        </w:rPr>
+      </w:pPr>
+      <w:r>
+        <w:rPr>
+          <w:sz w:val="44"/>
+          <w:szCs w:val="44"/>
+          <w:lang w:val="en-US"/>
+        </w:rPr>
+        <w:t>POP3 – Read Email</w:t>
+      </w:r>
+    </w:p>
+    <w:p>
+      <w:pPr>
+        <w:rPr>
+          <w:sz w:val="44"/>
+          <w:szCs w:val="44"/>
+          <w:lang w:val="en-US"/>
+        </w:rPr>
+      </w:pPr>
+    </w:p>
+    <w:p>
+      <w:pPr>
+        <w:rPr>
+          <w:sz w:val="44"/>
+          <w:szCs w:val="44"/>
+          <w:lang w:val="en-US"/>
+        </w:rPr>
+      </w:pPr>
+    </w:p>
+    <w:p>
+      <w:pPr>
+        <w:rPr>
+          <w:sz w:val="44"/>
+          <w:szCs w:val="44"/>
+          <w:lang w:val="en-US"/>
+        </w:rPr>
+      </w:pPr>
+      <w:r>
+        <w:rPr>
+          <w:sz w:val="44"/>
+          <w:szCs w:val="44"/>
+          <w:lang w:val="en-US"/>
+        </w:rPr>
+        <w:t>Outlook Email</w:t>
       </w:r>
     </w:p>
     <w:p>
@@ -6162,9 +6433,9 @@
     </w:lvl>
   </w:abstractNum>
   <w:abstractNum w:abstractNumId="1" w15:restartNumberingAfterBreak="0">
-    <w:nsid w:val="4F6764DF"/>
+    <w:nsid w:val="2EB520FE"/>
     <w:multiLevelType w:val="hybridMultilevel"/>
-    <w:tmpl w:val="584CE588"/>
+    <w:tmpl w:val="BB8A4034"/>
     <w:lvl w:ilvl="0" w:tplc="4009000F">
       <w:start w:val="1"/>
       <w:numFmt w:val="decimal"/>
@@ -6251,6 +6522,95 @@
     </w:lvl>
   </w:abstractNum>
   <w:abstractNum w:abstractNumId="2" w15:restartNumberingAfterBreak="0">
+    <w:nsid w:val="4F6764DF"/>
+    <w:multiLevelType w:val="hybridMultilevel"/>
+    <w:tmpl w:val="584CE588"/>
+    <w:lvl w:ilvl="0" w:tplc="4009000F">
+      <w:start w:val="1"/>
+      <w:numFmt w:val="decimal"/>
+      <w:lvlText w:val="%1."/>
+      <w:lvlJc w:val="left"/>
+      <w:pPr>
+        <w:ind w:left="720" w:hanging="360"/>
+      </w:pPr>
+      <w:rPr>
+        <w:rFonts w:hint="default"/>
+      </w:rPr>
+    </w:lvl>
+    <w:lvl w:ilvl="1" w:tplc="40090019" w:tentative="1">
+      <w:start w:val="1"/>
+      <w:numFmt w:val="lowerLetter"/>
+      <w:lvlText w:val="%2."/>
+      <w:lvlJc w:val="left"/>
+      <w:pPr>
+        <w:ind w:left="1440" w:hanging="360"/>
+      </w:pPr>
+    </w:lvl>
+    <w:lvl w:ilvl="2" w:tplc="4009001B" w:tentative="1">
+      <w:start w:val="1"/>
+      <w:numFmt w:val="lowerRoman"/>
+      <w:lvlText w:val="%3."/>
+      <w:lvlJc w:val="right"/>
+      <w:pPr>
+        <w:ind w:left="2160" w:hanging="180"/>
+      </w:pPr>
+    </w:lvl>
+    <w:lvl w:ilvl="3" w:tplc="4009000F" w:tentative="1">
+      <w:start w:val="1"/>
+      <w:numFmt w:val="decimal"/>
+      <w:lvlText w:val="%4."/>
+      <w:lvlJc w:val="left"/>
+      <w:pPr>
+        <w:ind w:left="2880" w:hanging="360"/>
+      </w:pPr>
+    </w:lvl>
+    <w:lvl w:ilvl="4" w:tplc="40090019" w:tentative="1">
+      <w:start w:val="1"/>
+      <w:numFmt w:val="lowerLetter"/>
+      <w:lvlText w:val="%5."/>
+      <w:lvlJc w:val="left"/>
+      <w:pPr>
+        <w:ind w:left="3600" w:hanging="360"/>
+      </w:pPr>
+    </w:lvl>
+    <w:lvl w:ilvl="5" w:tplc="4009001B" w:tentative="1">
+      <w:start w:val="1"/>
+      <w:numFmt w:val="lowerRoman"/>
+      <w:lvlText w:val="%6."/>
+      <w:lvlJc w:val="right"/>
+      <w:pPr>
+        <w:ind w:left="4320" w:hanging="180"/>
+      </w:pPr>
+    </w:lvl>
+    <w:lvl w:ilvl="6" w:tplc="4009000F" w:tentative="1">
+      <w:start w:val="1"/>
+      <w:numFmt w:val="decimal"/>
+      <w:lvlText w:val="%7."/>
+      <w:lvlJc w:val="left"/>
+      <w:pPr>
+        <w:ind w:left="5040" w:hanging="360"/>
+      </w:pPr>
+    </w:lvl>
+    <w:lvl w:ilvl="7" w:tplc="40090019" w:tentative="1">
+      <w:start w:val="1"/>
+      <w:numFmt w:val="lowerLetter"/>
+      <w:lvlText w:val="%8."/>
+      <w:lvlJc w:val="left"/>
+      <w:pPr>
+        <w:ind w:left="5760" w:hanging="360"/>
+      </w:pPr>
+    </w:lvl>
+    <w:lvl w:ilvl="8" w:tplc="4009001B" w:tentative="1">
+      <w:start w:val="1"/>
+      <w:numFmt w:val="lowerRoman"/>
+      <w:lvlText w:val="%9."/>
+      <w:lvlJc w:val="right"/>
+      <w:pPr>
+        <w:ind w:left="6480" w:hanging="180"/>
+      </w:pPr>
+    </w:lvl>
+  </w:abstractNum>
+  <w:abstractNum w:abstractNumId="3" w15:restartNumberingAfterBreak="0">
     <w:nsid w:val="5B1D3EBA"/>
     <w:multiLevelType w:val="multilevel"/>
     <w:tmpl w:val="2C5AE864"/>
@@ -6371,7 +6731,7 @@
       </w:rPr>
     </w:lvl>
   </w:abstractNum>
-  <w:abstractNum w:abstractNumId="3" w15:restartNumberingAfterBreak="0">
+  <w:abstractNum w:abstractNumId="4" w15:restartNumberingAfterBreak="0">
     <w:nsid w:val="5E1D579D"/>
     <w:multiLevelType w:val="hybridMultilevel"/>
     <w:tmpl w:val="BFD032DE"/>
@@ -6460,7 +6820,7 @@
       </w:pPr>
     </w:lvl>
   </w:abstractNum>
-  <w:abstractNum w:abstractNumId="4" w15:restartNumberingAfterBreak="0">
+  <w:abstractNum w:abstractNumId="5" w15:restartNumberingAfterBreak="0">
     <w:nsid w:val="6C570EEE"/>
     <w:multiLevelType w:val="hybridMultilevel"/>
     <w:tmpl w:val="6E74C8A4"/>
@@ -6572,7 +6932,7 @@
       </w:rPr>
     </w:lvl>
   </w:abstractNum>
-  <w:abstractNum w:abstractNumId="5" w15:restartNumberingAfterBreak="0">
+  <w:abstractNum w:abstractNumId="6" w15:restartNumberingAfterBreak="0">
     <w:nsid w:val="6FB55565"/>
     <w:multiLevelType w:val="hybridMultilevel"/>
     <w:tmpl w:val="66E4B236"/>
@@ -6684,7 +7044,7 @@
       </w:rPr>
     </w:lvl>
   </w:abstractNum>
-  <w:abstractNum w:abstractNumId="6" w15:restartNumberingAfterBreak="0">
+  <w:abstractNum w:abstractNumId="7" w15:restartNumberingAfterBreak="0">
     <w:nsid w:val="765E407D"/>
     <w:multiLevelType w:val="hybridMultilevel"/>
     <w:tmpl w:val="57C48316"/>
@@ -6773,7 +7133,7 @@
       </w:pPr>
     </w:lvl>
   </w:abstractNum>
-  <w:abstractNum w:abstractNumId="7" w15:restartNumberingAfterBreak="0">
+  <w:abstractNum w:abstractNumId="8" w15:restartNumberingAfterBreak="0">
     <w:nsid w:val="79115AE8"/>
     <w:multiLevelType w:val="hybridMultilevel"/>
     <w:tmpl w:val="447EFAB0"/>
@@ -6863,28 +7223,31 @@
     </w:lvl>
   </w:abstractNum>
   <w:num w:numId="1" w16cid:durableId="1829662593">
-    <w:abstractNumId w:val="2"/>
+    <w:abstractNumId w:val="3"/>
   </w:num>
   <w:num w:numId="2" w16cid:durableId="2135639182">
-    <w:abstractNumId w:val="6"/>
+    <w:abstractNumId w:val="7"/>
   </w:num>
   <w:num w:numId="3" w16cid:durableId="354700327">
     <w:abstractNumId w:val="0"/>
   </w:num>
   <w:num w:numId="4" w16cid:durableId="1949925153">
-    <w:abstractNumId w:val="7"/>
+    <w:abstractNumId w:val="8"/>
   </w:num>
   <w:num w:numId="5" w16cid:durableId="835219366">
-    <w:abstractNumId w:val="3"/>
+    <w:abstractNumId w:val="4"/>
   </w:num>
   <w:num w:numId="6" w16cid:durableId="813252262">
-    <w:abstractNumId w:val="1"/>
+    <w:abstractNumId w:val="2"/>
   </w:num>
   <w:num w:numId="7" w16cid:durableId="1119909180">
+    <w:abstractNumId w:val="6"/>
+  </w:num>
+  <w:num w:numId="8" w16cid:durableId="1090195962">
     <w:abstractNumId w:val="5"/>
   </w:num>
-  <w:num w:numId="8" w16cid:durableId="1090195962">
-    <w:abstractNumId w:val="4"/>
+  <w:num w:numId="9" w16cid:durableId="2006396863">
+    <w:abstractNumId w:val="1"/>
   </w:num>
 </w:numbering>
 </file>

</xml_diff>

<commit_message>
Changes on 16th March
</commit_message>
<xml_diff>
--- a/UiPath.docx
+++ b/UiPath.docx
@@ -1483,23 +1483,13 @@
           <w:lang w:val="en-US"/>
         </w:rPr>
       </w:pPr>
-      <w:proofErr w:type="gramStart"/>
-      <w:r>
-        <w:rPr>
-          <w:sz w:val="44"/>
-          <w:szCs w:val="44"/>
-          <w:lang w:val="en-US"/>
-        </w:rPr>
-        <w:t>Creation :</w:t>
-      </w:r>
-      <w:proofErr w:type="gramEnd"/>
-      <w:r>
-        <w:rPr>
-          <w:sz w:val="44"/>
-          <w:szCs w:val="44"/>
-          <w:lang w:val="en-US"/>
-        </w:rPr>
-        <w:t xml:space="preserve"> Create it from variables / Ctrl +k</w:t>
+      <w:r>
+        <w:rPr>
+          <w:sz w:val="44"/>
+          <w:szCs w:val="44"/>
+          <w:lang w:val="en-US"/>
+        </w:rPr>
+        <w:t>Creation : Create it from variables / Ctrl +k</w:t>
       </w:r>
     </w:p>
     <w:p>
@@ -4074,16 +4064,7 @@
           <w:szCs w:val="44"/>
           <w:lang w:val="en-US"/>
         </w:rPr>
-        <w:t>(0)(2</w:t>
-      </w:r>
-      <w:proofErr w:type="gramStart"/>
-      <w:r>
-        <w:rPr>
-          <w:sz w:val="44"/>
-          <w:szCs w:val="44"/>
-          <w:lang w:val="en-US"/>
-        </w:rPr>
-        <w:t>).</w:t>
+        <w:t>(0)(2).</w:t>
       </w:r>
       <w:proofErr w:type="spellStart"/>
       <w:r>
@@ -4095,7 +4076,6 @@
         <w:t>ToString</w:t>
       </w:r>
       <w:proofErr w:type="spellEnd"/>
-      <w:proofErr w:type="gramEnd"/>
       <w:r>
         <w:rPr>
           <w:sz w:val="44"/>
@@ -6311,6 +6291,102 @@
           <w:lang w:val="en-US"/>
         </w:rPr>
         <w:t>Outlook Email</w:t>
+      </w:r>
+    </w:p>
+    <w:p>
+      <w:pPr>
+        <w:rPr>
+          <w:sz w:val="44"/>
+          <w:szCs w:val="44"/>
+          <w:lang w:val="en-US"/>
+        </w:rPr>
+      </w:pPr>
+    </w:p>
+    <w:p>
+      <w:pPr>
+        <w:pBdr>
+          <w:bottom w:val="single" w:sz="6" w:space="1" w:color="auto"/>
+        </w:pBdr>
+        <w:rPr>
+          <w:sz w:val="44"/>
+          <w:szCs w:val="44"/>
+          <w:lang w:val="en-US"/>
+        </w:rPr>
+      </w:pPr>
+    </w:p>
+    <w:p>
+      <w:pPr>
+        <w:rPr>
+          <w:sz w:val="44"/>
+          <w:szCs w:val="44"/>
+          <w:lang w:val="en-US"/>
+        </w:rPr>
+      </w:pPr>
+    </w:p>
+    <w:p>
+      <w:pPr>
+        <w:pStyle w:val="ListParagraph"/>
+        <w:numPr>
+          <w:ilvl w:val="0"/>
+          <w:numId w:val="10"/>
+        </w:numPr>
+        <w:rPr>
+          <w:sz w:val="44"/>
+          <w:szCs w:val="44"/>
+          <w:lang w:val="en-US"/>
+        </w:rPr>
+      </w:pPr>
+      <w:r>
+        <w:rPr>
+          <w:sz w:val="44"/>
+          <w:szCs w:val="44"/>
+          <w:lang w:val="en-US"/>
+        </w:rPr>
+        <w:t>BOT Need to open notepad and Read Data</w:t>
+      </w:r>
+    </w:p>
+    <w:p>
+      <w:pPr>
+        <w:pStyle w:val="ListParagraph"/>
+        <w:numPr>
+          <w:ilvl w:val="0"/>
+          <w:numId w:val="10"/>
+        </w:numPr>
+        <w:rPr>
+          <w:sz w:val="44"/>
+          <w:szCs w:val="44"/>
+          <w:lang w:val="en-US"/>
+        </w:rPr>
+      </w:pPr>
+      <w:r>
+        <w:rPr>
+          <w:sz w:val="44"/>
+          <w:szCs w:val="44"/>
+          <w:lang w:val="en-US"/>
+        </w:rPr>
+        <w:t>BOT need to make API call and get other data</w:t>
+      </w:r>
+    </w:p>
+    <w:p>
+      <w:pPr>
+        <w:pStyle w:val="ListParagraph"/>
+        <w:numPr>
+          <w:ilvl w:val="0"/>
+          <w:numId w:val="10"/>
+        </w:numPr>
+        <w:rPr>
+          <w:sz w:val="44"/>
+          <w:szCs w:val="44"/>
+          <w:lang w:val="en-US"/>
+        </w:rPr>
+      </w:pPr>
+      <w:r>
+        <w:rPr>
+          <w:sz w:val="44"/>
+          <w:szCs w:val="44"/>
+          <w:lang w:val="en-US"/>
+        </w:rPr>
+        <w:t>BOT Need to Display some information</w:t>
       </w:r>
     </w:p>
     <w:p>
@@ -7134,6 +7210,95 @@
     </w:lvl>
   </w:abstractNum>
   <w:abstractNum w:abstractNumId="8" w15:restartNumberingAfterBreak="0">
+    <w:nsid w:val="7820462E"/>
+    <w:multiLevelType w:val="hybridMultilevel"/>
+    <w:tmpl w:val="28C8F410"/>
+    <w:lvl w:ilvl="0" w:tplc="4009000F">
+      <w:start w:val="1"/>
+      <w:numFmt w:val="decimal"/>
+      <w:lvlText w:val="%1."/>
+      <w:lvlJc w:val="left"/>
+      <w:pPr>
+        <w:ind w:left="720" w:hanging="360"/>
+      </w:pPr>
+      <w:rPr>
+        <w:rFonts w:hint="default"/>
+      </w:rPr>
+    </w:lvl>
+    <w:lvl w:ilvl="1" w:tplc="40090019" w:tentative="1">
+      <w:start w:val="1"/>
+      <w:numFmt w:val="lowerLetter"/>
+      <w:lvlText w:val="%2."/>
+      <w:lvlJc w:val="left"/>
+      <w:pPr>
+        <w:ind w:left="1440" w:hanging="360"/>
+      </w:pPr>
+    </w:lvl>
+    <w:lvl w:ilvl="2" w:tplc="4009001B" w:tentative="1">
+      <w:start w:val="1"/>
+      <w:numFmt w:val="lowerRoman"/>
+      <w:lvlText w:val="%3."/>
+      <w:lvlJc w:val="right"/>
+      <w:pPr>
+        <w:ind w:left="2160" w:hanging="180"/>
+      </w:pPr>
+    </w:lvl>
+    <w:lvl w:ilvl="3" w:tplc="4009000F" w:tentative="1">
+      <w:start w:val="1"/>
+      <w:numFmt w:val="decimal"/>
+      <w:lvlText w:val="%4."/>
+      <w:lvlJc w:val="left"/>
+      <w:pPr>
+        <w:ind w:left="2880" w:hanging="360"/>
+      </w:pPr>
+    </w:lvl>
+    <w:lvl w:ilvl="4" w:tplc="40090019" w:tentative="1">
+      <w:start w:val="1"/>
+      <w:numFmt w:val="lowerLetter"/>
+      <w:lvlText w:val="%5."/>
+      <w:lvlJc w:val="left"/>
+      <w:pPr>
+        <w:ind w:left="3600" w:hanging="360"/>
+      </w:pPr>
+    </w:lvl>
+    <w:lvl w:ilvl="5" w:tplc="4009001B" w:tentative="1">
+      <w:start w:val="1"/>
+      <w:numFmt w:val="lowerRoman"/>
+      <w:lvlText w:val="%6."/>
+      <w:lvlJc w:val="right"/>
+      <w:pPr>
+        <w:ind w:left="4320" w:hanging="180"/>
+      </w:pPr>
+    </w:lvl>
+    <w:lvl w:ilvl="6" w:tplc="4009000F" w:tentative="1">
+      <w:start w:val="1"/>
+      <w:numFmt w:val="decimal"/>
+      <w:lvlText w:val="%7."/>
+      <w:lvlJc w:val="left"/>
+      <w:pPr>
+        <w:ind w:left="5040" w:hanging="360"/>
+      </w:pPr>
+    </w:lvl>
+    <w:lvl w:ilvl="7" w:tplc="40090019" w:tentative="1">
+      <w:start w:val="1"/>
+      <w:numFmt w:val="lowerLetter"/>
+      <w:lvlText w:val="%8."/>
+      <w:lvlJc w:val="left"/>
+      <w:pPr>
+        <w:ind w:left="5760" w:hanging="360"/>
+      </w:pPr>
+    </w:lvl>
+    <w:lvl w:ilvl="8" w:tplc="4009001B" w:tentative="1">
+      <w:start w:val="1"/>
+      <w:numFmt w:val="lowerRoman"/>
+      <w:lvlText w:val="%9."/>
+      <w:lvlJc w:val="right"/>
+      <w:pPr>
+        <w:ind w:left="6480" w:hanging="180"/>
+      </w:pPr>
+    </w:lvl>
+  </w:abstractNum>
+  <w:abstractNum w:abstractNumId="9" w15:restartNumberingAfterBreak="0">
     <w:nsid w:val="79115AE8"/>
     <w:multiLevelType w:val="hybridMultilevel"/>
     <w:tmpl w:val="447EFAB0"/>
@@ -7232,7 +7397,7 @@
     <w:abstractNumId w:val="0"/>
   </w:num>
   <w:num w:numId="4" w16cid:durableId="1949925153">
-    <w:abstractNumId w:val="8"/>
+    <w:abstractNumId w:val="9"/>
   </w:num>
   <w:num w:numId="5" w16cid:durableId="835219366">
     <w:abstractNumId w:val="4"/>
@@ -7248,6 +7413,9 @@
   </w:num>
   <w:num w:numId="9" w16cid:durableId="2006396863">
     <w:abstractNumId w:val="1"/>
+  </w:num>
+  <w:num w:numId="10" w16cid:durableId="828402755">
+    <w:abstractNumId w:val="8"/>
   </w:num>
 </w:numbering>
 </file>

</xml_diff>

<commit_message>
Changes on 19th March
</commit_message>
<xml_diff>
--- a/UiPath.docx
+++ b/UiPath.docx
@@ -135,25 +135,7 @@
           <w:szCs w:val="44"/>
           <w:lang w:val="en-US"/>
         </w:rPr>
-        <w:t xml:space="preserve">RPA </w:t>
-      </w:r>
-      <w:proofErr w:type="gramStart"/>
-      <w:r>
-        <w:rPr>
-          <w:sz w:val="44"/>
-          <w:szCs w:val="44"/>
-          <w:lang w:val="en-US"/>
-        </w:rPr>
-        <w:t>Lead</w:t>
-      </w:r>
-      <w:proofErr w:type="gramEnd"/>
-      <w:r>
-        <w:rPr>
-          <w:sz w:val="44"/>
-          <w:szCs w:val="44"/>
-          <w:lang w:val="en-US"/>
-        </w:rPr>
-        <w:t xml:space="preserve"> </w:t>
+        <w:t xml:space="preserve">RPA Lead </w:t>
       </w:r>
     </w:p>
     <w:p>
@@ -1177,25 +1159,7 @@
           <w:szCs w:val="44"/>
           <w:lang w:val="en-US"/>
         </w:rPr>
-        <w:t xml:space="preserve">String – </w:t>
-      </w:r>
-      <w:proofErr w:type="gramStart"/>
-      <w:r>
-        <w:rPr>
-          <w:sz w:val="44"/>
-          <w:szCs w:val="44"/>
-          <w:lang w:val="en-US"/>
-        </w:rPr>
-        <w:t>Word  -</w:t>
-      </w:r>
-      <w:proofErr w:type="gramEnd"/>
-      <w:r>
-        <w:rPr>
-          <w:sz w:val="44"/>
-          <w:szCs w:val="44"/>
-          <w:lang w:val="en-US"/>
-        </w:rPr>
-        <w:t xml:space="preserve"> “”</w:t>
+        <w:t>String – Word  - “”</w:t>
       </w:r>
     </w:p>
     <w:p>
@@ -1421,23 +1385,13 @@
           <w:lang w:val="en-US"/>
         </w:rPr>
       </w:pPr>
-      <w:proofErr w:type="gramStart"/>
-      <w:r>
-        <w:rPr>
-          <w:sz w:val="44"/>
-          <w:szCs w:val="44"/>
-          <w:lang w:val="en-US"/>
-        </w:rPr>
-        <w:t>Scope :</w:t>
-      </w:r>
-      <w:proofErr w:type="gramEnd"/>
-      <w:r>
-        <w:rPr>
-          <w:sz w:val="44"/>
-          <w:szCs w:val="44"/>
-          <w:lang w:val="en-US"/>
-        </w:rPr>
-        <w:t xml:space="preserve"> </w:t>
+      <w:r>
+        <w:rPr>
+          <w:sz w:val="44"/>
+          <w:szCs w:val="44"/>
+          <w:lang w:val="en-US"/>
+        </w:rPr>
+        <w:t xml:space="preserve">Scope : </w:t>
       </w:r>
     </w:p>
     <w:p>
@@ -1847,24 +1801,7 @@
           <w:lang w:val="en-US"/>
         </w:rPr>
         <w:br/>
-      </w:r>
-      <w:proofErr w:type="gramStart"/>
-      <w:r>
-        <w:rPr>
-          <w:sz w:val="44"/>
-          <w:szCs w:val="44"/>
-          <w:lang w:val="en-US"/>
-        </w:rPr>
-        <w:t>Continue  -</w:t>
-      </w:r>
-      <w:proofErr w:type="gramEnd"/>
-      <w:r>
-        <w:rPr>
-          <w:sz w:val="44"/>
-          <w:szCs w:val="44"/>
-          <w:lang w:val="en-US"/>
-        </w:rPr>
-        <w:t xml:space="preserve"> </w:t>
+        <w:t xml:space="preserve">Continue  - </w:t>
       </w:r>
     </w:p>
     <w:p>
@@ -2450,77 +2387,47 @@
           <w:lang w:val="en-US"/>
         </w:rPr>
       </w:pPr>
-      <w:proofErr w:type="gramStart"/>
-      <w:r>
-        <w:rPr>
-          <w:sz w:val="44"/>
-          <w:szCs w:val="44"/>
-          <w:lang w:val="en-US"/>
-        </w:rPr>
-        <w:t>Variable :</w:t>
-      </w:r>
-      <w:proofErr w:type="gramEnd"/>
-      <w:r>
-        <w:rPr>
-          <w:sz w:val="44"/>
-          <w:szCs w:val="44"/>
-          <w:lang w:val="en-US"/>
-        </w:rPr>
-        <w:t xml:space="preserve"> Single - </w:t>
-      </w:r>
-    </w:p>
-    <w:p>
-      <w:pPr>
-        <w:rPr>
-          <w:sz w:val="44"/>
-          <w:szCs w:val="44"/>
-          <w:lang w:val="en-US"/>
-        </w:rPr>
-      </w:pPr>
-      <w:proofErr w:type="gramStart"/>
-      <w:r>
-        <w:rPr>
-          <w:sz w:val="44"/>
-          <w:szCs w:val="44"/>
-          <w:lang w:val="en-US"/>
-        </w:rPr>
-        <w:t>Array :</w:t>
-      </w:r>
-      <w:proofErr w:type="gramEnd"/>
-      <w:r>
-        <w:rPr>
-          <w:sz w:val="44"/>
-          <w:szCs w:val="44"/>
-          <w:lang w:val="en-US"/>
-        </w:rPr>
-        <w:t xml:space="preserve"> Bunch of Data – Loop or Index</w:t>
-      </w:r>
-    </w:p>
-    <w:p>
-      <w:pPr>
-        <w:rPr>
-          <w:sz w:val="44"/>
-          <w:szCs w:val="44"/>
-          <w:lang w:val="en-US"/>
-        </w:rPr>
-      </w:pPr>
-      <w:proofErr w:type="gramStart"/>
-      <w:r>
-        <w:rPr>
-          <w:sz w:val="44"/>
-          <w:szCs w:val="44"/>
-          <w:lang w:val="en-US"/>
-        </w:rPr>
-        <w:t>Array(</w:t>
-      </w:r>
-      <w:proofErr w:type="gramEnd"/>
-      <w:r>
-        <w:rPr>
-          <w:sz w:val="44"/>
-          <w:szCs w:val="44"/>
-          <w:lang w:val="en-US"/>
-        </w:rPr>
-        <w:t>0), Array(2)</w:t>
+      <w:r>
+        <w:rPr>
+          <w:sz w:val="44"/>
+          <w:szCs w:val="44"/>
+          <w:lang w:val="en-US"/>
+        </w:rPr>
+        <w:t xml:space="preserve">Variable : Single - </w:t>
+      </w:r>
+    </w:p>
+    <w:p>
+      <w:pPr>
+        <w:rPr>
+          <w:sz w:val="44"/>
+          <w:szCs w:val="44"/>
+          <w:lang w:val="en-US"/>
+        </w:rPr>
+      </w:pPr>
+      <w:r>
+        <w:rPr>
+          <w:sz w:val="44"/>
+          <w:szCs w:val="44"/>
+          <w:lang w:val="en-US"/>
+        </w:rPr>
+        <w:t>Array : Bunch of Data – Loop or Index</w:t>
+      </w:r>
+    </w:p>
+    <w:p>
+      <w:pPr>
+        <w:rPr>
+          <w:sz w:val="44"/>
+          <w:szCs w:val="44"/>
+          <w:lang w:val="en-US"/>
+        </w:rPr>
+      </w:pPr>
+      <w:r>
+        <w:rPr>
+          <w:sz w:val="44"/>
+          <w:szCs w:val="44"/>
+          <w:lang w:val="en-US"/>
+        </w:rPr>
+        <w:t>Array(0), Array(2)</w:t>
       </w:r>
     </w:p>
     <w:p>
@@ -2541,7 +2448,6 @@
         </w:rPr>
       </w:pPr>
       <w:proofErr w:type="spellStart"/>
-      <w:proofErr w:type="gramStart"/>
       <w:r>
         <w:rPr>
           <w:sz w:val="44"/>
@@ -2557,16 +2463,7 @@
           <w:szCs w:val="44"/>
           <w:lang w:val="en-US"/>
         </w:rPr>
-        <w:t xml:space="preserve"> :</w:t>
-      </w:r>
-      <w:proofErr w:type="gramEnd"/>
-      <w:r>
-        <w:rPr>
-          <w:sz w:val="44"/>
-          <w:szCs w:val="44"/>
-          <w:lang w:val="en-US"/>
-        </w:rPr>
-        <w:t xml:space="preserve"> Table (Excel, Database)</w:t>
+        <w:t xml:space="preserve"> : Table (Excel, Database)</w:t>
       </w:r>
     </w:p>
     <w:p>
@@ -2638,23 +2535,13 @@
           <w:lang w:val="en-US"/>
         </w:rPr>
       </w:pPr>
-      <w:proofErr w:type="gramStart"/>
-      <w:r>
-        <w:rPr>
-          <w:sz w:val="44"/>
-          <w:szCs w:val="44"/>
-          <w:lang w:val="en-US"/>
-        </w:rPr>
-        <w:t>Name :</w:t>
-      </w:r>
-      <w:proofErr w:type="gramEnd"/>
-      <w:r>
-        <w:rPr>
-          <w:sz w:val="44"/>
-          <w:szCs w:val="44"/>
-          <w:lang w:val="en-US"/>
-        </w:rPr>
-        <w:t xml:space="preserve"> </w:t>
+      <w:r>
+        <w:rPr>
+          <w:sz w:val="44"/>
+          <w:szCs w:val="44"/>
+          <w:lang w:val="en-US"/>
+        </w:rPr>
+        <w:t xml:space="preserve">Name : </w:t>
       </w:r>
       <w:proofErr w:type="spellStart"/>
       <w:r>
@@ -3851,23 +3738,13 @@
           <w:lang w:val="en-US"/>
         </w:rPr>
       </w:pPr>
-      <w:proofErr w:type="gramStart"/>
-      <w:r>
-        <w:rPr>
-          <w:sz w:val="44"/>
-          <w:szCs w:val="44"/>
-          <w:lang w:val="en-US"/>
-        </w:rPr>
-        <w:t>Rows :</w:t>
-      </w:r>
-      <w:proofErr w:type="gramEnd"/>
-      <w:r>
-        <w:rPr>
-          <w:sz w:val="44"/>
-          <w:szCs w:val="44"/>
-          <w:lang w:val="en-US"/>
-        </w:rPr>
-        <w:t xml:space="preserve"> </w:t>
+      <w:r>
+        <w:rPr>
+          <w:sz w:val="44"/>
+          <w:szCs w:val="44"/>
+          <w:lang w:val="en-US"/>
+        </w:rPr>
+        <w:t xml:space="preserve">Rows : </w:t>
       </w:r>
       <w:proofErr w:type="spellStart"/>
       <w:r>
@@ -3938,18 +3815,8 @@
           <w:szCs w:val="44"/>
           <w:lang w:val="en-US"/>
         </w:rPr>
-        <w:t xml:space="preserve">Fetch </w:t>
-      </w:r>
-      <w:proofErr w:type="gramStart"/>
-      <w:r>
-        <w:rPr>
-          <w:sz w:val="44"/>
-          <w:szCs w:val="44"/>
-          <w:lang w:val="en-US"/>
-        </w:rPr>
-        <w:t>Data :</w:t>
-      </w:r>
-      <w:proofErr w:type="gramEnd"/>
+        <w:t>Fetch Data :</w:t>
+      </w:r>
     </w:p>
     <w:p>
       <w:pPr>
@@ -3983,25 +3850,7 @@
           <w:szCs w:val="44"/>
           <w:lang w:val="en-US"/>
         </w:rPr>
-        <w:t>(</w:t>
-      </w:r>
-      <w:proofErr w:type="gramStart"/>
-      <w:r>
-        <w:rPr>
-          <w:sz w:val="44"/>
-          <w:szCs w:val="44"/>
-          <w:lang w:val="en-US"/>
-        </w:rPr>
-        <w:t>0)(</w:t>
-      </w:r>
-      <w:proofErr w:type="gramEnd"/>
-      <w:r>
-        <w:rPr>
-          <w:sz w:val="44"/>
-          <w:szCs w:val="44"/>
-          <w:lang w:val="en-US"/>
-        </w:rPr>
-        <w:t>“</w:t>
+        <w:t>(0)(“</w:t>
       </w:r>
       <w:proofErr w:type="spellStart"/>
       <w:r>
@@ -4129,7 +3978,6 @@
         </w:rPr>
       </w:pPr>
       <w:proofErr w:type="spellStart"/>
-      <w:proofErr w:type="gramStart"/>
       <w:r>
         <w:rPr>
           <w:sz w:val="44"/>
@@ -4145,16 +3993,7 @@
           <w:szCs w:val="44"/>
           <w:lang w:val="en-US"/>
         </w:rPr>
-        <w:t xml:space="preserve"> :</w:t>
-      </w:r>
-      <w:proofErr w:type="gramEnd"/>
-      <w:r>
-        <w:rPr>
-          <w:sz w:val="44"/>
-          <w:szCs w:val="44"/>
-          <w:lang w:val="en-US"/>
-        </w:rPr>
-        <w:t xml:space="preserve"> </w:t>
+        <w:t xml:space="preserve"> : </w:t>
       </w:r>
       <w:proofErr w:type="spellStart"/>
       <w:r>
@@ -5851,59 +5690,39 @@
           <w:lang w:val="en-US"/>
         </w:rPr>
       </w:pPr>
-      <w:proofErr w:type="gramStart"/>
-      <w:r>
-        <w:rPr>
-          <w:sz w:val="44"/>
-          <w:szCs w:val="44"/>
-          <w:lang w:val="en-US"/>
-        </w:rPr>
-        <w:t>Open :</w:t>
-      </w:r>
-      <w:proofErr w:type="gramEnd"/>
-      <w:r>
-        <w:rPr>
-          <w:sz w:val="44"/>
-          <w:szCs w:val="44"/>
-          <w:lang w:val="en-US"/>
-        </w:rPr>
-        <w:t xml:space="preserve"> Always/If Not Open/Never</w:t>
-      </w:r>
-    </w:p>
-    <w:p>
-      <w:pPr>
-        <w:rPr>
-          <w:sz w:val="44"/>
-          <w:szCs w:val="44"/>
-          <w:lang w:val="en-US"/>
-        </w:rPr>
-      </w:pPr>
-    </w:p>
-    <w:p>
-      <w:pPr>
-        <w:rPr>
-          <w:sz w:val="44"/>
-          <w:szCs w:val="44"/>
-          <w:lang w:val="en-US"/>
-        </w:rPr>
-      </w:pPr>
-      <w:proofErr w:type="gramStart"/>
-      <w:r>
-        <w:rPr>
-          <w:sz w:val="44"/>
-          <w:szCs w:val="44"/>
-          <w:lang w:val="en-US"/>
-        </w:rPr>
-        <w:t>Close :</w:t>
-      </w:r>
-      <w:proofErr w:type="gramEnd"/>
-      <w:r>
-        <w:rPr>
-          <w:sz w:val="44"/>
-          <w:szCs w:val="44"/>
-          <w:lang w:val="en-US"/>
-        </w:rPr>
-        <w:t xml:space="preserve"> Always/If Opened by App Browser / Never</w:t>
+      <w:r>
+        <w:rPr>
+          <w:sz w:val="44"/>
+          <w:szCs w:val="44"/>
+          <w:lang w:val="en-US"/>
+        </w:rPr>
+        <w:t>Open : Always/If Not Open/Never</w:t>
+      </w:r>
+    </w:p>
+    <w:p>
+      <w:pPr>
+        <w:rPr>
+          <w:sz w:val="44"/>
+          <w:szCs w:val="44"/>
+          <w:lang w:val="en-US"/>
+        </w:rPr>
+      </w:pPr>
+    </w:p>
+    <w:p>
+      <w:pPr>
+        <w:rPr>
+          <w:sz w:val="44"/>
+          <w:szCs w:val="44"/>
+          <w:lang w:val="en-US"/>
+        </w:rPr>
+      </w:pPr>
+      <w:r>
+        <w:rPr>
+          <w:sz w:val="44"/>
+          <w:szCs w:val="44"/>
+          <w:lang w:val="en-US"/>
+        </w:rPr>
+        <w:t>Close : Always/If Opened by App Browser / Never</w:t>
       </w:r>
     </w:p>
     <w:p>
@@ -6127,23 +5946,13 @@
           <w:lang w:val="en-US"/>
         </w:rPr>
       </w:pPr>
-      <w:proofErr w:type="gramStart"/>
-      <w:r>
-        <w:rPr>
-          <w:sz w:val="44"/>
-          <w:szCs w:val="44"/>
-          <w:lang w:val="en-US"/>
-        </w:rPr>
-        <w:t>Server :</w:t>
-      </w:r>
-      <w:proofErr w:type="gramEnd"/>
-      <w:r>
-        <w:rPr>
-          <w:sz w:val="44"/>
-          <w:szCs w:val="44"/>
-          <w:lang w:val="en-US"/>
-        </w:rPr>
-        <w:t xml:space="preserve"> Verizon.smtp.com</w:t>
+      <w:r>
+        <w:rPr>
+          <w:sz w:val="44"/>
+          <w:szCs w:val="44"/>
+          <w:lang w:val="en-US"/>
+        </w:rPr>
+        <w:t>Server : Verizon.smtp.com</w:t>
       </w:r>
     </w:p>
     <w:p>
@@ -6387,6 +6196,561 @@
           <w:lang w:val="en-US"/>
         </w:rPr>
         <w:t>BOT Need to Display some information</w:t>
+      </w:r>
+    </w:p>
+    <w:p>
+      <w:pPr>
+        <w:pBdr>
+          <w:bottom w:val="single" w:sz="6" w:space="1" w:color="auto"/>
+        </w:pBdr>
+        <w:rPr>
+          <w:sz w:val="44"/>
+          <w:szCs w:val="44"/>
+          <w:lang w:val="en-US"/>
+        </w:rPr>
+      </w:pPr>
+    </w:p>
+    <w:p>
+      <w:pPr>
+        <w:rPr>
+          <w:sz w:val="44"/>
+          <w:szCs w:val="44"/>
+          <w:lang w:val="en-US"/>
+        </w:rPr>
+      </w:pPr>
+    </w:p>
+    <w:p>
+      <w:pPr>
+        <w:rPr>
+          <w:sz w:val="44"/>
+          <w:szCs w:val="44"/>
+          <w:lang w:val="en-US"/>
+        </w:rPr>
+      </w:pPr>
+      <w:r>
+        <w:rPr>
+          <w:sz w:val="44"/>
+          <w:szCs w:val="44"/>
+          <w:lang w:val="en-US"/>
+        </w:rPr>
+        <w:t>Exception Handling</w:t>
+      </w:r>
+    </w:p>
+    <w:p>
+      <w:pPr>
+        <w:pStyle w:val="ListParagraph"/>
+        <w:numPr>
+          <w:ilvl w:val="0"/>
+          <w:numId w:val="12"/>
+        </w:numPr>
+        <w:rPr>
+          <w:sz w:val="44"/>
+          <w:szCs w:val="44"/>
+          <w:lang w:val="en-US"/>
+        </w:rPr>
+      </w:pPr>
+      <w:r>
+        <w:rPr>
+          <w:sz w:val="44"/>
+          <w:szCs w:val="44"/>
+          <w:lang w:val="en-US"/>
+        </w:rPr>
+        <w:t>Business Rule Exception – Instead Add they gave Ads</w:t>
+      </w:r>
+    </w:p>
+    <w:p>
+      <w:pPr>
+        <w:pStyle w:val="ListParagraph"/>
+        <w:numPr>
+          <w:ilvl w:val="0"/>
+          <w:numId w:val="12"/>
+        </w:numPr>
+        <w:rPr>
+          <w:sz w:val="44"/>
+          <w:szCs w:val="44"/>
+          <w:lang w:val="en-US"/>
+        </w:rPr>
+      </w:pPr>
+      <w:r>
+        <w:rPr>
+          <w:sz w:val="44"/>
+          <w:szCs w:val="44"/>
+          <w:lang w:val="en-US"/>
+        </w:rPr>
+        <w:t xml:space="preserve">System Exception – </w:t>
+      </w:r>
+    </w:p>
+    <w:p>
+      <w:pPr>
+        <w:rPr>
+          <w:sz w:val="44"/>
+          <w:szCs w:val="44"/>
+          <w:lang w:val="en-US"/>
+        </w:rPr>
+      </w:pPr>
+    </w:p>
+    <w:p>
+      <w:pPr>
+        <w:rPr>
+          <w:sz w:val="44"/>
+          <w:szCs w:val="44"/>
+          <w:lang w:val="en-US"/>
+        </w:rPr>
+      </w:pPr>
+      <w:r>
+        <w:rPr>
+          <w:sz w:val="44"/>
+          <w:szCs w:val="44"/>
+          <w:lang w:val="en-US"/>
+        </w:rPr>
+        <w:lastRenderedPageBreak/>
+        <w:t>Types</w:t>
+      </w:r>
+    </w:p>
+    <w:p>
+      <w:pPr>
+        <w:rPr>
+          <w:sz w:val="44"/>
+          <w:szCs w:val="44"/>
+          <w:lang w:val="en-US"/>
+        </w:rPr>
+      </w:pPr>
+      <w:r>
+        <w:rPr>
+          <w:sz w:val="44"/>
+          <w:szCs w:val="44"/>
+          <w:lang w:val="en-US"/>
+        </w:rPr>
+        <w:t>100+</w:t>
+      </w:r>
+    </w:p>
+    <w:p>
+      <w:pPr>
+        <w:rPr>
+          <w:sz w:val="44"/>
+          <w:szCs w:val="44"/>
+          <w:lang w:val="en-US"/>
+        </w:rPr>
+      </w:pPr>
+    </w:p>
+    <w:p>
+      <w:pPr>
+        <w:rPr>
+          <w:sz w:val="44"/>
+          <w:szCs w:val="44"/>
+          <w:lang w:val="en-US"/>
+        </w:rPr>
+      </w:pPr>
+      <w:r>
+        <w:rPr>
+          <w:sz w:val="44"/>
+          <w:szCs w:val="44"/>
+          <w:lang w:val="en-US"/>
+        </w:rPr>
+        <w:t>Exception -&gt; Generic</w:t>
+      </w:r>
+    </w:p>
+    <w:p>
+      <w:pPr>
+        <w:rPr>
+          <w:sz w:val="44"/>
+          <w:szCs w:val="44"/>
+          <w:lang w:val="en-US"/>
+        </w:rPr>
+      </w:pPr>
+      <w:proofErr w:type="spellStart"/>
+      <w:r>
+        <w:rPr>
+          <w:sz w:val="44"/>
+          <w:szCs w:val="44"/>
+          <w:lang w:val="en-US"/>
+        </w:rPr>
+        <w:t>IOException</w:t>
+      </w:r>
+      <w:proofErr w:type="spellEnd"/>
+      <w:r>
+        <w:rPr>
+          <w:sz w:val="44"/>
+          <w:szCs w:val="44"/>
+          <w:lang w:val="en-US"/>
+        </w:rPr>
+        <w:t xml:space="preserve"> -&gt;</w:t>
+      </w:r>
+    </w:p>
+    <w:p>
+      <w:pPr>
+        <w:rPr>
+          <w:sz w:val="44"/>
+          <w:szCs w:val="44"/>
+          <w:lang w:val="en-US"/>
+        </w:rPr>
+      </w:pPr>
+      <w:proofErr w:type="spellStart"/>
+      <w:r>
+        <w:rPr>
+          <w:sz w:val="44"/>
+          <w:szCs w:val="44"/>
+          <w:lang w:val="en-US"/>
+        </w:rPr>
+        <w:t>ArgumentException</w:t>
+      </w:r>
+      <w:proofErr w:type="spellEnd"/>
+    </w:p>
+    <w:p>
+      <w:pPr>
+        <w:rPr>
+          <w:sz w:val="44"/>
+          <w:szCs w:val="44"/>
+          <w:lang w:val="en-US"/>
+        </w:rPr>
+      </w:pPr>
+      <w:proofErr w:type="spellStart"/>
+      <w:r>
+        <w:rPr>
+          <w:sz w:val="44"/>
+          <w:szCs w:val="44"/>
+          <w:lang w:val="en-US"/>
+        </w:rPr>
+        <w:t>FileNOtFound</w:t>
+      </w:r>
+      <w:proofErr w:type="spellEnd"/>
+      <w:r>
+        <w:rPr>
+          <w:sz w:val="44"/>
+          <w:szCs w:val="44"/>
+          <w:lang w:val="en-US"/>
+        </w:rPr>
+        <w:t xml:space="preserve"> Exception</w:t>
+      </w:r>
+    </w:p>
+    <w:p>
+      <w:pPr>
+        <w:rPr>
+          <w:sz w:val="44"/>
+          <w:szCs w:val="44"/>
+          <w:lang w:val="en-US"/>
+        </w:rPr>
+      </w:pPr>
+      <w:proofErr w:type="spellStart"/>
+      <w:r>
+        <w:rPr>
+          <w:sz w:val="44"/>
+          <w:szCs w:val="44"/>
+          <w:lang w:val="en-US"/>
+        </w:rPr>
+        <w:t>NullPointer</w:t>
+      </w:r>
+      <w:proofErr w:type="spellEnd"/>
+      <w:r>
+        <w:rPr>
+          <w:sz w:val="44"/>
+          <w:szCs w:val="44"/>
+          <w:lang w:val="en-US"/>
+        </w:rPr>
+        <w:t xml:space="preserve"> Exception</w:t>
+      </w:r>
+    </w:p>
+    <w:p>
+      <w:pPr>
+        <w:rPr>
+          <w:sz w:val="44"/>
+          <w:szCs w:val="44"/>
+          <w:lang w:val="en-US"/>
+        </w:rPr>
+      </w:pPr>
+    </w:p>
+    <w:p>
+      <w:pPr>
+        <w:rPr>
+          <w:sz w:val="44"/>
+          <w:szCs w:val="44"/>
+          <w:lang w:val="en-US"/>
+        </w:rPr>
+      </w:pPr>
+      <w:r>
+        <w:rPr>
+          <w:sz w:val="44"/>
+          <w:szCs w:val="44"/>
+          <w:lang w:val="en-US"/>
+        </w:rPr>
+        <w:t>Try Catch Activity</w:t>
+      </w:r>
+    </w:p>
+    <w:p>
+      <w:pPr>
+        <w:pStyle w:val="ListParagraph"/>
+        <w:numPr>
+          <w:ilvl w:val="0"/>
+          <w:numId w:val="13"/>
+        </w:numPr>
+        <w:rPr>
+          <w:sz w:val="44"/>
+          <w:szCs w:val="44"/>
+          <w:lang w:val="en-US"/>
+        </w:rPr>
+      </w:pPr>
+      <w:r>
+        <w:rPr>
+          <w:sz w:val="44"/>
+          <w:szCs w:val="44"/>
+          <w:lang w:val="en-US"/>
+        </w:rPr>
+        <w:t>Try Block –  1 Block - Actual BOT Code</w:t>
+      </w:r>
+    </w:p>
+    <w:p>
+      <w:pPr>
+        <w:pStyle w:val="ListParagraph"/>
+        <w:numPr>
+          <w:ilvl w:val="0"/>
+          <w:numId w:val="13"/>
+        </w:numPr>
+        <w:rPr>
+          <w:sz w:val="44"/>
+          <w:szCs w:val="44"/>
+          <w:lang w:val="en-US"/>
+        </w:rPr>
+      </w:pPr>
+      <w:r>
+        <w:rPr>
+          <w:sz w:val="44"/>
+          <w:szCs w:val="44"/>
+          <w:lang w:val="en-US"/>
+        </w:rPr>
+        <w:t>Catch Block – 1 or More (Min 1) – Catch the exceptions occurred in Try Block</w:t>
+      </w:r>
+    </w:p>
+    <w:p>
+      <w:pPr>
+        <w:pStyle w:val="ListParagraph"/>
+        <w:numPr>
+          <w:ilvl w:val="0"/>
+          <w:numId w:val="13"/>
+        </w:numPr>
+        <w:rPr>
+          <w:sz w:val="44"/>
+          <w:szCs w:val="44"/>
+          <w:lang w:val="en-US"/>
+        </w:rPr>
+      </w:pPr>
+      <w:r>
+        <w:rPr>
+          <w:sz w:val="44"/>
+          <w:szCs w:val="44"/>
+          <w:lang w:val="en-US"/>
+        </w:rPr>
+        <w:t>Finally Block</w:t>
+      </w:r>
+      <w:r>
+        <w:rPr>
+          <w:sz w:val="44"/>
+          <w:szCs w:val="44"/>
+          <w:lang w:val="en-US"/>
+        </w:rPr>
+        <w:t xml:space="preserve"> – 1 Block – This will be </w:t>
+      </w:r>
+      <w:proofErr w:type="spellStart"/>
+      <w:r>
+        <w:rPr>
+          <w:sz w:val="44"/>
+          <w:szCs w:val="44"/>
+          <w:lang w:val="en-US"/>
+        </w:rPr>
+        <w:t>excecuted</w:t>
+      </w:r>
+      <w:proofErr w:type="spellEnd"/>
+      <w:r>
+        <w:rPr>
+          <w:sz w:val="44"/>
+          <w:szCs w:val="44"/>
+          <w:lang w:val="en-US"/>
+        </w:rPr>
+        <w:t xml:space="preserve"> even though there is error or not</w:t>
+      </w:r>
+    </w:p>
+    <w:p>
+      <w:pPr>
+        <w:rPr>
+          <w:sz w:val="44"/>
+          <w:szCs w:val="44"/>
+          <w:lang w:val="en-US"/>
+        </w:rPr>
+      </w:pPr>
+    </w:p>
+    <w:p>
+      <w:pPr>
+        <w:rPr>
+          <w:sz w:val="44"/>
+          <w:szCs w:val="44"/>
+          <w:lang w:val="en-US"/>
+        </w:rPr>
+      </w:pPr>
+    </w:p>
+    <w:p>
+      <w:pPr>
+        <w:rPr>
+          <w:sz w:val="44"/>
+          <w:szCs w:val="44"/>
+          <w:lang w:val="en-US"/>
+        </w:rPr>
+      </w:pPr>
+    </w:p>
+    <w:p>
+      <w:pPr>
+        <w:rPr>
+          <w:sz w:val="44"/>
+          <w:szCs w:val="44"/>
+          <w:lang w:val="en-US"/>
+        </w:rPr>
+      </w:pPr>
+    </w:p>
+    <w:p>
+      <w:pPr>
+        <w:rPr>
+          <w:sz w:val="44"/>
+          <w:szCs w:val="44"/>
+          <w:lang w:val="en-US"/>
+        </w:rPr>
+      </w:pPr>
+      <w:r>
+        <w:rPr>
+          <w:sz w:val="44"/>
+          <w:szCs w:val="44"/>
+          <w:lang w:val="en-US"/>
+        </w:rPr>
+        <w:lastRenderedPageBreak/>
+        <w:t>Try</w:t>
+      </w:r>
+    </w:p>
+    <w:p>
+      <w:pPr>
+        <w:rPr>
+          <w:sz w:val="44"/>
+          <w:szCs w:val="44"/>
+          <w:lang w:val="en-US"/>
+        </w:rPr>
+      </w:pPr>
+      <w:r>
+        <w:rPr>
+          <w:sz w:val="44"/>
+          <w:szCs w:val="44"/>
+          <w:lang w:val="en-US"/>
+        </w:rPr>
+        <w:t>Step1 , Step 2, Step 3 , Step 4, Step 5</w:t>
+      </w:r>
+    </w:p>
+    <w:p>
+      <w:pPr>
+        <w:rPr>
+          <w:sz w:val="44"/>
+          <w:szCs w:val="44"/>
+          <w:lang w:val="en-US"/>
+        </w:rPr>
+      </w:pPr>
+    </w:p>
+    <w:p>
+      <w:pPr>
+        <w:rPr>
+          <w:sz w:val="44"/>
+          <w:szCs w:val="44"/>
+          <w:lang w:val="en-US"/>
+        </w:rPr>
+      </w:pPr>
+      <w:r>
+        <w:rPr>
+          <w:sz w:val="44"/>
+          <w:szCs w:val="44"/>
+          <w:lang w:val="en-US"/>
+        </w:rPr>
+        <w:t>Catch1 – Null Pointer</w:t>
+      </w:r>
+    </w:p>
+    <w:p>
+      <w:pPr>
+        <w:rPr>
+          <w:sz w:val="44"/>
+          <w:szCs w:val="44"/>
+          <w:lang w:val="en-US"/>
+        </w:rPr>
+      </w:pPr>
+    </w:p>
+    <w:p>
+      <w:pPr>
+        <w:rPr>
+          <w:sz w:val="44"/>
+          <w:szCs w:val="44"/>
+          <w:lang w:val="en-US"/>
+        </w:rPr>
+      </w:pPr>
+      <w:r>
+        <w:rPr>
+          <w:sz w:val="44"/>
+          <w:szCs w:val="44"/>
+          <w:lang w:val="en-US"/>
+        </w:rPr>
+        <w:t xml:space="preserve">Catch2 – </w:t>
+      </w:r>
+      <w:proofErr w:type="spellStart"/>
+      <w:r>
+        <w:rPr>
+          <w:sz w:val="44"/>
+          <w:szCs w:val="44"/>
+          <w:lang w:val="en-US"/>
+        </w:rPr>
+        <w:t>FileNotFound</w:t>
+      </w:r>
+      <w:proofErr w:type="spellEnd"/>
+    </w:p>
+    <w:p>
+      <w:pPr>
+        <w:rPr>
+          <w:sz w:val="44"/>
+          <w:szCs w:val="44"/>
+          <w:lang w:val="en-US"/>
+        </w:rPr>
+      </w:pPr>
+    </w:p>
+    <w:p>
+      <w:pPr>
+        <w:rPr>
+          <w:sz w:val="44"/>
+          <w:szCs w:val="44"/>
+          <w:lang w:val="en-US"/>
+        </w:rPr>
+      </w:pPr>
+      <w:r>
+        <w:rPr>
+          <w:sz w:val="44"/>
+          <w:szCs w:val="44"/>
+          <w:lang w:val="en-US"/>
+        </w:rPr>
+        <w:t>Catch3 – Generic</w:t>
+      </w:r>
+    </w:p>
+    <w:p>
+      <w:pPr>
+        <w:rPr>
+          <w:sz w:val="44"/>
+          <w:szCs w:val="44"/>
+          <w:lang w:val="en-US"/>
+        </w:rPr>
+      </w:pPr>
+    </w:p>
+    <w:p>
+      <w:pPr>
+        <w:rPr>
+          <w:sz w:val="44"/>
+          <w:szCs w:val="44"/>
+          <w:lang w:val="en-US"/>
+        </w:rPr>
+      </w:pPr>
+      <w:r>
+        <w:rPr>
+          <w:sz w:val="44"/>
+          <w:szCs w:val="44"/>
+          <w:lang w:val="en-US"/>
+        </w:rPr>
+        <w:t>Finally</w:t>
       </w:r>
     </w:p>
     <w:p>
@@ -6420,6 +6784,208 @@
 <file path=word/numbering.xml><?xml version="1.0" encoding="utf-8"?>
 <w:numbering xmlns:wpc="http://schemas.microsoft.com/office/word/2010/wordprocessingCanvas" xmlns:cx="http://schemas.microsoft.com/office/drawing/2014/chartex" xmlns:cx1="http://schemas.microsoft.com/office/drawing/2015/9/8/chartex" xmlns:cx2="http://schemas.microsoft.com/office/drawing/2015/10/21/chartex" xmlns:cx3="http://schemas.microsoft.com/office/drawing/2016/5/9/chartex" xmlns:cx4="http://schemas.microsoft.com/office/drawing/2016/5/10/chartex" xmlns:cx5="http://schemas.microsoft.com/office/drawing/2016/5/11/chartex" xmlns:cx6="http://schemas.microsoft.com/office/drawing/2016/5/12/chartex" xmlns:cx7="http://schemas.microsoft.com/office/drawing/2016/5/13/chartex" xmlns:cx8="http://schemas.microsoft.com/office/drawing/2016/5/14/chartex" xmlns:mc="http://schemas.openxmlformats.org/markup-compatibility/2006" xmlns:aink="http://schemas.microsoft.com/office/drawing/2016/ink" xmlns:am3d="http://schemas.microsoft.com/office/drawing/2017/model3d" xmlns:o="urn:schemas-microsoft-com:office:office" xmlns:oel="http://schemas.microsoft.com/office/2019/extlst" xmlns:r="http://schemas.openxmlformats.org/officeDocument/2006/relationships" xmlns:m="http://schemas.openxmlformats.org/officeDocument/2006/math" xmlns:v="urn:schemas-microsoft-com:vml" xmlns:wp14="http://schemas.microsoft.com/office/word/2010/wordprocessingDrawing" xmlns:wp="http://schemas.openxmlformats.org/drawingml/2006/wordprocessingDrawing" xmlns:w10="urn:schemas-microsoft-com:office:word" xmlns:w="http://schemas.openxmlformats.org/wordprocessingml/2006/main" xmlns:w14="http://schemas.microsoft.com/office/word/2010/wordml" xmlns:w15="http://schemas.microsoft.com/office/word/2012/wordml" xmlns:w16cex="http://schemas.microsoft.com/office/word/2018/wordml/cex" xmlns:w16cid="http://schemas.microsoft.com/office/word/2016/wordml/cid" xmlns:w16="http://schemas.microsoft.com/office/word/2018/wordml" xmlns:w16sdtdh="http://schemas.microsoft.com/office/word/2020/wordml/sdtdatahash" xmlns:w16se="http://schemas.microsoft.com/office/word/2015/wordml/symex" xmlns:wpg="http://schemas.microsoft.com/office/word/2010/wordprocessingGroup" xmlns:wpi="http://schemas.microsoft.com/office/word/2010/wordprocessingInk" xmlns:wne="http://schemas.microsoft.com/office/word/2006/wordml" xmlns:wps="http://schemas.microsoft.com/office/word/2010/wordprocessingShape" mc:Ignorable="w14 w15 w16se w16cid w16 w16cex w16sdtdh wp14">
   <w:abstractNum w:abstractNumId="0" w15:restartNumberingAfterBreak="0">
+    <w:nsid w:val="0DA34D8B"/>
+    <w:multiLevelType w:val="hybridMultilevel"/>
+    <w:tmpl w:val="DB12C55A"/>
+    <w:lvl w:ilvl="0" w:tplc="4009000F">
+      <w:start w:val="1"/>
+      <w:numFmt w:val="decimal"/>
+      <w:lvlText w:val="%1."/>
+      <w:lvlJc w:val="left"/>
+      <w:pPr>
+        <w:ind w:left="720" w:hanging="360"/>
+      </w:pPr>
+      <w:rPr>
+        <w:rFonts w:hint="default"/>
+      </w:rPr>
+    </w:lvl>
+    <w:lvl w:ilvl="1" w:tplc="40090019" w:tentative="1">
+      <w:start w:val="1"/>
+      <w:numFmt w:val="lowerLetter"/>
+      <w:lvlText w:val="%2."/>
+      <w:lvlJc w:val="left"/>
+      <w:pPr>
+        <w:ind w:left="1440" w:hanging="360"/>
+      </w:pPr>
+    </w:lvl>
+    <w:lvl w:ilvl="2" w:tplc="4009001B" w:tentative="1">
+      <w:start w:val="1"/>
+      <w:numFmt w:val="lowerRoman"/>
+      <w:lvlText w:val="%3."/>
+      <w:lvlJc w:val="right"/>
+      <w:pPr>
+        <w:ind w:left="2160" w:hanging="180"/>
+      </w:pPr>
+    </w:lvl>
+    <w:lvl w:ilvl="3" w:tplc="4009000F" w:tentative="1">
+      <w:start w:val="1"/>
+      <w:numFmt w:val="decimal"/>
+      <w:lvlText w:val="%4."/>
+      <w:lvlJc w:val="left"/>
+      <w:pPr>
+        <w:ind w:left="2880" w:hanging="360"/>
+      </w:pPr>
+    </w:lvl>
+    <w:lvl w:ilvl="4" w:tplc="40090019" w:tentative="1">
+      <w:start w:val="1"/>
+      <w:numFmt w:val="lowerLetter"/>
+      <w:lvlText w:val="%5."/>
+      <w:lvlJc w:val="left"/>
+      <w:pPr>
+        <w:ind w:left="3600" w:hanging="360"/>
+      </w:pPr>
+    </w:lvl>
+    <w:lvl w:ilvl="5" w:tplc="4009001B" w:tentative="1">
+      <w:start w:val="1"/>
+      <w:numFmt w:val="lowerRoman"/>
+      <w:lvlText w:val="%6."/>
+      <w:lvlJc w:val="right"/>
+      <w:pPr>
+        <w:ind w:left="4320" w:hanging="180"/>
+      </w:pPr>
+    </w:lvl>
+    <w:lvl w:ilvl="6" w:tplc="4009000F" w:tentative="1">
+      <w:start w:val="1"/>
+      <w:numFmt w:val="decimal"/>
+      <w:lvlText w:val="%7."/>
+      <w:lvlJc w:val="left"/>
+      <w:pPr>
+        <w:ind w:left="5040" w:hanging="360"/>
+      </w:pPr>
+    </w:lvl>
+    <w:lvl w:ilvl="7" w:tplc="40090019" w:tentative="1">
+      <w:start w:val="1"/>
+      <w:numFmt w:val="lowerLetter"/>
+      <w:lvlText w:val="%8."/>
+      <w:lvlJc w:val="left"/>
+      <w:pPr>
+        <w:ind w:left="5760" w:hanging="360"/>
+      </w:pPr>
+    </w:lvl>
+    <w:lvl w:ilvl="8" w:tplc="4009001B" w:tentative="1">
+      <w:start w:val="1"/>
+      <w:numFmt w:val="lowerRoman"/>
+      <w:lvlText w:val="%9."/>
+      <w:lvlJc w:val="right"/>
+      <w:pPr>
+        <w:ind w:left="6480" w:hanging="180"/>
+      </w:pPr>
+    </w:lvl>
+  </w:abstractNum>
+  <w:abstractNum w:abstractNumId="1" w15:restartNumberingAfterBreak="0">
+    <w:nsid w:val="11883144"/>
+    <w:multiLevelType w:val="hybridMultilevel"/>
+    <w:tmpl w:val="732A8420"/>
+    <w:lvl w:ilvl="0" w:tplc="40090001">
+      <w:start w:val="1"/>
+      <w:numFmt w:val="bullet"/>
+      <w:lvlText w:val=""/>
+      <w:lvlJc w:val="left"/>
+      <w:pPr>
+        <w:ind w:left="720" w:hanging="360"/>
+      </w:pPr>
+      <w:rPr>
+        <w:rFonts w:ascii="Symbol" w:hAnsi="Symbol" w:hint="default"/>
+      </w:rPr>
+    </w:lvl>
+    <w:lvl w:ilvl="1" w:tplc="40090003" w:tentative="1">
+      <w:start w:val="1"/>
+      <w:numFmt w:val="bullet"/>
+      <w:lvlText w:val="o"/>
+      <w:lvlJc w:val="left"/>
+      <w:pPr>
+        <w:ind w:left="1440" w:hanging="360"/>
+      </w:pPr>
+      <w:rPr>
+        <w:rFonts w:ascii="Courier New" w:hAnsi="Courier New" w:cs="Courier New" w:hint="default"/>
+      </w:rPr>
+    </w:lvl>
+    <w:lvl w:ilvl="2" w:tplc="40090005" w:tentative="1">
+      <w:start w:val="1"/>
+      <w:numFmt w:val="bullet"/>
+      <w:lvlText w:val=""/>
+      <w:lvlJc w:val="left"/>
+      <w:pPr>
+        <w:ind w:left="2160" w:hanging="360"/>
+      </w:pPr>
+      <w:rPr>
+        <w:rFonts w:ascii="Wingdings" w:hAnsi="Wingdings" w:hint="default"/>
+      </w:rPr>
+    </w:lvl>
+    <w:lvl w:ilvl="3" w:tplc="40090001" w:tentative="1">
+      <w:start w:val="1"/>
+      <w:numFmt w:val="bullet"/>
+      <w:lvlText w:val=""/>
+      <w:lvlJc w:val="left"/>
+      <w:pPr>
+        <w:ind w:left="2880" w:hanging="360"/>
+      </w:pPr>
+      <w:rPr>
+        <w:rFonts w:ascii="Symbol" w:hAnsi="Symbol" w:hint="default"/>
+      </w:rPr>
+    </w:lvl>
+    <w:lvl w:ilvl="4" w:tplc="40090003" w:tentative="1">
+      <w:start w:val="1"/>
+      <w:numFmt w:val="bullet"/>
+      <w:lvlText w:val="o"/>
+      <w:lvlJc w:val="left"/>
+      <w:pPr>
+        <w:ind w:left="3600" w:hanging="360"/>
+      </w:pPr>
+      <w:rPr>
+        <w:rFonts w:ascii="Courier New" w:hAnsi="Courier New" w:cs="Courier New" w:hint="default"/>
+      </w:rPr>
+    </w:lvl>
+    <w:lvl w:ilvl="5" w:tplc="40090005" w:tentative="1">
+      <w:start w:val="1"/>
+      <w:numFmt w:val="bullet"/>
+      <w:lvlText w:val=""/>
+      <w:lvlJc w:val="left"/>
+      <w:pPr>
+        <w:ind w:left="4320" w:hanging="360"/>
+      </w:pPr>
+      <w:rPr>
+        <w:rFonts w:ascii="Wingdings" w:hAnsi="Wingdings" w:hint="default"/>
+      </w:rPr>
+    </w:lvl>
+    <w:lvl w:ilvl="6" w:tplc="40090001" w:tentative="1">
+      <w:start w:val="1"/>
+      <w:numFmt w:val="bullet"/>
+      <w:lvlText w:val=""/>
+      <w:lvlJc w:val="left"/>
+      <w:pPr>
+        <w:ind w:left="5040" w:hanging="360"/>
+      </w:pPr>
+      <w:rPr>
+        <w:rFonts w:ascii="Symbol" w:hAnsi="Symbol" w:hint="default"/>
+      </w:rPr>
+    </w:lvl>
+    <w:lvl w:ilvl="7" w:tplc="40090003" w:tentative="1">
+      <w:start w:val="1"/>
+      <w:numFmt w:val="bullet"/>
+      <w:lvlText w:val="o"/>
+      <w:lvlJc w:val="left"/>
+      <w:pPr>
+        <w:ind w:left="5760" w:hanging="360"/>
+      </w:pPr>
+      <w:rPr>
+        <w:rFonts w:ascii="Courier New" w:hAnsi="Courier New" w:cs="Courier New" w:hint="default"/>
+      </w:rPr>
+    </w:lvl>
+    <w:lvl w:ilvl="8" w:tplc="40090005" w:tentative="1">
+      <w:start w:val="1"/>
+      <w:numFmt w:val="bullet"/>
+      <w:lvlText w:val=""/>
+      <w:lvlJc w:val="left"/>
+      <w:pPr>
+        <w:ind w:left="6480" w:hanging="360"/>
+      </w:pPr>
+      <w:rPr>
+        <w:rFonts w:ascii="Wingdings" w:hAnsi="Wingdings" w:hint="default"/>
+      </w:rPr>
+    </w:lvl>
+  </w:abstractNum>
+  <w:abstractNum w:abstractNumId="2" w15:restartNumberingAfterBreak="0">
     <w:nsid w:val="131D64A4"/>
     <w:multiLevelType w:val="hybridMultilevel"/>
     <w:tmpl w:val="15FE0ED0"/>
@@ -6508,7 +7074,96 @@
       </w:pPr>
     </w:lvl>
   </w:abstractNum>
-  <w:abstractNum w:abstractNumId="1" w15:restartNumberingAfterBreak="0">
+  <w:abstractNum w:abstractNumId="3" w15:restartNumberingAfterBreak="0">
+    <w:nsid w:val="2C684059"/>
+    <w:multiLevelType w:val="hybridMultilevel"/>
+    <w:tmpl w:val="4CF4A974"/>
+    <w:lvl w:ilvl="0" w:tplc="4009000F">
+      <w:start w:val="1"/>
+      <w:numFmt w:val="decimal"/>
+      <w:lvlText w:val="%1."/>
+      <w:lvlJc w:val="left"/>
+      <w:pPr>
+        <w:ind w:left="720" w:hanging="360"/>
+      </w:pPr>
+      <w:rPr>
+        <w:rFonts w:hint="default"/>
+      </w:rPr>
+    </w:lvl>
+    <w:lvl w:ilvl="1" w:tplc="40090019" w:tentative="1">
+      <w:start w:val="1"/>
+      <w:numFmt w:val="lowerLetter"/>
+      <w:lvlText w:val="%2."/>
+      <w:lvlJc w:val="left"/>
+      <w:pPr>
+        <w:ind w:left="1440" w:hanging="360"/>
+      </w:pPr>
+    </w:lvl>
+    <w:lvl w:ilvl="2" w:tplc="4009001B" w:tentative="1">
+      <w:start w:val="1"/>
+      <w:numFmt w:val="lowerRoman"/>
+      <w:lvlText w:val="%3."/>
+      <w:lvlJc w:val="right"/>
+      <w:pPr>
+        <w:ind w:left="2160" w:hanging="180"/>
+      </w:pPr>
+    </w:lvl>
+    <w:lvl w:ilvl="3" w:tplc="4009000F" w:tentative="1">
+      <w:start w:val="1"/>
+      <w:numFmt w:val="decimal"/>
+      <w:lvlText w:val="%4."/>
+      <w:lvlJc w:val="left"/>
+      <w:pPr>
+        <w:ind w:left="2880" w:hanging="360"/>
+      </w:pPr>
+    </w:lvl>
+    <w:lvl w:ilvl="4" w:tplc="40090019" w:tentative="1">
+      <w:start w:val="1"/>
+      <w:numFmt w:val="lowerLetter"/>
+      <w:lvlText w:val="%5."/>
+      <w:lvlJc w:val="left"/>
+      <w:pPr>
+        <w:ind w:left="3600" w:hanging="360"/>
+      </w:pPr>
+    </w:lvl>
+    <w:lvl w:ilvl="5" w:tplc="4009001B" w:tentative="1">
+      <w:start w:val="1"/>
+      <w:numFmt w:val="lowerRoman"/>
+      <w:lvlText w:val="%6."/>
+      <w:lvlJc w:val="right"/>
+      <w:pPr>
+        <w:ind w:left="4320" w:hanging="180"/>
+      </w:pPr>
+    </w:lvl>
+    <w:lvl w:ilvl="6" w:tplc="4009000F" w:tentative="1">
+      <w:start w:val="1"/>
+      <w:numFmt w:val="decimal"/>
+      <w:lvlText w:val="%7."/>
+      <w:lvlJc w:val="left"/>
+      <w:pPr>
+        <w:ind w:left="5040" w:hanging="360"/>
+      </w:pPr>
+    </w:lvl>
+    <w:lvl w:ilvl="7" w:tplc="40090019" w:tentative="1">
+      <w:start w:val="1"/>
+      <w:numFmt w:val="lowerLetter"/>
+      <w:lvlText w:val="%8."/>
+      <w:lvlJc w:val="left"/>
+      <w:pPr>
+        <w:ind w:left="5760" w:hanging="360"/>
+      </w:pPr>
+    </w:lvl>
+    <w:lvl w:ilvl="8" w:tplc="4009001B" w:tentative="1">
+      <w:start w:val="1"/>
+      <w:numFmt w:val="lowerRoman"/>
+      <w:lvlText w:val="%9."/>
+      <w:lvlJc w:val="right"/>
+      <w:pPr>
+        <w:ind w:left="6480" w:hanging="180"/>
+      </w:pPr>
+    </w:lvl>
+  </w:abstractNum>
+  <w:abstractNum w:abstractNumId="4" w15:restartNumberingAfterBreak="0">
     <w:nsid w:val="2EB520FE"/>
     <w:multiLevelType w:val="hybridMultilevel"/>
     <w:tmpl w:val="BB8A4034"/>
@@ -6597,7 +7252,7 @@
       </w:pPr>
     </w:lvl>
   </w:abstractNum>
-  <w:abstractNum w:abstractNumId="2" w15:restartNumberingAfterBreak="0">
+  <w:abstractNum w:abstractNumId="5" w15:restartNumberingAfterBreak="0">
     <w:nsid w:val="4F6764DF"/>
     <w:multiLevelType w:val="hybridMultilevel"/>
     <w:tmpl w:val="584CE588"/>
@@ -6686,7 +7341,7 @@
       </w:pPr>
     </w:lvl>
   </w:abstractNum>
-  <w:abstractNum w:abstractNumId="3" w15:restartNumberingAfterBreak="0">
+  <w:abstractNum w:abstractNumId="6" w15:restartNumberingAfterBreak="0">
     <w:nsid w:val="5B1D3EBA"/>
     <w:multiLevelType w:val="multilevel"/>
     <w:tmpl w:val="2C5AE864"/>
@@ -6807,7 +7462,7 @@
       </w:rPr>
     </w:lvl>
   </w:abstractNum>
-  <w:abstractNum w:abstractNumId="4" w15:restartNumberingAfterBreak="0">
+  <w:abstractNum w:abstractNumId="7" w15:restartNumberingAfterBreak="0">
     <w:nsid w:val="5E1D579D"/>
     <w:multiLevelType w:val="hybridMultilevel"/>
     <w:tmpl w:val="BFD032DE"/>
@@ -6896,7 +7551,7 @@
       </w:pPr>
     </w:lvl>
   </w:abstractNum>
-  <w:abstractNum w:abstractNumId="5" w15:restartNumberingAfterBreak="0">
+  <w:abstractNum w:abstractNumId="8" w15:restartNumberingAfterBreak="0">
     <w:nsid w:val="6C570EEE"/>
     <w:multiLevelType w:val="hybridMultilevel"/>
     <w:tmpl w:val="6E74C8A4"/>
@@ -7008,7 +7663,7 @@
       </w:rPr>
     </w:lvl>
   </w:abstractNum>
-  <w:abstractNum w:abstractNumId="6" w15:restartNumberingAfterBreak="0">
+  <w:abstractNum w:abstractNumId="9" w15:restartNumberingAfterBreak="0">
     <w:nsid w:val="6FB55565"/>
     <w:multiLevelType w:val="hybridMultilevel"/>
     <w:tmpl w:val="66E4B236"/>
@@ -7120,7 +7775,7 @@
       </w:rPr>
     </w:lvl>
   </w:abstractNum>
-  <w:abstractNum w:abstractNumId="7" w15:restartNumberingAfterBreak="0">
+  <w:abstractNum w:abstractNumId="10" w15:restartNumberingAfterBreak="0">
     <w:nsid w:val="765E407D"/>
     <w:multiLevelType w:val="hybridMultilevel"/>
     <w:tmpl w:val="57C48316"/>
@@ -7209,7 +7864,7 @@
       </w:pPr>
     </w:lvl>
   </w:abstractNum>
-  <w:abstractNum w:abstractNumId="8" w15:restartNumberingAfterBreak="0">
+  <w:abstractNum w:abstractNumId="11" w15:restartNumberingAfterBreak="0">
     <w:nsid w:val="7820462E"/>
     <w:multiLevelType w:val="hybridMultilevel"/>
     <w:tmpl w:val="28C8F410"/>
@@ -7298,7 +7953,7 @@
       </w:pPr>
     </w:lvl>
   </w:abstractNum>
-  <w:abstractNum w:abstractNumId="9" w15:restartNumberingAfterBreak="0">
+  <w:abstractNum w:abstractNumId="12" w15:restartNumberingAfterBreak="0">
     <w:nsid w:val="79115AE8"/>
     <w:multiLevelType w:val="hybridMultilevel"/>
     <w:tmpl w:val="447EFAB0"/>
@@ -7388,34 +8043,43 @@
     </w:lvl>
   </w:abstractNum>
   <w:num w:numId="1" w16cid:durableId="1829662593">
+    <w:abstractNumId w:val="6"/>
+  </w:num>
+  <w:num w:numId="2" w16cid:durableId="2135639182">
+    <w:abstractNumId w:val="10"/>
+  </w:num>
+  <w:num w:numId="3" w16cid:durableId="354700327">
+    <w:abstractNumId w:val="2"/>
+  </w:num>
+  <w:num w:numId="4" w16cid:durableId="1949925153">
+    <w:abstractNumId w:val="12"/>
+  </w:num>
+  <w:num w:numId="5" w16cid:durableId="835219366">
+    <w:abstractNumId w:val="7"/>
+  </w:num>
+  <w:num w:numId="6" w16cid:durableId="813252262">
+    <w:abstractNumId w:val="5"/>
+  </w:num>
+  <w:num w:numId="7" w16cid:durableId="1119909180">
+    <w:abstractNumId w:val="9"/>
+  </w:num>
+  <w:num w:numId="8" w16cid:durableId="1090195962">
+    <w:abstractNumId w:val="8"/>
+  </w:num>
+  <w:num w:numId="9" w16cid:durableId="2006396863">
+    <w:abstractNumId w:val="4"/>
+  </w:num>
+  <w:num w:numId="10" w16cid:durableId="828402755">
+    <w:abstractNumId w:val="11"/>
+  </w:num>
+  <w:num w:numId="11" w16cid:durableId="1205406227">
     <w:abstractNumId w:val="3"/>
   </w:num>
-  <w:num w:numId="2" w16cid:durableId="2135639182">
-    <w:abstractNumId w:val="7"/>
-  </w:num>
-  <w:num w:numId="3" w16cid:durableId="354700327">
+  <w:num w:numId="12" w16cid:durableId="1106998912">
     <w:abstractNumId w:val="0"/>
   </w:num>
-  <w:num w:numId="4" w16cid:durableId="1949925153">
-    <w:abstractNumId w:val="9"/>
-  </w:num>
-  <w:num w:numId="5" w16cid:durableId="835219366">
-    <w:abstractNumId w:val="4"/>
-  </w:num>
-  <w:num w:numId="6" w16cid:durableId="813252262">
-    <w:abstractNumId w:val="2"/>
-  </w:num>
-  <w:num w:numId="7" w16cid:durableId="1119909180">
-    <w:abstractNumId w:val="6"/>
-  </w:num>
-  <w:num w:numId="8" w16cid:durableId="1090195962">
-    <w:abstractNumId w:val="5"/>
-  </w:num>
-  <w:num w:numId="9" w16cid:durableId="2006396863">
+  <w:num w:numId="13" w16cid:durableId="729110674">
     <w:abstractNumId w:val="1"/>
-  </w:num>
-  <w:num w:numId="10" w16cid:durableId="828402755">
-    <w:abstractNumId w:val="8"/>
   </w:num>
 </w:numbering>
 </file>

</xml_diff>

<commit_message>
Changes on Mar 24
</commit_message>
<xml_diff>
--- a/UiPath.docx
+++ b/UiPath.docx
@@ -135,7 +135,25 @@
           <w:szCs w:val="44"/>
           <w:lang w:val="en-US"/>
         </w:rPr>
-        <w:t xml:space="preserve">RPA Lead </w:t>
+        <w:t xml:space="preserve">RPA </w:t>
+      </w:r>
+      <w:proofErr w:type="gramStart"/>
+      <w:r>
+        <w:rPr>
+          <w:sz w:val="44"/>
+          <w:szCs w:val="44"/>
+          <w:lang w:val="en-US"/>
+        </w:rPr>
+        <w:t>Lead</w:t>
+      </w:r>
+      <w:proofErr w:type="gramEnd"/>
+      <w:r>
+        <w:rPr>
+          <w:sz w:val="44"/>
+          <w:szCs w:val="44"/>
+          <w:lang w:val="en-US"/>
+        </w:rPr>
+        <w:t xml:space="preserve"> </w:t>
       </w:r>
     </w:p>
     <w:p>
@@ -195,7 +213,25 @@
           <w:szCs w:val="44"/>
           <w:lang w:val="en-US"/>
         </w:rPr>
-        <w:t>Creation of PDD (Process Definition Document ) – RPA Business Analyst &amp; Client</w:t>
+        <w:t xml:space="preserve">Creation of PDD (Process Definition </w:t>
+      </w:r>
+      <w:proofErr w:type="gramStart"/>
+      <w:r>
+        <w:rPr>
+          <w:sz w:val="44"/>
+          <w:szCs w:val="44"/>
+          <w:lang w:val="en-US"/>
+        </w:rPr>
+        <w:t>Document )</w:t>
+      </w:r>
+      <w:proofErr w:type="gramEnd"/>
+      <w:r>
+        <w:rPr>
+          <w:sz w:val="44"/>
+          <w:szCs w:val="44"/>
+          <w:lang w:val="en-US"/>
+        </w:rPr>
+        <w:t xml:space="preserve"> – RPA Business Analyst &amp; Client</w:t>
       </w:r>
     </w:p>
     <w:p>
@@ -1159,7 +1195,25 @@
           <w:szCs w:val="44"/>
           <w:lang w:val="en-US"/>
         </w:rPr>
-        <w:t>String – Word  - “”</w:t>
+        <w:t xml:space="preserve">String – </w:t>
+      </w:r>
+      <w:proofErr w:type="gramStart"/>
+      <w:r>
+        <w:rPr>
+          <w:sz w:val="44"/>
+          <w:szCs w:val="44"/>
+          <w:lang w:val="en-US"/>
+        </w:rPr>
+        <w:t>Word  -</w:t>
+      </w:r>
+      <w:proofErr w:type="gramEnd"/>
+      <w:r>
+        <w:rPr>
+          <w:sz w:val="44"/>
+          <w:szCs w:val="44"/>
+          <w:lang w:val="en-US"/>
+        </w:rPr>
+        <w:t xml:space="preserve"> “”</w:t>
       </w:r>
     </w:p>
     <w:p>
@@ -1385,13 +1439,23 @@
           <w:lang w:val="en-US"/>
         </w:rPr>
       </w:pPr>
-      <w:r>
-        <w:rPr>
-          <w:sz w:val="44"/>
-          <w:szCs w:val="44"/>
-          <w:lang w:val="en-US"/>
-        </w:rPr>
-        <w:t xml:space="preserve">Scope : </w:t>
+      <w:proofErr w:type="gramStart"/>
+      <w:r>
+        <w:rPr>
+          <w:sz w:val="44"/>
+          <w:szCs w:val="44"/>
+          <w:lang w:val="en-US"/>
+        </w:rPr>
+        <w:t>Scope :</w:t>
+      </w:r>
+      <w:proofErr w:type="gramEnd"/>
+      <w:r>
+        <w:rPr>
+          <w:sz w:val="44"/>
+          <w:szCs w:val="44"/>
+          <w:lang w:val="en-US"/>
+        </w:rPr>
+        <w:t xml:space="preserve"> </w:t>
       </w:r>
     </w:p>
     <w:p>
@@ -1437,13 +1501,23 @@
           <w:lang w:val="en-US"/>
         </w:rPr>
       </w:pPr>
-      <w:r>
-        <w:rPr>
-          <w:sz w:val="44"/>
-          <w:szCs w:val="44"/>
-          <w:lang w:val="en-US"/>
-        </w:rPr>
-        <w:t>Creation : Create it from variables / Ctrl +k</w:t>
+      <w:proofErr w:type="gramStart"/>
+      <w:r>
+        <w:rPr>
+          <w:sz w:val="44"/>
+          <w:szCs w:val="44"/>
+          <w:lang w:val="en-US"/>
+        </w:rPr>
+        <w:t>Creation :</w:t>
+      </w:r>
+      <w:proofErr w:type="gramEnd"/>
+      <w:r>
+        <w:rPr>
+          <w:sz w:val="44"/>
+          <w:szCs w:val="44"/>
+          <w:lang w:val="en-US"/>
+        </w:rPr>
+        <w:t xml:space="preserve"> Create it from variables / Ctrl +k</w:t>
       </w:r>
     </w:p>
     <w:p>
@@ -1801,7 +1875,24 @@
           <w:lang w:val="en-US"/>
         </w:rPr>
         <w:br/>
-        <w:t xml:space="preserve">Continue  - </w:t>
+      </w:r>
+      <w:proofErr w:type="gramStart"/>
+      <w:r>
+        <w:rPr>
+          <w:sz w:val="44"/>
+          <w:szCs w:val="44"/>
+          <w:lang w:val="en-US"/>
+        </w:rPr>
+        <w:t>Continue  -</w:t>
+      </w:r>
+      <w:proofErr w:type="gramEnd"/>
+      <w:r>
+        <w:rPr>
+          <w:sz w:val="44"/>
+          <w:szCs w:val="44"/>
+          <w:lang w:val="en-US"/>
+        </w:rPr>
+        <w:t xml:space="preserve"> </w:t>
       </w:r>
     </w:p>
     <w:p>
@@ -1842,7 +1933,25 @@
           <w:szCs w:val="44"/>
           <w:lang w:val="en-US"/>
         </w:rPr>
-        <w:t>Step1, Step 2 , Step 3, Break/Continue , Step 4 , step 5</w:t>
+        <w:t xml:space="preserve">Step1, Step </w:t>
+      </w:r>
+      <w:proofErr w:type="gramStart"/>
+      <w:r>
+        <w:rPr>
+          <w:sz w:val="44"/>
+          <w:szCs w:val="44"/>
+          <w:lang w:val="en-US"/>
+        </w:rPr>
+        <w:t>2 ,</w:t>
+      </w:r>
+      <w:proofErr w:type="gramEnd"/>
+      <w:r>
+        <w:rPr>
+          <w:sz w:val="44"/>
+          <w:szCs w:val="44"/>
+          <w:lang w:val="en-US"/>
+        </w:rPr>
+        <w:t xml:space="preserve"> Step 3, Break/Continue , Step 4 , step 5</w:t>
       </w:r>
     </w:p>
     <w:p>
@@ -2387,47 +2496,77 @@
           <w:lang w:val="en-US"/>
         </w:rPr>
       </w:pPr>
-      <w:r>
-        <w:rPr>
-          <w:sz w:val="44"/>
-          <w:szCs w:val="44"/>
-          <w:lang w:val="en-US"/>
-        </w:rPr>
-        <w:t xml:space="preserve">Variable : Single - </w:t>
-      </w:r>
-    </w:p>
-    <w:p>
-      <w:pPr>
-        <w:rPr>
-          <w:sz w:val="44"/>
-          <w:szCs w:val="44"/>
-          <w:lang w:val="en-US"/>
-        </w:rPr>
-      </w:pPr>
-      <w:r>
-        <w:rPr>
-          <w:sz w:val="44"/>
-          <w:szCs w:val="44"/>
-          <w:lang w:val="en-US"/>
-        </w:rPr>
-        <w:t>Array : Bunch of Data – Loop or Index</w:t>
-      </w:r>
-    </w:p>
-    <w:p>
-      <w:pPr>
-        <w:rPr>
-          <w:sz w:val="44"/>
-          <w:szCs w:val="44"/>
-          <w:lang w:val="en-US"/>
-        </w:rPr>
-      </w:pPr>
-      <w:r>
-        <w:rPr>
-          <w:sz w:val="44"/>
-          <w:szCs w:val="44"/>
-          <w:lang w:val="en-US"/>
-        </w:rPr>
-        <w:t>Array(0), Array(2)</w:t>
+      <w:proofErr w:type="gramStart"/>
+      <w:r>
+        <w:rPr>
+          <w:sz w:val="44"/>
+          <w:szCs w:val="44"/>
+          <w:lang w:val="en-US"/>
+        </w:rPr>
+        <w:t>Variable :</w:t>
+      </w:r>
+      <w:proofErr w:type="gramEnd"/>
+      <w:r>
+        <w:rPr>
+          <w:sz w:val="44"/>
+          <w:szCs w:val="44"/>
+          <w:lang w:val="en-US"/>
+        </w:rPr>
+        <w:t xml:space="preserve"> Single - </w:t>
+      </w:r>
+    </w:p>
+    <w:p>
+      <w:pPr>
+        <w:rPr>
+          <w:sz w:val="44"/>
+          <w:szCs w:val="44"/>
+          <w:lang w:val="en-US"/>
+        </w:rPr>
+      </w:pPr>
+      <w:proofErr w:type="gramStart"/>
+      <w:r>
+        <w:rPr>
+          <w:sz w:val="44"/>
+          <w:szCs w:val="44"/>
+          <w:lang w:val="en-US"/>
+        </w:rPr>
+        <w:t>Array :</w:t>
+      </w:r>
+      <w:proofErr w:type="gramEnd"/>
+      <w:r>
+        <w:rPr>
+          <w:sz w:val="44"/>
+          <w:szCs w:val="44"/>
+          <w:lang w:val="en-US"/>
+        </w:rPr>
+        <w:t xml:space="preserve"> Bunch of Data – Loop or Index</w:t>
+      </w:r>
+    </w:p>
+    <w:p>
+      <w:pPr>
+        <w:rPr>
+          <w:sz w:val="44"/>
+          <w:szCs w:val="44"/>
+          <w:lang w:val="en-US"/>
+        </w:rPr>
+      </w:pPr>
+      <w:proofErr w:type="gramStart"/>
+      <w:r>
+        <w:rPr>
+          <w:sz w:val="44"/>
+          <w:szCs w:val="44"/>
+          <w:lang w:val="en-US"/>
+        </w:rPr>
+        <w:t>Array(</w:t>
+      </w:r>
+      <w:proofErr w:type="gramEnd"/>
+      <w:r>
+        <w:rPr>
+          <w:sz w:val="44"/>
+          <w:szCs w:val="44"/>
+          <w:lang w:val="en-US"/>
+        </w:rPr>
+        <w:t>0), Array(2)</w:t>
       </w:r>
     </w:p>
     <w:p>
@@ -2448,6 +2587,7 @@
         </w:rPr>
       </w:pPr>
       <w:proofErr w:type="spellStart"/>
+      <w:proofErr w:type="gramStart"/>
       <w:r>
         <w:rPr>
           <w:sz w:val="44"/>
@@ -2463,7 +2603,16 @@
           <w:szCs w:val="44"/>
           <w:lang w:val="en-US"/>
         </w:rPr>
-        <w:t xml:space="preserve"> : Table (Excel, Database)</w:t>
+        <w:t xml:space="preserve"> :</w:t>
+      </w:r>
+      <w:proofErr w:type="gramEnd"/>
+      <w:r>
+        <w:rPr>
+          <w:sz w:val="44"/>
+          <w:szCs w:val="44"/>
+          <w:lang w:val="en-US"/>
+        </w:rPr>
+        <w:t xml:space="preserve"> Table (Excel, Database)</w:t>
       </w:r>
     </w:p>
     <w:p>
@@ -2535,13 +2684,23 @@
           <w:lang w:val="en-US"/>
         </w:rPr>
       </w:pPr>
-      <w:r>
-        <w:rPr>
-          <w:sz w:val="44"/>
-          <w:szCs w:val="44"/>
-          <w:lang w:val="en-US"/>
-        </w:rPr>
-        <w:t xml:space="preserve">Name : </w:t>
+      <w:proofErr w:type="gramStart"/>
+      <w:r>
+        <w:rPr>
+          <w:sz w:val="44"/>
+          <w:szCs w:val="44"/>
+          <w:lang w:val="en-US"/>
+        </w:rPr>
+        <w:t>Name :</w:t>
+      </w:r>
+      <w:proofErr w:type="gramEnd"/>
+      <w:r>
+        <w:rPr>
+          <w:sz w:val="44"/>
+          <w:szCs w:val="44"/>
+          <w:lang w:val="en-US"/>
+        </w:rPr>
+        <w:t xml:space="preserve"> </w:t>
       </w:r>
       <w:proofErr w:type="spellStart"/>
       <w:r>
@@ -3738,13 +3897,23 @@
           <w:lang w:val="en-US"/>
         </w:rPr>
       </w:pPr>
-      <w:r>
-        <w:rPr>
-          <w:sz w:val="44"/>
-          <w:szCs w:val="44"/>
-          <w:lang w:val="en-US"/>
-        </w:rPr>
-        <w:t xml:space="preserve">Rows : </w:t>
+      <w:proofErr w:type="gramStart"/>
+      <w:r>
+        <w:rPr>
+          <w:sz w:val="44"/>
+          <w:szCs w:val="44"/>
+          <w:lang w:val="en-US"/>
+        </w:rPr>
+        <w:t>Rows :</w:t>
+      </w:r>
+      <w:proofErr w:type="gramEnd"/>
+      <w:r>
+        <w:rPr>
+          <w:sz w:val="44"/>
+          <w:szCs w:val="44"/>
+          <w:lang w:val="en-US"/>
+        </w:rPr>
+        <w:t xml:space="preserve"> </w:t>
       </w:r>
       <w:proofErr w:type="spellStart"/>
       <w:r>
@@ -3774,13 +3943,23 @@
           <w:lang w:val="en-US"/>
         </w:rPr>
       </w:pPr>
-      <w:r>
-        <w:rPr>
-          <w:sz w:val="44"/>
-          <w:szCs w:val="44"/>
-          <w:lang w:val="en-US"/>
-        </w:rPr>
-        <w:t xml:space="preserve">Count : </w:t>
+      <w:proofErr w:type="gramStart"/>
+      <w:r>
+        <w:rPr>
+          <w:sz w:val="44"/>
+          <w:szCs w:val="44"/>
+          <w:lang w:val="en-US"/>
+        </w:rPr>
+        <w:t>Count :</w:t>
+      </w:r>
+      <w:proofErr w:type="gramEnd"/>
+      <w:r>
+        <w:rPr>
+          <w:sz w:val="44"/>
+          <w:szCs w:val="44"/>
+          <w:lang w:val="en-US"/>
+        </w:rPr>
+        <w:t xml:space="preserve"> </w:t>
       </w:r>
       <w:proofErr w:type="spellStart"/>
       <w:r>
@@ -3815,8 +3994,18 @@
           <w:szCs w:val="44"/>
           <w:lang w:val="en-US"/>
         </w:rPr>
-        <w:t>Fetch Data :</w:t>
-      </w:r>
+        <w:t xml:space="preserve">Fetch </w:t>
+      </w:r>
+      <w:proofErr w:type="gramStart"/>
+      <w:r>
+        <w:rPr>
+          <w:sz w:val="44"/>
+          <w:szCs w:val="44"/>
+          <w:lang w:val="en-US"/>
+        </w:rPr>
+        <w:t>Data :</w:t>
+      </w:r>
+      <w:proofErr w:type="gramEnd"/>
     </w:p>
     <w:p>
       <w:pPr>
@@ -3850,7 +4039,25 @@
           <w:szCs w:val="44"/>
           <w:lang w:val="en-US"/>
         </w:rPr>
-        <w:t>(0)(“</w:t>
+        <w:t>(</w:t>
+      </w:r>
+      <w:proofErr w:type="gramStart"/>
+      <w:r>
+        <w:rPr>
+          <w:sz w:val="44"/>
+          <w:szCs w:val="44"/>
+          <w:lang w:val="en-US"/>
+        </w:rPr>
+        <w:t>0)(</w:t>
+      </w:r>
+      <w:proofErr w:type="gramEnd"/>
+      <w:r>
+        <w:rPr>
+          <w:sz w:val="44"/>
+          <w:szCs w:val="44"/>
+          <w:lang w:val="en-US"/>
+        </w:rPr>
+        <w:t>“</w:t>
       </w:r>
       <w:proofErr w:type="spellStart"/>
       <w:r>
@@ -3913,7 +4120,16 @@
           <w:szCs w:val="44"/>
           <w:lang w:val="en-US"/>
         </w:rPr>
-        <w:t>(0)(2).</w:t>
+        <w:t>(0)(2</w:t>
+      </w:r>
+      <w:proofErr w:type="gramStart"/>
+      <w:r>
+        <w:rPr>
+          <w:sz w:val="44"/>
+          <w:szCs w:val="44"/>
+          <w:lang w:val="en-US"/>
+        </w:rPr>
+        <w:t>).</w:t>
       </w:r>
       <w:proofErr w:type="spellStart"/>
       <w:r>
@@ -3925,6 +4141,7 @@
         <w:t>ToString</w:t>
       </w:r>
       <w:proofErr w:type="spellEnd"/>
+      <w:proofErr w:type="gramEnd"/>
       <w:r>
         <w:rPr>
           <w:sz w:val="44"/>
@@ -3978,6 +4195,7 @@
         </w:rPr>
       </w:pPr>
       <w:proofErr w:type="spellStart"/>
+      <w:proofErr w:type="gramStart"/>
       <w:r>
         <w:rPr>
           <w:sz w:val="44"/>
@@ -3993,7 +4211,16 @@
           <w:szCs w:val="44"/>
           <w:lang w:val="en-US"/>
         </w:rPr>
-        <w:t xml:space="preserve"> : </w:t>
+        <w:t xml:space="preserve"> :</w:t>
+      </w:r>
+      <w:proofErr w:type="gramEnd"/>
+      <w:r>
+        <w:rPr>
+          <w:sz w:val="44"/>
+          <w:szCs w:val="44"/>
+          <w:lang w:val="en-US"/>
+        </w:rPr>
+        <w:t xml:space="preserve"> </w:t>
       </w:r>
       <w:proofErr w:type="spellStart"/>
       <w:r>
@@ -5690,39 +5917,59 @@
           <w:lang w:val="en-US"/>
         </w:rPr>
       </w:pPr>
-      <w:r>
-        <w:rPr>
-          <w:sz w:val="44"/>
-          <w:szCs w:val="44"/>
-          <w:lang w:val="en-US"/>
-        </w:rPr>
-        <w:t>Open : Always/If Not Open/Never</w:t>
-      </w:r>
-    </w:p>
-    <w:p>
-      <w:pPr>
-        <w:rPr>
-          <w:sz w:val="44"/>
-          <w:szCs w:val="44"/>
-          <w:lang w:val="en-US"/>
-        </w:rPr>
-      </w:pPr>
-    </w:p>
-    <w:p>
-      <w:pPr>
-        <w:rPr>
-          <w:sz w:val="44"/>
-          <w:szCs w:val="44"/>
-          <w:lang w:val="en-US"/>
-        </w:rPr>
-      </w:pPr>
-      <w:r>
-        <w:rPr>
-          <w:sz w:val="44"/>
-          <w:szCs w:val="44"/>
-          <w:lang w:val="en-US"/>
-        </w:rPr>
-        <w:t>Close : Always/If Opened by App Browser / Never</w:t>
+      <w:proofErr w:type="gramStart"/>
+      <w:r>
+        <w:rPr>
+          <w:sz w:val="44"/>
+          <w:szCs w:val="44"/>
+          <w:lang w:val="en-US"/>
+        </w:rPr>
+        <w:t>Open :</w:t>
+      </w:r>
+      <w:proofErr w:type="gramEnd"/>
+      <w:r>
+        <w:rPr>
+          <w:sz w:val="44"/>
+          <w:szCs w:val="44"/>
+          <w:lang w:val="en-US"/>
+        </w:rPr>
+        <w:t xml:space="preserve"> Always/If Not Open/Never</w:t>
+      </w:r>
+    </w:p>
+    <w:p>
+      <w:pPr>
+        <w:rPr>
+          <w:sz w:val="44"/>
+          <w:szCs w:val="44"/>
+          <w:lang w:val="en-US"/>
+        </w:rPr>
+      </w:pPr>
+    </w:p>
+    <w:p>
+      <w:pPr>
+        <w:rPr>
+          <w:sz w:val="44"/>
+          <w:szCs w:val="44"/>
+          <w:lang w:val="en-US"/>
+        </w:rPr>
+      </w:pPr>
+      <w:proofErr w:type="gramStart"/>
+      <w:r>
+        <w:rPr>
+          <w:sz w:val="44"/>
+          <w:szCs w:val="44"/>
+          <w:lang w:val="en-US"/>
+        </w:rPr>
+        <w:t>Close :</w:t>
+      </w:r>
+      <w:proofErr w:type="gramEnd"/>
+      <w:r>
+        <w:rPr>
+          <w:sz w:val="44"/>
+          <w:szCs w:val="44"/>
+          <w:lang w:val="en-US"/>
+        </w:rPr>
+        <w:t xml:space="preserve"> Always/If Opened by App Browser / Never</w:t>
       </w:r>
     </w:p>
     <w:p>
@@ -5946,13 +6193,23 @@
           <w:lang w:val="en-US"/>
         </w:rPr>
       </w:pPr>
-      <w:r>
-        <w:rPr>
-          <w:sz w:val="44"/>
-          <w:szCs w:val="44"/>
-          <w:lang w:val="en-US"/>
-        </w:rPr>
-        <w:t>Server : Verizon.smtp.com</w:t>
+      <w:proofErr w:type="gramStart"/>
+      <w:r>
+        <w:rPr>
+          <w:sz w:val="44"/>
+          <w:szCs w:val="44"/>
+          <w:lang w:val="en-US"/>
+        </w:rPr>
+        <w:t>Server :</w:t>
+      </w:r>
+      <w:proofErr w:type="gramEnd"/>
+      <w:r>
+        <w:rPr>
+          <w:sz w:val="44"/>
+          <w:szCs w:val="44"/>
+          <w:lang w:val="en-US"/>
+        </w:rPr>
+        <w:t xml:space="preserve"> Verizon.smtp.com</w:t>
       </w:r>
     </w:p>
     <w:p>
@@ -6495,7 +6752,25 @@
           <w:szCs w:val="44"/>
           <w:lang w:val="en-US"/>
         </w:rPr>
-        <w:t>Try Block –  1 Block - Actual BOT Code</w:t>
+        <w:t xml:space="preserve">Try Block </w:t>
+      </w:r>
+      <w:proofErr w:type="gramStart"/>
+      <w:r>
+        <w:rPr>
+          <w:sz w:val="44"/>
+          <w:szCs w:val="44"/>
+          <w:lang w:val="en-US"/>
+        </w:rPr>
+        <w:t>–  1</w:t>
+      </w:r>
+      <w:proofErr w:type="gramEnd"/>
+      <w:r>
+        <w:rPr>
+          <w:sz w:val="44"/>
+          <w:szCs w:val="44"/>
+          <w:lang w:val="en-US"/>
+        </w:rPr>
+        <w:t xml:space="preserve"> Block - Actual BOT Code</w:t>
       </w:r>
     </w:p>
     <w:p>
@@ -6636,7 +6911,25 @@
           <w:szCs w:val="44"/>
           <w:lang w:val="en-US"/>
         </w:rPr>
-        <w:t>Step1 , Step 2, Step 3 , Step 4, Step 5</w:t>
+        <w:t>Step</w:t>
+      </w:r>
+      <w:proofErr w:type="gramStart"/>
+      <w:r>
+        <w:rPr>
+          <w:sz w:val="44"/>
+          <w:szCs w:val="44"/>
+          <w:lang w:val="en-US"/>
+        </w:rPr>
+        <w:t>1 ,</w:t>
+      </w:r>
+      <w:proofErr w:type="gramEnd"/>
+      <w:r>
+        <w:rPr>
+          <w:sz w:val="44"/>
+          <w:szCs w:val="44"/>
+          <w:lang w:val="en-US"/>
+        </w:rPr>
+        <w:t xml:space="preserve"> Step 2, Step 3 , Step 4, Step 5</w:t>
       </w:r>
     </w:p>
     <w:p>
@@ -6755,12 +7048,942 @@
     </w:p>
     <w:p>
       <w:pPr>
-        <w:rPr>
-          <w:sz w:val="44"/>
-          <w:szCs w:val="44"/>
-          <w:lang w:val="en-US"/>
-        </w:rPr>
-      </w:pPr>
+        <w:pBdr>
+          <w:bottom w:val="single" w:sz="6" w:space="1" w:color="auto"/>
+        </w:pBdr>
+        <w:rPr>
+          <w:sz w:val="44"/>
+          <w:szCs w:val="44"/>
+          <w:lang w:val="en-US"/>
+        </w:rPr>
+      </w:pPr>
+    </w:p>
+    <w:p>
+      <w:pPr>
+        <w:rPr>
+          <w:sz w:val="44"/>
+          <w:szCs w:val="44"/>
+          <w:lang w:val="en-US"/>
+        </w:rPr>
+      </w:pPr>
+    </w:p>
+    <w:p>
+      <w:pPr>
+        <w:rPr>
+          <w:sz w:val="44"/>
+          <w:szCs w:val="44"/>
+          <w:lang w:val="en-US"/>
+        </w:rPr>
+      </w:pPr>
+      <w:r>
+        <w:rPr>
+          <w:sz w:val="44"/>
+          <w:szCs w:val="44"/>
+          <w:lang w:val="en-US"/>
+        </w:rPr>
+        <w:t xml:space="preserve">API -&gt; </w:t>
+      </w:r>
+    </w:p>
+    <w:p>
+      <w:pPr>
+        <w:rPr>
+          <w:sz w:val="44"/>
+          <w:szCs w:val="44"/>
+          <w:lang w:val="en-US"/>
+        </w:rPr>
+      </w:pPr>
+    </w:p>
+    <w:p>
+      <w:pPr>
+        <w:rPr>
+          <w:sz w:val="44"/>
+          <w:szCs w:val="44"/>
+          <w:lang w:val="en-US"/>
+        </w:rPr>
+      </w:pPr>
+      <w:r>
+        <w:rPr>
+          <w:sz w:val="44"/>
+          <w:szCs w:val="44"/>
+          <w:lang w:val="en-US"/>
+        </w:rPr>
+        <w:t xml:space="preserve">Server to and </w:t>
+      </w:r>
+      <w:proofErr w:type="gramStart"/>
+      <w:r>
+        <w:rPr>
+          <w:sz w:val="44"/>
+          <w:szCs w:val="44"/>
+          <w:lang w:val="en-US"/>
+        </w:rPr>
+        <w:t>from  Client</w:t>
+      </w:r>
+      <w:proofErr w:type="gramEnd"/>
+    </w:p>
+    <w:p>
+      <w:pPr>
+        <w:rPr>
+          <w:sz w:val="44"/>
+          <w:szCs w:val="44"/>
+          <w:lang w:val="en-US"/>
+        </w:rPr>
+      </w:pPr>
+    </w:p>
+    <w:p>
+      <w:pPr>
+        <w:rPr>
+          <w:sz w:val="44"/>
+          <w:szCs w:val="44"/>
+          <w:lang w:val="en-US"/>
+        </w:rPr>
+      </w:pPr>
+      <w:r>
+        <w:rPr>
+          <w:sz w:val="44"/>
+          <w:szCs w:val="44"/>
+          <w:lang w:val="en-US"/>
+        </w:rPr>
+        <w:t>Server (API Calls)</w:t>
+      </w:r>
+    </w:p>
+    <w:p>
+      <w:pPr>
+        <w:rPr>
+          <w:sz w:val="44"/>
+          <w:szCs w:val="44"/>
+          <w:lang w:val="en-US"/>
+        </w:rPr>
+      </w:pPr>
+      <w:r>
+        <w:rPr>
+          <w:sz w:val="44"/>
+          <w:szCs w:val="44"/>
+          <w:lang w:val="en-US"/>
+        </w:rPr>
+        <w:t>Client (Chrome/UiPath/</w:t>
+      </w:r>
+      <w:proofErr w:type="spellStart"/>
+      <w:r>
+        <w:rPr>
+          <w:sz w:val="44"/>
+          <w:szCs w:val="44"/>
+          <w:lang w:val="en-US"/>
+        </w:rPr>
+        <w:t>Powersheel</w:t>
+      </w:r>
+      <w:proofErr w:type="spellEnd"/>
+      <w:r>
+        <w:rPr>
+          <w:sz w:val="44"/>
+          <w:szCs w:val="44"/>
+          <w:lang w:val="en-US"/>
+        </w:rPr>
+        <w:t>/Python/Java)</w:t>
+      </w:r>
+    </w:p>
+    <w:p>
+      <w:pPr>
+        <w:rPr>
+          <w:sz w:val="44"/>
+          <w:szCs w:val="44"/>
+          <w:lang w:val="en-US"/>
+        </w:rPr>
+      </w:pPr>
+    </w:p>
+    <w:p>
+      <w:pPr>
+        <w:pStyle w:val="ListParagraph"/>
+        <w:numPr>
+          <w:ilvl w:val="0"/>
+          <w:numId w:val="14"/>
+        </w:numPr>
+        <w:rPr>
+          <w:sz w:val="44"/>
+          <w:szCs w:val="44"/>
+          <w:lang w:val="en-US"/>
+        </w:rPr>
+      </w:pPr>
+      <w:r>
+        <w:rPr>
+          <w:sz w:val="44"/>
+          <w:szCs w:val="44"/>
+          <w:lang w:val="en-US"/>
+        </w:rPr>
+        <w:lastRenderedPageBreak/>
+        <w:t>Application URL?</w:t>
+      </w:r>
+      <w:r>
+        <w:rPr>
+          <w:sz w:val="44"/>
+          <w:szCs w:val="44"/>
+          <w:lang w:val="en-US"/>
+        </w:rPr>
+        <w:t xml:space="preserve"> https://GetWorkFromShiva.com</w:t>
+      </w:r>
+    </w:p>
+    <w:p>
+      <w:pPr>
+        <w:pStyle w:val="ListParagraph"/>
+        <w:numPr>
+          <w:ilvl w:val="0"/>
+          <w:numId w:val="14"/>
+        </w:numPr>
+        <w:rPr>
+          <w:sz w:val="44"/>
+          <w:szCs w:val="44"/>
+          <w:lang w:val="en-US"/>
+        </w:rPr>
+      </w:pPr>
+      <w:r>
+        <w:rPr>
+          <w:sz w:val="44"/>
+          <w:szCs w:val="44"/>
+          <w:lang w:val="en-US"/>
+        </w:rPr>
+        <w:t>Method – GET / PUT/ UPDATE / POST / DELETE / FETCH</w:t>
+      </w:r>
+    </w:p>
+    <w:p>
+      <w:pPr>
+        <w:pStyle w:val="ListParagraph"/>
+        <w:numPr>
+          <w:ilvl w:val="0"/>
+          <w:numId w:val="14"/>
+        </w:numPr>
+        <w:rPr>
+          <w:sz w:val="44"/>
+          <w:szCs w:val="44"/>
+          <w:lang w:val="en-US"/>
+        </w:rPr>
+      </w:pPr>
+      <w:r>
+        <w:rPr>
+          <w:sz w:val="44"/>
+          <w:szCs w:val="44"/>
+          <w:lang w:val="en-US"/>
+        </w:rPr>
+        <w:t>Request Parameters</w:t>
+      </w:r>
+    </w:p>
+    <w:p>
+      <w:pPr>
+        <w:pStyle w:val="ListParagraph"/>
+        <w:numPr>
+          <w:ilvl w:val="0"/>
+          <w:numId w:val="14"/>
+        </w:numPr>
+        <w:rPr>
+          <w:sz w:val="44"/>
+          <w:szCs w:val="44"/>
+          <w:lang w:val="en-US"/>
+        </w:rPr>
+      </w:pPr>
+      <w:r>
+        <w:rPr>
+          <w:sz w:val="44"/>
+          <w:szCs w:val="44"/>
+          <w:lang w:val="en-US"/>
+        </w:rPr>
+        <w:t>Request Headers</w:t>
+      </w:r>
+      <w:r>
+        <w:rPr>
+          <w:sz w:val="44"/>
+          <w:szCs w:val="44"/>
+          <w:lang w:val="en-US"/>
+        </w:rPr>
+        <w:t xml:space="preserve"> – Username &amp; Password</w:t>
+      </w:r>
+    </w:p>
+    <w:p>
+      <w:pPr>
+        <w:pStyle w:val="ListParagraph"/>
+        <w:numPr>
+          <w:ilvl w:val="0"/>
+          <w:numId w:val="14"/>
+        </w:numPr>
+        <w:rPr>
+          <w:sz w:val="44"/>
+          <w:szCs w:val="44"/>
+          <w:lang w:val="en-US"/>
+        </w:rPr>
+      </w:pPr>
+      <w:r>
+        <w:rPr>
+          <w:sz w:val="44"/>
+          <w:szCs w:val="44"/>
+          <w:lang w:val="en-US"/>
+        </w:rPr>
+        <w:t>Request Body</w:t>
+      </w:r>
+      <w:r>
+        <w:rPr>
+          <w:sz w:val="44"/>
+          <w:szCs w:val="44"/>
+          <w:lang w:val="en-US"/>
+        </w:rPr>
+        <w:t xml:space="preserve"> - </w:t>
+      </w:r>
+    </w:p>
+    <w:p>
+      <w:pPr>
+        <w:rPr>
+          <w:sz w:val="44"/>
+          <w:szCs w:val="44"/>
+          <w:lang w:val="en-US"/>
+        </w:rPr>
+      </w:pPr>
+    </w:p>
+    <w:p>
+      <w:pPr>
+        <w:pStyle w:val="ListParagraph"/>
+        <w:numPr>
+          <w:ilvl w:val="0"/>
+          <w:numId w:val="14"/>
+        </w:numPr>
+        <w:rPr>
+          <w:sz w:val="44"/>
+          <w:szCs w:val="44"/>
+          <w:lang w:val="en-US"/>
+        </w:rPr>
+      </w:pPr>
+      <w:r>
+        <w:rPr>
+          <w:sz w:val="44"/>
+          <w:szCs w:val="44"/>
+          <w:lang w:val="en-US"/>
+        </w:rPr>
+        <w:t>Response code – 200/300/400/404/500</w:t>
+      </w:r>
+    </w:p>
+    <w:p>
+      <w:pPr>
+        <w:pStyle w:val="ListParagraph"/>
+        <w:numPr>
+          <w:ilvl w:val="0"/>
+          <w:numId w:val="14"/>
+        </w:numPr>
+        <w:rPr>
+          <w:sz w:val="44"/>
+          <w:szCs w:val="44"/>
+          <w:lang w:val="en-US"/>
+        </w:rPr>
+      </w:pPr>
+      <w:r>
+        <w:rPr>
+          <w:sz w:val="44"/>
+          <w:szCs w:val="44"/>
+          <w:lang w:val="en-US"/>
+        </w:rPr>
+        <w:t xml:space="preserve">Response Body </w:t>
+      </w:r>
+      <w:r>
+        <w:rPr>
+          <w:sz w:val="44"/>
+          <w:szCs w:val="44"/>
+          <w:lang w:val="en-US"/>
+        </w:rPr>
+        <w:t>–</w:t>
+      </w:r>
+      <w:r>
+        <w:rPr>
+          <w:sz w:val="44"/>
+          <w:szCs w:val="44"/>
+          <w:lang w:val="en-US"/>
+        </w:rPr>
+        <w:t xml:space="preserve"> </w:t>
+      </w:r>
+      <w:r>
+        <w:rPr>
+          <w:sz w:val="44"/>
+          <w:szCs w:val="44"/>
+          <w:lang w:val="en-US"/>
+        </w:rPr>
+        <w:t>{Your password is incorrect}</w:t>
+      </w:r>
+    </w:p>
+    <w:p>
+      <w:pPr>
+        <w:pStyle w:val="ListParagraph"/>
+        <w:numPr>
+          <w:ilvl w:val="1"/>
+          <w:numId w:val="14"/>
+        </w:numPr>
+        <w:rPr>
+          <w:sz w:val="44"/>
+          <w:szCs w:val="44"/>
+          <w:lang w:val="en-US"/>
+        </w:rPr>
+      </w:pPr>
+      <w:r>
+        <w:rPr>
+          <w:sz w:val="44"/>
+          <w:szCs w:val="44"/>
+          <w:lang w:val="en-US"/>
+        </w:rPr>
+        <w:t>{You are successfully authenticated}</w:t>
+      </w:r>
+    </w:p>
+    <w:p>
+      <w:pPr>
+        <w:rPr>
+          <w:sz w:val="44"/>
+          <w:szCs w:val="44"/>
+          <w:lang w:val="en-US"/>
+        </w:rPr>
+      </w:pPr>
+    </w:p>
+    <w:p>
+      <w:pPr>
+        <w:pBdr>
+          <w:bottom w:val="single" w:sz="6" w:space="1" w:color="auto"/>
+        </w:pBdr>
+        <w:rPr>
+          <w:sz w:val="44"/>
+          <w:szCs w:val="44"/>
+          <w:lang w:val="en-US"/>
+        </w:rPr>
+      </w:pPr>
+    </w:p>
+    <w:p>
+      <w:pPr>
+        <w:rPr>
+          <w:sz w:val="44"/>
+          <w:szCs w:val="44"/>
+          <w:lang w:val="en-US"/>
+        </w:rPr>
+      </w:pPr>
+    </w:p>
+    <w:p>
+      <w:pPr>
+        <w:rPr>
+          <w:sz w:val="44"/>
+          <w:szCs w:val="44"/>
+          <w:lang w:val="en-US"/>
+        </w:rPr>
+      </w:pPr>
+      <w:r>
+        <w:rPr>
+          <w:sz w:val="44"/>
+          <w:szCs w:val="44"/>
+          <w:lang w:val="en-US"/>
+        </w:rPr>
+        <w:t xml:space="preserve">API -&gt; </w:t>
+      </w:r>
+      <w:hyperlink r:id="rId5" w:history="1">
+        <w:r>
+          <w:rPr>
+            <w:rStyle w:val="Hyperlink"/>
+            <w:sz w:val="44"/>
+            <w:szCs w:val="44"/>
+            <w:lang w:val="en-US"/>
+          </w:rPr>
+          <w:t>www.Shiva.com/GetProductDetails</w:t>
+        </w:r>
+      </w:hyperlink>
+    </w:p>
+    <w:p>
+      <w:pPr>
+        <w:rPr>
+          <w:sz w:val="44"/>
+          <w:szCs w:val="44"/>
+          <w:lang w:val="en-US"/>
+        </w:rPr>
+      </w:pPr>
+      <w:r>
+        <w:rPr>
+          <w:sz w:val="44"/>
+          <w:szCs w:val="44"/>
+          <w:lang w:val="en-US"/>
+        </w:rPr>
+        <w:tab/>
+      </w:r>
+      <w:r>
+        <w:rPr>
+          <w:sz w:val="44"/>
+          <w:szCs w:val="44"/>
+          <w:lang w:val="en-US"/>
+        </w:rPr>
+        <w:tab/>
+      </w:r>
+      <w:proofErr w:type="gramStart"/>
+      <w:r>
+        <w:rPr>
+          <w:sz w:val="44"/>
+          <w:szCs w:val="44"/>
+          <w:lang w:val="en-US"/>
+        </w:rPr>
+        <w:t>Headers :</w:t>
+      </w:r>
+      <w:proofErr w:type="gramEnd"/>
+      <w:r>
+        <w:rPr>
+          <w:sz w:val="44"/>
+          <w:szCs w:val="44"/>
+          <w:lang w:val="en-US"/>
+        </w:rPr>
+        <w:t xml:space="preserve"> </w:t>
+      </w:r>
+    </w:p>
+    <w:p>
+      <w:pPr>
+        <w:rPr>
+          <w:sz w:val="44"/>
+          <w:szCs w:val="44"/>
+          <w:lang w:val="en-US"/>
+        </w:rPr>
+      </w:pPr>
+      <w:r>
+        <w:rPr>
+          <w:sz w:val="44"/>
+          <w:szCs w:val="44"/>
+          <w:lang w:val="en-US"/>
+        </w:rPr>
+        <w:tab/>
+      </w:r>
+      <w:r>
+        <w:rPr>
+          <w:sz w:val="44"/>
+          <w:szCs w:val="44"/>
+          <w:lang w:val="en-US"/>
+        </w:rPr>
+        <w:tab/>
+      </w:r>
+      <w:r>
+        <w:rPr>
+          <w:sz w:val="44"/>
+          <w:szCs w:val="44"/>
+          <w:lang w:val="en-US"/>
+        </w:rPr>
+        <w:tab/>
+      </w:r>
+      <w:r>
+        <w:rPr>
+          <w:sz w:val="44"/>
+          <w:szCs w:val="44"/>
+          <w:lang w:val="en-US"/>
+        </w:rPr>
+        <w:tab/>
+      </w:r>
+      <w:proofErr w:type="gramStart"/>
+      <w:r>
+        <w:rPr>
+          <w:sz w:val="44"/>
+          <w:szCs w:val="44"/>
+          <w:lang w:val="en-US"/>
+        </w:rPr>
+        <w:t>Authorization :</w:t>
+      </w:r>
+      <w:proofErr w:type="gramEnd"/>
+      <w:r>
+        <w:rPr>
+          <w:sz w:val="44"/>
+          <w:szCs w:val="44"/>
+          <w:lang w:val="en-US"/>
+        </w:rPr>
+        <w:t xml:space="preserve"> Session Token</w:t>
+      </w:r>
+    </w:p>
+    <w:p>
+      <w:pPr>
+        <w:rPr>
+          <w:sz w:val="44"/>
+          <w:szCs w:val="44"/>
+          <w:lang w:val="en-US"/>
+        </w:rPr>
+      </w:pPr>
+      <w:r>
+        <w:rPr>
+          <w:sz w:val="44"/>
+          <w:szCs w:val="44"/>
+          <w:lang w:val="en-US"/>
+        </w:rPr>
+        <w:tab/>
+      </w:r>
+      <w:r>
+        <w:rPr>
+          <w:sz w:val="44"/>
+          <w:szCs w:val="44"/>
+          <w:lang w:val="en-US"/>
+        </w:rPr>
+        <w:tab/>
+      </w:r>
+      <w:proofErr w:type="spellStart"/>
+      <w:r>
+        <w:rPr>
+          <w:sz w:val="44"/>
+          <w:szCs w:val="44"/>
+          <w:lang w:val="en-US"/>
+        </w:rPr>
+        <w:t>Parmeters</w:t>
+      </w:r>
+      <w:proofErr w:type="spellEnd"/>
+      <w:r>
+        <w:rPr>
+          <w:sz w:val="44"/>
+          <w:szCs w:val="44"/>
+          <w:lang w:val="en-US"/>
+        </w:rPr>
+        <w:t>:</w:t>
+      </w:r>
+    </w:p>
+    <w:p>
+      <w:pPr>
+        <w:rPr>
+          <w:sz w:val="44"/>
+          <w:szCs w:val="44"/>
+          <w:lang w:val="en-US"/>
+        </w:rPr>
+      </w:pPr>
+      <w:r>
+        <w:rPr>
+          <w:sz w:val="44"/>
+          <w:szCs w:val="44"/>
+          <w:lang w:val="en-US"/>
+        </w:rPr>
+        <w:tab/>
+      </w:r>
+      <w:r>
+        <w:rPr>
+          <w:sz w:val="44"/>
+          <w:szCs w:val="44"/>
+          <w:lang w:val="en-US"/>
+        </w:rPr>
+        <w:tab/>
+      </w:r>
+      <w:r>
+        <w:rPr>
+          <w:sz w:val="44"/>
+          <w:szCs w:val="44"/>
+          <w:lang w:val="en-US"/>
+        </w:rPr>
+        <w:tab/>
+      </w:r>
+      <w:r>
+        <w:rPr>
+          <w:sz w:val="44"/>
+          <w:szCs w:val="44"/>
+          <w:lang w:val="en-US"/>
+        </w:rPr>
+        <w:tab/>
+        <w:t xml:space="preserve">Product </w:t>
+      </w:r>
+      <w:proofErr w:type="gramStart"/>
+      <w:r>
+        <w:rPr>
+          <w:sz w:val="44"/>
+          <w:szCs w:val="44"/>
+          <w:lang w:val="en-US"/>
+        </w:rPr>
+        <w:t>Name :</w:t>
+      </w:r>
+      <w:proofErr w:type="gramEnd"/>
+      <w:r>
+        <w:rPr>
+          <w:sz w:val="44"/>
+          <w:szCs w:val="44"/>
+          <w:lang w:val="en-US"/>
+        </w:rPr>
+        <w:t xml:space="preserve"> TV</w:t>
+      </w:r>
+    </w:p>
+    <w:p>
+      <w:pPr>
+        <w:rPr>
+          <w:sz w:val="44"/>
+          <w:szCs w:val="44"/>
+          <w:lang w:val="en-US"/>
+        </w:rPr>
+      </w:pPr>
+      <w:r>
+        <w:rPr>
+          <w:sz w:val="44"/>
+          <w:szCs w:val="44"/>
+          <w:lang w:val="en-US"/>
+        </w:rPr>
+        <w:tab/>
+      </w:r>
+      <w:r>
+        <w:rPr>
+          <w:sz w:val="44"/>
+          <w:szCs w:val="44"/>
+          <w:lang w:val="en-US"/>
+        </w:rPr>
+        <w:tab/>
+      </w:r>
+      <w:proofErr w:type="gramStart"/>
+      <w:r>
+        <w:rPr>
+          <w:sz w:val="44"/>
+          <w:szCs w:val="44"/>
+          <w:lang w:val="en-US"/>
+        </w:rPr>
+        <w:t>Body :</w:t>
+      </w:r>
+      <w:proofErr w:type="gramEnd"/>
+    </w:p>
+    <w:p>
+      <w:pPr>
+        <w:rPr>
+          <w:sz w:val="44"/>
+          <w:szCs w:val="44"/>
+          <w:lang w:val="en-US"/>
+        </w:rPr>
+      </w:pPr>
+      <w:r>
+        <w:rPr>
+          <w:sz w:val="44"/>
+          <w:szCs w:val="44"/>
+          <w:lang w:val="en-US"/>
+        </w:rPr>
+        <w:lastRenderedPageBreak/>
+        <w:t xml:space="preserve">API – </w:t>
+      </w:r>
+      <w:hyperlink r:id="rId6" w:history="1">
+        <w:r>
+          <w:rPr>
+            <w:rStyle w:val="Hyperlink"/>
+            <w:sz w:val="44"/>
+            <w:szCs w:val="44"/>
+            <w:lang w:val="en-US"/>
+          </w:rPr>
+          <w:t>Www.shiva.com/getAuthToken</w:t>
+        </w:r>
+      </w:hyperlink>
+    </w:p>
+    <w:p>
+      <w:pPr>
+        <w:rPr>
+          <w:sz w:val="44"/>
+          <w:szCs w:val="44"/>
+          <w:lang w:val="en-US"/>
+        </w:rPr>
+      </w:pPr>
+      <w:r>
+        <w:rPr>
+          <w:sz w:val="44"/>
+          <w:szCs w:val="44"/>
+          <w:lang w:val="en-US"/>
+        </w:rPr>
+        <w:tab/>
+      </w:r>
+      <w:proofErr w:type="gramStart"/>
+      <w:r>
+        <w:rPr>
+          <w:sz w:val="44"/>
+          <w:szCs w:val="44"/>
+          <w:lang w:val="en-US"/>
+        </w:rPr>
+        <w:t>Headers :</w:t>
+      </w:r>
+      <w:proofErr w:type="gramEnd"/>
+      <w:r>
+        <w:rPr>
+          <w:sz w:val="44"/>
+          <w:szCs w:val="44"/>
+          <w:lang w:val="en-US"/>
+        </w:rPr>
+        <w:t xml:space="preserve"> </w:t>
+      </w:r>
+    </w:p>
+    <w:p>
+      <w:pPr>
+        <w:rPr>
+          <w:sz w:val="44"/>
+          <w:szCs w:val="44"/>
+          <w:lang w:val="en-US"/>
+        </w:rPr>
+      </w:pPr>
+      <w:r>
+        <w:rPr>
+          <w:sz w:val="44"/>
+          <w:szCs w:val="44"/>
+          <w:lang w:val="en-US"/>
+        </w:rPr>
+        <w:tab/>
+      </w:r>
+      <w:r>
+        <w:rPr>
+          <w:sz w:val="44"/>
+          <w:szCs w:val="44"/>
+          <w:lang w:val="en-US"/>
+        </w:rPr>
+        <w:tab/>
+      </w:r>
+      <w:proofErr w:type="gramStart"/>
+      <w:r>
+        <w:rPr>
+          <w:sz w:val="44"/>
+          <w:szCs w:val="44"/>
+          <w:lang w:val="en-US"/>
+        </w:rPr>
+        <w:t>Username :</w:t>
+      </w:r>
+      <w:proofErr w:type="gramEnd"/>
+      <w:r>
+        <w:rPr>
+          <w:sz w:val="44"/>
+          <w:szCs w:val="44"/>
+          <w:lang w:val="en-US"/>
+        </w:rPr>
+        <w:t xml:space="preserve"> </w:t>
+      </w:r>
+      <w:proofErr w:type="spellStart"/>
+      <w:r>
+        <w:rPr>
+          <w:sz w:val="44"/>
+          <w:szCs w:val="44"/>
+          <w:lang w:val="en-US"/>
+        </w:rPr>
+        <w:t>xxxxxx</w:t>
+      </w:r>
+      <w:proofErr w:type="spellEnd"/>
+    </w:p>
+    <w:p>
+      <w:pPr>
+        <w:rPr>
+          <w:sz w:val="44"/>
+          <w:szCs w:val="44"/>
+          <w:lang w:val="en-US"/>
+        </w:rPr>
+      </w:pPr>
+      <w:r>
+        <w:rPr>
+          <w:sz w:val="44"/>
+          <w:szCs w:val="44"/>
+          <w:lang w:val="en-US"/>
+        </w:rPr>
+        <w:tab/>
+      </w:r>
+      <w:r>
+        <w:rPr>
+          <w:sz w:val="44"/>
+          <w:szCs w:val="44"/>
+          <w:lang w:val="en-US"/>
+        </w:rPr>
+        <w:tab/>
+      </w:r>
+      <w:proofErr w:type="gramStart"/>
+      <w:r>
+        <w:rPr>
+          <w:sz w:val="44"/>
+          <w:szCs w:val="44"/>
+          <w:lang w:val="en-US"/>
+        </w:rPr>
+        <w:t>Password :</w:t>
+      </w:r>
+      <w:proofErr w:type="gramEnd"/>
+      <w:r>
+        <w:rPr>
+          <w:sz w:val="44"/>
+          <w:szCs w:val="44"/>
+          <w:lang w:val="en-US"/>
+        </w:rPr>
+        <w:t xml:space="preserve"> </w:t>
+      </w:r>
+      <w:proofErr w:type="spellStart"/>
+      <w:r>
+        <w:rPr>
+          <w:sz w:val="44"/>
+          <w:szCs w:val="44"/>
+          <w:lang w:val="en-US"/>
+        </w:rPr>
+        <w:t>xxxx</w:t>
+      </w:r>
+      <w:proofErr w:type="spellEnd"/>
+    </w:p>
+    <w:p>
+      <w:pPr>
+        <w:rPr>
+          <w:sz w:val="44"/>
+          <w:szCs w:val="44"/>
+          <w:lang w:val="en-US"/>
+        </w:rPr>
+      </w:pPr>
+    </w:p>
+    <w:p>
+      <w:pPr>
+        <w:ind w:firstLine="720"/>
+        <w:rPr>
+          <w:sz w:val="44"/>
+          <w:szCs w:val="44"/>
+          <w:lang w:val="en-US"/>
+        </w:rPr>
+      </w:pPr>
+      <w:proofErr w:type="gramStart"/>
+      <w:r>
+        <w:rPr>
+          <w:sz w:val="44"/>
+          <w:szCs w:val="44"/>
+          <w:lang w:val="en-US"/>
+        </w:rPr>
+        <w:t>Parameter :</w:t>
+      </w:r>
+      <w:proofErr w:type="gramEnd"/>
+      <w:r>
+        <w:rPr>
+          <w:sz w:val="44"/>
+          <w:szCs w:val="44"/>
+          <w:lang w:val="en-US"/>
+        </w:rPr>
+        <w:t xml:space="preserve"> </w:t>
+      </w:r>
+    </w:p>
+    <w:p>
+      <w:pPr>
+        <w:ind w:firstLine="720"/>
+        <w:rPr>
+          <w:sz w:val="44"/>
+          <w:szCs w:val="44"/>
+          <w:lang w:val="en-US"/>
+        </w:rPr>
+      </w:pPr>
+      <w:r>
+        <w:rPr>
+          <w:sz w:val="44"/>
+          <w:szCs w:val="44"/>
+          <w:lang w:val="en-US"/>
+        </w:rPr>
+        <w:t>Body:</w:t>
+      </w:r>
+    </w:p>
+    <w:p>
+      <w:pPr>
+        <w:ind w:firstLine="720"/>
+        <w:rPr>
+          <w:sz w:val="44"/>
+          <w:szCs w:val="44"/>
+          <w:lang w:val="en-US"/>
+        </w:rPr>
+      </w:pPr>
+    </w:p>
+    <w:p>
+      <w:pPr>
+        <w:ind w:firstLine="720"/>
+        <w:rPr>
+          <w:sz w:val="44"/>
+          <w:szCs w:val="44"/>
+          <w:lang w:val="en-US"/>
+        </w:rPr>
+      </w:pPr>
+      <w:proofErr w:type="gramStart"/>
+      <w:r>
+        <w:rPr>
+          <w:sz w:val="44"/>
+          <w:szCs w:val="44"/>
+          <w:lang w:val="en-US"/>
+        </w:rPr>
+        <w:t>Resp :</w:t>
+      </w:r>
+      <w:proofErr w:type="gramEnd"/>
+      <w:r>
+        <w:rPr>
+          <w:sz w:val="44"/>
+          <w:szCs w:val="44"/>
+          <w:lang w:val="en-US"/>
+        </w:rPr>
+        <w:t xml:space="preserve"> Token</w:t>
+      </w:r>
     </w:p>
     <w:p>
       <w:pPr>
@@ -6873,6 +8096,119 @@
     </w:lvl>
   </w:abstractNum>
   <w:abstractNum w:abstractNumId="1" w15:restartNumberingAfterBreak="0">
+    <w:nsid w:val="0F195C9F"/>
+    <w:multiLevelType w:val="hybridMultilevel"/>
+    <w:tmpl w:val="3648D97E"/>
+    <w:lvl w:ilvl="0" w:tplc="40090001">
+      <w:start w:val="1"/>
+      <w:numFmt w:val="bullet"/>
+      <w:lvlText w:val=""/>
+      <w:lvlJc w:val="left"/>
+      <w:pPr>
+        <w:ind w:left="720" w:hanging="360"/>
+      </w:pPr>
+      <w:rPr>
+        <w:rFonts w:ascii="Symbol" w:hAnsi="Symbol" w:hint="default"/>
+      </w:rPr>
+    </w:lvl>
+    <w:lvl w:ilvl="1" w:tplc="40090003">
+      <w:start w:val="1"/>
+      <w:numFmt w:val="bullet"/>
+      <w:lvlText w:val="o"/>
+      <w:lvlJc w:val="left"/>
+      <w:pPr>
+        <w:ind w:left="1440" w:hanging="360"/>
+      </w:pPr>
+      <w:rPr>
+        <w:rFonts w:ascii="Courier New" w:hAnsi="Courier New" w:cs="Courier New" w:hint="default"/>
+      </w:rPr>
+    </w:lvl>
+    <w:lvl w:ilvl="2" w:tplc="40090005" w:tentative="1">
+      <w:start w:val="1"/>
+      <w:numFmt w:val="bullet"/>
+      <w:lvlText w:val=""/>
+      <w:lvlJc w:val="left"/>
+      <w:pPr>
+        <w:ind w:left="2160" w:hanging="360"/>
+      </w:pPr>
+      <w:rPr>
+        <w:rFonts w:ascii="Wingdings" w:hAnsi="Wingdings" w:hint="default"/>
+      </w:rPr>
+    </w:lvl>
+    <w:lvl w:ilvl="3" w:tplc="40090001" w:tentative="1">
+      <w:start w:val="1"/>
+      <w:numFmt w:val="bullet"/>
+      <w:lvlText w:val=""/>
+      <w:lvlJc w:val="left"/>
+      <w:pPr>
+        <w:ind w:left="2880" w:hanging="360"/>
+      </w:pPr>
+      <w:rPr>
+        <w:rFonts w:ascii="Symbol" w:hAnsi="Symbol" w:hint="default"/>
+      </w:rPr>
+    </w:lvl>
+    <w:lvl w:ilvl="4" w:tplc="40090003" w:tentative="1">
+      <w:start w:val="1"/>
+      <w:numFmt w:val="bullet"/>
+      <w:lvlText w:val="o"/>
+      <w:lvlJc w:val="left"/>
+      <w:pPr>
+        <w:ind w:left="3600" w:hanging="360"/>
+      </w:pPr>
+      <w:rPr>
+        <w:rFonts w:ascii="Courier New" w:hAnsi="Courier New" w:cs="Courier New" w:hint="default"/>
+      </w:rPr>
+    </w:lvl>
+    <w:lvl w:ilvl="5" w:tplc="40090005" w:tentative="1">
+      <w:start w:val="1"/>
+      <w:numFmt w:val="bullet"/>
+      <w:lvlText w:val=""/>
+      <w:lvlJc w:val="left"/>
+      <w:pPr>
+        <w:ind w:left="4320" w:hanging="360"/>
+      </w:pPr>
+      <w:rPr>
+        <w:rFonts w:ascii="Wingdings" w:hAnsi="Wingdings" w:hint="default"/>
+      </w:rPr>
+    </w:lvl>
+    <w:lvl w:ilvl="6" w:tplc="40090001" w:tentative="1">
+      <w:start w:val="1"/>
+      <w:numFmt w:val="bullet"/>
+      <w:lvlText w:val=""/>
+      <w:lvlJc w:val="left"/>
+      <w:pPr>
+        <w:ind w:left="5040" w:hanging="360"/>
+      </w:pPr>
+      <w:rPr>
+        <w:rFonts w:ascii="Symbol" w:hAnsi="Symbol" w:hint="default"/>
+      </w:rPr>
+    </w:lvl>
+    <w:lvl w:ilvl="7" w:tplc="40090003" w:tentative="1">
+      <w:start w:val="1"/>
+      <w:numFmt w:val="bullet"/>
+      <w:lvlText w:val="o"/>
+      <w:lvlJc w:val="left"/>
+      <w:pPr>
+        <w:ind w:left="5760" w:hanging="360"/>
+      </w:pPr>
+      <w:rPr>
+        <w:rFonts w:ascii="Courier New" w:hAnsi="Courier New" w:cs="Courier New" w:hint="default"/>
+      </w:rPr>
+    </w:lvl>
+    <w:lvl w:ilvl="8" w:tplc="40090005" w:tentative="1">
+      <w:start w:val="1"/>
+      <w:numFmt w:val="bullet"/>
+      <w:lvlText w:val=""/>
+      <w:lvlJc w:val="left"/>
+      <w:pPr>
+        <w:ind w:left="6480" w:hanging="360"/>
+      </w:pPr>
+      <w:rPr>
+        <w:rFonts w:ascii="Wingdings" w:hAnsi="Wingdings" w:hint="default"/>
+      </w:rPr>
+    </w:lvl>
+  </w:abstractNum>
+  <w:abstractNum w:abstractNumId="2" w15:restartNumberingAfterBreak="0">
     <w:nsid w:val="11883144"/>
     <w:multiLevelType w:val="hybridMultilevel"/>
     <w:tmpl w:val="732A8420"/>
@@ -6985,7 +8321,7 @@
       </w:rPr>
     </w:lvl>
   </w:abstractNum>
-  <w:abstractNum w:abstractNumId="2" w15:restartNumberingAfterBreak="0">
+  <w:abstractNum w:abstractNumId="3" w15:restartNumberingAfterBreak="0">
     <w:nsid w:val="131D64A4"/>
     <w:multiLevelType w:val="hybridMultilevel"/>
     <w:tmpl w:val="15FE0ED0"/>
@@ -7074,7 +8410,7 @@
       </w:pPr>
     </w:lvl>
   </w:abstractNum>
-  <w:abstractNum w:abstractNumId="3" w15:restartNumberingAfterBreak="0">
+  <w:abstractNum w:abstractNumId="4" w15:restartNumberingAfterBreak="0">
     <w:nsid w:val="2C684059"/>
     <w:multiLevelType w:val="hybridMultilevel"/>
     <w:tmpl w:val="4CF4A974"/>
@@ -7163,7 +8499,7 @@
       </w:pPr>
     </w:lvl>
   </w:abstractNum>
-  <w:abstractNum w:abstractNumId="4" w15:restartNumberingAfterBreak="0">
+  <w:abstractNum w:abstractNumId="5" w15:restartNumberingAfterBreak="0">
     <w:nsid w:val="2EB520FE"/>
     <w:multiLevelType w:val="hybridMultilevel"/>
     <w:tmpl w:val="BB8A4034"/>
@@ -7252,7 +8588,7 @@
       </w:pPr>
     </w:lvl>
   </w:abstractNum>
-  <w:abstractNum w:abstractNumId="5" w15:restartNumberingAfterBreak="0">
+  <w:abstractNum w:abstractNumId="6" w15:restartNumberingAfterBreak="0">
     <w:nsid w:val="4F6764DF"/>
     <w:multiLevelType w:val="hybridMultilevel"/>
     <w:tmpl w:val="584CE588"/>
@@ -7341,7 +8677,7 @@
       </w:pPr>
     </w:lvl>
   </w:abstractNum>
-  <w:abstractNum w:abstractNumId="6" w15:restartNumberingAfterBreak="0">
+  <w:abstractNum w:abstractNumId="7" w15:restartNumberingAfterBreak="0">
     <w:nsid w:val="5B1D3EBA"/>
     <w:multiLevelType w:val="multilevel"/>
     <w:tmpl w:val="2C5AE864"/>
@@ -7462,7 +8798,7 @@
       </w:rPr>
     </w:lvl>
   </w:abstractNum>
-  <w:abstractNum w:abstractNumId="7" w15:restartNumberingAfterBreak="0">
+  <w:abstractNum w:abstractNumId="8" w15:restartNumberingAfterBreak="0">
     <w:nsid w:val="5E1D579D"/>
     <w:multiLevelType w:val="hybridMultilevel"/>
     <w:tmpl w:val="BFD032DE"/>
@@ -7551,7 +8887,7 @@
       </w:pPr>
     </w:lvl>
   </w:abstractNum>
-  <w:abstractNum w:abstractNumId="8" w15:restartNumberingAfterBreak="0">
+  <w:abstractNum w:abstractNumId="9" w15:restartNumberingAfterBreak="0">
     <w:nsid w:val="6C570EEE"/>
     <w:multiLevelType w:val="hybridMultilevel"/>
     <w:tmpl w:val="6E74C8A4"/>
@@ -7663,7 +8999,7 @@
       </w:rPr>
     </w:lvl>
   </w:abstractNum>
-  <w:abstractNum w:abstractNumId="9" w15:restartNumberingAfterBreak="0">
+  <w:abstractNum w:abstractNumId="10" w15:restartNumberingAfterBreak="0">
     <w:nsid w:val="6FB55565"/>
     <w:multiLevelType w:val="hybridMultilevel"/>
     <w:tmpl w:val="66E4B236"/>
@@ -7775,7 +9111,7 @@
       </w:rPr>
     </w:lvl>
   </w:abstractNum>
-  <w:abstractNum w:abstractNumId="10" w15:restartNumberingAfterBreak="0">
+  <w:abstractNum w:abstractNumId="11" w15:restartNumberingAfterBreak="0">
     <w:nsid w:val="765E407D"/>
     <w:multiLevelType w:val="hybridMultilevel"/>
     <w:tmpl w:val="57C48316"/>
@@ -7864,7 +9200,7 @@
       </w:pPr>
     </w:lvl>
   </w:abstractNum>
-  <w:abstractNum w:abstractNumId="11" w15:restartNumberingAfterBreak="0">
+  <w:abstractNum w:abstractNumId="12" w15:restartNumberingAfterBreak="0">
     <w:nsid w:val="7820462E"/>
     <w:multiLevelType w:val="hybridMultilevel"/>
     <w:tmpl w:val="28C8F410"/>
@@ -7953,7 +9289,7 @@
       </w:pPr>
     </w:lvl>
   </w:abstractNum>
-  <w:abstractNum w:abstractNumId="12" w15:restartNumberingAfterBreak="0">
+  <w:abstractNum w:abstractNumId="13" w15:restartNumberingAfterBreak="0">
     <w:nsid w:val="79115AE8"/>
     <w:multiLevelType w:val="hybridMultilevel"/>
     <w:tmpl w:val="447EFAB0"/>
@@ -8043,42 +9379,45 @@
     </w:lvl>
   </w:abstractNum>
   <w:num w:numId="1" w16cid:durableId="1829662593">
+    <w:abstractNumId w:val="7"/>
+  </w:num>
+  <w:num w:numId="2" w16cid:durableId="2135639182">
+    <w:abstractNumId w:val="11"/>
+  </w:num>
+  <w:num w:numId="3" w16cid:durableId="354700327">
+    <w:abstractNumId w:val="3"/>
+  </w:num>
+  <w:num w:numId="4" w16cid:durableId="1949925153">
+    <w:abstractNumId w:val="13"/>
+  </w:num>
+  <w:num w:numId="5" w16cid:durableId="835219366">
+    <w:abstractNumId w:val="8"/>
+  </w:num>
+  <w:num w:numId="6" w16cid:durableId="813252262">
     <w:abstractNumId w:val="6"/>
   </w:num>
-  <w:num w:numId="2" w16cid:durableId="2135639182">
+  <w:num w:numId="7" w16cid:durableId="1119909180">
     <w:abstractNumId w:val="10"/>
   </w:num>
-  <w:num w:numId="3" w16cid:durableId="354700327">
-    <w:abstractNumId w:val="2"/>
+  <w:num w:numId="8" w16cid:durableId="1090195962">
+    <w:abstractNumId w:val="9"/>
   </w:num>
-  <w:num w:numId="4" w16cid:durableId="1949925153">
+  <w:num w:numId="9" w16cid:durableId="2006396863">
+    <w:abstractNumId w:val="5"/>
+  </w:num>
+  <w:num w:numId="10" w16cid:durableId="828402755">
     <w:abstractNumId w:val="12"/>
   </w:num>
-  <w:num w:numId="5" w16cid:durableId="835219366">
-    <w:abstractNumId w:val="7"/>
-  </w:num>
-  <w:num w:numId="6" w16cid:durableId="813252262">
-    <w:abstractNumId w:val="5"/>
-  </w:num>
-  <w:num w:numId="7" w16cid:durableId="1119909180">
-    <w:abstractNumId w:val="9"/>
-  </w:num>
-  <w:num w:numId="8" w16cid:durableId="1090195962">
-    <w:abstractNumId w:val="8"/>
-  </w:num>
-  <w:num w:numId="9" w16cid:durableId="2006396863">
+  <w:num w:numId="11" w16cid:durableId="1205406227">
     <w:abstractNumId w:val="4"/>
-  </w:num>
-  <w:num w:numId="10" w16cid:durableId="828402755">
-    <w:abstractNumId w:val="11"/>
-  </w:num>
-  <w:num w:numId="11" w16cid:durableId="1205406227">
-    <w:abstractNumId w:val="3"/>
   </w:num>
   <w:num w:numId="12" w16cid:durableId="1106998912">
     <w:abstractNumId w:val="0"/>
   </w:num>
   <w:num w:numId="13" w16cid:durableId="729110674">
+    <w:abstractNumId w:val="2"/>
+  </w:num>
+  <w:num w:numId="14" w16cid:durableId="1923560551">
     <w:abstractNumId w:val="1"/>
   </w:num>
 </w:numbering>
@@ -8608,6 +9947,29 @@
       </w:tblBorders>
     </w:tblPr>
   </w:style>
+  <w:style w:type="character" w:styleId="Hyperlink">
+    <w:name w:val="Hyperlink"/>
+    <w:basedOn w:val="DefaultParagraphFont"/>
+    <w:uiPriority w:val="99"/>
+    <w:unhideWhenUsed/>
+    <w:rsid w:val="00EF216F"/>
+    <w:rPr>
+      <w:color w:val="0563C1" w:themeColor="hyperlink"/>
+      <w:u w:val="single"/>
+    </w:rPr>
+  </w:style>
+  <w:style w:type="character" w:styleId="UnresolvedMention">
+    <w:name w:val="Unresolved Mention"/>
+    <w:basedOn w:val="DefaultParagraphFont"/>
+    <w:uiPriority w:val="99"/>
+    <w:semiHidden/>
+    <w:unhideWhenUsed/>
+    <w:rsid w:val="00EF216F"/>
+    <w:rPr>
+      <w:color w:val="605E5C"/>
+      <w:shd w:val="clear" w:color="auto" w:fill="E1DFDD"/>
+    </w:rPr>
+  </w:style>
 </w:styles>
 </file>
 

</xml_diff>

<commit_message>
Changes on 26th March
</commit_message>
<xml_diff>
--- a/UiPath.docx
+++ b/UiPath.docx
@@ -7987,12 +7987,1872 @@
     </w:p>
     <w:p>
       <w:pPr>
-        <w:rPr>
-          <w:sz w:val="44"/>
-          <w:szCs w:val="44"/>
-          <w:lang w:val="en-US"/>
-        </w:rPr>
-      </w:pPr>
+        <w:pBdr>
+          <w:bottom w:val="single" w:sz="6" w:space="1" w:color="auto"/>
+        </w:pBdr>
+        <w:rPr>
+          <w:sz w:val="44"/>
+          <w:szCs w:val="44"/>
+          <w:lang w:val="en-US"/>
+        </w:rPr>
+      </w:pPr>
+    </w:p>
+    <w:p>
+      <w:pPr>
+        <w:rPr>
+          <w:sz w:val="44"/>
+          <w:szCs w:val="44"/>
+          <w:lang w:val="en-US"/>
+        </w:rPr>
+      </w:pPr>
+    </w:p>
+    <w:p>
+      <w:pPr>
+        <w:rPr>
+          <w:sz w:val="44"/>
+          <w:szCs w:val="44"/>
+          <w:lang w:val="en-US"/>
+        </w:rPr>
+      </w:pPr>
+    </w:p>
+    <w:p>
+      <w:pPr>
+        <w:rPr>
+          <w:sz w:val="44"/>
+          <w:szCs w:val="44"/>
+          <w:lang w:val="en-US"/>
+        </w:rPr>
+      </w:pPr>
+    </w:p>
+    <w:p>
+      <w:pPr>
+        <w:rPr>
+          <w:sz w:val="44"/>
+          <w:szCs w:val="44"/>
+          <w:lang w:val="en-US"/>
+        </w:rPr>
+      </w:pPr>
+    </w:p>
+    <w:p>
+      <w:pPr>
+        <w:rPr>
+          <w:sz w:val="44"/>
+          <w:szCs w:val="44"/>
+          <w:lang w:val="en-US"/>
+        </w:rPr>
+      </w:pPr>
+    </w:p>
+    <w:p>
+      <w:pPr>
+        <w:rPr>
+          <w:sz w:val="44"/>
+          <w:szCs w:val="44"/>
+          <w:lang w:val="en-US"/>
+        </w:rPr>
+      </w:pPr>
+    </w:p>
+    <w:p>
+      <w:pPr>
+        <w:rPr>
+          <w:sz w:val="44"/>
+          <w:szCs w:val="44"/>
+          <w:lang w:val="en-US"/>
+        </w:rPr>
+      </w:pPr>
+    </w:p>
+    <w:p>
+      <w:pPr>
+        <w:rPr>
+          <w:sz w:val="44"/>
+          <w:szCs w:val="44"/>
+          <w:lang w:val="en-US"/>
+        </w:rPr>
+      </w:pPr>
+    </w:p>
+    <w:p>
+      <w:pPr>
+        <w:rPr>
+          <w:sz w:val="44"/>
+          <w:szCs w:val="44"/>
+          <w:lang w:val="en-US"/>
+        </w:rPr>
+      </w:pPr>
+    </w:p>
+    <w:p>
+      <w:pPr>
+        <w:rPr>
+          <w:sz w:val="44"/>
+          <w:szCs w:val="44"/>
+          <w:lang w:val="en-US"/>
+        </w:rPr>
+      </w:pPr>
+      <w:r>
+        <w:rPr>
+          <w:sz w:val="44"/>
+          <w:szCs w:val="44"/>
+          <w:lang w:val="en-US"/>
+        </w:rPr>
+        <w:lastRenderedPageBreak/>
+        <w:t>JSON</w:t>
+      </w:r>
+    </w:p>
+    <w:p>
+      <w:pPr>
+        <w:rPr>
+          <w:sz w:val="32"/>
+          <w:szCs w:val="32"/>
+          <w:lang w:val="en-US"/>
+        </w:rPr>
+      </w:pPr>
+      <w:r>
+        <w:rPr>
+          <w:sz w:val="32"/>
+          <w:szCs w:val="32"/>
+          <w:lang w:val="en-US"/>
+        </w:rPr>
+        <w:t>{</w:t>
+      </w:r>
+    </w:p>
+    <w:p>
+      <w:pPr>
+        <w:rPr>
+          <w:sz w:val="32"/>
+          <w:szCs w:val="32"/>
+          <w:lang w:val="en-US"/>
+        </w:rPr>
+      </w:pPr>
+      <w:r>
+        <w:rPr>
+          <w:sz w:val="32"/>
+          <w:szCs w:val="32"/>
+          <w:lang w:val="en-US"/>
+        </w:rPr>
+        <w:tab/>
+        <w:t>“</w:t>
+      </w:r>
+      <w:proofErr w:type="spellStart"/>
+      <w:r>
+        <w:rPr>
+          <w:sz w:val="32"/>
+          <w:szCs w:val="32"/>
+          <w:lang w:val="en-US"/>
+        </w:rPr>
+        <w:t>SchoolName</w:t>
+      </w:r>
+      <w:proofErr w:type="spellEnd"/>
+      <w:proofErr w:type="gramStart"/>
+      <w:r>
+        <w:rPr>
+          <w:sz w:val="32"/>
+          <w:szCs w:val="32"/>
+          <w:lang w:val="en-US"/>
+        </w:rPr>
+        <w:t>” :</w:t>
+      </w:r>
+      <w:proofErr w:type="gramEnd"/>
+      <w:r>
+        <w:rPr>
+          <w:sz w:val="32"/>
+          <w:szCs w:val="32"/>
+          <w:lang w:val="en-US"/>
+        </w:rPr>
+        <w:t xml:space="preserve"> “Aditya”,</w:t>
+      </w:r>
+    </w:p>
+    <w:p>
+      <w:pPr>
+        <w:rPr>
+          <w:sz w:val="32"/>
+          <w:szCs w:val="32"/>
+          <w:lang w:val="en-US"/>
+        </w:rPr>
+      </w:pPr>
+      <w:r>
+        <w:rPr>
+          <w:sz w:val="32"/>
+          <w:szCs w:val="32"/>
+          <w:lang w:val="en-US"/>
+        </w:rPr>
+        <w:tab/>
+        <w:t>“</w:t>
+      </w:r>
+      <w:proofErr w:type="spellStart"/>
+      <w:r>
+        <w:rPr>
+          <w:sz w:val="32"/>
+          <w:szCs w:val="32"/>
+          <w:lang w:val="en-US"/>
+        </w:rPr>
+        <w:t>SchoolLocation</w:t>
+      </w:r>
+      <w:proofErr w:type="spellEnd"/>
+      <w:proofErr w:type="gramStart"/>
+      <w:r>
+        <w:rPr>
+          <w:sz w:val="32"/>
+          <w:szCs w:val="32"/>
+          <w:lang w:val="en-US"/>
+        </w:rPr>
+        <w:t>” :</w:t>
+      </w:r>
+      <w:proofErr w:type="gramEnd"/>
+      <w:r>
+        <w:rPr>
+          <w:sz w:val="32"/>
+          <w:szCs w:val="32"/>
+          <w:lang w:val="en-US"/>
+        </w:rPr>
+        <w:t xml:space="preserve"> “Hyderabad”,</w:t>
+      </w:r>
+    </w:p>
+    <w:p>
+      <w:pPr>
+        <w:rPr>
+          <w:sz w:val="32"/>
+          <w:szCs w:val="32"/>
+          <w:lang w:val="en-US"/>
+        </w:rPr>
+      </w:pPr>
+      <w:r>
+        <w:rPr>
+          <w:sz w:val="32"/>
+          <w:szCs w:val="32"/>
+          <w:lang w:val="en-US"/>
+        </w:rPr>
+        <w:tab/>
+        <w:t>“</w:t>
+      </w:r>
+      <w:proofErr w:type="spellStart"/>
+      <w:r>
+        <w:rPr>
+          <w:sz w:val="32"/>
+          <w:szCs w:val="32"/>
+          <w:lang w:val="en-US"/>
+        </w:rPr>
+        <w:t>StudentsCount</w:t>
+      </w:r>
+      <w:proofErr w:type="spellEnd"/>
+      <w:proofErr w:type="gramStart"/>
+      <w:r>
+        <w:rPr>
+          <w:sz w:val="32"/>
+          <w:szCs w:val="32"/>
+          <w:lang w:val="en-US"/>
+        </w:rPr>
+        <w:t>” :</w:t>
+      </w:r>
+      <w:proofErr w:type="gramEnd"/>
+      <w:r>
+        <w:rPr>
+          <w:sz w:val="32"/>
+          <w:szCs w:val="32"/>
+          <w:lang w:val="en-US"/>
+        </w:rPr>
+        <w:t xml:space="preserve"> 20,</w:t>
+      </w:r>
+    </w:p>
+    <w:p>
+      <w:pPr>
+        <w:rPr>
+          <w:sz w:val="32"/>
+          <w:szCs w:val="32"/>
+          <w:lang w:val="en-US"/>
+        </w:rPr>
+      </w:pPr>
+      <w:r>
+        <w:rPr>
+          <w:sz w:val="32"/>
+          <w:szCs w:val="32"/>
+          <w:lang w:val="en-US"/>
+        </w:rPr>
+        <w:tab/>
+        <w:t>“Students</w:t>
+      </w:r>
+      <w:proofErr w:type="gramStart"/>
+      <w:r>
+        <w:rPr>
+          <w:sz w:val="32"/>
+          <w:szCs w:val="32"/>
+          <w:lang w:val="en-US"/>
+        </w:rPr>
+        <w:t>” :</w:t>
+      </w:r>
+      <w:proofErr w:type="gramEnd"/>
+      <w:r>
+        <w:rPr>
+          <w:sz w:val="32"/>
+          <w:szCs w:val="32"/>
+          <w:lang w:val="en-US"/>
+        </w:rPr>
+        <w:t xml:space="preserve"> [</w:t>
+      </w:r>
+    </w:p>
+    <w:p>
+      <w:pPr>
+        <w:rPr>
+          <w:sz w:val="32"/>
+          <w:szCs w:val="32"/>
+          <w:lang w:val="en-US"/>
+        </w:rPr>
+      </w:pPr>
+      <w:r>
+        <w:rPr>
+          <w:sz w:val="32"/>
+          <w:szCs w:val="32"/>
+          <w:lang w:val="en-US"/>
+        </w:rPr>
+        <w:tab/>
+        <w:t>{</w:t>
+      </w:r>
+    </w:p>
+    <w:p>
+      <w:pPr>
+        <w:rPr>
+          <w:sz w:val="32"/>
+          <w:szCs w:val="32"/>
+          <w:lang w:val="en-US"/>
+        </w:rPr>
+      </w:pPr>
+      <w:r>
+        <w:rPr>
+          <w:sz w:val="32"/>
+          <w:szCs w:val="32"/>
+          <w:lang w:val="en-US"/>
+        </w:rPr>
+        <w:tab/>
+      </w:r>
+      <w:r>
+        <w:rPr>
+          <w:sz w:val="32"/>
+          <w:szCs w:val="32"/>
+          <w:lang w:val="en-US"/>
+        </w:rPr>
+        <w:tab/>
+        <w:t>“id</w:t>
+      </w:r>
+      <w:proofErr w:type="gramStart"/>
+      <w:r>
+        <w:rPr>
+          <w:sz w:val="32"/>
+          <w:szCs w:val="32"/>
+          <w:lang w:val="en-US"/>
+        </w:rPr>
+        <w:t>” :</w:t>
+      </w:r>
+      <w:proofErr w:type="gramEnd"/>
+      <w:r>
+        <w:rPr>
+          <w:sz w:val="32"/>
+          <w:szCs w:val="32"/>
+          <w:lang w:val="en-US"/>
+        </w:rPr>
+        <w:t xml:space="preserve"> 101,</w:t>
+      </w:r>
+    </w:p>
+    <w:p>
+      <w:pPr>
+        <w:rPr>
+          <w:sz w:val="32"/>
+          <w:szCs w:val="32"/>
+          <w:lang w:val="en-US"/>
+        </w:rPr>
+      </w:pPr>
+      <w:r>
+        <w:rPr>
+          <w:sz w:val="32"/>
+          <w:szCs w:val="32"/>
+          <w:lang w:val="en-US"/>
+        </w:rPr>
+        <w:tab/>
+      </w:r>
+      <w:r>
+        <w:rPr>
+          <w:sz w:val="32"/>
+          <w:szCs w:val="32"/>
+          <w:lang w:val="en-US"/>
+        </w:rPr>
+        <w:tab/>
+        <w:t>“Name</w:t>
+      </w:r>
+      <w:proofErr w:type="gramStart"/>
+      <w:r>
+        <w:rPr>
+          <w:sz w:val="32"/>
+          <w:szCs w:val="32"/>
+          <w:lang w:val="en-US"/>
+        </w:rPr>
+        <w:t>” :</w:t>
+      </w:r>
+      <w:proofErr w:type="gramEnd"/>
+      <w:r>
+        <w:rPr>
+          <w:sz w:val="32"/>
+          <w:szCs w:val="32"/>
+          <w:lang w:val="en-US"/>
+        </w:rPr>
+        <w:t xml:space="preserve"> “Shiva”,</w:t>
+      </w:r>
+    </w:p>
+    <w:p>
+      <w:pPr>
+        <w:rPr>
+          <w:sz w:val="32"/>
+          <w:szCs w:val="32"/>
+          <w:lang w:val="en-US"/>
+        </w:rPr>
+      </w:pPr>
+      <w:r>
+        <w:rPr>
+          <w:sz w:val="32"/>
+          <w:szCs w:val="32"/>
+          <w:lang w:val="en-US"/>
+        </w:rPr>
+        <w:tab/>
+      </w:r>
+      <w:r>
+        <w:rPr>
+          <w:sz w:val="32"/>
+          <w:szCs w:val="32"/>
+          <w:lang w:val="en-US"/>
+        </w:rPr>
+        <w:tab/>
+        <w:t>“Class</w:t>
+      </w:r>
+      <w:proofErr w:type="gramStart"/>
+      <w:r>
+        <w:rPr>
+          <w:sz w:val="32"/>
+          <w:szCs w:val="32"/>
+          <w:lang w:val="en-US"/>
+        </w:rPr>
+        <w:t>” :</w:t>
+      </w:r>
+      <w:proofErr w:type="gramEnd"/>
+      <w:r>
+        <w:rPr>
+          <w:sz w:val="32"/>
+          <w:szCs w:val="32"/>
+          <w:lang w:val="en-US"/>
+        </w:rPr>
+        <w:t xml:space="preserve"> 10</w:t>
+      </w:r>
+    </w:p>
+    <w:p>
+      <w:pPr>
+        <w:ind w:firstLine="720"/>
+        <w:rPr>
+          <w:sz w:val="32"/>
+          <w:szCs w:val="32"/>
+          <w:lang w:val="en-US"/>
+        </w:rPr>
+      </w:pPr>
+      <w:r>
+        <w:rPr>
+          <w:sz w:val="32"/>
+          <w:szCs w:val="32"/>
+          <w:lang w:val="en-US"/>
+        </w:rPr>
+        <w:t>}</w:t>
+      </w:r>
+      <w:r>
+        <w:rPr>
+          <w:sz w:val="32"/>
+          <w:szCs w:val="32"/>
+          <w:lang w:val="en-US"/>
+        </w:rPr>
+        <w:t>,</w:t>
+      </w:r>
+    </w:p>
+    <w:p>
+      <w:pPr>
+        <w:ind w:firstLine="720"/>
+        <w:rPr>
+          <w:sz w:val="32"/>
+          <w:szCs w:val="32"/>
+          <w:lang w:val="en-US"/>
+        </w:rPr>
+      </w:pPr>
+      <w:r>
+        <w:rPr>
+          <w:sz w:val="32"/>
+          <w:szCs w:val="32"/>
+          <w:lang w:val="en-US"/>
+        </w:rPr>
+        <w:t>{</w:t>
+      </w:r>
+    </w:p>
+    <w:p>
+      <w:pPr>
+        <w:rPr>
+          <w:sz w:val="32"/>
+          <w:szCs w:val="32"/>
+          <w:lang w:val="en-US"/>
+        </w:rPr>
+      </w:pPr>
+      <w:r>
+        <w:rPr>
+          <w:sz w:val="32"/>
+          <w:szCs w:val="32"/>
+          <w:lang w:val="en-US"/>
+        </w:rPr>
+        <w:tab/>
+      </w:r>
+      <w:r>
+        <w:rPr>
+          <w:sz w:val="32"/>
+          <w:szCs w:val="32"/>
+          <w:lang w:val="en-US"/>
+        </w:rPr>
+        <w:tab/>
+      </w:r>
+      <w:r>
+        <w:rPr>
+          <w:sz w:val="32"/>
+          <w:szCs w:val="32"/>
+          <w:lang w:val="en-US"/>
+        </w:rPr>
+        <w:t>“id</w:t>
+      </w:r>
+      <w:proofErr w:type="gramStart"/>
+      <w:r>
+        <w:rPr>
+          <w:sz w:val="32"/>
+          <w:szCs w:val="32"/>
+          <w:lang w:val="en-US"/>
+        </w:rPr>
+        <w:t>” :</w:t>
+      </w:r>
+      <w:proofErr w:type="gramEnd"/>
+      <w:r>
+        <w:rPr>
+          <w:sz w:val="32"/>
+          <w:szCs w:val="32"/>
+          <w:lang w:val="en-US"/>
+        </w:rPr>
+        <w:t xml:space="preserve"> 10</w:t>
+      </w:r>
+      <w:r>
+        <w:rPr>
+          <w:sz w:val="32"/>
+          <w:szCs w:val="32"/>
+          <w:lang w:val="en-US"/>
+        </w:rPr>
+        <w:t>2</w:t>
+      </w:r>
+      <w:r>
+        <w:rPr>
+          <w:sz w:val="32"/>
+          <w:szCs w:val="32"/>
+          <w:lang w:val="en-US"/>
+        </w:rPr>
+        <w:t>,</w:t>
+      </w:r>
+    </w:p>
+    <w:p>
+      <w:pPr>
+        <w:rPr>
+          <w:sz w:val="32"/>
+          <w:szCs w:val="32"/>
+          <w:lang w:val="en-US"/>
+        </w:rPr>
+      </w:pPr>
+      <w:r>
+        <w:rPr>
+          <w:sz w:val="32"/>
+          <w:szCs w:val="32"/>
+          <w:lang w:val="en-US"/>
+        </w:rPr>
+        <w:tab/>
+      </w:r>
+      <w:r>
+        <w:rPr>
+          <w:sz w:val="32"/>
+          <w:szCs w:val="32"/>
+          <w:lang w:val="en-US"/>
+        </w:rPr>
+        <w:tab/>
+        <w:t>“Name</w:t>
+      </w:r>
+      <w:proofErr w:type="gramStart"/>
+      <w:r>
+        <w:rPr>
+          <w:sz w:val="32"/>
+          <w:szCs w:val="32"/>
+          <w:lang w:val="en-US"/>
+        </w:rPr>
+        <w:t>” :</w:t>
+      </w:r>
+      <w:proofErr w:type="gramEnd"/>
+      <w:r>
+        <w:rPr>
+          <w:sz w:val="32"/>
+          <w:szCs w:val="32"/>
+          <w:lang w:val="en-US"/>
+        </w:rPr>
+        <w:t xml:space="preserve"> “</w:t>
+      </w:r>
+      <w:r>
+        <w:rPr>
+          <w:sz w:val="32"/>
+          <w:szCs w:val="32"/>
+          <w:lang w:val="en-US"/>
+        </w:rPr>
+        <w:t>Ram</w:t>
+      </w:r>
+      <w:r>
+        <w:rPr>
+          <w:sz w:val="32"/>
+          <w:szCs w:val="32"/>
+          <w:lang w:val="en-US"/>
+        </w:rPr>
+        <w:t>”,</w:t>
+      </w:r>
+    </w:p>
+    <w:p>
+      <w:pPr>
+        <w:rPr>
+          <w:sz w:val="32"/>
+          <w:szCs w:val="32"/>
+          <w:lang w:val="en-US"/>
+        </w:rPr>
+      </w:pPr>
+      <w:r>
+        <w:rPr>
+          <w:sz w:val="32"/>
+          <w:szCs w:val="32"/>
+          <w:lang w:val="en-US"/>
+        </w:rPr>
+        <w:tab/>
+      </w:r>
+      <w:r>
+        <w:rPr>
+          <w:sz w:val="32"/>
+          <w:szCs w:val="32"/>
+          <w:lang w:val="en-US"/>
+        </w:rPr>
+        <w:tab/>
+        <w:t>“Class</w:t>
+      </w:r>
+      <w:proofErr w:type="gramStart"/>
+      <w:r>
+        <w:rPr>
+          <w:sz w:val="32"/>
+          <w:szCs w:val="32"/>
+          <w:lang w:val="en-US"/>
+        </w:rPr>
+        <w:t>” :</w:t>
+      </w:r>
+      <w:proofErr w:type="gramEnd"/>
+      <w:r>
+        <w:rPr>
+          <w:sz w:val="32"/>
+          <w:szCs w:val="32"/>
+          <w:lang w:val="en-US"/>
+        </w:rPr>
+        <w:t xml:space="preserve"> </w:t>
+      </w:r>
+      <w:r>
+        <w:rPr>
+          <w:sz w:val="32"/>
+          <w:szCs w:val="32"/>
+          <w:lang w:val="en-US"/>
+        </w:rPr>
+        <w:t>8</w:t>
+      </w:r>
+    </w:p>
+    <w:p>
+      <w:pPr>
+        <w:ind w:firstLine="720"/>
+        <w:rPr>
+          <w:sz w:val="32"/>
+          <w:szCs w:val="32"/>
+          <w:lang w:val="en-US"/>
+        </w:rPr>
+      </w:pPr>
+      <w:r>
+        <w:rPr>
+          <w:sz w:val="32"/>
+          <w:szCs w:val="32"/>
+          <w:lang w:val="en-US"/>
+        </w:rPr>
+        <w:t>},</w:t>
+      </w:r>
+    </w:p>
+    <w:p>
+      <w:pPr>
+        <w:ind w:firstLine="720"/>
+        <w:rPr>
+          <w:sz w:val="32"/>
+          <w:szCs w:val="32"/>
+          <w:lang w:val="en-US"/>
+        </w:rPr>
+      </w:pPr>
+      <w:r>
+        <w:rPr>
+          <w:sz w:val="32"/>
+          <w:szCs w:val="32"/>
+          <w:lang w:val="en-US"/>
+        </w:rPr>
+        <w:t>{</w:t>
+      </w:r>
+    </w:p>
+    <w:p>
+      <w:pPr>
+        <w:rPr>
+          <w:sz w:val="32"/>
+          <w:szCs w:val="32"/>
+          <w:lang w:val="en-US"/>
+        </w:rPr>
+      </w:pPr>
+      <w:r>
+        <w:rPr>
+          <w:sz w:val="32"/>
+          <w:szCs w:val="32"/>
+          <w:lang w:val="en-US"/>
+        </w:rPr>
+        <w:tab/>
+      </w:r>
+      <w:r>
+        <w:rPr>
+          <w:sz w:val="32"/>
+          <w:szCs w:val="32"/>
+          <w:lang w:val="en-US"/>
+        </w:rPr>
+        <w:tab/>
+      </w:r>
+      <w:r>
+        <w:rPr>
+          <w:sz w:val="32"/>
+          <w:szCs w:val="32"/>
+          <w:lang w:val="en-US"/>
+        </w:rPr>
+        <w:t>“id</w:t>
+      </w:r>
+      <w:proofErr w:type="gramStart"/>
+      <w:r>
+        <w:rPr>
+          <w:sz w:val="32"/>
+          <w:szCs w:val="32"/>
+          <w:lang w:val="en-US"/>
+        </w:rPr>
+        <w:t>” :</w:t>
+      </w:r>
+      <w:proofErr w:type="gramEnd"/>
+      <w:r>
+        <w:rPr>
+          <w:sz w:val="32"/>
+          <w:szCs w:val="32"/>
+          <w:lang w:val="en-US"/>
+        </w:rPr>
+        <w:t xml:space="preserve"> 10</w:t>
+      </w:r>
+      <w:r>
+        <w:rPr>
+          <w:sz w:val="32"/>
+          <w:szCs w:val="32"/>
+          <w:lang w:val="en-US"/>
+        </w:rPr>
+        <w:t>3</w:t>
+      </w:r>
+      <w:r>
+        <w:rPr>
+          <w:sz w:val="32"/>
+          <w:szCs w:val="32"/>
+          <w:lang w:val="en-US"/>
+        </w:rPr>
+        <w:t>,</w:t>
+      </w:r>
+    </w:p>
+    <w:p>
+      <w:pPr>
+        <w:rPr>
+          <w:sz w:val="32"/>
+          <w:szCs w:val="32"/>
+          <w:lang w:val="en-US"/>
+        </w:rPr>
+      </w:pPr>
+      <w:r>
+        <w:rPr>
+          <w:sz w:val="32"/>
+          <w:szCs w:val="32"/>
+          <w:lang w:val="en-US"/>
+        </w:rPr>
+        <w:tab/>
+      </w:r>
+      <w:r>
+        <w:rPr>
+          <w:sz w:val="32"/>
+          <w:szCs w:val="32"/>
+          <w:lang w:val="en-US"/>
+        </w:rPr>
+        <w:tab/>
+        <w:t>“Name</w:t>
+      </w:r>
+      <w:proofErr w:type="gramStart"/>
+      <w:r>
+        <w:rPr>
+          <w:sz w:val="32"/>
+          <w:szCs w:val="32"/>
+          <w:lang w:val="en-US"/>
+        </w:rPr>
+        <w:t>” :</w:t>
+      </w:r>
+      <w:proofErr w:type="gramEnd"/>
+      <w:r>
+        <w:rPr>
+          <w:sz w:val="32"/>
+          <w:szCs w:val="32"/>
+          <w:lang w:val="en-US"/>
+        </w:rPr>
+        <w:t xml:space="preserve"> “</w:t>
+      </w:r>
+      <w:r>
+        <w:rPr>
+          <w:sz w:val="32"/>
+          <w:szCs w:val="32"/>
+          <w:lang w:val="en-US"/>
+        </w:rPr>
+        <w:t>Krishna</w:t>
+      </w:r>
+      <w:r>
+        <w:rPr>
+          <w:sz w:val="32"/>
+          <w:szCs w:val="32"/>
+          <w:lang w:val="en-US"/>
+        </w:rPr>
+        <w:t>”,</w:t>
+      </w:r>
+    </w:p>
+    <w:p>
+      <w:pPr>
+        <w:rPr>
+          <w:sz w:val="32"/>
+          <w:szCs w:val="32"/>
+          <w:lang w:val="en-US"/>
+        </w:rPr>
+      </w:pPr>
+      <w:r>
+        <w:rPr>
+          <w:sz w:val="32"/>
+          <w:szCs w:val="32"/>
+          <w:lang w:val="en-US"/>
+        </w:rPr>
+        <w:tab/>
+      </w:r>
+      <w:r>
+        <w:rPr>
+          <w:sz w:val="32"/>
+          <w:szCs w:val="32"/>
+          <w:lang w:val="en-US"/>
+        </w:rPr>
+        <w:tab/>
+        <w:t>“Class</w:t>
+      </w:r>
+      <w:proofErr w:type="gramStart"/>
+      <w:r>
+        <w:rPr>
+          <w:sz w:val="32"/>
+          <w:szCs w:val="32"/>
+          <w:lang w:val="en-US"/>
+        </w:rPr>
+        <w:t>” :</w:t>
+      </w:r>
+      <w:proofErr w:type="gramEnd"/>
+      <w:r>
+        <w:rPr>
+          <w:sz w:val="32"/>
+          <w:szCs w:val="32"/>
+          <w:lang w:val="en-US"/>
+        </w:rPr>
+        <w:t xml:space="preserve"> </w:t>
+      </w:r>
+      <w:r>
+        <w:rPr>
+          <w:sz w:val="32"/>
+          <w:szCs w:val="32"/>
+          <w:lang w:val="en-US"/>
+        </w:rPr>
+        <w:t>7</w:t>
+      </w:r>
+    </w:p>
+    <w:p>
+      <w:pPr>
+        <w:ind w:firstLine="720"/>
+        <w:rPr>
+          <w:sz w:val="32"/>
+          <w:szCs w:val="32"/>
+          <w:lang w:val="en-US"/>
+        </w:rPr>
+      </w:pPr>
+      <w:r>
+        <w:rPr>
+          <w:sz w:val="32"/>
+          <w:szCs w:val="32"/>
+          <w:lang w:val="en-US"/>
+        </w:rPr>
+        <w:t>}</w:t>
+      </w:r>
+    </w:p>
+    <w:p>
+      <w:pPr>
+        <w:rPr>
+          <w:sz w:val="32"/>
+          <w:szCs w:val="32"/>
+          <w:lang w:val="en-US"/>
+        </w:rPr>
+      </w:pPr>
+      <w:r>
+        <w:rPr>
+          <w:sz w:val="32"/>
+          <w:szCs w:val="32"/>
+          <w:lang w:val="en-US"/>
+        </w:rPr>
+        <w:t>]</w:t>
+      </w:r>
+      <w:r>
+        <w:rPr>
+          <w:sz w:val="32"/>
+          <w:szCs w:val="32"/>
+          <w:lang w:val="en-US"/>
+        </w:rPr>
+        <w:t>,</w:t>
+      </w:r>
+    </w:p>
+    <w:p>
+      <w:pPr>
+        <w:rPr>
+          <w:sz w:val="32"/>
+          <w:szCs w:val="32"/>
+          <w:lang w:val="en-US"/>
+        </w:rPr>
+      </w:pPr>
+      <w:r>
+        <w:rPr>
+          <w:sz w:val="32"/>
+          <w:szCs w:val="32"/>
+          <w:lang w:val="en-US"/>
+        </w:rPr>
+        <w:t>“Teachers</w:t>
+      </w:r>
+      <w:proofErr w:type="gramStart"/>
+      <w:r>
+        <w:rPr>
+          <w:sz w:val="32"/>
+          <w:szCs w:val="32"/>
+          <w:lang w:val="en-US"/>
+        </w:rPr>
+        <w:t>” :</w:t>
+      </w:r>
+      <w:proofErr w:type="gramEnd"/>
+      <w:r>
+        <w:rPr>
+          <w:sz w:val="32"/>
+          <w:szCs w:val="32"/>
+          <w:lang w:val="en-US"/>
+        </w:rPr>
+        <w:t xml:space="preserve"> </w:t>
+      </w:r>
+    </w:p>
+    <w:p>
+      <w:pPr>
+        <w:rPr>
+          <w:sz w:val="32"/>
+          <w:szCs w:val="32"/>
+          <w:lang w:val="en-US"/>
+        </w:rPr>
+      </w:pPr>
+      <w:r>
+        <w:rPr>
+          <w:sz w:val="32"/>
+          <w:szCs w:val="32"/>
+          <w:lang w:val="en-US"/>
+        </w:rPr>
+        <w:tab/>
+        <w:t>{</w:t>
+      </w:r>
+    </w:p>
+    <w:p>
+      <w:pPr>
+        <w:rPr>
+          <w:sz w:val="32"/>
+          <w:szCs w:val="32"/>
+          <w:lang w:val="en-US"/>
+        </w:rPr>
+      </w:pPr>
+      <w:r>
+        <w:rPr>
+          <w:sz w:val="32"/>
+          <w:szCs w:val="32"/>
+          <w:lang w:val="en-US"/>
+        </w:rPr>
+        <w:lastRenderedPageBreak/>
+        <w:tab/>
+        <w:t>“</w:t>
+      </w:r>
+      <w:proofErr w:type="spellStart"/>
+      <w:r>
+        <w:rPr>
+          <w:sz w:val="32"/>
+          <w:szCs w:val="32"/>
+          <w:lang w:val="en-US"/>
+        </w:rPr>
+        <w:t>Maths</w:t>
+      </w:r>
+      <w:proofErr w:type="spellEnd"/>
+      <w:proofErr w:type="gramStart"/>
+      <w:r>
+        <w:rPr>
+          <w:sz w:val="32"/>
+          <w:szCs w:val="32"/>
+          <w:lang w:val="en-US"/>
+        </w:rPr>
+        <w:t>” :</w:t>
+      </w:r>
+      <w:proofErr w:type="gramEnd"/>
+      <w:r>
+        <w:rPr>
+          <w:sz w:val="32"/>
+          <w:szCs w:val="32"/>
+          <w:lang w:val="en-US"/>
+        </w:rPr>
+        <w:t xml:space="preserve"> “Ravi Sir”,</w:t>
+      </w:r>
+    </w:p>
+    <w:p>
+      <w:pPr>
+        <w:rPr>
+          <w:sz w:val="32"/>
+          <w:szCs w:val="32"/>
+          <w:lang w:val="en-US"/>
+        </w:rPr>
+      </w:pPr>
+      <w:r>
+        <w:rPr>
+          <w:sz w:val="32"/>
+          <w:szCs w:val="32"/>
+          <w:lang w:val="en-US"/>
+        </w:rPr>
+        <w:tab/>
+        <w:t>“Telugu</w:t>
+      </w:r>
+      <w:proofErr w:type="gramStart"/>
+      <w:r>
+        <w:rPr>
+          <w:sz w:val="32"/>
+          <w:szCs w:val="32"/>
+          <w:lang w:val="en-US"/>
+        </w:rPr>
+        <w:t>” :</w:t>
+      </w:r>
+      <w:proofErr w:type="gramEnd"/>
+      <w:r>
+        <w:rPr>
+          <w:sz w:val="32"/>
+          <w:szCs w:val="32"/>
+          <w:lang w:val="en-US"/>
+        </w:rPr>
+        <w:t xml:space="preserve"> “Pooja Mam”,</w:t>
+      </w:r>
+    </w:p>
+    <w:p>
+      <w:pPr>
+        <w:rPr>
+          <w:sz w:val="32"/>
+          <w:szCs w:val="32"/>
+          <w:lang w:val="en-US"/>
+        </w:rPr>
+      </w:pPr>
+      <w:r>
+        <w:rPr>
+          <w:sz w:val="32"/>
+          <w:szCs w:val="32"/>
+          <w:lang w:val="en-US"/>
+        </w:rPr>
+        <w:tab/>
+        <w:t>“English</w:t>
+      </w:r>
+      <w:proofErr w:type="gramStart"/>
+      <w:r>
+        <w:rPr>
+          <w:sz w:val="32"/>
+          <w:szCs w:val="32"/>
+          <w:lang w:val="en-US"/>
+        </w:rPr>
+        <w:t>” :</w:t>
+      </w:r>
+      <w:proofErr w:type="gramEnd"/>
+      <w:r>
+        <w:rPr>
+          <w:sz w:val="32"/>
+          <w:szCs w:val="32"/>
+          <w:lang w:val="en-US"/>
+        </w:rPr>
+        <w:t xml:space="preserve"> “Praveen Sir”</w:t>
+      </w:r>
+    </w:p>
+    <w:p>
+      <w:pPr>
+        <w:ind w:firstLine="720"/>
+        <w:rPr>
+          <w:sz w:val="32"/>
+          <w:szCs w:val="32"/>
+          <w:lang w:val="en-US"/>
+        </w:rPr>
+      </w:pPr>
+      <w:r>
+        <w:rPr>
+          <w:sz w:val="32"/>
+          <w:szCs w:val="32"/>
+          <w:lang w:val="en-US"/>
+        </w:rPr>
+        <w:t>}</w:t>
+      </w:r>
+    </w:p>
+    <w:p>
+      <w:pPr>
+        <w:rPr>
+          <w:sz w:val="32"/>
+          <w:szCs w:val="32"/>
+          <w:lang w:val="en-US"/>
+        </w:rPr>
+      </w:pPr>
+      <w:r>
+        <w:rPr>
+          <w:sz w:val="32"/>
+          <w:szCs w:val="32"/>
+          <w:lang w:val="en-US"/>
+        </w:rPr>
+        <w:t>}</w:t>
+      </w:r>
+    </w:p>
+    <w:p>
+      <w:pPr>
+        <w:rPr>
+          <w:sz w:val="44"/>
+          <w:szCs w:val="44"/>
+          <w:lang w:val="en-US"/>
+        </w:rPr>
+      </w:pPr>
+    </w:p>
+    <w:p>
+      <w:pPr>
+        <w:rPr>
+          <w:sz w:val="44"/>
+          <w:szCs w:val="44"/>
+          <w:lang w:val="en-US"/>
+        </w:rPr>
+      </w:pPr>
+      <w:r>
+        <w:rPr>
+          <w:sz w:val="44"/>
+          <w:szCs w:val="44"/>
+          <w:lang w:val="en-US"/>
+        </w:rPr>
+        <w:t>XML</w:t>
+      </w:r>
+    </w:p>
+    <w:p>
+      <w:pPr>
+        <w:rPr>
+          <w:sz w:val="44"/>
+          <w:szCs w:val="44"/>
+          <w:lang w:val="en-US"/>
+        </w:rPr>
+      </w:pPr>
+    </w:p>
+    <w:p>
+      <w:pPr>
+        <w:rPr>
+          <w:sz w:val="36"/>
+          <w:szCs w:val="36"/>
+          <w:lang w:val="en-US"/>
+        </w:rPr>
+      </w:pPr>
+      <w:r>
+        <w:rPr>
+          <w:sz w:val="36"/>
+          <w:szCs w:val="36"/>
+          <w:lang w:val="en-US"/>
+        </w:rPr>
+        <w:t>&lt;School&gt;</w:t>
+      </w:r>
+    </w:p>
+    <w:p>
+      <w:pPr>
+        <w:rPr>
+          <w:sz w:val="36"/>
+          <w:szCs w:val="36"/>
+          <w:lang w:val="en-US"/>
+        </w:rPr>
+      </w:pPr>
+      <w:r>
+        <w:rPr>
+          <w:sz w:val="36"/>
+          <w:szCs w:val="36"/>
+          <w:lang w:val="en-US"/>
+        </w:rPr>
+        <w:tab/>
+        <w:t>&lt;</w:t>
+      </w:r>
+      <w:proofErr w:type="spellStart"/>
+      <w:r>
+        <w:rPr>
+          <w:sz w:val="36"/>
+          <w:szCs w:val="36"/>
+          <w:lang w:val="en-US"/>
+        </w:rPr>
+        <w:t>SchoolName</w:t>
+      </w:r>
+      <w:proofErr w:type="spellEnd"/>
+      <w:r>
+        <w:rPr>
+          <w:sz w:val="36"/>
+          <w:szCs w:val="36"/>
+          <w:lang w:val="en-US"/>
+        </w:rPr>
+        <w:t>&gt; Aditya &lt;/</w:t>
+      </w:r>
+      <w:proofErr w:type="spellStart"/>
+      <w:r>
+        <w:rPr>
+          <w:sz w:val="36"/>
+          <w:szCs w:val="36"/>
+          <w:lang w:val="en-US"/>
+        </w:rPr>
+        <w:t>SchoolName</w:t>
+      </w:r>
+      <w:proofErr w:type="spellEnd"/>
+      <w:r>
+        <w:rPr>
+          <w:sz w:val="36"/>
+          <w:szCs w:val="36"/>
+          <w:lang w:val="en-US"/>
+        </w:rPr>
+        <w:t>&gt;</w:t>
+      </w:r>
+    </w:p>
+    <w:p>
+      <w:pPr>
+        <w:rPr>
+          <w:sz w:val="36"/>
+          <w:szCs w:val="36"/>
+          <w:lang w:val="en-US"/>
+        </w:rPr>
+      </w:pPr>
+      <w:r>
+        <w:rPr>
+          <w:sz w:val="36"/>
+          <w:szCs w:val="36"/>
+          <w:lang w:val="en-US"/>
+        </w:rPr>
+        <w:tab/>
+        <w:t>&lt;</w:t>
+      </w:r>
+      <w:proofErr w:type="spellStart"/>
+      <w:r>
+        <w:rPr>
+          <w:sz w:val="36"/>
+          <w:szCs w:val="36"/>
+          <w:lang w:val="en-US"/>
+        </w:rPr>
+        <w:t>SchoolLocation</w:t>
+      </w:r>
+      <w:proofErr w:type="spellEnd"/>
+      <w:r>
+        <w:rPr>
+          <w:sz w:val="36"/>
+          <w:szCs w:val="36"/>
+          <w:lang w:val="en-US"/>
+        </w:rPr>
+        <w:t>&gt;Hyderabad&lt;/</w:t>
+      </w:r>
+      <w:proofErr w:type="spellStart"/>
+      <w:r>
+        <w:rPr>
+          <w:sz w:val="36"/>
+          <w:szCs w:val="36"/>
+          <w:lang w:val="en-US"/>
+        </w:rPr>
+        <w:t>SchoolLocation</w:t>
+      </w:r>
+      <w:proofErr w:type="spellEnd"/>
+      <w:r>
+        <w:rPr>
+          <w:sz w:val="36"/>
+          <w:szCs w:val="36"/>
+          <w:lang w:val="en-US"/>
+        </w:rPr>
+        <w:t>&gt;</w:t>
+      </w:r>
+    </w:p>
+    <w:p>
+      <w:pPr>
+        <w:rPr>
+          <w:sz w:val="36"/>
+          <w:szCs w:val="36"/>
+          <w:lang w:val="en-US"/>
+        </w:rPr>
+      </w:pPr>
+      <w:r>
+        <w:rPr>
+          <w:sz w:val="36"/>
+          <w:szCs w:val="36"/>
+          <w:lang w:val="en-US"/>
+        </w:rPr>
+        <w:tab/>
+        <w:t>&lt;Students&gt;</w:t>
+      </w:r>
+    </w:p>
+    <w:p>
+      <w:pPr>
+        <w:rPr>
+          <w:sz w:val="36"/>
+          <w:szCs w:val="36"/>
+          <w:lang w:val="en-US"/>
+        </w:rPr>
+      </w:pPr>
+      <w:r>
+        <w:rPr>
+          <w:sz w:val="36"/>
+          <w:szCs w:val="36"/>
+          <w:lang w:val="en-US"/>
+        </w:rPr>
+        <w:tab/>
+      </w:r>
+      <w:r>
+        <w:rPr>
+          <w:sz w:val="36"/>
+          <w:szCs w:val="36"/>
+          <w:lang w:val="en-US"/>
+        </w:rPr>
+        <w:tab/>
+        <w:t>&lt;student&gt;</w:t>
+      </w:r>
+    </w:p>
+    <w:p>
+      <w:pPr>
+        <w:rPr>
+          <w:sz w:val="36"/>
+          <w:szCs w:val="36"/>
+          <w:lang w:val="en-US"/>
+        </w:rPr>
+      </w:pPr>
+      <w:r>
+        <w:rPr>
+          <w:sz w:val="36"/>
+          <w:szCs w:val="36"/>
+          <w:lang w:val="en-US"/>
+        </w:rPr>
+        <w:tab/>
+      </w:r>
+      <w:r>
+        <w:rPr>
+          <w:sz w:val="36"/>
+          <w:szCs w:val="36"/>
+          <w:lang w:val="en-US"/>
+        </w:rPr>
+        <w:tab/>
+      </w:r>
+      <w:r>
+        <w:rPr>
+          <w:sz w:val="36"/>
+          <w:szCs w:val="36"/>
+          <w:lang w:val="en-US"/>
+        </w:rPr>
+        <w:tab/>
+        <w:t>&lt;id&gt;101&lt;/id&gt;</w:t>
+      </w:r>
+    </w:p>
+    <w:p>
+      <w:pPr>
+        <w:rPr>
+          <w:sz w:val="36"/>
+          <w:szCs w:val="36"/>
+          <w:lang w:val="en-US"/>
+        </w:rPr>
+      </w:pPr>
+      <w:r>
+        <w:rPr>
+          <w:sz w:val="36"/>
+          <w:szCs w:val="36"/>
+          <w:lang w:val="en-US"/>
+        </w:rPr>
+        <w:tab/>
+      </w:r>
+      <w:r>
+        <w:rPr>
+          <w:sz w:val="36"/>
+          <w:szCs w:val="36"/>
+          <w:lang w:val="en-US"/>
+        </w:rPr>
+        <w:tab/>
+      </w:r>
+      <w:r>
+        <w:rPr>
+          <w:sz w:val="36"/>
+          <w:szCs w:val="36"/>
+          <w:lang w:val="en-US"/>
+        </w:rPr>
+        <w:tab/>
+        <w:t>&lt;Name&gt;Shiva&lt;/Name&gt;</w:t>
+      </w:r>
+    </w:p>
+    <w:p>
+      <w:pPr>
+        <w:rPr>
+          <w:sz w:val="36"/>
+          <w:szCs w:val="36"/>
+          <w:lang w:val="en-US"/>
+        </w:rPr>
+      </w:pPr>
+      <w:r>
+        <w:rPr>
+          <w:sz w:val="36"/>
+          <w:szCs w:val="36"/>
+          <w:lang w:val="en-US"/>
+        </w:rPr>
+        <w:tab/>
+      </w:r>
+      <w:r>
+        <w:rPr>
+          <w:sz w:val="36"/>
+          <w:szCs w:val="36"/>
+          <w:lang w:val="en-US"/>
+        </w:rPr>
+        <w:tab/>
+        <w:t>&lt;/student&gt;</w:t>
+      </w:r>
+    </w:p>
+    <w:p>
+      <w:pPr>
+        <w:ind w:left="720" w:firstLine="720"/>
+        <w:rPr>
+          <w:sz w:val="36"/>
+          <w:szCs w:val="36"/>
+          <w:lang w:val="en-US"/>
+        </w:rPr>
+      </w:pPr>
+      <w:r>
+        <w:rPr>
+          <w:sz w:val="36"/>
+          <w:szCs w:val="36"/>
+          <w:lang w:val="en-US"/>
+        </w:rPr>
+        <w:t>&lt;student&gt;</w:t>
+      </w:r>
+    </w:p>
+    <w:p>
+      <w:pPr>
+        <w:rPr>
+          <w:sz w:val="36"/>
+          <w:szCs w:val="36"/>
+          <w:lang w:val="en-US"/>
+        </w:rPr>
+      </w:pPr>
+      <w:r>
+        <w:rPr>
+          <w:sz w:val="36"/>
+          <w:szCs w:val="36"/>
+          <w:lang w:val="en-US"/>
+        </w:rPr>
+        <w:tab/>
+      </w:r>
+      <w:r>
+        <w:rPr>
+          <w:sz w:val="36"/>
+          <w:szCs w:val="36"/>
+          <w:lang w:val="en-US"/>
+        </w:rPr>
+        <w:tab/>
+      </w:r>
+      <w:r>
+        <w:rPr>
+          <w:sz w:val="36"/>
+          <w:szCs w:val="36"/>
+          <w:lang w:val="en-US"/>
+        </w:rPr>
+        <w:tab/>
+        <w:t>&lt;id&gt;10</w:t>
+      </w:r>
+      <w:r>
+        <w:rPr>
+          <w:sz w:val="36"/>
+          <w:szCs w:val="36"/>
+          <w:lang w:val="en-US"/>
+        </w:rPr>
+        <w:t>2</w:t>
+      </w:r>
+      <w:r>
+        <w:rPr>
+          <w:sz w:val="36"/>
+          <w:szCs w:val="36"/>
+          <w:lang w:val="en-US"/>
+        </w:rPr>
+        <w:t>&lt;/id&gt;</w:t>
+      </w:r>
+    </w:p>
+    <w:p>
+      <w:pPr>
+        <w:rPr>
+          <w:sz w:val="36"/>
+          <w:szCs w:val="36"/>
+          <w:lang w:val="en-US"/>
+        </w:rPr>
+      </w:pPr>
+      <w:r>
+        <w:rPr>
+          <w:sz w:val="36"/>
+          <w:szCs w:val="36"/>
+          <w:lang w:val="en-US"/>
+        </w:rPr>
+        <w:tab/>
+      </w:r>
+      <w:r>
+        <w:rPr>
+          <w:sz w:val="36"/>
+          <w:szCs w:val="36"/>
+          <w:lang w:val="en-US"/>
+        </w:rPr>
+        <w:tab/>
+      </w:r>
+      <w:r>
+        <w:rPr>
+          <w:sz w:val="36"/>
+          <w:szCs w:val="36"/>
+          <w:lang w:val="en-US"/>
+        </w:rPr>
+        <w:tab/>
+        <w:t>&lt;Name&gt;</w:t>
+      </w:r>
+      <w:r>
+        <w:rPr>
+          <w:sz w:val="36"/>
+          <w:szCs w:val="36"/>
+          <w:lang w:val="en-US"/>
+        </w:rPr>
+        <w:t>Ram</w:t>
+      </w:r>
+      <w:r>
+        <w:rPr>
+          <w:sz w:val="36"/>
+          <w:szCs w:val="36"/>
+          <w:lang w:val="en-US"/>
+        </w:rPr>
+        <w:t>&lt;/Name&gt;</w:t>
+      </w:r>
+    </w:p>
+    <w:p>
+      <w:pPr>
+        <w:rPr>
+          <w:sz w:val="36"/>
+          <w:szCs w:val="36"/>
+          <w:lang w:val="en-US"/>
+        </w:rPr>
+      </w:pPr>
+      <w:r>
+        <w:rPr>
+          <w:sz w:val="36"/>
+          <w:szCs w:val="36"/>
+          <w:lang w:val="en-US"/>
+        </w:rPr>
+        <w:tab/>
+      </w:r>
+      <w:r>
+        <w:rPr>
+          <w:sz w:val="36"/>
+          <w:szCs w:val="36"/>
+          <w:lang w:val="en-US"/>
+        </w:rPr>
+        <w:tab/>
+        <w:t>&lt;/student&gt;</w:t>
+      </w:r>
+    </w:p>
+    <w:p>
+      <w:pPr>
+        <w:ind w:left="720" w:firstLine="720"/>
+        <w:rPr>
+          <w:sz w:val="36"/>
+          <w:szCs w:val="36"/>
+          <w:lang w:val="en-US"/>
+        </w:rPr>
+      </w:pPr>
+      <w:r>
+        <w:rPr>
+          <w:sz w:val="36"/>
+          <w:szCs w:val="36"/>
+          <w:lang w:val="en-US"/>
+        </w:rPr>
+        <w:t>&lt;student&gt;</w:t>
+      </w:r>
+    </w:p>
+    <w:p>
+      <w:pPr>
+        <w:rPr>
+          <w:sz w:val="36"/>
+          <w:szCs w:val="36"/>
+          <w:lang w:val="en-US"/>
+        </w:rPr>
+      </w:pPr>
+      <w:r>
+        <w:rPr>
+          <w:sz w:val="36"/>
+          <w:szCs w:val="36"/>
+          <w:lang w:val="en-US"/>
+        </w:rPr>
+        <w:tab/>
+      </w:r>
+      <w:r>
+        <w:rPr>
+          <w:sz w:val="36"/>
+          <w:szCs w:val="36"/>
+          <w:lang w:val="en-US"/>
+        </w:rPr>
+        <w:tab/>
+      </w:r>
+      <w:r>
+        <w:rPr>
+          <w:sz w:val="36"/>
+          <w:szCs w:val="36"/>
+          <w:lang w:val="en-US"/>
+        </w:rPr>
+        <w:tab/>
+        <w:t>&lt;id&gt;10</w:t>
+      </w:r>
+      <w:r>
+        <w:rPr>
+          <w:sz w:val="36"/>
+          <w:szCs w:val="36"/>
+          <w:lang w:val="en-US"/>
+        </w:rPr>
+        <w:t>3</w:t>
+      </w:r>
+      <w:r>
+        <w:rPr>
+          <w:sz w:val="36"/>
+          <w:szCs w:val="36"/>
+          <w:lang w:val="en-US"/>
+        </w:rPr>
+        <w:t>&lt;/id&gt;</w:t>
+      </w:r>
+    </w:p>
+    <w:p>
+      <w:pPr>
+        <w:rPr>
+          <w:sz w:val="36"/>
+          <w:szCs w:val="36"/>
+          <w:lang w:val="en-US"/>
+        </w:rPr>
+      </w:pPr>
+      <w:r>
+        <w:rPr>
+          <w:sz w:val="36"/>
+          <w:szCs w:val="36"/>
+          <w:lang w:val="en-US"/>
+        </w:rPr>
+        <w:lastRenderedPageBreak/>
+        <w:tab/>
+      </w:r>
+      <w:r>
+        <w:rPr>
+          <w:sz w:val="36"/>
+          <w:szCs w:val="36"/>
+          <w:lang w:val="en-US"/>
+        </w:rPr>
+        <w:tab/>
+      </w:r>
+      <w:r>
+        <w:rPr>
+          <w:sz w:val="36"/>
+          <w:szCs w:val="36"/>
+          <w:lang w:val="en-US"/>
+        </w:rPr>
+        <w:tab/>
+        <w:t>&lt;Name&gt;</w:t>
+      </w:r>
+      <w:r>
+        <w:rPr>
+          <w:sz w:val="36"/>
+          <w:szCs w:val="36"/>
+          <w:lang w:val="en-US"/>
+        </w:rPr>
+        <w:t>Krishna</w:t>
+      </w:r>
+      <w:r>
+        <w:rPr>
+          <w:sz w:val="36"/>
+          <w:szCs w:val="36"/>
+          <w:lang w:val="en-US"/>
+        </w:rPr>
+        <w:t>&lt;/Name&gt;</w:t>
+      </w:r>
+    </w:p>
+    <w:p>
+      <w:pPr>
+        <w:rPr>
+          <w:sz w:val="36"/>
+          <w:szCs w:val="36"/>
+          <w:lang w:val="en-US"/>
+        </w:rPr>
+      </w:pPr>
+      <w:r>
+        <w:rPr>
+          <w:sz w:val="36"/>
+          <w:szCs w:val="36"/>
+          <w:lang w:val="en-US"/>
+        </w:rPr>
+        <w:tab/>
+      </w:r>
+      <w:r>
+        <w:rPr>
+          <w:sz w:val="36"/>
+          <w:szCs w:val="36"/>
+          <w:lang w:val="en-US"/>
+        </w:rPr>
+        <w:tab/>
+        <w:t>&lt;/student&gt;</w:t>
+      </w:r>
+    </w:p>
+    <w:p>
+      <w:pPr>
+        <w:rPr>
+          <w:sz w:val="36"/>
+          <w:szCs w:val="36"/>
+          <w:lang w:val="en-US"/>
+        </w:rPr>
+      </w:pPr>
+      <w:r>
+        <w:rPr>
+          <w:sz w:val="36"/>
+          <w:szCs w:val="36"/>
+          <w:lang w:val="en-US"/>
+        </w:rPr>
+        <w:tab/>
+        <w:t>&lt;/Students&gt;</w:t>
+      </w:r>
+    </w:p>
+    <w:p>
+      <w:pPr>
+        <w:rPr>
+          <w:sz w:val="36"/>
+          <w:szCs w:val="36"/>
+          <w:lang w:val="en-US"/>
+        </w:rPr>
+      </w:pPr>
+      <w:r>
+        <w:rPr>
+          <w:sz w:val="36"/>
+          <w:szCs w:val="36"/>
+          <w:lang w:val="en-US"/>
+        </w:rPr>
+        <w:t>&lt;Teachers&gt;</w:t>
+      </w:r>
+    </w:p>
+    <w:p>
+      <w:pPr>
+        <w:rPr>
+          <w:sz w:val="36"/>
+          <w:szCs w:val="36"/>
+          <w:lang w:val="en-US"/>
+        </w:rPr>
+      </w:pPr>
+      <w:r>
+        <w:rPr>
+          <w:sz w:val="36"/>
+          <w:szCs w:val="36"/>
+          <w:lang w:val="en-US"/>
+        </w:rPr>
+        <w:tab/>
+        <w:t>&lt;</w:t>
+      </w:r>
+      <w:proofErr w:type="spellStart"/>
+      <w:r>
+        <w:rPr>
+          <w:sz w:val="36"/>
+          <w:szCs w:val="36"/>
+          <w:lang w:val="en-US"/>
+        </w:rPr>
+        <w:t>Maths</w:t>
+      </w:r>
+      <w:proofErr w:type="spellEnd"/>
+      <w:r>
+        <w:rPr>
+          <w:sz w:val="36"/>
+          <w:szCs w:val="36"/>
+          <w:lang w:val="en-US"/>
+        </w:rPr>
+        <w:t>&gt;Ravi Sir&lt;/</w:t>
+      </w:r>
+      <w:proofErr w:type="spellStart"/>
+      <w:r>
+        <w:rPr>
+          <w:sz w:val="36"/>
+          <w:szCs w:val="36"/>
+          <w:lang w:val="en-US"/>
+        </w:rPr>
+        <w:t>Maths</w:t>
+      </w:r>
+      <w:proofErr w:type="spellEnd"/>
+      <w:r>
+        <w:rPr>
+          <w:sz w:val="36"/>
+          <w:szCs w:val="36"/>
+          <w:lang w:val="en-US"/>
+        </w:rPr>
+        <w:t>&gt;</w:t>
+      </w:r>
+    </w:p>
+    <w:p>
+      <w:pPr>
+        <w:rPr>
+          <w:sz w:val="36"/>
+          <w:szCs w:val="36"/>
+          <w:lang w:val="en-US"/>
+        </w:rPr>
+      </w:pPr>
+      <w:r>
+        <w:rPr>
+          <w:sz w:val="36"/>
+          <w:szCs w:val="36"/>
+          <w:lang w:val="en-US"/>
+        </w:rPr>
+        <w:tab/>
+        <w:t>&lt;Telugu&gt;Pooja Mam&lt;/Telugu&gt;</w:t>
+      </w:r>
+    </w:p>
+    <w:p>
+      <w:pPr>
+        <w:rPr>
+          <w:sz w:val="36"/>
+          <w:szCs w:val="36"/>
+          <w:lang w:val="en-US"/>
+        </w:rPr>
+      </w:pPr>
+      <w:r>
+        <w:rPr>
+          <w:sz w:val="36"/>
+          <w:szCs w:val="36"/>
+          <w:lang w:val="en-US"/>
+        </w:rPr>
+        <w:tab/>
+        <w:t>&lt;English&gt;Praveen Sir&lt;/English&gt;</w:t>
+      </w:r>
+    </w:p>
+    <w:p>
+      <w:pPr>
+        <w:rPr>
+          <w:sz w:val="36"/>
+          <w:szCs w:val="36"/>
+          <w:lang w:val="en-US"/>
+        </w:rPr>
+      </w:pPr>
+      <w:r>
+        <w:rPr>
+          <w:sz w:val="36"/>
+          <w:szCs w:val="36"/>
+          <w:lang w:val="en-US"/>
+        </w:rPr>
+        <w:t>&lt;/School&gt;</w:t>
+      </w:r>
     </w:p>
     <w:sectPr>
       <w:pgSz w:w="11906" w:h="16838"/>
@@ -9821,6 +11681,7 @@
   <w:style w:type="paragraph" w:default="1" w:styleId="Normal">
     <w:name w:val="Normal"/>
     <w:qFormat/>
+    <w:rsid w:val="002C1AFF"/>
   </w:style>
   <w:style w:type="character" w:default="1" w:styleId="DefaultParagraphFont">
     <w:name w:val="Default Paragraph Font"/>

</xml_diff>

<commit_message>
Changes on 3rd Apr
</commit_message>
<xml_diff>
--- a/UiPath.docx
+++ b/UiPath.docx
@@ -135,25 +135,7 @@
           <w:szCs w:val="44"/>
           <w:lang w:val="en-US"/>
         </w:rPr>
-        <w:t xml:space="preserve">RPA </w:t>
-      </w:r>
-      <w:proofErr w:type="gramStart"/>
-      <w:r>
-        <w:rPr>
-          <w:sz w:val="44"/>
-          <w:szCs w:val="44"/>
-          <w:lang w:val="en-US"/>
-        </w:rPr>
-        <w:t>Lead</w:t>
-      </w:r>
-      <w:proofErr w:type="gramEnd"/>
-      <w:r>
-        <w:rPr>
-          <w:sz w:val="44"/>
-          <w:szCs w:val="44"/>
-          <w:lang w:val="en-US"/>
-        </w:rPr>
-        <w:t xml:space="preserve"> </w:t>
+        <w:t xml:space="preserve">RPA Lead </w:t>
       </w:r>
     </w:p>
     <w:p>
@@ -213,25 +195,7 @@
           <w:szCs w:val="44"/>
           <w:lang w:val="en-US"/>
         </w:rPr>
-        <w:t xml:space="preserve">Creation of PDD (Process Definition </w:t>
-      </w:r>
-      <w:proofErr w:type="gramStart"/>
-      <w:r>
-        <w:rPr>
-          <w:sz w:val="44"/>
-          <w:szCs w:val="44"/>
-          <w:lang w:val="en-US"/>
-        </w:rPr>
-        <w:t>Document )</w:t>
-      </w:r>
-      <w:proofErr w:type="gramEnd"/>
-      <w:r>
-        <w:rPr>
-          <w:sz w:val="44"/>
-          <w:szCs w:val="44"/>
-          <w:lang w:val="en-US"/>
-        </w:rPr>
-        <w:t xml:space="preserve"> – RPA Business Analyst &amp; Client</w:t>
+        <w:t>Creation of PDD (Process Definition Document ) – RPA Business Analyst &amp; Client</w:t>
       </w:r>
     </w:p>
     <w:p>
@@ -1070,25 +1034,7 @@
           <w:lang w:val="en-US"/>
         </w:rPr>
         <w:lastRenderedPageBreak/>
-        <w:t>Sequence – Step 1, Step2, Step----</w:t>
-      </w:r>
-      <w:proofErr w:type="spellStart"/>
-      <w:r>
-        <w:rPr>
-          <w:sz w:val="44"/>
-          <w:szCs w:val="44"/>
-          <w:lang w:val="en-US"/>
-        </w:rPr>
-        <w:t>Step</w:t>
-      </w:r>
-      <w:proofErr w:type="spellEnd"/>
-      <w:r>
-        <w:rPr>
-          <w:sz w:val="44"/>
-          <w:szCs w:val="44"/>
-          <w:lang w:val="en-US"/>
-        </w:rPr>
-        <w:t xml:space="preserve"> n</w:t>
+        <w:t>Sequence – Step 1, Step2, Step----Step n</w:t>
       </w:r>
     </w:p>
     <w:p>
@@ -1195,25 +1141,7 @@
           <w:szCs w:val="44"/>
           <w:lang w:val="en-US"/>
         </w:rPr>
-        <w:t xml:space="preserve">String – </w:t>
-      </w:r>
-      <w:proofErr w:type="gramStart"/>
-      <w:r>
-        <w:rPr>
-          <w:sz w:val="44"/>
-          <w:szCs w:val="44"/>
-          <w:lang w:val="en-US"/>
-        </w:rPr>
-        <w:t>Word  -</w:t>
-      </w:r>
-      <w:proofErr w:type="gramEnd"/>
-      <w:r>
-        <w:rPr>
-          <w:sz w:val="44"/>
-          <w:szCs w:val="44"/>
-          <w:lang w:val="en-US"/>
-        </w:rPr>
-        <w:t xml:space="preserve"> “”</w:t>
+        <w:t>String – Word  - “”</w:t>
       </w:r>
     </w:p>
     <w:p>
@@ -1281,25 +1209,7 @@
           <w:szCs w:val="44"/>
           <w:lang w:val="en-US"/>
         </w:rPr>
-        <w:t>Array (String/Int/Boolean…</w:t>
-      </w:r>
-      <w:proofErr w:type="spellStart"/>
-      <w:r>
-        <w:rPr>
-          <w:sz w:val="44"/>
-          <w:szCs w:val="44"/>
-          <w:lang w:val="en-US"/>
-        </w:rPr>
-        <w:t>etc</w:t>
-      </w:r>
-      <w:proofErr w:type="spellEnd"/>
-      <w:r>
-        <w:rPr>
-          <w:sz w:val="44"/>
-          <w:szCs w:val="44"/>
-          <w:lang w:val="en-US"/>
-        </w:rPr>
-        <w:t>) = {“”,””,””,””}</w:t>
+        <w:t>Array (String/Int/Boolean…etc) = {“”,””,””,””}</w:t>
       </w:r>
     </w:p>
     <w:p>
@@ -1336,7 +1246,6 @@
           <w:lang w:val="en-US"/>
         </w:rPr>
       </w:pPr>
-      <w:proofErr w:type="spellStart"/>
       <w:r>
         <w:rPr>
           <w:sz w:val="44"/>
@@ -1345,7 +1254,6 @@
         </w:rPr>
         <w:t>DataTable</w:t>
       </w:r>
-      <w:proofErr w:type="spellEnd"/>
     </w:p>
     <w:p>
       <w:pPr>
@@ -1372,7 +1280,6 @@
           <w:lang w:val="en-US"/>
         </w:rPr>
       </w:pPr>
-      <w:proofErr w:type="spellStart"/>
       <w:r>
         <w:rPr>
           <w:sz w:val="44"/>
@@ -1381,17 +1288,15 @@
         </w:rPr>
         <w:t>MailMessage</w:t>
       </w:r>
-      <w:proofErr w:type="spellEnd"/>
-    </w:p>
-    <w:p>
-      <w:pPr>
-        <w:rPr>
-          <w:sz w:val="44"/>
-          <w:szCs w:val="44"/>
-          <w:lang w:val="en-US"/>
-        </w:rPr>
-      </w:pPr>
-      <w:proofErr w:type="spellStart"/>
+    </w:p>
+    <w:p>
+      <w:pPr>
+        <w:rPr>
+          <w:sz w:val="44"/>
+          <w:szCs w:val="44"/>
+          <w:lang w:val="en-US"/>
+        </w:rPr>
+      </w:pPr>
       <w:r>
         <w:rPr>
           <w:sz w:val="44"/>
@@ -1400,17 +1305,15 @@
         </w:rPr>
         <w:t>JObject</w:t>
       </w:r>
-      <w:proofErr w:type="spellEnd"/>
-    </w:p>
-    <w:p>
-      <w:pPr>
-        <w:rPr>
-          <w:sz w:val="44"/>
-          <w:szCs w:val="44"/>
-          <w:lang w:val="en-US"/>
-        </w:rPr>
-      </w:pPr>
-      <w:proofErr w:type="spellStart"/>
+    </w:p>
+    <w:p>
+      <w:pPr>
+        <w:rPr>
+          <w:sz w:val="44"/>
+          <w:szCs w:val="44"/>
+          <w:lang w:val="en-US"/>
+        </w:rPr>
+      </w:pPr>
       <w:r>
         <w:rPr>
           <w:sz w:val="44"/>
@@ -1420,42 +1323,31 @@
         <w:lastRenderedPageBreak/>
         <w:t>XDocument</w:t>
       </w:r>
-      <w:proofErr w:type="spellEnd"/>
-    </w:p>
-    <w:p>
-      <w:pPr>
-        <w:rPr>
-          <w:sz w:val="44"/>
-          <w:szCs w:val="44"/>
-          <w:lang w:val="en-US"/>
-        </w:rPr>
-      </w:pPr>
-    </w:p>
-    <w:p>
-      <w:pPr>
-        <w:rPr>
-          <w:sz w:val="44"/>
-          <w:szCs w:val="44"/>
-          <w:lang w:val="en-US"/>
-        </w:rPr>
-      </w:pPr>
-      <w:proofErr w:type="gramStart"/>
-      <w:r>
-        <w:rPr>
-          <w:sz w:val="44"/>
-          <w:szCs w:val="44"/>
-          <w:lang w:val="en-US"/>
-        </w:rPr>
-        <w:t>Scope :</w:t>
-      </w:r>
-      <w:proofErr w:type="gramEnd"/>
-      <w:r>
-        <w:rPr>
-          <w:sz w:val="44"/>
-          <w:szCs w:val="44"/>
-          <w:lang w:val="en-US"/>
-        </w:rPr>
-        <w:t xml:space="preserve"> </w:t>
+    </w:p>
+    <w:p>
+      <w:pPr>
+        <w:rPr>
+          <w:sz w:val="44"/>
+          <w:szCs w:val="44"/>
+          <w:lang w:val="en-US"/>
+        </w:rPr>
+      </w:pPr>
+    </w:p>
+    <w:p>
+      <w:pPr>
+        <w:rPr>
+          <w:sz w:val="44"/>
+          <w:szCs w:val="44"/>
+          <w:lang w:val="en-US"/>
+        </w:rPr>
+      </w:pPr>
+      <w:r>
+        <w:rPr>
+          <w:sz w:val="44"/>
+          <w:szCs w:val="44"/>
+          <w:lang w:val="en-US"/>
+        </w:rPr>
+        <w:t xml:space="preserve">Scope : </w:t>
       </w:r>
     </w:p>
     <w:p>
@@ -1501,23 +1393,13 @@
           <w:lang w:val="en-US"/>
         </w:rPr>
       </w:pPr>
-      <w:proofErr w:type="gramStart"/>
-      <w:r>
-        <w:rPr>
-          <w:sz w:val="44"/>
-          <w:szCs w:val="44"/>
-          <w:lang w:val="en-US"/>
-        </w:rPr>
-        <w:t>Creation :</w:t>
-      </w:r>
-      <w:proofErr w:type="gramEnd"/>
-      <w:r>
-        <w:rPr>
-          <w:sz w:val="44"/>
-          <w:szCs w:val="44"/>
-          <w:lang w:val="en-US"/>
-        </w:rPr>
-        <w:t xml:space="preserve"> Create it from variables / Ctrl +k</w:t>
+      <w:r>
+        <w:rPr>
+          <w:sz w:val="44"/>
+          <w:szCs w:val="44"/>
+          <w:lang w:val="en-US"/>
+        </w:rPr>
+        <w:t>Creation : Create it from variables / Ctrl +k</w:t>
       </w:r>
     </w:p>
     <w:p>
@@ -1581,18 +1463,8 @@
           <w:lang w:val="en-US"/>
         </w:rPr>
         <w:br/>
-        <w:t xml:space="preserve">Condition = Result will be </w:t>
-      </w:r>
-      <w:proofErr w:type="spellStart"/>
-      <w:r>
-        <w:rPr>
-          <w:sz w:val="44"/>
-          <w:szCs w:val="44"/>
-          <w:lang w:val="en-US"/>
-        </w:rPr>
-        <w:t>boolen</w:t>
-      </w:r>
-      <w:proofErr w:type="spellEnd"/>
+        <w:t>Condition = Result will be boolen</w:t>
+      </w:r>
     </w:p>
     <w:p>
       <w:pPr>
@@ -1875,24 +1747,7 @@
           <w:lang w:val="en-US"/>
         </w:rPr>
         <w:br/>
-      </w:r>
-      <w:proofErr w:type="gramStart"/>
-      <w:r>
-        <w:rPr>
-          <w:sz w:val="44"/>
-          <w:szCs w:val="44"/>
-          <w:lang w:val="en-US"/>
-        </w:rPr>
-        <w:t>Continue  -</w:t>
-      </w:r>
-      <w:proofErr w:type="gramEnd"/>
-      <w:r>
-        <w:rPr>
-          <w:sz w:val="44"/>
-          <w:szCs w:val="44"/>
-          <w:lang w:val="en-US"/>
-        </w:rPr>
-        <w:t xml:space="preserve"> </w:t>
+        <w:t xml:space="preserve">Continue  - </w:t>
       </w:r>
     </w:p>
     <w:p>
@@ -1933,25 +1788,7 @@
           <w:szCs w:val="44"/>
           <w:lang w:val="en-US"/>
         </w:rPr>
-        <w:t xml:space="preserve">Step1, Step </w:t>
-      </w:r>
-      <w:proofErr w:type="gramStart"/>
-      <w:r>
-        <w:rPr>
-          <w:sz w:val="44"/>
-          <w:szCs w:val="44"/>
-          <w:lang w:val="en-US"/>
-        </w:rPr>
-        <w:t>2 ,</w:t>
-      </w:r>
-      <w:proofErr w:type="gramEnd"/>
-      <w:r>
-        <w:rPr>
-          <w:sz w:val="44"/>
-          <w:szCs w:val="44"/>
-          <w:lang w:val="en-US"/>
-        </w:rPr>
-        <w:t xml:space="preserve"> Step 3, Break/Continue , Step 4 , step 5</w:t>
+        <w:t>Step1, Step 2 , Step 3, Break/Continue , Step 4 , step 5</w:t>
       </w:r>
     </w:p>
     <w:p>
@@ -2405,23 +2242,13 @@
           <w:lang w:val="en-US"/>
         </w:rPr>
       </w:pPr>
-      <w:proofErr w:type="spellStart"/>
-      <w:r>
-        <w:rPr>
-          <w:sz w:val="44"/>
-          <w:szCs w:val="44"/>
-          <w:lang w:val="en-US"/>
-        </w:rPr>
-        <w:t>InOut</w:t>
-      </w:r>
-      <w:proofErr w:type="spellEnd"/>
-      <w:r>
-        <w:rPr>
-          <w:sz w:val="44"/>
-          <w:szCs w:val="44"/>
-          <w:lang w:val="en-US"/>
-        </w:rPr>
-        <w:t xml:space="preserve"> Argument</w:t>
+      <w:r>
+        <w:rPr>
+          <w:sz w:val="44"/>
+          <w:szCs w:val="44"/>
+          <w:lang w:val="en-US"/>
+        </w:rPr>
+        <w:t>InOut Argument</w:t>
       </w:r>
       <w:r>
         <w:rPr>
@@ -2496,123 +2323,73 @@
           <w:lang w:val="en-US"/>
         </w:rPr>
       </w:pPr>
-      <w:proofErr w:type="gramStart"/>
-      <w:r>
-        <w:rPr>
-          <w:sz w:val="44"/>
-          <w:szCs w:val="44"/>
-          <w:lang w:val="en-US"/>
-        </w:rPr>
-        <w:t>Variable :</w:t>
-      </w:r>
-      <w:proofErr w:type="gramEnd"/>
-      <w:r>
-        <w:rPr>
-          <w:sz w:val="44"/>
-          <w:szCs w:val="44"/>
-          <w:lang w:val="en-US"/>
-        </w:rPr>
-        <w:t xml:space="preserve"> Single - </w:t>
-      </w:r>
-    </w:p>
-    <w:p>
-      <w:pPr>
-        <w:rPr>
-          <w:sz w:val="44"/>
-          <w:szCs w:val="44"/>
-          <w:lang w:val="en-US"/>
-        </w:rPr>
-      </w:pPr>
-      <w:proofErr w:type="gramStart"/>
-      <w:r>
-        <w:rPr>
-          <w:sz w:val="44"/>
-          <w:szCs w:val="44"/>
-          <w:lang w:val="en-US"/>
-        </w:rPr>
-        <w:t>Array :</w:t>
-      </w:r>
-      <w:proofErr w:type="gramEnd"/>
-      <w:r>
-        <w:rPr>
-          <w:sz w:val="44"/>
-          <w:szCs w:val="44"/>
-          <w:lang w:val="en-US"/>
-        </w:rPr>
-        <w:t xml:space="preserve"> Bunch of Data – Loop or Index</w:t>
-      </w:r>
-    </w:p>
-    <w:p>
-      <w:pPr>
-        <w:rPr>
-          <w:sz w:val="44"/>
-          <w:szCs w:val="44"/>
-          <w:lang w:val="en-US"/>
-        </w:rPr>
-      </w:pPr>
-      <w:proofErr w:type="gramStart"/>
-      <w:r>
-        <w:rPr>
-          <w:sz w:val="44"/>
-          <w:szCs w:val="44"/>
-          <w:lang w:val="en-US"/>
-        </w:rPr>
-        <w:t>Array(</w:t>
-      </w:r>
-      <w:proofErr w:type="gramEnd"/>
-      <w:r>
-        <w:rPr>
-          <w:sz w:val="44"/>
-          <w:szCs w:val="44"/>
-          <w:lang w:val="en-US"/>
-        </w:rPr>
-        <w:t>0), Array(2)</w:t>
-      </w:r>
-    </w:p>
-    <w:p>
-      <w:pPr>
-        <w:rPr>
-          <w:sz w:val="44"/>
-          <w:szCs w:val="44"/>
-          <w:lang w:val="en-US"/>
-        </w:rPr>
-      </w:pPr>
-    </w:p>
-    <w:p>
-      <w:pPr>
-        <w:rPr>
-          <w:sz w:val="44"/>
-          <w:szCs w:val="44"/>
-          <w:lang w:val="en-US"/>
-        </w:rPr>
-      </w:pPr>
-      <w:proofErr w:type="spellStart"/>
-      <w:proofErr w:type="gramStart"/>
-      <w:r>
-        <w:rPr>
-          <w:sz w:val="44"/>
-          <w:szCs w:val="44"/>
-          <w:lang w:val="en-US"/>
-        </w:rPr>
-        <w:t>DataTable</w:t>
-      </w:r>
-      <w:proofErr w:type="spellEnd"/>
-      <w:r>
-        <w:rPr>
-          <w:sz w:val="44"/>
-          <w:szCs w:val="44"/>
-          <w:lang w:val="en-US"/>
-        </w:rPr>
-        <w:t xml:space="preserve"> :</w:t>
-      </w:r>
-      <w:proofErr w:type="gramEnd"/>
-      <w:r>
-        <w:rPr>
-          <w:sz w:val="44"/>
-          <w:szCs w:val="44"/>
-          <w:lang w:val="en-US"/>
-        </w:rPr>
-        <w:t xml:space="preserve"> Table (Excel, Database)</w:t>
+      <w:r>
+        <w:rPr>
+          <w:sz w:val="44"/>
+          <w:szCs w:val="44"/>
+          <w:lang w:val="en-US"/>
+        </w:rPr>
+        <w:t xml:space="preserve">Variable : Single - </w:t>
+      </w:r>
+    </w:p>
+    <w:p>
+      <w:pPr>
+        <w:rPr>
+          <w:sz w:val="44"/>
+          <w:szCs w:val="44"/>
+          <w:lang w:val="en-US"/>
+        </w:rPr>
+      </w:pPr>
+      <w:r>
+        <w:rPr>
+          <w:sz w:val="44"/>
+          <w:szCs w:val="44"/>
+          <w:lang w:val="en-US"/>
+        </w:rPr>
+        <w:t>Array : Bunch of Data – Loop or Index</w:t>
+      </w:r>
+    </w:p>
+    <w:p>
+      <w:pPr>
+        <w:rPr>
+          <w:sz w:val="44"/>
+          <w:szCs w:val="44"/>
+          <w:lang w:val="en-US"/>
+        </w:rPr>
+      </w:pPr>
+      <w:r>
+        <w:rPr>
+          <w:sz w:val="44"/>
+          <w:szCs w:val="44"/>
+          <w:lang w:val="en-US"/>
+        </w:rPr>
+        <w:t>Array(0), Array(2)</w:t>
+      </w:r>
+    </w:p>
+    <w:p>
+      <w:pPr>
+        <w:rPr>
+          <w:sz w:val="44"/>
+          <w:szCs w:val="44"/>
+          <w:lang w:val="en-US"/>
+        </w:rPr>
+      </w:pPr>
+    </w:p>
+    <w:p>
+      <w:pPr>
+        <w:rPr>
+          <w:sz w:val="44"/>
+          <w:szCs w:val="44"/>
+          <w:lang w:val="en-US"/>
+        </w:rPr>
+      </w:pPr>
+      <w:r>
+        <w:rPr>
+          <w:sz w:val="44"/>
+          <w:szCs w:val="44"/>
+          <w:lang w:val="en-US"/>
+        </w:rPr>
+        <w:t>DataTable : Table (Excel, Database)</w:t>
       </w:r>
     </w:p>
     <w:p>
@@ -2684,61 +2461,31 @@
           <w:lang w:val="en-US"/>
         </w:rPr>
       </w:pPr>
-      <w:proofErr w:type="gramStart"/>
-      <w:r>
-        <w:rPr>
-          <w:sz w:val="44"/>
-          <w:szCs w:val="44"/>
-          <w:lang w:val="en-US"/>
-        </w:rPr>
-        <w:t>Name :</w:t>
-      </w:r>
-      <w:proofErr w:type="gramEnd"/>
-      <w:r>
-        <w:rPr>
-          <w:sz w:val="44"/>
-          <w:szCs w:val="44"/>
-          <w:lang w:val="en-US"/>
-        </w:rPr>
-        <w:t xml:space="preserve"> </w:t>
-      </w:r>
-      <w:proofErr w:type="spellStart"/>
-      <w:r>
-        <w:rPr>
-          <w:sz w:val="44"/>
-          <w:szCs w:val="44"/>
-          <w:lang w:val="en-US"/>
-        </w:rPr>
-        <w:t>employeeData</w:t>
-      </w:r>
-      <w:proofErr w:type="spellEnd"/>
-    </w:p>
-    <w:p>
-      <w:pPr>
-        <w:rPr>
-          <w:sz w:val="44"/>
-          <w:szCs w:val="44"/>
-          <w:lang w:val="en-US"/>
-        </w:rPr>
-      </w:pPr>
-      <w:r>
-        <w:rPr>
-          <w:sz w:val="44"/>
-          <w:szCs w:val="44"/>
-          <w:lang w:val="en-US"/>
-        </w:rPr>
-        <w:t xml:space="preserve">Data Type: </w:t>
-      </w:r>
-      <w:proofErr w:type="spellStart"/>
-      <w:r>
-        <w:rPr>
-          <w:sz w:val="44"/>
-          <w:szCs w:val="44"/>
-          <w:lang w:val="en-US"/>
-        </w:rPr>
-        <w:t>DataTable</w:t>
-      </w:r>
-      <w:proofErr w:type="spellEnd"/>
+      <w:r>
+        <w:rPr>
+          <w:sz w:val="44"/>
+          <w:szCs w:val="44"/>
+          <w:lang w:val="en-US"/>
+        </w:rPr>
+        <w:t>Name : employeeData</w:t>
+      </w:r>
+    </w:p>
+    <w:p>
+      <w:pPr>
+        <w:rPr>
+          <w:sz w:val="44"/>
+          <w:szCs w:val="44"/>
+          <w:lang w:val="en-US"/>
+        </w:rPr>
+      </w:pPr>
+      <w:r>
+        <w:rPr>
+          <w:sz w:val="44"/>
+          <w:szCs w:val="44"/>
+          <w:lang w:val="en-US"/>
+        </w:rPr>
+        <w:t>Data Type: DataTable</w:t>
+      </w:r>
     </w:p>
     <w:p>
       <w:pPr>
@@ -3058,7 +2805,6 @@
                 <w:lang w:val="en-US"/>
               </w:rPr>
             </w:pPr>
-            <w:proofErr w:type="spellStart"/>
             <w:r>
               <w:rPr>
                 <w:b/>
@@ -3069,7 +2815,6 @@
               </w:rPr>
               <w:t>LName</w:t>
             </w:r>
-            <w:proofErr w:type="spellEnd"/>
           </w:p>
         </w:tc>
         <w:tc>
@@ -3897,125 +3642,66 @@
           <w:lang w:val="en-US"/>
         </w:rPr>
       </w:pPr>
-      <w:proofErr w:type="gramStart"/>
-      <w:r>
-        <w:rPr>
-          <w:sz w:val="44"/>
-          <w:szCs w:val="44"/>
-          <w:lang w:val="en-US"/>
-        </w:rPr>
-        <w:t>Rows :</w:t>
-      </w:r>
-      <w:proofErr w:type="gramEnd"/>
-      <w:r>
-        <w:rPr>
-          <w:sz w:val="44"/>
-          <w:szCs w:val="44"/>
-          <w:lang w:val="en-US"/>
-        </w:rPr>
-        <w:t xml:space="preserve"> </w:t>
-      </w:r>
-      <w:proofErr w:type="spellStart"/>
-      <w:r>
-        <w:rPr>
-          <w:sz w:val="44"/>
-          <w:szCs w:val="44"/>
-          <w:lang w:val="en-US"/>
-        </w:rPr>
-        <w:t>DataRow</w:t>
-      </w:r>
-      <w:proofErr w:type="spellEnd"/>
-    </w:p>
-    <w:p>
-      <w:pPr>
-        <w:rPr>
-          <w:sz w:val="44"/>
-          <w:szCs w:val="44"/>
-          <w:lang w:val="en-US"/>
-        </w:rPr>
-      </w:pPr>
-    </w:p>
-    <w:p>
-      <w:pPr>
-        <w:rPr>
-          <w:sz w:val="44"/>
-          <w:szCs w:val="44"/>
-          <w:lang w:val="en-US"/>
-        </w:rPr>
-      </w:pPr>
-      <w:proofErr w:type="gramStart"/>
-      <w:r>
-        <w:rPr>
-          <w:sz w:val="44"/>
-          <w:szCs w:val="44"/>
-          <w:lang w:val="en-US"/>
-        </w:rPr>
-        <w:t>Count :</w:t>
-      </w:r>
-      <w:proofErr w:type="gramEnd"/>
-      <w:r>
-        <w:rPr>
-          <w:sz w:val="44"/>
-          <w:szCs w:val="44"/>
-          <w:lang w:val="en-US"/>
-        </w:rPr>
-        <w:t xml:space="preserve"> </w:t>
-      </w:r>
-      <w:proofErr w:type="spellStart"/>
-      <w:r>
-        <w:rPr>
-          <w:sz w:val="44"/>
-          <w:szCs w:val="44"/>
-          <w:lang w:val="en-US"/>
-        </w:rPr>
-        <w:t>employeeData.Rows.count</w:t>
-      </w:r>
-      <w:proofErr w:type="spellEnd"/>
-      <w:r>
-        <w:rPr>
-          <w:sz w:val="44"/>
-          <w:szCs w:val="44"/>
-          <w:lang w:val="en-US"/>
-        </w:rPr>
-        <w:t xml:space="preserve"> = 4</w:t>
-      </w:r>
-    </w:p>
-    <w:p>
-      <w:pPr>
-        <w:rPr>
-          <w:sz w:val="44"/>
-          <w:szCs w:val="44"/>
-          <w:lang w:val="en-US"/>
-        </w:rPr>
-      </w:pPr>
-      <w:r>
-        <w:rPr>
-          <w:sz w:val="44"/>
-          <w:szCs w:val="44"/>
-          <w:lang w:val="en-US"/>
-        </w:rPr>
-        <w:t xml:space="preserve">Fetch </w:t>
-      </w:r>
-      <w:proofErr w:type="gramStart"/>
-      <w:r>
-        <w:rPr>
-          <w:sz w:val="44"/>
-          <w:szCs w:val="44"/>
-          <w:lang w:val="en-US"/>
-        </w:rPr>
-        <w:t>Data :</w:t>
-      </w:r>
-      <w:proofErr w:type="gramEnd"/>
-    </w:p>
-    <w:p>
-      <w:pPr>
-        <w:rPr>
-          <w:sz w:val="44"/>
-          <w:szCs w:val="44"/>
-          <w:lang w:val="en-US"/>
-        </w:rPr>
-      </w:pPr>
-      <w:proofErr w:type="spellStart"/>
+      <w:r>
+        <w:rPr>
+          <w:sz w:val="44"/>
+          <w:szCs w:val="44"/>
+          <w:lang w:val="en-US"/>
+        </w:rPr>
+        <w:t>Rows : DataRow</w:t>
+      </w:r>
+    </w:p>
+    <w:p>
+      <w:pPr>
+        <w:rPr>
+          <w:sz w:val="44"/>
+          <w:szCs w:val="44"/>
+          <w:lang w:val="en-US"/>
+        </w:rPr>
+      </w:pPr>
+    </w:p>
+    <w:p>
+      <w:pPr>
+        <w:rPr>
+          <w:sz w:val="44"/>
+          <w:szCs w:val="44"/>
+          <w:lang w:val="en-US"/>
+        </w:rPr>
+      </w:pPr>
+      <w:r>
+        <w:rPr>
+          <w:sz w:val="44"/>
+          <w:szCs w:val="44"/>
+          <w:lang w:val="en-US"/>
+        </w:rPr>
+        <w:t>Count : employeeData.Rows.count = 4</w:t>
+      </w:r>
+    </w:p>
+    <w:p>
+      <w:pPr>
+        <w:rPr>
+          <w:sz w:val="44"/>
+          <w:szCs w:val="44"/>
+          <w:lang w:val="en-US"/>
+        </w:rPr>
+      </w:pPr>
+      <w:r>
+        <w:rPr>
+          <w:sz w:val="44"/>
+          <w:szCs w:val="44"/>
+          <w:lang w:val="en-US"/>
+        </w:rPr>
+        <w:t>Fetch Data :</w:t>
+      </w:r>
+    </w:p>
+    <w:p>
+      <w:pPr>
+        <w:rPr>
+          <w:sz w:val="44"/>
+          <w:szCs w:val="44"/>
+          <w:lang w:val="en-US"/>
+        </w:rPr>
+      </w:pPr>
       <w:r>
         <w:rPr>
           <w:sz w:val="44"/>
@@ -4030,63 +3716,8 @@
           <w:szCs w:val="44"/>
           <w:lang w:val="en-US"/>
         </w:rPr>
-        <w:t>ows</w:t>
-      </w:r>
-      <w:proofErr w:type="spellEnd"/>
-      <w:r>
-        <w:rPr>
-          <w:sz w:val="44"/>
-          <w:szCs w:val="44"/>
-          <w:lang w:val="en-US"/>
-        </w:rPr>
-        <w:t>(</w:t>
-      </w:r>
-      <w:proofErr w:type="gramStart"/>
-      <w:r>
-        <w:rPr>
-          <w:sz w:val="44"/>
-          <w:szCs w:val="44"/>
-          <w:lang w:val="en-US"/>
-        </w:rPr>
-        <w:t>0)(</w:t>
-      </w:r>
-      <w:proofErr w:type="gramEnd"/>
-      <w:r>
-        <w:rPr>
-          <w:sz w:val="44"/>
-          <w:szCs w:val="44"/>
-          <w:lang w:val="en-US"/>
-        </w:rPr>
-        <w:t>“</w:t>
-      </w:r>
-      <w:proofErr w:type="spellStart"/>
-      <w:r>
-        <w:rPr>
-          <w:sz w:val="44"/>
-          <w:szCs w:val="44"/>
-          <w:lang w:val="en-US"/>
-        </w:rPr>
-        <w:t>LName</w:t>
-      </w:r>
-      <w:proofErr w:type="spellEnd"/>
-      <w:r>
-        <w:rPr>
-          <w:sz w:val="44"/>
-          <w:szCs w:val="44"/>
-          <w:lang w:val="en-US"/>
-        </w:rPr>
-        <w:t>”).</w:t>
-      </w:r>
-      <w:proofErr w:type="spellStart"/>
-      <w:r>
-        <w:rPr>
-          <w:sz w:val="44"/>
-          <w:szCs w:val="44"/>
-          <w:lang w:val="en-US"/>
-        </w:rPr>
-        <w:t>ToString</w:t>
-      </w:r>
-      <w:proofErr w:type="spellEnd"/>
+        <w:t>ows(0)(“LName”).ToString</w:t>
+      </w:r>
       <w:r>
         <w:rPr>
           <w:sz w:val="44"/>
@@ -4104,51 +3735,13 @@
           <w:lang w:val="en-US"/>
         </w:rPr>
       </w:pPr>
-      <w:proofErr w:type="spellStart"/>
-      <w:r>
-        <w:rPr>
-          <w:sz w:val="44"/>
-          <w:szCs w:val="44"/>
-          <w:lang w:val="en-US"/>
-        </w:rPr>
-        <w:t>employeeData.Rows</w:t>
-      </w:r>
-      <w:proofErr w:type="spellEnd"/>
-      <w:r>
-        <w:rPr>
-          <w:sz w:val="44"/>
-          <w:szCs w:val="44"/>
-          <w:lang w:val="en-US"/>
-        </w:rPr>
-        <w:t>(0)(2</w:t>
-      </w:r>
-      <w:proofErr w:type="gramStart"/>
-      <w:r>
-        <w:rPr>
-          <w:sz w:val="44"/>
-          <w:szCs w:val="44"/>
-          <w:lang w:val="en-US"/>
-        </w:rPr>
-        <w:t>).</w:t>
-      </w:r>
-      <w:proofErr w:type="spellStart"/>
-      <w:r>
-        <w:rPr>
-          <w:sz w:val="44"/>
-          <w:szCs w:val="44"/>
-          <w:lang w:val="en-US"/>
-        </w:rPr>
-        <w:t>ToString</w:t>
-      </w:r>
-      <w:proofErr w:type="spellEnd"/>
-      <w:proofErr w:type="gramEnd"/>
-      <w:r>
-        <w:rPr>
-          <w:sz w:val="44"/>
-          <w:szCs w:val="44"/>
-          <w:lang w:val="en-US"/>
-        </w:rPr>
-        <w:t>=”K”</w:t>
+      <w:r>
+        <w:rPr>
+          <w:sz w:val="44"/>
+          <w:szCs w:val="44"/>
+          <w:lang w:val="en-US"/>
+        </w:rPr>
+        <w:t>employeeData.Rows(0)(2).ToString=”K”</w:t>
       </w:r>
     </w:p>
     <w:p>
@@ -4194,97 +3787,39 @@
           <w:lang w:val="en-US"/>
         </w:rPr>
       </w:pPr>
-      <w:proofErr w:type="spellStart"/>
-      <w:proofErr w:type="gramStart"/>
-      <w:r>
-        <w:rPr>
-          <w:sz w:val="44"/>
-          <w:szCs w:val="44"/>
-          <w:lang w:val="en-US"/>
-        </w:rPr>
-        <w:t>ForEachRowinDataTable</w:t>
-      </w:r>
-      <w:proofErr w:type="spellEnd"/>
-      <w:r>
-        <w:rPr>
-          <w:sz w:val="44"/>
-          <w:szCs w:val="44"/>
-          <w:lang w:val="en-US"/>
-        </w:rPr>
-        <w:t xml:space="preserve"> :</w:t>
-      </w:r>
-      <w:proofErr w:type="gramEnd"/>
-      <w:r>
-        <w:rPr>
-          <w:sz w:val="44"/>
-          <w:szCs w:val="44"/>
-          <w:lang w:val="en-US"/>
-        </w:rPr>
-        <w:t xml:space="preserve"> </w:t>
-      </w:r>
-      <w:proofErr w:type="spellStart"/>
-      <w:r>
-        <w:rPr>
-          <w:sz w:val="44"/>
-          <w:szCs w:val="44"/>
-          <w:lang w:val="en-US"/>
-        </w:rPr>
-        <w:t>CurrentRow</w:t>
-      </w:r>
-      <w:proofErr w:type="spellEnd"/>
-    </w:p>
-    <w:p>
-      <w:pPr>
-        <w:rPr>
-          <w:sz w:val="44"/>
-          <w:szCs w:val="44"/>
-          <w:lang w:val="en-US"/>
-        </w:rPr>
-      </w:pPr>
-    </w:p>
-    <w:p>
-      <w:pPr>
-        <w:rPr>
-          <w:sz w:val="44"/>
-          <w:szCs w:val="44"/>
-          <w:lang w:val="en-US"/>
-        </w:rPr>
-      </w:pPr>
-      <w:proofErr w:type="spellStart"/>
-      <w:r>
-        <w:rPr>
-          <w:sz w:val="44"/>
-          <w:szCs w:val="44"/>
-          <w:lang w:val="en-US"/>
-        </w:rPr>
-        <w:t>CurrentRow</w:t>
-      </w:r>
-      <w:proofErr w:type="spellEnd"/>
-      <w:r>
-        <w:rPr>
-          <w:sz w:val="44"/>
-          <w:szCs w:val="44"/>
-          <w:lang w:val="en-US"/>
-        </w:rPr>
-        <w:t>(0)/</w:t>
-      </w:r>
-      <w:proofErr w:type="spellStart"/>
-      <w:r>
-        <w:rPr>
-          <w:sz w:val="44"/>
-          <w:szCs w:val="44"/>
-          <w:lang w:val="en-US"/>
-        </w:rPr>
-        <w:t>CurrentRow</w:t>
-      </w:r>
-      <w:proofErr w:type="spellEnd"/>
-      <w:r>
-        <w:rPr>
-          <w:sz w:val="44"/>
-          <w:szCs w:val="44"/>
-          <w:lang w:val="en-US"/>
-        </w:rPr>
-        <w:t>(“ID”) = 101/102/103/104</w:t>
+      <w:r>
+        <w:rPr>
+          <w:sz w:val="44"/>
+          <w:szCs w:val="44"/>
+          <w:lang w:val="en-US"/>
+        </w:rPr>
+        <w:t>ForEachRowinDataTable : CurrentRow</w:t>
+      </w:r>
+    </w:p>
+    <w:p>
+      <w:pPr>
+        <w:rPr>
+          <w:sz w:val="44"/>
+          <w:szCs w:val="44"/>
+          <w:lang w:val="en-US"/>
+        </w:rPr>
+      </w:pPr>
+    </w:p>
+    <w:p>
+      <w:pPr>
+        <w:rPr>
+          <w:sz w:val="44"/>
+          <w:szCs w:val="44"/>
+          <w:lang w:val="en-US"/>
+        </w:rPr>
+      </w:pPr>
+      <w:r>
+        <w:rPr>
+          <w:sz w:val="44"/>
+          <w:szCs w:val="44"/>
+          <w:lang w:val="en-US"/>
+        </w:rPr>
+        <w:t>CurrentRow(0)/CurrentRow(“ID”) = 101/102/103/104</w:t>
       </w:r>
     </w:p>
     <w:p>
@@ -4626,7 +4161,6 @@
                 <w:lang w:val="en-US"/>
               </w:rPr>
             </w:pPr>
-            <w:proofErr w:type="spellStart"/>
             <w:r>
               <w:rPr>
                 <w:sz w:val="32"/>
@@ -4635,7 +4169,6 @@
               </w:rPr>
               <w:t>LName</w:t>
             </w:r>
-            <w:proofErr w:type="spellEnd"/>
           </w:p>
         </w:tc>
       </w:tr>
@@ -4849,7 +4382,6 @@
                 <w:lang w:val="en-US"/>
               </w:rPr>
             </w:pPr>
-            <w:proofErr w:type="spellStart"/>
             <w:r>
               <w:rPr>
                 <w:sz w:val="44"/>
@@ -4858,7 +4390,6 @@
               </w:rPr>
               <w:t>LName</w:t>
             </w:r>
-            <w:proofErr w:type="spellEnd"/>
           </w:p>
         </w:tc>
       </w:tr>
@@ -5128,7 +4659,6 @@
                 <w:lang w:val="en-US"/>
               </w:rPr>
             </w:pPr>
-            <w:proofErr w:type="spellStart"/>
             <w:r>
               <w:rPr>
                 <w:sz w:val="44"/>
@@ -5137,7 +4667,6 @@
               </w:rPr>
               <w:t>LName</w:t>
             </w:r>
-            <w:proofErr w:type="spellEnd"/>
           </w:p>
         </w:tc>
       </w:tr>
@@ -5432,7 +4961,6 @@
                 <w:lang w:val="en-US"/>
               </w:rPr>
             </w:pPr>
-            <w:proofErr w:type="spellStart"/>
             <w:r>
               <w:rPr>
                 <w:sz w:val="44"/>
@@ -5441,7 +4969,6 @@
               </w:rPr>
               <w:t>LName</w:t>
             </w:r>
-            <w:proofErr w:type="spellEnd"/>
           </w:p>
         </w:tc>
       </w:tr>
@@ -5917,59 +5444,39 @@
           <w:lang w:val="en-US"/>
         </w:rPr>
       </w:pPr>
-      <w:proofErr w:type="gramStart"/>
-      <w:r>
-        <w:rPr>
-          <w:sz w:val="44"/>
-          <w:szCs w:val="44"/>
-          <w:lang w:val="en-US"/>
-        </w:rPr>
-        <w:t>Open :</w:t>
-      </w:r>
-      <w:proofErr w:type="gramEnd"/>
-      <w:r>
-        <w:rPr>
-          <w:sz w:val="44"/>
-          <w:szCs w:val="44"/>
-          <w:lang w:val="en-US"/>
-        </w:rPr>
-        <w:t xml:space="preserve"> Always/If Not Open/Never</w:t>
-      </w:r>
-    </w:p>
-    <w:p>
-      <w:pPr>
-        <w:rPr>
-          <w:sz w:val="44"/>
-          <w:szCs w:val="44"/>
-          <w:lang w:val="en-US"/>
-        </w:rPr>
-      </w:pPr>
-    </w:p>
-    <w:p>
-      <w:pPr>
-        <w:rPr>
-          <w:sz w:val="44"/>
-          <w:szCs w:val="44"/>
-          <w:lang w:val="en-US"/>
-        </w:rPr>
-      </w:pPr>
-      <w:proofErr w:type="gramStart"/>
-      <w:r>
-        <w:rPr>
-          <w:sz w:val="44"/>
-          <w:szCs w:val="44"/>
-          <w:lang w:val="en-US"/>
-        </w:rPr>
-        <w:t>Close :</w:t>
-      </w:r>
-      <w:proofErr w:type="gramEnd"/>
-      <w:r>
-        <w:rPr>
-          <w:sz w:val="44"/>
-          <w:szCs w:val="44"/>
-          <w:lang w:val="en-US"/>
-        </w:rPr>
-        <w:t xml:space="preserve"> Always/If Opened by App Browser / Never</w:t>
+      <w:r>
+        <w:rPr>
+          <w:sz w:val="44"/>
+          <w:szCs w:val="44"/>
+          <w:lang w:val="en-US"/>
+        </w:rPr>
+        <w:t>Open : Always/If Not Open/Never</w:t>
+      </w:r>
+    </w:p>
+    <w:p>
+      <w:pPr>
+        <w:rPr>
+          <w:sz w:val="44"/>
+          <w:szCs w:val="44"/>
+          <w:lang w:val="en-US"/>
+        </w:rPr>
+      </w:pPr>
+    </w:p>
+    <w:p>
+      <w:pPr>
+        <w:rPr>
+          <w:sz w:val="44"/>
+          <w:szCs w:val="44"/>
+          <w:lang w:val="en-US"/>
+        </w:rPr>
+      </w:pPr>
+      <w:r>
+        <w:rPr>
+          <w:sz w:val="44"/>
+          <w:szCs w:val="44"/>
+          <w:lang w:val="en-US"/>
+        </w:rPr>
+        <w:t>Close : Always/If Opened by App Browser / Never</w:t>
       </w:r>
     </w:p>
     <w:p>
@@ -6193,23 +5700,13 @@
           <w:lang w:val="en-US"/>
         </w:rPr>
       </w:pPr>
-      <w:proofErr w:type="gramStart"/>
-      <w:r>
-        <w:rPr>
-          <w:sz w:val="44"/>
-          <w:szCs w:val="44"/>
-          <w:lang w:val="en-US"/>
-        </w:rPr>
-        <w:t>Server :</w:t>
-      </w:r>
-      <w:proofErr w:type="gramEnd"/>
-      <w:r>
-        <w:rPr>
-          <w:sz w:val="44"/>
-          <w:szCs w:val="44"/>
-          <w:lang w:val="en-US"/>
-        </w:rPr>
-        <w:t xml:space="preserve"> Verizon.smtp.com</w:t>
+      <w:r>
+        <w:rPr>
+          <w:sz w:val="44"/>
+          <w:szCs w:val="44"/>
+          <w:lang w:val="en-US"/>
+        </w:rPr>
+        <w:t>Server : Verizon.smtp.com</w:t>
       </w:r>
     </w:p>
     <w:p>
@@ -6615,34 +6112,23 @@
           <w:lang w:val="en-US"/>
         </w:rPr>
       </w:pPr>
-      <w:proofErr w:type="spellStart"/>
-      <w:r>
-        <w:rPr>
-          <w:sz w:val="44"/>
-          <w:szCs w:val="44"/>
-          <w:lang w:val="en-US"/>
-        </w:rPr>
-        <w:t>IOException</w:t>
-      </w:r>
-      <w:proofErr w:type="spellEnd"/>
-      <w:r>
-        <w:rPr>
-          <w:sz w:val="44"/>
-          <w:szCs w:val="44"/>
-          <w:lang w:val="en-US"/>
-        </w:rPr>
-        <w:t xml:space="preserve"> -&gt;</w:t>
-      </w:r>
-    </w:p>
-    <w:p>
-      <w:pPr>
-        <w:rPr>
-          <w:sz w:val="44"/>
-          <w:szCs w:val="44"/>
-          <w:lang w:val="en-US"/>
-        </w:rPr>
-      </w:pPr>
-      <w:proofErr w:type="spellStart"/>
+      <w:r>
+        <w:rPr>
+          <w:sz w:val="44"/>
+          <w:szCs w:val="44"/>
+          <w:lang w:val="en-US"/>
+        </w:rPr>
+        <w:t>IOException -&gt;</w:t>
+      </w:r>
+    </w:p>
+    <w:p>
+      <w:pPr>
+        <w:rPr>
+          <w:sz w:val="44"/>
+          <w:szCs w:val="44"/>
+          <w:lang w:val="en-US"/>
+        </w:rPr>
+      </w:pPr>
       <w:r>
         <w:rPr>
           <w:sz w:val="44"/>
@@ -6651,60 +6137,39 @@
         </w:rPr>
         <w:t>ArgumentException</w:t>
       </w:r>
-      <w:proofErr w:type="spellEnd"/>
-    </w:p>
-    <w:p>
-      <w:pPr>
-        <w:rPr>
-          <w:sz w:val="44"/>
-          <w:szCs w:val="44"/>
-          <w:lang w:val="en-US"/>
-        </w:rPr>
-      </w:pPr>
-      <w:proofErr w:type="spellStart"/>
-      <w:r>
-        <w:rPr>
-          <w:sz w:val="44"/>
-          <w:szCs w:val="44"/>
-          <w:lang w:val="en-US"/>
-        </w:rPr>
-        <w:t>FileNOtFound</w:t>
-      </w:r>
-      <w:proofErr w:type="spellEnd"/>
-      <w:r>
-        <w:rPr>
-          <w:sz w:val="44"/>
-          <w:szCs w:val="44"/>
-          <w:lang w:val="en-US"/>
-        </w:rPr>
-        <w:t xml:space="preserve"> Exception</w:t>
-      </w:r>
-    </w:p>
-    <w:p>
-      <w:pPr>
-        <w:rPr>
-          <w:sz w:val="44"/>
-          <w:szCs w:val="44"/>
-          <w:lang w:val="en-US"/>
-        </w:rPr>
-      </w:pPr>
-      <w:proofErr w:type="spellStart"/>
-      <w:r>
-        <w:rPr>
-          <w:sz w:val="44"/>
-          <w:szCs w:val="44"/>
-          <w:lang w:val="en-US"/>
-        </w:rPr>
-        <w:t>NullPointer</w:t>
-      </w:r>
-      <w:proofErr w:type="spellEnd"/>
-      <w:r>
-        <w:rPr>
-          <w:sz w:val="44"/>
-          <w:szCs w:val="44"/>
-          <w:lang w:val="en-US"/>
-        </w:rPr>
-        <w:t xml:space="preserve"> Exception</w:t>
+    </w:p>
+    <w:p>
+      <w:pPr>
+        <w:rPr>
+          <w:sz w:val="44"/>
+          <w:szCs w:val="44"/>
+          <w:lang w:val="en-US"/>
+        </w:rPr>
+      </w:pPr>
+      <w:r>
+        <w:rPr>
+          <w:sz w:val="44"/>
+          <w:szCs w:val="44"/>
+          <w:lang w:val="en-US"/>
+        </w:rPr>
+        <w:t>FileNOtFound Exception</w:t>
+      </w:r>
+    </w:p>
+    <w:p>
+      <w:pPr>
+        <w:rPr>
+          <w:sz w:val="44"/>
+          <w:szCs w:val="44"/>
+          <w:lang w:val="en-US"/>
+        </w:rPr>
+      </w:pPr>
+      <w:r>
+        <w:rPr>
+          <w:sz w:val="44"/>
+          <w:szCs w:val="44"/>
+          <w:lang w:val="en-US"/>
+        </w:rPr>
+        <w:t>NullPointer Exception</w:t>
       </w:r>
     </w:p>
     <w:p>
@@ -6752,25 +6217,7 @@
           <w:szCs w:val="44"/>
           <w:lang w:val="en-US"/>
         </w:rPr>
-        <w:t xml:space="preserve">Try Block </w:t>
-      </w:r>
-      <w:proofErr w:type="gramStart"/>
-      <w:r>
-        <w:rPr>
-          <w:sz w:val="44"/>
-          <w:szCs w:val="44"/>
-          <w:lang w:val="en-US"/>
-        </w:rPr>
-        <w:t>–  1</w:t>
-      </w:r>
-      <w:proofErr w:type="gramEnd"/>
-      <w:r>
-        <w:rPr>
-          <w:sz w:val="44"/>
-          <w:szCs w:val="44"/>
-          <w:lang w:val="en-US"/>
-        </w:rPr>
-        <w:t xml:space="preserve"> Block - Actual BOT Code</w:t>
+        <w:t>Try Block –  1 Block - Actual BOT Code</w:t>
       </w:r>
     </w:p>
     <w:p>
@@ -6822,25 +6269,7 @@
           <w:szCs w:val="44"/>
           <w:lang w:val="en-US"/>
         </w:rPr>
-        <w:t xml:space="preserve"> – 1 Block – This will be </w:t>
-      </w:r>
-      <w:proofErr w:type="spellStart"/>
-      <w:r>
-        <w:rPr>
-          <w:sz w:val="44"/>
-          <w:szCs w:val="44"/>
-          <w:lang w:val="en-US"/>
-        </w:rPr>
-        <w:t>excecuted</w:t>
-      </w:r>
-      <w:proofErr w:type="spellEnd"/>
-      <w:r>
-        <w:rPr>
-          <w:sz w:val="44"/>
-          <w:szCs w:val="44"/>
-          <w:lang w:val="en-US"/>
-        </w:rPr>
-        <w:t xml:space="preserve"> even though there is error or not</w:t>
+        <w:t xml:space="preserve"> – 1 Block – This will be excecuted even though there is error or not</w:t>
       </w:r>
     </w:p>
     <w:p>
@@ -6911,25 +6340,7 @@
           <w:szCs w:val="44"/>
           <w:lang w:val="en-US"/>
         </w:rPr>
-        <w:t>Step</w:t>
-      </w:r>
-      <w:proofErr w:type="gramStart"/>
-      <w:r>
-        <w:rPr>
-          <w:sz w:val="44"/>
-          <w:szCs w:val="44"/>
-          <w:lang w:val="en-US"/>
-        </w:rPr>
-        <w:t>1 ,</w:t>
-      </w:r>
-      <w:proofErr w:type="gramEnd"/>
-      <w:r>
-        <w:rPr>
-          <w:sz w:val="44"/>
-          <w:szCs w:val="44"/>
-          <w:lang w:val="en-US"/>
-        </w:rPr>
-        <w:t xml:space="preserve"> Step 2, Step 3 , Step 4, Step 5</w:t>
+        <w:t>Step1 , Step 2, Step 3 , Step 4, Step 5</w:t>
       </w:r>
     </w:p>
     <w:p>
@@ -6981,18 +6392,8 @@
           <w:szCs w:val="44"/>
           <w:lang w:val="en-US"/>
         </w:rPr>
-        <w:t xml:space="preserve">Catch2 – </w:t>
-      </w:r>
-      <w:proofErr w:type="spellStart"/>
-      <w:r>
-        <w:rPr>
-          <w:sz w:val="44"/>
-          <w:szCs w:val="44"/>
-          <w:lang w:val="en-US"/>
-        </w:rPr>
-        <w:t>FileNotFound</w:t>
-      </w:r>
-      <w:proofErr w:type="spellEnd"/>
+        <w:t>Catch2 – FileNotFound</w:t>
+      </w:r>
     </w:p>
     <w:p>
       <w:pPr>
@@ -7107,18 +6508,8 @@
           <w:szCs w:val="44"/>
           <w:lang w:val="en-US"/>
         </w:rPr>
-        <w:t xml:space="preserve">Server to and </w:t>
-      </w:r>
-      <w:proofErr w:type="gramStart"/>
-      <w:r>
-        <w:rPr>
-          <w:sz w:val="44"/>
-          <w:szCs w:val="44"/>
-          <w:lang w:val="en-US"/>
-        </w:rPr>
-        <w:t>from  Client</w:t>
-      </w:r>
-      <w:proofErr w:type="gramEnd"/>
+        <w:t>Server to and from  Client</w:t>
+      </w:r>
     </w:p>
     <w:p>
       <w:pPr>
@@ -7160,25 +6551,7 @@
           <w:szCs w:val="44"/>
           <w:lang w:val="en-US"/>
         </w:rPr>
-        <w:t>Client (Chrome/UiPath/</w:t>
-      </w:r>
-      <w:proofErr w:type="spellStart"/>
-      <w:r>
-        <w:rPr>
-          <w:sz w:val="44"/>
-          <w:szCs w:val="44"/>
-          <w:lang w:val="en-US"/>
-        </w:rPr>
-        <w:t>Powersheel</w:t>
-      </w:r>
-      <w:proofErr w:type="spellEnd"/>
-      <w:r>
-        <w:rPr>
-          <w:sz w:val="44"/>
-          <w:szCs w:val="44"/>
-          <w:lang w:val="en-US"/>
-        </w:rPr>
-        <w:t>/Python/Java)</w:t>
+        <w:t>Client (Chrome/UiPath/Powersheel/Python/Java)</w:t>
       </w:r>
     </w:p>
     <w:p>
@@ -7505,24 +6878,7 @@
           <w:lang w:val="en-US"/>
         </w:rPr>
         <w:tab/>
-      </w:r>
-      <w:proofErr w:type="gramStart"/>
-      <w:r>
-        <w:rPr>
-          <w:sz w:val="44"/>
-          <w:szCs w:val="44"/>
-          <w:lang w:val="en-US"/>
-        </w:rPr>
-        <w:t>Headers :</w:t>
-      </w:r>
-      <w:proofErr w:type="gramEnd"/>
-      <w:r>
-        <w:rPr>
-          <w:sz w:val="44"/>
-          <w:szCs w:val="44"/>
-          <w:lang w:val="en-US"/>
-        </w:rPr>
-        <w:t xml:space="preserve"> </w:t>
+        <w:t xml:space="preserve">Headers : </w:t>
       </w:r>
     </w:p>
     <w:p>
@@ -7564,24 +6920,7 @@
           <w:lang w:val="en-US"/>
         </w:rPr>
         <w:tab/>
-      </w:r>
-      <w:proofErr w:type="gramStart"/>
-      <w:r>
-        <w:rPr>
-          <w:sz w:val="44"/>
-          <w:szCs w:val="44"/>
-          <w:lang w:val="en-US"/>
-        </w:rPr>
-        <w:t>Authorization :</w:t>
-      </w:r>
-      <w:proofErr w:type="gramEnd"/>
-      <w:r>
-        <w:rPr>
-          <w:sz w:val="44"/>
-          <w:szCs w:val="44"/>
-          <w:lang w:val="en-US"/>
-        </w:rPr>
-        <w:t xml:space="preserve"> Session Token</w:t>
+        <w:t>Authorization : Session Token</w:t>
       </w:r>
     </w:p>
     <w:p>
@@ -7607,24 +6946,7 @@
           <w:lang w:val="en-US"/>
         </w:rPr>
         <w:tab/>
-      </w:r>
-      <w:proofErr w:type="spellStart"/>
-      <w:r>
-        <w:rPr>
-          <w:sz w:val="44"/>
-          <w:szCs w:val="44"/>
-          <w:lang w:val="en-US"/>
-        </w:rPr>
-        <w:t>Parmeters</w:t>
-      </w:r>
-      <w:proofErr w:type="spellEnd"/>
-      <w:r>
-        <w:rPr>
-          <w:sz w:val="44"/>
-          <w:szCs w:val="44"/>
-          <w:lang w:val="en-US"/>
-        </w:rPr>
-        <w:t>:</w:t>
+        <w:t>Parmeters:</w:t>
       </w:r>
     </w:p>
     <w:p>
@@ -7666,25 +6988,7 @@
           <w:lang w:val="en-US"/>
         </w:rPr>
         <w:tab/>
-        <w:t xml:space="preserve">Product </w:t>
-      </w:r>
-      <w:proofErr w:type="gramStart"/>
-      <w:r>
-        <w:rPr>
-          <w:sz w:val="44"/>
-          <w:szCs w:val="44"/>
-          <w:lang w:val="en-US"/>
-        </w:rPr>
-        <w:t>Name :</w:t>
-      </w:r>
-      <w:proofErr w:type="gramEnd"/>
-      <w:r>
-        <w:rPr>
-          <w:sz w:val="44"/>
-          <w:szCs w:val="44"/>
-          <w:lang w:val="en-US"/>
-        </w:rPr>
-        <w:t xml:space="preserve"> TV</w:t>
+        <w:t>Product Name : TV</w:t>
       </w:r>
     </w:p>
     <w:p>
@@ -7710,17 +7014,8 @@
           <w:lang w:val="en-US"/>
         </w:rPr>
         <w:tab/>
-      </w:r>
-      <w:proofErr w:type="gramStart"/>
-      <w:r>
-        <w:rPr>
-          <w:sz w:val="44"/>
-          <w:szCs w:val="44"/>
-          <w:lang w:val="en-US"/>
-        </w:rPr>
         <w:t>Body :</w:t>
       </w:r>
-      <w:proofErr w:type="gramEnd"/>
     </w:p>
     <w:p>
       <w:pPr>
@@ -7766,24 +7061,7 @@
           <w:lang w:val="en-US"/>
         </w:rPr>
         <w:tab/>
-      </w:r>
-      <w:proofErr w:type="gramStart"/>
-      <w:r>
-        <w:rPr>
-          <w:sz w:val="44"/>
-          <w:szCs w:val="44"/>
-          <w:lang w:val="en-US"/>
-        </w:rPr>
-        <w:t>Headers :</w:t>
-      </w:r>
-      <w:proofErr w:type="gramEnd"/>
-      <w:r>
-        <w:rPr>
-          <w:sz w:val="44"/>
-          <w:szCs w:val="44"/>
-          <w:lang w:val="en-US"/>
-        </w:rPr>
-        <w:t xml:space="preserve"> </w:t>
+        <w:t xml:space="preserve">Headers : </w:t>
       </w:r>
     </w:p>
     <w:p>
@@ -7809,35 +7087,8 @@
           <w:lang w:val="en-US"/>
         </w:rPr>
         <w:tab/>
-      </w:r>
-      <w:proofErr w:type="gramStart"/>
-      <w:r>
-        <w:rPr>
-          <w:sz w:val="44"/>
-          <w:szCs w:val="44"/>
-          <w:lang w:val="en-US"/>
-        </w:rPr>
-        <w:t>Username :</w:t>
-      </w:r>
-      <w:proofErr w:type="gramEnd"/>
-      <w:r>
-        <w:rPr>
-          <w:sz w:val="44"/>
-          <w:szCs w:val="44"/>
-          <w:lang w:val="en-US"/>
-        </w:rPr>
-        <w:t xml:space="preserve"> </w:t>
-      </w:r>
-      <w:proofErr w:type="spellStart"/>
-      <w:r>
-        <w:rPr>
-          <w:sz w:val="44"/>
-          <w:szCs w:val="44"/>
-          <w:lang w:val="en-US"/>
-        </w:rPr>
-        <w:t>xxxxxx</w:t>
-      </w:r>
-      <w:proofErr w:type="spellEnd"/>
+        <w:t>Username : xxxxxx</w:t>
+      </w:r>
     </w:p>
     <w:p>
       <w:pPr>
@@ -7862,35 +7113,8 @@
           <w:lang w:val="en-US"/>
         </w:rPr>
         <w:tab/>
-      </w:r>
-      <w:proofErr w:type="gramStart"/>
-      <w:r>
-        <w:rPr>
-          <w:sz w:val="44"/>
-          <w:szCs w:val="44"/>
-          <w:lang w:val="en-US"/>
-        </w:rPr>
-        <w:t>Password :</w:t>
-      </w:r>
-      <w:proofErr w:type="gramEnd"/>
-      <w:r>
-        <w:rPr>
-          <w:sz w:val="44"/>
-          <w:szCs w:val="44"/>
-          <w:lang w:val="en-US"/>
-        </w:rPr>
-        <w:t xml:space="preserve"> </w:t>
-      </w:r>
-      <w:proofErr w:type="spellStart"/>
-      <w:r>
-        <w:rPr>
-          <w:sz w:val="44"/>
-          <w:szCs w:val="44"/>
-          <w:lang w:val="en-US"/>
-        </w:rPr>
-        <w:t>xxxx</w:t>
-      </w:r>
-      <w:proofErr w:type="spellEnd"/>
+        <w:t>Password : xxxx</w:t>
+      </w:r>
     </w:p>
     <w:p>
       <w:pPr>
@@ -7910,23 +7134,13 @@
           <w:lang w:val="en-US"/>
         </w:rPr>
       </w:pPr>
-      <w:proofErr w:type="gramStart"/>
-      <w:r>
-        <w:rPr>
-          <w:sz w:val="44"/>
-          <w:szCs w:val="44"/>
-          <w:lang w:val="en-US"/>
-        </w:rPr>
-        <w:t>Parameter :</w:t>
-      </w:r>
-      <w:proofErr w:type="gramEnd"/>
-      <w:r>
-        <w:rPr>
-          <w:sz w:val="44"/>
-          <w:szCs w:val="44"/>
-          <w:lang w:val="en-US"/>
-        </w:rPr>
-        <w:t xml:space="preserve"> </w:t>
+      <w:r>
+        <w:rPr>
+          <w:sz w:val="44"/>
+          <w:szCs w:val="44"/>
+          <w:lang w:val="en-US"/>
+        </w:rPr>
+        <w:t xml:space="preserve">Parameter : </w:t>
       </w:r>
     </w:p>
     <w:p>
@@ -7966,23 +7180,13 @@
           <w:lang w:val="en-US"/>
         </w:rPr>
       </w:pPr>
-      <w:proofErr w:type="gramStart"/>
-      <w:r>
-        <w:rPr>
-          <w:sz w:val="44"/>
-          <w:szCs w:val="44"/>
-          <w:lang w:val="en-US"/>
-        </w:rPr>
-        <w:t>Resp :</w:t>
-      </w:r>
-      <w:proofErr w:type="gramEnd"/>
-      <w:r>
-        <w:rPr>
-          <w:sz w:val="44"/>
-          <w:szCs w:val="44"/>
-          <w:lang w:val="en-US"/>
-        </w:rPr>
-        <w:t xml:space="preserve"> Token</w:t>
+      <w:r>
+        <w:rPr>
+          <w:sz w:val="44"/>
+          <w:szCs w:val="44"/>
+          <w:lang w:val="en-US"/>
+        </w:rPr>
+        <w:t>Resp : Token</w:t>
       </w:r>
     </w:p>
     <w:p>
@@ -8128,81 +7332,79 @@
           <w:lang w:val="en-US"/>
         </w:rPr>
         <w:tab/>
-        <w:t>“</w:t>
-      </w:r>
-      <w:proofErr w:type="spellStart"/>
-      <w:r>
+        <w:t>“SchoolName” : “Aditya”,</w:t>
+      </w:r>
+    </w:p>
+    <w:p>
+      <w:pPr>
         <w:rPr>
           <w:sz w:val="32"/>
           <w:szCs w:val="32"/>
           <w:lang w:val="en-US"/>
         </w:rPr>
-        <w:t>SchoolName</w:t>
-      </w:r>
-      <w:proofErr w:type="spellEnd"/>
-      <w:proofErr w:type="gramStart"/>
+      </w:pPr>
       <w:r>
         <w:rPr>
           <w:sz w:val="32"/>
           <w:szCs w:val="32"/>
           <w:lang w:val="en-US"/>
         </w:rPr>
-        <w:t>” :</w:t>
-      </w:r>
-      <w:proofErr w:type="gramEnd"/>
-      <w:r>
+        <w:tab/>
+        <w:t>“SchoolLocation” : “Hyderabad”,</w:t>
+      </w:r>
+    </w:p>
+    <w:p>
+      <w:pPr>
         <w:rPr>
           <w:sz w:val="32"/>
           <w:szCs w:val="32"/>
           <w:lang w:val="en-US"/>
         </w:rPr>
-        <w:t xml:space="preserve"> “Aditya”,</w:t>
-      </w:r>
-    </w:p>
-    <w:p>
-      <w:pPr>
+      </w:pPr>
+      <w:r>
         <w:rPr>
           <w:sz w:val="32"/>
           <w:szCs w:val="32"/>
           <w:lang w:val="en-US"/>
         </w:rPr>
-      </w:pPr>
-      <w:r>
+        <w:tab/>
+        <w:t>“StudentsCount” : 20,</w:t>
+      </w:r>
+    </w:p>
+    <w:p>
+      <w:pPr>
         <w:rPr>
           <w:sz w:val="32"/>
           <w:szCs w:val="32"/>
           <w:lang w:val="en-US"/>
         </w:rPr>
-        <w:tab/>
-        <w:t>“</w:t>
-      </w:r>
-      <w:proofErr w:type="spellStart"/>
+      </w:pPr>
       <w:r>
         <w:rPr>
           <w:sz w:val="32"/>
           <w:szCs w:val="32"/>
           <w:lang w:val="en-US"/>
         </w:rPr>
-        <w:t>SchoolLocation</w:t>
-      </w:r>
-      <w:proofErr w:type="spellEnd"/>
-      <w:proofErr w:type="gramStart"/>
-      <w:r>
+        <w:tab/>
+        <w:t>“Students” : [</w:t>
+      </w:r>
+    </w:p>
+    <w:p>
+      <w:pPr>
         <w:rPr>
           <w:sz w:val="32"/>
           <w:szCs w:val="32"/>
           <w:lang w:val="en-US"/>
         </w:rPr>
-        <w:t>” :</w:t>
-      </w:r>
-      <w:proofErr w:type="gramEnd"/>
+      </w:pPr>
       <w:r>
         <w:rPr>
           <w:sz w:val="32"/>
           <w:szCs w:val="32"/>
           <w:lang w:val="en-US"/>
         </w:rPr>
-        <w:t xml:space="preserve"> “Hyderabad”,</w:t>
+        <w:tab/>
+        <w:t>{</w:t>
       </w:r>
     </w:p>
     <w:p>
@@ -8220,75 +7422,72 @@
           <w:lang w:val="en-US"/>
         </w:rPr>
         <w:tab/>
-        <w:t>“</w:t>
-      </w:r>
-      <w:proofErr w:type="spellStart"/>
+      </w:r>
       <w:r>
         <w:rPr>
           <w:sz w:val="32"/>
           <w:szCs w:val="32"/>
           <w:lang w:val="en-US"/>
         </w:rPr>
-        <w:t>StudentsCount</w:t>
-      </w:r>
-      <w:proofErr w:type="spellEnd"/>
-      <w:proofErr w:type="gramStart"/>
-      <w:r>
+        <w:tab/>
+        <w:t>“id” : 101,</w:t>
+      </w:r>
+    </w:p>
+    <w:p>
+      <w:pPr>
         <w:rPr>
           <w:sz w:val="32"/>
           <w:szCs w:val="32"/>
           <w:lang w:val="en-US"/>
         </w:rPr>
-        <w:t>” :</w:t>
-      </w:r>
-      <w:proofErr w:type="gramEnd"/>
+      </w:pPr>
       <w:r>
         <w:rPr>
           <w:sz w:val="32"/>
           <w:szCs w:val="32"/>
           <w:lang w:val="en-US"/>
         </w:rPr>
-        <w:t xml:space="preserve"> 20,</w:t>
-      </w:r>
-    </w:p>
-    <w:p>
-      <w:pPr>
+        <w:tab/>
+      </w:r>
+      <w:r>
         <w:rPr>
           <w:sz w:val="32"/>
           <w:szCs w:val="32"/>
           <w:lang w:val="en-US"/>
         </w:rPr>
-      </w:pPr>
-      <w:r>
+        <w:tab/>
+        <w:t>“Name” : “Shiva”,</w:t>
+      </w:r>
+    </w:p>
+    <w:p>
+      <w:pPr>
         <w:rPr>
           <w:sz w:val="32"/>
           <w:szCs w:val="32"/>
           <w:lang w:val="en-US"/>
         </w:rPr>
-        <w:tab/>
-        <w:t>“Students</w:t>
-      </w:r>
-      <w:proofErr w:type="gramStart"/>
+      </w:pPr>
       <w:r>
         <w:rPr>
           <w:sz w:val="32"/>
           <w:szCs w:val="32"/>
           <w:lang w:val="en-US"/>
         </w:rPr>
-        <w:t>” :</w:t>
-      </w:r>
-      <w:proofErr w:type="gramEnd"/>
+        <w:tab/>
+      </w:r>
       <w:r>
         <w:rPr>
           <w:sz w:val="32"/>
           <w:szCs w:val="32"/>
           <w:lang w:val="en-US"/>
         </w:rPr>
-        <w:t xml:space="preserve"> [</w:t>
-      </w:r>
-    </w:p>
-    <w:p>
-      <w:pPr>
+        <w:tab/>
+        <w:t>“Class” : 10</w:t>
+      </w:r>
+    </w:p>
+    <w:p>
+      <w:pPr>
+        <w:ind w:firstLine="720"/>
         <w:rPr>
           <w:sz w:val="32"/>
           <w:szCs w:val="32"/>
@@ -8301,6 +7500,301 @@
           <w:szCs w:val="32"/>
           <w:lang w:val="en-US"/>
         </w:rPr>
+        <w:t>}</w:t>
+      </w:r>
+      <w:r>
+        <w:rPr>
+          <w:sz w:val="32"/>
+          <w:szCs w:val="32"/>
+          <w:lang w:val="en-US"/>
+        </w:rPr>
+        <w:t>,</w:t>
+      </w:r>
+    </w:p>
+    <w:p>
+      <w:pPr>
+        <w:ind w:firstLine="720"/>
+        <w:rPr>
+          <w:sz w:val="32"/>
+          <w:szCs w:val="32"/>
+          <w:lang w:val="en-US"/>
+        </w:rPr>
+      </w:pPr>
+      <w:r>
+        <w:rPr>
+          <w:sz w:val="32"/>
+          <w:szCs w:val="32"/>
+          <w:lang w:val="en-US"/>
+        </w:rPr>
+        <w:t>{</w:t>
+      </w:r>
+    </w:p>
+    <w:p>
+      <w:pPr>
+        <w:rPr>
+          <w:sz w:val="32"/>
+          <w:szCs w:val="32"/>
+          <w:lang w:val="en-US"/>
+        </w:rPr>
+      </w:pPr>
+      <w:r>
+        <w:rPr>
+          <w:sz w:val="32"/>
+          <w:szCs w:val="32"/>
+          <w:lang w:val="en-US"/>
+        </w:rPr>
+        <w:tab/>
+      </w:r>
+      <w:r>
+        <w:rPr>
+          <w:sz w:val="32"/>
+          <w:szCs w:val="32"/>
+          <w:lang w:val="en-US"/>
+        </w:rPr>
+        <w:tab/>
+        <w:t>“id” : 102,</w:t>
+      </w:r>
+    </w:p>
+    <w:p>
+      <w:pPr>
+        <w:rPr>
+          <w:sz w:val="32"/>
+          <w:szCs w:val="32"/>
+          <w:lang w:val="en-US"/>
+        </w:rPr>
+      </w:pPr>
+      <w:r>
+        <w:rPr>
+          <w:sz w:val="32"/>
+          <w:szCs w:val="32"/>
+          <w:lang w:val="en-US"/>
+        </w:rPr>
+        <w:tab/>
+      </w:r>
+      <w:r>
+        <w:rPr>
+          <w:sz w:val="32"/>
+          <w:szCs w:val="32"/>
+          <w:lang w:val="en-US"/>
+        </w:rPr>
+        <w:tab/>
+        <w:t>“Name” : “Ram”,</w:t>
+      </w:r>
+    </w:p>
+    <w:p>
+      <w:pPr>
+        <w:rPr>
+          <w:sz w:val="32"/>
+          <w:szCs w:val="32"/>
+          <w:lang w:val="en-US"/>
+        </w:rPr>
+      </w:pPr>
+      <w:r>
+        <w:rPr>
+          <w:sz w:val="32"/>
+          <w:szCs w:val="32"/>
+          <w:lang w:val="en-US"/>
+        </w:rPr>
+        <w:tab/>
+      </w:r>
+      <w:r>
+        <w:rPr>
+          <w:sz w:val="32"/>
+          <w:szCs w:val="32"/>
+          <w:lang w:val="en-US"/>
+        </w:rPr>
+        <w:tab/>
+        <w:t>“Class” : 8</w:t>
+      </w:r>
+    </w:p>
+    <w:p>
+      <w:pPr>
+        <w:ind w:firstLine="720"/>
+        <w:rPr>
+          <w:sz w:val="32"/>
+          <w:szCs w:val="32"/>
+          <w:lang w:val="en-US"/>
+        </w:rPr>
+      </w:pPr>
+      <w:r>
+        <w:rPr>
+          <w:sz w:val="32"/>
+          <w:szCs w:val="32"/>
+          <w:lang w:val="en-US"/>
+        </w:rPr>
+        <w:t>},</w:t>
+      </w:r>
+    </w:p>
+    <w:p>
+      <w:pPr>
+        <w:ind w:firstLine="720"/>
+        <w:rPr>
+          <w:sz w:val="32"/>
+          <w:szCs w:val="32"/>
+          <w:lang w:val="en-US"/>
+        </w:rPr>
+      </w:pPr>
+      <w:r>
+        <w:rPr>
+          <w:sz w:val="32"/>
+          <w:szCs w:val="32"/>
+          <w:lang w:val="en-US"/>
+        </w:rPr>
+        <w:t>{</w:t>
+      </w:r>
+    </w:p>
+    <w:p>
+      <w:pPr>
+        <w:rPr>
+          <w:sz w:val="32"/>
+          <w:szCs w:val="32"/>
+          <w:lang w:val="en-US"/>
+        </w:rPr>
+      </w:pPr>
+      <w:r>
+        <w:rPr>
+          <w:sz w:val="32"/>
+          <w:szCs w:val="32"/>
+          <w:lang w:val="en-US"/>
+        </w:rPr>
+        <w:tab/>
+      </w:r>
+      <w:r>
+        <w:rPr>
+          <w:sz w:val="32"/>
+          <w:szCs w:val="32"/>
+          <w:lang w:val="en-US"/>
+        </w:rPr>
+        <w:tab/>
+        <w:t>“id” : 103,</w:t>
+      </w:r>
+    </w:p>
+    <w:p>
+      <w:pPr>
+        <w:rPr>
+          <w:sz w:val="32"/>
+          <w:szCs w:val="32"/>
+          <w:lang w:val="en-US"/>
+        </w:rPr>
+      </w:pPr>
+      <w:r>
+        <w:rPr>
+          <w:sz w:val="32"/>
+          <w:szCs w:val="32"/>
+          <w:lang w:val="en-US"/>
+        </w:rPr>
+        <w:tab/>
+      </w:r>
+      <w:r>
+        <w:rPr>
+          <w:sz w:val="32"/>
+          <w:szCs w:val="32"/>
+          <w:lang w:val="en-US"/>
+        </w:rPr>
+        <w:tab/>
+        <w:t>“Name” : “Krishna”,</w:t>
+      </w:r>
+    </w:p>
+    <w:p>
+      <w:pPr>
+        <w:rPr>
+          <w:sz w:val="32"/>
+          <w:szCs w:val="32"/>
+          <w:lang w:val="en-US"/>
+        </w:rPr>
+      </w:pPr>
+      <w:r>
+        <w:rPr>
+          <w:sz w:val="32"/>
+          <w:szCs w:val="32"/>
+          <w:lang w:val="en-US"/>
+        </w:rPr>
+        <w:tab/>
+      </w:r>
+      <w:r>
+        <w:rPr>
+          <w:sz w:val="32"/>
+          <w:szCs w:val="32"/>
+          <w:lang w:val="en-US"/>
+        </w:rPr>
+        <w:tab/>
+        <w:t>“Class” : 7</w:t>
+      </w:r>
+    </w:p>
+    <w:p>
+      <w:pPr>
+        <w:ind w:firstLine="720"/>
+        <w:rPr>
+          <w:sz w:val="32"/>
+          <w:szCs w:val="32"/>
+          <w:lang w:val="en-US"/>
+        </w:rPr>
+      </w:pPr>
+      <w:r>
+        <w:rPr>
+          <w:sz w:val="32"/>
+          <w:szCs w:val="32"/>
+          <w:lang w:val="en-US"/>
+        </w:rPr>
+        <w:t>}</w:t>
+      </w:r>
+    </w:p>
+    <w:p>
+      <w:pPr>
+        <w:rPr>
+          <w:sz w:val="32"/>
+          <w:szCs w:val="32"/>
+          <w:lang w:val="en-US"/>
+        </w:rPr>
+      </w:pPr>
+      <w:r>
+        <w:rPr>
+          <w:sz w:val="32"/>
+          <w:szCs w:val="32"/>
+          <w:lang w:val="en-US"/>
+        </w:rPr>
+        <w:t>]</w:t>
+      </w:r>
+      <w:r>
+        <w:rPr>
+          <w:sz w:val="32"/>
+          <w:szCs w:val="32"/>
+          <w:lang w:val="en-US"/>
+        </w:rPr>
+        <w:t>,</w:t>
+      </w:r>
+    </w:p>
+    <w:p>
+      <w:pPr>
+        <w:rPr>
+          <w:sz w:val="32"/>
+          <w:szCs w:val="32"/>
+          <w:lang w:val="en-US"/>
+        </w:rPr>
+      </w:pPr>
+      <w:r>
+        <w:rPr>
+          <w:sz w:val="32"/>
+          <w:szCs w:val="32"/>
+          <w:lang w:val="en-US"/>
+        </w:rPr>
+        <w:t xml:space="preserve">“Teachers” : </w:t>
+      </w:r>
+    </w:p>
+    <w:p>
+      <w:pPr>
+        <w:rPr>
+          <w:sz w:val="32"/>
+          <w:szCs w:val="32"/>
+          <w:lang w:val="en-US"/>
+        </w:rPr>
+      </w:pPr>
+      <w:r>
+        <w:rPr>
+          <w:sz w:val="32"/>
+          <w:szCs w:val="32"/>
+          <w:lang w:val="en-US"/>
+        </w:rPr>
         <w:tab/>
         <w:t>{</w:t>
       </w:r>
@@ -8319,862 +7813,513 @@
           <w:szCs w:val="32"/>
           <w:lang w:val="en-US"/>
         </w:rPr>
+        <w:lastRenderedPageBreak/>
         <w:tab/>
-      </w:r>
-      <w:r>
+        <w:t>“Maths” : “Ravi Sir”,</w:t>
+      </w:r>
+    </w:p>
+    <w:p>
+      <w:pPr>
         <w:rPr>
           <w:sz w:val="32"/>
           <w:szCs w:val="32"/>
           <w:lang w:val="en-US"/>
         </w:rPr>
-        <w:tab/>
-        <w:t>“id</w:t>
-      </w:r>
-      <w:proofErr w:type="gramStart"/>
+      </w:pPr>
       <w:r>
         <w:rPr>
           <w:sz w:val="32"/>
           <w:szCs w:val="32"/>
           <w:lang w:val="en-US"/>
         </w:rPr>
-        <w:t>” :</w:t>
-      </w:r>
-      <w:proofErr w:type="gramEnd"/>
-      <w:r>
+        <w:tab/>
+        <w:t>“Telugu” : “Pooja Mam”,</w:t>
+      </w:r>
+    </w:p>
+    <w:p>
+      <w:pPr>
         <w:rPr>
           <w:sz w:val="32"/>
           <w:szCs w:val="32"/>
           <w:lang w:val="en-US"/>
         </w:rPr>
-        <w:t xml:space="preserve"> 101,</w:t>
-      </w:r>
-    </w:p>
-    <w:p>
-      <w:pPr>
+      </w:pPr>
+      <w:r>
         <w:rPr>
           <w:sz w:val="32"/>
           <w:szCs w:val="32"/>
           <w:lang w:val="en-US"/>
         </w:rPr>
-      </w:pPr>
-      <w:r>
+        <w:tab/>
+        <w:t>“English” : “Praveen Sir”</w:t>
+      </w:r>
+    </w:p>
+    <w:p>
+      <w:pPr>
+        <w:ind w:firstLine="720"/>
         <w:rPr>
           <w:sz w:val="32"/>
           <w:szCs w:val="32"/>
           <w:lang w:val="en-US"/>
         </w:rPr>
-        <w:tab/>
-      </w:r>
+      </w:pPr>
       <w:r>
         <w:rPr>
           <w:sz w:val="32"/>
           <w:szCs w:val="32"/>
           <w:lang w:val="en-US"/>
         </w:rPr>
-        <w:tab/>
-        <w:t>“Name</w:t>
-      </w:r>
-      <w:proofErr w:type="gramStart"/>
-      <w:r>
+        <w:t>}</w:t>
+      </w:r>
+    </w:p>
+    <w:p>
+      <w:pPr>
         <w:rPr>
           <w:sz w:val="32"/>
           <w:szCs w:val="32"/>
           <w:lang w:val="en-US"/>
         </w:rPr>
-        <w:t>” :</w:t>
-      </w:r>
-      <w:proofErr w:type="gramEnd"/>
+      </w:pPr>
       <w:r>
         <w:rPr>
           <w:sz w:val="32"/>
           <w:szCs w:val="32"/>
           <w:lang w:val="en-US"/>
         </w:rPr>
-        <w:t xml:space="preserve"> “Shiva”,</w:t>
-      </w:r>
-    </w:p>
-    <w:p>
-      <w:pPr>
-        <w:rPr>
-          <w:sz w:val="32"/>
-          <w:szCs w:val="32"/>
-          <w:lang w:val="en-US"/>
-        </w:rPr>
-      </w:pPr>
-      <w:r>
-        <w:rPr>
-          <w:sz w:val="32"/>
-          <w:szCs w:val="32"/>
+        <w:t>}</w:t>
+      </w:r>
+    </w:p>
+    <w:p>
+      <w:pPr>
+        <w:rPr>
+          <w:sz w:val="44"/>
+          <w:szCs w:val="44"/>
+          <w:lang w:val="en-US"/>
+        </w:rPr>
+      </w:pPr>
+    </w:p>
+    <w:p>
+      <w:pPr>
+        <w:rPr>
+          <w:sz w:val="44"/>
+          <w:szCs w:val="44"/>
+          <w:lang w:val="en-US"/>
+        </w:rPr>
+      </w:pPr>
+      <w:r>
+        <w:rPr>
+          <w:sz w:val="44"/>
+          <w:szCs w:val="44"/>
+          <w:lang w:val="en-US"/>
+        </w:rPr>
+        <w:t>XML</w:t>
+      </w:r>
+    </w:p>
+    <w:p>
+      <w:pPr>
+        <w:rPr>
+          <w:sz w:val="44"/>
+          <w:szCs w:val="44"/>
+          <w:lang w:val="en-US"/>
+        </w:rPr>
+      </w:pPr>
+    </w:p>
+    <w:p>
+      <w:pPr>
+        <w:rPr>
+          <w:sz w:val="36"/>
+          <w:szCs w:val="36"/>
+          <w:lang w:val="en-US"/>
+        </w:rPr>
+      </w:pPr>
+      <w:r>
+        <w:rPr>
+          <w:sz w:val="36"/>
+          <w:szCs w:val="36"/>
+          <w:lang w:val="en-US"/>
+        </w:rPr>
+        <w:t>&lt;School&gt;</w:t>
+      </w:r>
+    </w:p>
+    <w:p>
+      <w:pPr>
+        <w:rPr>
+          <w:sz w:val="36"/>
+          <w:szCs w:val="36"/>
+          <w:lang w:val="en-US"/>
+        </w:rPr>
+      </w:pPr>
+      <w:r>
+        <w:rPr>
+          <w:sz w:val="36"/>
+          <w:szCs w:val="36"/>
           <w:lang w:val="en-US"/>
         </w:rPr>
         <w:tab/>
-      </w:r>
-      <w:r>
-        <w:rPr>
-          <w:sz w:val="32"/>
-          <w:szCs w:val="32"/>
+        <w:t>&lt;</w:t>
+      </w:r>
+      <w:r>
+        <w:rPr>
+          <w:sz w:val="36"/>
+          <w:szCs w:val="36"/>
+          <w:lang w:val="en-US"/>
+        </w:rPr>
+        <w:t>SchoolName&gt; Aditya &lt;/SchoolName&gt;</w:t>
+      </w:r>
+    </w:p>
+    <w:p>
+      <w:pPr>
+        <w:rPr>
+          <w:sz w:val="36"/>
+          <w:szCs w:val="36"/>
+          <w:lang w:val="en-US"/>
+        </w:rPr>
+      </w:pPr>
+      <w:r>
+        <w:rPr>
+          <w:sz w:val="36"/>
+          <w:szCs w:val="36"/>
           <w:lang w:val="en-US"/>
         </w:rPr>
         <w:tab/>
-        <w:t>“Class</w:t>
-      </w:r>
-      <w:proofErr w:type="gramStart"/>
-      <w:r>
-        <w:rPr>
-          <w:sz w:val="32"/>
-          <w:szCs w:val="32"/>
-          <w:lang w:val="en-US"/>
-        </w:rPr>
-        <w:t>” :</w:t>
-      </w:r>
-      <w:proofErr w:type="gramEnd"/>
-      <w:r>
-        <w:rPr>
-          <w:sz w:val="32"/>
-          <w:szCs w:val="32"/>
-          <w:lang w:val="en-US"/>
-        </w:rPr>
-        <w:t xml:space="preserve"> 10</w:t>
-      </w:r>
-    </w:p>
-    <w:p>
-      <w:pPr>
-        <w:ind w:firstLine="720"/>
-        <w:rPr>
-          <w:sz w:val="32"/>
-          <w:szCs w:val="32"/>
-          <w:lang w:val="en-US"/>
-        </w:rPr>
-      </w:pPr>
-      <w:r>
-        <w:rPr>
-          <w:sz w:val="32"/>
-          <w:szCs w:val="32"/>
-          <w:lang w:val="en-US"/>
-        </w:rPr>
-        <w:t>}</w:t>
-      </w:r>
-      <w:r>
-        <w:rPr>
-          <w:sz w:val="32"/>
-          <w:szCs w:val="32"/>
-          <w:lang w:val="en-US"/>
-        </w:rPr>
-        <w:t>,</w:t>
-      </w:r>
-    </w:p>
-    <w:p>
-      <w:pPr>
-        <w:ind w:firstLine="720"/>
-        <w:rPr>
-          <w:sz w:val="32"/>
-          <w:szCs w:val="32"/>
-          <w:lang w:val="en-US"/>
-        </w:rPr>
-      </w:pPr>
-      <w:r>
-        <w:rPr>
-          <w:sz w:val="32"/>
-          <w:szCs w:val="32"/>
-          <w:lang w:val="en-US"/>
-        </w:rPr>
-        <w:t>{</w:t>
-      </w:r>
-    </w:p>
-    <w:p>
-      <w:pPr>
-        <w:rPr>
-          <w:sz w:val="32"/>
-          <w:szCs w:val="32"/>
-          <w:lang w:val="en-US"/>
-        </w:rPr>
-      </w:pPr>
-      <w:r>
-        <w:rPr>
-          <w:sz w:val="32"/>
-          <w:szCs w:val="32"/>
+        <w:t>&lt;SchoolLocation&gt;Hyderabad&lt;/SchoolLocation&gt;</w:t>
+      </w:r>
+    </w:p>
+    <w:p>
+      <w:pPr>
+        <w:rPr>
+          <w:sz w:val="36"/>
+          <w:szCs w:val="36"/>
+          <w:lang w:val="en-US"/>
+        </w:rPr>
+      </w:pPr>
+      <w:r>
+        <w:rPr>
+          <w:sz w:val="36"/>
+          <w:szCs w:val="36"/>
           <w:lang w:val="en-US"/>
         </w:rPr>
         <w:tab/>
-      </w:r>
-      <w:r>
-        <w:rPr>
-          <w:sz w:val="32"/>
-          <w:szCs w:val="32"/>
+        <w:t>&lt;Students&gt;</w:t>
+      </w:r>
+    </w:p>
+    <w:p>
+      <w:pPr>
+        <w:rPr>
+          <w:sz w:val="36"/>
+          <w:szCs w:val="36"/>
+          <w:lang w:val="en-US"/>
+        </w:rPr>
+      </w:pPr>
+      <w:r>
+        <w:rPr>
+          <w:sz w:val="36"/>
+          <w:szCs w:val="36"/>
           <w:lang w:val="en-US"/>
         </w:rPr>
         <w:tab/>
       </w:r>
       <w:r>
         <w:rPr>
-          <w:sz w:val="32"/>
-          <w:szCs w:val="32"/>
-          <w:lang w:val="en-US"/>
-        </w:rPr>
-        <w:t>“id</w:t>
-      </w:r>
-      <w:proofErr w:type="gramStart"/>
-      <w:r>
-        <w:rPr>
-          <w:sz w:val="32"/>
-          <w:szCs w:val="32"/>
-          <w:lang w:val="en-US"/>
-        </w:rPr>
-        <w:t>” :</w:t>
-      </w:r>
-      <w:proofErr w:type="gramEnd"/>
-      <w:r>
-        <w:rPr>
-          <w:sz w:val="32"/>
-          <w:szCs w:val="32"/>
-          <w:lang w:val="en-US"/>
-        </w:rPr>
-        <w:t xml:space="preserve"> 10</w:t>
-      </w:r>
-      <w:r>
-        <w:rPr>
-          <w:sz w:val="32"/>
-          <w:szCs w:val="32"/>
-          <w:lang w:val="en-US"/>
-        </w:rPr>
-        <w:t>2</w:t>
-      </w:r>
-      <w:r>
-        <w:rPr>
-          <w:sz w:val="32"/>
-          <w:szCs w:val="32"/>
-          <w:lang w:val="en-US"/>
-        </w:rPr>
-        <w:t>,</w:t>
-      </w:r>
-    </w:p>
-    <w:p>
-      <w:pPr>
-        <w:rPr>
-          <w:sz w:val="32"/>
-          <w:szCs w:val="32"/>
-          <w:lang w:val="en-US"/>
-        </w:rPr>
-      </w:pPr>
-      <w:r>
-        <w:rPr>
-          <w:sz w:val="32"/>
-          <w:szCs w:val="32"/>
+          <w:sz w:val="36"/>
+          <w:szCs w:val="36"/>
           <w:lang w:val="en-US"/>
         </w:rPr>
         <w:tab/>
-      </w:r>
-      <w:r>
-        <w:rPr>
-          <w:sz w:val="32"/>
-          <w:szCs w:val="32"/>
+        <w:t>&lt;student&gt;</w:t>
+      </w:r>
+    </w:p>
+    <w:p>
+      <w:pPr>
+        <w:rPr>
+          <w:sz w:val="36"/>
+          <w:szCs w:val="36"/>
+          <w:lang w:val="en-US"/>
+        </w:rPr>
+      </w:pPr>
+      <w:r>
+        <w:rPr>
+          <w:sz w:val="36"/>
+          <w:szCs w:val="36"/>
           <w:lang w:val="en-US"/>
         </w:rPr>
         <w:tab/>
-        <w:t>“Name</w:t>
-      </w:r>
-      <w:proofErr w:type="gramStart"/>
-      <w:r>
-        <w:rPr>
-          <w:sz w:val="32"/>
-          <w:szCs w:val="32"/>
-          <w:lang w:val="en-US"/>
-        </w:rPr>
-        <w:t>” :</w:t>
-      </w:r>
-      <w:proofErr w:type="gramEnd"/>
-      <w:r>
-        <w:rPr>
-          <w:sz w:val="32"/>
-          <w:szCs w:val="32"/>
-          <w:lang w:val="en-US"/>
-        </w:rPr>
-        <w:t xml:space="preserve"> “</w:t>
-      </w:r>
-      <w:r>
-        <w:rPr>
-          <w:sz w:val="32"/>
-          <w:szCs w:val="32"/>
-          <w:lang w:val="en-US"/>
-        </w:rPr>
-        <w:t>Ram</w:t>
-      </w:r>
-      <w:r>
-        <w:rPr>
-          <w:sz w:val="32"/>
-          <w:szCs w:val="32"/>
-          <w:lang w:val="en-US"/>
-        </w:rPr>
-        <w:t>”,</w:t>
-      </w:r>
-    </w:p>
-    <w:p>
-      <w:pPr>
-        <w:rPr>
-          <w:sz w:val="32"/>
-          <w:szCs w:val="32"/>
-          <w:lang w:val="en-US"/>
-        </w:rPr>
-      </w:pPr>
-      <w:r>
-        <w:rPr>
-          <w:sz w:val="32"/>
-          <w:szCs w:val="32"/>
+      </w:r>
+      <w:r>
+        <w:rPr>
+          <w:sz w:val="36"/>
+          <w:szCs w:val="36"/>
           <w:lang w:val="en-US"/>
         </w:rPr>
         <w:tab/>
       </w:r>
       <w:r>
         <w:rPr>
-          <w:sz w:val="32"/>
-          <w:szCs w:val="32"/>
+          <w:sz w:val="36"/>
+          <w:szCs w:val="36"/>
           <w:lang w:val="en-US"/>
         </w:rPr>
         <w:tab/>
-        <w:t>“Class</w:t>
-      </w:r>
-      <w:proofErr w:type="gramStart"/>
-      <w:r>
-        <w:rPr>
-          <w:sz w:val="32"/>
-          <w:szCs w:val="32"/>
-          <w:lang w:val="en-US"/>
-        </w:rPr>
-        <w:t>” :</w:t>
-      </w:r>
-      <w:proofErr w:type="gramEnd"/>
-      <w:r>
-        <w:rPr>
-          <w:sz w:val="32"/>
-          <w:szCs w:val="32"/>
-          <w:lang w:val="en-US"/>
-        </w:rPr>
-        <w:t xml:space="preserve"> </w:t>
-      </w:r>
-      <w:r>
-        <w:rPr>
-          <w:sz w:val="32"/>
-          <w:szCs w:val="32"/>
-          <w:lang w:val="en-US"/>
-        </w:rPr>
-        <w:t>8</w:t>
-      </w:r>
-    </w:p>
-    <w:p>
-      <w:pPr>
-        <w:ind w:firstLine="720"/>
-        <w:rPr>
-          <w:sz w:val="32"/>
-          <w:szCs w:val="32"/>
-          <w:lang w:val="en-US"/>
-        </w:rPr>
-      </w:pPr>
-      <w:r>
-        <w:rPr>
-          <w:sz w:val="32"/>
-          <w:szCs w:val="32"/>
-          <w:lang w:val="en-US"/>
-        </w:rPr>
-        <w:t>},</w:t>
-      </w:r>
-    </w:p>
-    <w:p>
-      <w:pPr>
-        <w:ind w:firstLine="720"/>
-        <w:rPr>
-          <w:sz w:val="32"/>
-          <w:szCs w:val="32"/>
-          <w:lang w:val="en-US"/>
-        </w:rPr>
-      </w:pPr>
-      <w:r>
-        <w:rPr>
-          <w:sz w:val="32"/>
-          <w:szCs w:val="32"/>
-          <w:lang w:val="en-US"/>
-        </w:rPr>
-        <w:t>{</w:t>
-      </w:r>
-    </w:p>
-    <w:p>
-      <w:pPr>
-        <w:rPr>
-          <w:sz w:val="32"/>
-          <w:szCs w:val="32"/>
-          <w:lang w:val="en-US"/>
-        </w:rPr>
-      </w:pPr>
-      <w:r>
-        <w:rPr>
-          <w:sz w:val="32"/>
-          <w:szCs w:val="32"/>
+        <w:t>&lt;id&gt;101&lt;/id&gt;</w:t>
+      </w:r>
+    </w:p>
+    <w:p>
+      <w:pPr>
+        <w:rPr>
+          <w:sz w:val="36"/>
+          <w:szCs w:val="36"/>
+          <w:lang w:val="en-US"/>
+        </w:rPr>
+      </w:pPr>
+      <w:r>
+        <w:rPr>
+          <w:sz w:val="36"/>
+          <w:szCs w:val="36"/>
           <w:lang w:val="en-US"/>
         </w:rPr>
         <w:tab/>
       </w:r>
       <w:r>
         <w:rPr>
-          <w:sz w:val="32"/>
-          <w:szCs w:val="32"/>
+          <w:sz w:val="36"/>
+          <w:szCs w:val="36"/>
           <w:lang w:val="en-US"/>
         </w:rPr>
         <w:tab/>
       </w:r>
       <w:r>
         <w:rPr>
-          <w:sz w:val="32"/>
-          <w:szCs w:val="32"/>
-          <w:lang w:val="en-US"/>
-        </w:rPr>
-        <w:t>“id</w:t>
-      </w:r>
-      <w:proofErr w:type="gramStart"/>
-      <w:r>
-        <w:rPr>
-          <w:sz w:val="32"/>
-          <w:szCs w:val="32"/>
-          <w:lang w:val="en-US"/>
-        </w:rPr>
-        <w:t>” :</w:t>
-      </w:r>
-      <w:proofErr w:type="gramEnd"/>
-      <w:r>
-        <w:rPr>
-          <w:sz w:val="32"/>
-          <w:szCs w:val="32"/>
-          <w:lang w:val="en-US"/>
-        </w:rPr>
-        <w:t xml:space="preserve"> 10</w:t>
-      </w:r>
-      <w:r>
-        <w:rPr>
-          <w:sz w:val="32"/>
-          <w:szCs w:val="32"/>
-          <w:lang w:val="en-US"/>
-        </w:rPr>
-        <w:t>3</w:t>
-      </w:r>
-      <w:r>
-        <w:rPr>
-          <w:sz w:val="32"/>
-          <w:szCs w:val="32"/>
-          <w:lang w:val="en-US"/>
-        </w:rPr>
-        <w:t>,</w:t>
-      </w:r>
-    </w:p>
-    <w:p>
-      <w:pPr>
-        <w:rPr>
-          <w:sz w:val="32"/>
-          <w:szCs w:val="32"/>
-          <w:lang w:val="en-US"/>
-        </w:rPr>
-      </w:pPr>
-      <w:r>
-        <w:rPr>
-          <w:sz w:val="32"/>
-          <w:szCs w:val="32"/>
+          <w:sz w:val="36"/>
+          <w:szCs w:val="36"/>
           <w:lang w:val="en-US"/>
         </w:rPr>
         <w:tab/>
-      </w:r>
-      <w:r>
-        <w:rPr>
-          <w:sz w:val="32"/>
-          <w:szCs w:val="32"/>
+        <w:t>&lt;Name&gt;Shiva&lt;/Name&gt;</w:t>
+      </w:r>
+    </w:p>
+    <w:p>
+      <w:pPr>
+        <w:rPr>
+          <w:sz w:val="36"/>
+          <w:szCs w:val="36"/>
+          <w:lang w:val="en-US"/>
+        </w:rPr>
+      </w:pPr>
+      <w:r>
+        <w:rPr>
+          <w:sz w:val="36"/>
+          <w:szCs w:val="36"/>
           <w:lang w:val="en-US"/>
         </w:rPr>
         <w:tab/>
-        <w:t>“Name</w:t>
-      </w:r>
-      <w:proofErr w:type="gramStart"/>
-      <w:r>
-        <w:rPr>
-          <w:sz w:val="32"/>
-          <w:szCs w:val="32"/>
-          <w:lang w:val="en-US"/>
-        </w:rPr>
-        <w:t>” :</w:t>
-      </w:r>
-      <w:proofErr w:type="gramEnd"/>
-      <w:r>
-        <w:rPr>
-          <w:sz w:val="32"/>
-          <w:szCs w:val="32"/>
-          <w:lang w:val="en-US"/>
-        </w:rPr>
-        <w:t xml:space="preserve"> “</w:t>
-      </w:r>
-      <w:r>
-        <w:rPr>
-          <w:sz w:val="32"/>
-          <w:szCs w:val="32"/>
-          <w:lang w:val="en-US"/>
-        </w:rPr>
-        <w:t>Krishna</w:t>
-      </w:r>
-      <w:r>
-        <w:rPr>
-          <w:sz w:val="32"/>
-          <w:szCs w:val="32"/>
-          <w:lang w:val="en-US"/>
-        </w:rPr>
-        <w:t>”,</w:t>
-      </w:r>
-    </w:p>
-    <w:p>
-      <w:pPr>
-        <w:rPr>
-          <w:sz w:val="32"/>
-          <w:szCs w:val="32"/>
-          <w:lang w:val="en-US"/>
-        </w:rPr>
-      </w:pPr>
-      <w:r>
-        <w:rPr>
-          <w:sz w:val="32"/>
-          <w:szCs w:val="32"/>
+      </w:r>
+      <w:r>
+        <w:rPr>
+          <w:sz w:val="36"/>
+          <w:szCs w:val="36"/>
           <w:lang w:val="en-US"/>
         </w:rPr>
         <w:tab/>
-      </w:r>
-      <w:r>
-        <w:rPr>
-          <w:sz w:val="32"/>
-          <w:szCs w:val="32"/>
+        <w:t>&lt;/student&gt;</w:t>
+      </w:r>
+    </w:p>
+    <w:p>
+      <w:pPr>
+        <w:ind w:left="720" w:firstLine="720"/>
+        <w:rPr>
+          <w:sz w:val="36"/>
+          <w:szCs w:val="36"/>
+          <w:lang w:val="en-US"/>
+        </w:rPr>
+      </w:pPr>
+      <w:r>
+        <w:rPr>
+          <w:sz w:val="36"/>
+          <w:szCs w:val="36"/>
+          <w:lang w:val="en-US"/>
+        </w:rPr>
+        <w:t>&lt;student&gt;</w:t>
+      </w:r>
+    </w:p>
+    <w:p>
+      <w:pPr>
+        <w:rPr>
+          <w:sz w:val="36"/>
+          <w:szCs w:val="36"/>
+          <w:lang w:val="en-US"/>
+        </w:rPr>
+      </w:pPr>
+      <w:r>
+        <w:rPr>
+          <w:sz w:val="36"/>
+          <w:szCs w:val="36"/>
           <w:lang w:val="en-US"/>
         </w:rPr>
         <w:tab/>
-        <w:t>“Class</w:t>
-      </w:r>
-      <w:proofErr w:type="gramStart"/>
-      <w:r>
-        <w:rPr>
-          <w:sz w:val="32"/>
-          <w:szCs w:val="32"/>
-          <w:lang w:val="en-US"/>
-        </w:rPr>
-        <w:t>” :</w:t>
-      </w:r>
-      <w:proofErr w:type="gramEnd"/>
-      <w:r>
-        <w:rPr>
-          <w:sz w:val="32"/>
-          <w:szCs w:val="32"/>
-          <w:lang w:val="en-US"/>
-        </w:rPr>
-        <w:t xml:space="preserve"> </w:t>
-      </w:r>
-      <w:r>
-        <w:rPr>
-          <w:sz w:val="32"/>
-          <w:szCs w:val="32"/>
-          <w:lang w:val="en-US"/>
-        </w:rPr>
-        <w:t>7</w:t>
-      </w:r>
-    </w:p>
-    <w:p>
-      <w:pPr>
-        <w:ind w:firstLine="720"/>
-        <w:rPr>
-          <w:sz w:val="32"/>
-          <w:szCs w:val="32"/>
-          <w:lang w:val="en-US"/>
-        </w:rPr>
-      </w:pPr>
-      <w:r>
-        <w:rPr>
-          <w:sz w:val="32"/>
-          <w:szCs w:val="32"/>
-          <w:lang w:val="en-US"/>
-        </w:rPr>
-        <w:t>}</w:t>
-      </w:r>
-    </w:p>
-    <w:p>
-      <w:pPr>
-        <w:rPr>
-          <w:sz w:val="32"/>
-          <w:szCs w:val="32"/>
-          <w:lang w:val="en-US"/>
-        </w:rPr>
-      </w:pPr>
-      <w:r>
-        <w:rPr>
-          <w:sz w:val="32"/>
-          <w:szCs w:val="32"/>
-          <w:lang w:val="en-US"/>
-        </w:rPr>
-        <w:t>]</w:t>
-      </w:r>
-      <w:r>
-        <w:rPr>
-          <w:sz w:val="32"/>
-          <w:szCs w:val="32"/>
-          <w:lang w:val="en-US"/>
-        </w:rPr>
-        <w:t>,</w:t>
-      </w:r>
-    </w:p>
-    <w:p>
-      <w:pPr>
-        <w:rPr>
-          <w:sz w:val="32"/>
-          <w:szCs w:val="32"/>
-          <w:lang w:val="en-US"/>
-        </w:rPr>
-      </w:pPr>
-      <w:r>
-        <w:rPr>
-          <w:sz w:val="32"/>
-          <w:szCs w:val="32"/>
-          <w:lang w:val="en-US"/>
-        </w:rPr>
-        <w:t>“Teachers</w:t>
-      </w:r>
-      <w:proofErr w:type="gramStart"/>
-      <w:r>
-        <w:rPr>
-          <w:sz w:val="32"/>
-          <w:szCs w:val="32"/>
-          <w:lang w:val="en-US"/>
-        </w:rPr>
-        <w:t>” :</w:t>
-      </w:r>
-      <w:proofErr w:type="gramEnd"/>
-      <w:r>
-        <w:rPr>
-          <w:sz w:val="32"/>
-          <w:szCs w:val="32"/>
-          <w:lang w:val="en-US"/>
-        </w:rPr>
-        <w:t xml:space="preserve"> </w:t>
-      </w:r>
-    </w:p>
-    <w:p>
-      <w:pPr>
-        <w:rPr>
-          <w:sz w:val="32"/>
-          <w:szCs w:val="32"/>
-          <w:lang w:val="en-US"/>
-        </w:rPr>
-      </w:pPr>
-      <w:r>
-        <w:rPr>
-          <w:sz w:val="32"/>
-          <w:szCs w:val="32"/>
+      </w:r>
+      <w:r>
+        <w:rPr>
+          <w:sz w:val="36"/>
+          <w:szCs w:val="36"/>
           <w:lang w:val="en-US"/>
         </w:rPr>
         <w:tab/>
-        <w:t>{</w:t>
-      </w:r>
-    </w:p>
-    <w:p>
-      <w:pPr>
-        <w:rPr>
-          <w:sz w:val="32"/>
-          <w:szCs w:val="32"/>
-          <w:lang w:val="en-US"/>
-        </w:rPr>
-      </w:pPr>
-      <w:r>
-        <w:rPr>
-          <w:sz w:val="32"/>
-          <w:szCs w:val="32"/>
+      </w:r>
+      <w:r>
+        <w:rPr>
+          <w:sz w:val="36"/>
+          <w:szCs w:val="36"/>
+          <w:lang w:val="en-US"/>
+        </w:rPr>
+        <w:tab/>
+        <w:t>&lt;id&gt;102&lt;/id&gt;</w:t>
+      </w:r>
+    </w:p>
+    <w:p>
+      <w:pPr>
+        <w:rPr>
+          <w:sz w:val="36"/>
+          <w:szCs w:val="36"/>
+          <w:lang w:val="en-US"/>
+        </w:rPr>
+      </w:pPr>
+      <w:r>
+        <w:rPr>
+          <w:sz w:val="36"/>
+          <w:szCs w:val="36"/>
+          <w:lang w:val="en-US"/>
+        </w:rPr>
+        <w:tab/>
+      </w:r>
+      <w:r>
+        <w:rPr>
+          <w:sz w:val="36"/>
+          <w:szCs w:val="36"/>
+          <w:lang w:val="en-US"/>
+        </w:rPr>
+        <w:tab/>
+      </w:r>
+      <w:r>
+        <w:rPr>
+          <w:sz w:val="36"/>
+          <w:szCs w:val="36"/>
+          <w:lang w:val="en-US"/>
+        </w:rPr>
+        <w:tab/>
+        <w:t>&lt;Name&gt;Ram&lt;/Name&gt;</w:t>
+      </w:r>
+    </w:p>
+    <w:p>
+      <w:pPr>
+        <w:rPr>
+          <w:sz w:val="36"/>
+          <w:szCs w:val="36"/>
+          <w:lang w:val="en-US"/>
+        </w:rPr>
+      </w:pPr>
+      <w:r>
+        <w:rPr>
+          <w:sz w:val="36"/>
+          <w:szCs w:val="36"/>
+          <w:lang w:val="en-US"/>
+        </w:rPr>
+        <w:tab/>
+      </w:r>
+      <w:r>
+        <w:rPr>
+          <w:sz w:val="36"/>
+          <w:szCs w:val="36"/>
+          <w:lang w:val="en-US"/>
+        </w:rPr>
+        <w:tab/>
+        <w:t>&lt;/student&gt;</w:t>
+      </w:r>
+    </w:p>
+    <w:p>
+      <w:pPr>
+        <w:ind w:left="720" w:firstLine="720"/>
+        <w:rPr>
+          <w:sz w:val="36"/>
+          <w:szCs w:val="36"/>
+          <w:lang w:val="en-US"/>
+        </w:rPr>
+      </w:pPr>
+      <w:r>
+        <w:rPr>
+          <w:sz w:val="36"/>
+          <w:szCs w:val="36"/>
+          <w:lang w:val="en-US"/>
+        </w:rPr>
+        <w:t>&lt;student&gt;</w:t>
+      </w:r>
+    </w:p>
+    <w:p>
+      <w:pPr>
+        <w:rPr>
+          <w:sz w:val="36"/>
+          <w:szCs w:val="36"/>
+          <w:lang w:val="en-US"/>
+        </w:rPr>
+      </w:pPr>
+      <w:r>
+        <w:rPr>
+          <w:sz w:val="36"/>
+          <w:szCs w:val="36"/>
+          <w:lang w:val="en-US"/>
+        </w:rPr>
+        <w:tab/>
+      </w:r>
+      <w:r>
+        <w:rPr>
+          <w:sz w:val="36"/>
+          <w:szCs w:val="36"/>
+          <w:lang w:val="en-US"/>
+        </w:rPr>
+        <w:tab/>
+      </w:r>
+      <w:r>
+        <w:rPr>
+          <w:sz w:val="36"/>
+          <w:szCs w:val="36"/>
+          <w:lang w:val="en-US"/>
+        </w:rPr>
+        <w:tab/>
+        <w:t>&lt;id&gt;103&lt;/id&gt;</w:t>
+      </w:r>
+    </w:p>
+    <w:p>
+      <w:pPr>
+        <w:rPr>
+          <w:sz w:val="36"/>
+          <w:szCs w:val="36"/>
+          <w:lang w:val="en-US"/>
+        </w:rPr>
+      </w:pPr>
+      <w:r>
+        <w:rPr>
+          <w:sz w:val="36"/>
+          <w:szCs w:val="36"/>
           <w:lang w:val="en-US"/>
         </w:rPr>
         <w:lastRenderedPageBreak/>
         <w:tab/>
-        <w:t>“</w:t>
-      </w:r>
-      <w:proofErr w:type="spellStart"/>
-      <w:r>
-        <w:rPr>
-          <w:sz w:val="32"/>
-          <w:szCs w:val="32"/>
-          <w:lang w:val="en-US"/>
-        </w:rPr>
-        <w:t>Maths</w:t>
-      </w:r>
-      <w:proofErr w:type="spellEnd"/>
-      <w:proofErr w:type="gramStart"/>
-      <w:r>
-        <w:rPr>
-          <w:sz w:val="32"/>
-          <w:szCs w:val="32"/>
-          <w:lang w:val="en-US"/>
-        </w:rPr>
-        <w:t>” :</w:t>
-      </w:r>
-      <w:proofErr w:type="gramEnd"/>
-      <w:r>
-        <w:rPr>
-          <w:sz w:val="32"/>
-          <w:szCs w:val="32"/>
-          <w:lang w:val="en-US"/>
-        </w:rPr>
-        <w:t xml:space="preserve"> “Ravi Sir”,</w:t>
-      </w:r>
-    </w:p>
-    <w:p>
-      <w:pPr>
-        <w:rPr>
-          <w:sz w:val="32"/>
-          <w:szCs w:val="32"/>
-          <w:lang w:val="en-US"/>
-        </w:rPr>
-      </w:pPr>
-      <w:r>
-        <w:rPr>
-          <w:sz w:val="32"/>
-          <w:szCs w:val="32"/>
-          <w:lang w:val="en-US"/>
-        </w:rPr>
-        <w:tab/>
-        <w:t>“Telugu</w:t>
-      </w:r>
-      <w:proofErr w:type="gramStart"/>
-      <w:r>
-        <w:rPr>
-          <w:sz w:val="32"/>
-          <w:szCs w:val="32"/>
-          <w:lang w:val="en-US"/>
-        </w:rPr>
-        <w:t>” :</w:t>
-      </w:r>
-      <w:proofErr w:type="gramEnd"/>
-      <w:r>
-        <w:rPr>
-          <w:sz w:val="32"/>
-          <w:szCs w:val="32"/>
-          <w:lang w:val="en-US"/>
-        </w:rPr>
-        <w:t xml:space="preserve"> “Pooja Mam”,</w:t>
-      </w:r>
-    </w:p>
-    <w:p>
-      <w:pPr>
-        <w:rPr>
-          <w:sz w:val="32"/>
-          <w:szCs w:val="32"/>
-          <w:lang w:val="en-US"/>
-        </w:rPr>
-      </w:pPr>
-      <w:r>
-        <w:rPr>
-          <w:sz w:val="32"/>
-          <w:szCs w:val="32"/>
-          <w:lang w:val="en-US"/>
-        </w:rPr>
-        <w:tab/>
-        <w:t>“English</w:t>
-      </w:r>
-      <w:proofErr w:type="gramStart"/>
-      <w:r>
-        <w:rPr>
-          <w:sz w:val="32"/>
-          <w:szCs w:val="32"/>
-          <w:lang w:val="en-US"/>
-        </w:rPr>
-        <w:t>” :</w:t>
-      </w:r>
-      <w:proofErr w:type="gramEnd"/>
-      <w:r>
-        <w:rPr>
-          <w:sz w:val="32"/>
-          <w:szCs w:val="32"/>
-          <w:lang w:val="en-US"/>
-        </w:rPr>
-        <w:t xml:space="preserve"> “Praveen Sir”</w:t>
-      </w:r>
-    </w:p>
-    <w:p>
-      <w:pPr>
-        <w:ind w:firstLine="720"/>
-        <w:rPr>
-          <w:sz w:val="32"/>
-          <w:szCs w:val="32"/>
-          <w:lang w:val="en-US"/>
-        </w:rPr>
-      </w:pPr>
-      <w:r>
-        <w:rPr>
-          <w:sz w:val="32"/>
-          <w:szCs w:val="32"/>
-          <w:lang w:val="en-US"/>
-        </w:rPr>
-        <w:t>}</w:t>
-      </w:r>
-    </w:p>
-    <w:p>
-      <w:pPr>
-        <w:rPr>
-          <w:sz w:val="32"/>
-          <w:szCs w:val="32"/>
-          <w:lang w:val="en-US"/>
-        </w:rPr>
-      </w:pPr>
-      <w:r>
-        <w:rPr>
-          <w:sz w:val="32"/>
-          <w:szCs w:val="32"/>
-          <w:lang w:val="en-US"/>
-        </w:rPr>
-        <w:t>}</w:t>
-      </w:r>
-    </w:p>
-    <w:p>
-      <w:pPr>
-        <w:rPr>
-          <w:sz w:val="44"/>
-          <w:szCs w:val="44"/>
-          <w:lang w:val="en-US"/>
-        </w:rPr>
-      </w:pPr>
-    </w:p>
-    <w:p>
-      <w:pPr>
-        <w:rPr>
-          <w:sz w:val="44"/>
-          <w:szCs w:val="44"/>
-          <w:lang w:val="en-US"/>
-        </w:rPr>
-      </w:pPr>
-      <w:r>
-        <w:rPr>
-          <w:sz w:val="44"/>
-          <w:szCs w:val="44"/>
-          <w:lang w:val="en-US"/>
-        </w:rPr>
-        <w:t>XML</w:t>
-      </w:r>
-    </w:p>
-    <w:p>
-      <w:pPr>
-        <w:rPr>
-          <w:sz w:val="44"/>
-          <w:szCs w:val="44"/>
-          <w:lang w:val="en-US"/>
-        </w:rPr>
-      </w:pPr>
-    </w:p>
-    <w:p>
-      <w:pPr>
+      </w:r>
+      <w:r>
         <w:rPr>
           <w:sz w:val="36"/>
           <w:szCs w:val="36"/>
           <w:lang w:val="en-US"/>
         </w:rPr>
-      </w:pPr>
+        <w:tab/>
+      </w:r>
       <w:r>
         <w:rPr>
           <w:sz w:val="36"/>
           <w:szCs w:val="36"/>
           <w:lang w:val="en-US"/>
         </w:rPr>
-        <w:t>&lt;School&gt;</w:t>
+        <w:tab/>
+        <w:t>&lt;Name&gt;Krishna&lt;/Name&gt;</w:t>
       </w:r>
     </w:p>
     <w:p>
@@ -9192,142 +8337,143 @@
           <w:lang w:val="en-US"/>
         </w:rPr>
         <w:tab/>
-        <w:t>&lt;</w:t>
-      </w:r>
-      <w:proofErr w:type="spellStart"/>
+      </w:r>
       <w:r>
         <w:rPr>
           <w:sz w:val="36"/>
           <w:szCs w:val="36"/>
           <w:lang w:val="en-US"/>
         </w:rPr>
-        <w:t>SchoolName</w:t>
-      </w:r>
-      <w:proofErr w:type="spellEnd"/>
-      <w:r>
+        <w:tab/>
+        <w:t>&lt;/student&gt;</w:t>
+      </w:r>
+    </w:p>
+    <w:p>
+      <w:pPr>
         <w:rPr>
           <w:sz w:val="36"/>
           <w:szCs w:val="36"/>
           <w:lang w:val="en-US"/>
         </w:rPr>
-        <w:t>&gt; Aditya &lt;/</w:t>
-      </w:r>
-      <w:proofErr w:type="spellStart"/>
+      </w:pPr>
       <w:r>
         <w:rPr>
           <w:sz w:val="36"/>
           <w:szCs w:val="36"/>
           <w:lang w:val="en-US"/>
         </w:rPr>
-        <w:t>SchoolName</w:t>
-      </w:r>
-      <w:proofErr w:type="spellEnd"/>
-      <w:r>
+        <w:tab/>
+        <w:t>&lt;/Students&gt;</w:t>
+      </w:r>
+    </w:p>
+    <w:p>
+      <w:pPr>
         <w:rPr>
           <w:sz w:val="36"/>
           <w:szCs w:val="36"/>
           <w:lang w:val="en-US"/>
         </w:rPr>
-        <w:t>&gt;</w:t>
-      </w:r>
-    </w:p>
-    <w:p>
-      <w:pPr>
+      </w:pPr>
+      <w:r>
         <w:rPr>
           <w:sz w:val="36"/>
           <w:szCs w:val="36"/>
           <w:lang w:val="en-US"/>
         </w:rPr>
-      </w:pPr>
-      <w:r>
+        <w:t>&lt;Teachers&gt;</w:t>
+      </w:r>
+    </w:p>
+    <w:p>
+      <w:pPr>
         <w:rPr>
           <w:sz w:val="36"/>
           <w:szCs w:val="36"/>
           <w:lang w:val="en-US"/>
         </w:rPr>
-        <w:tab/>
-        <w:t>&lt;</w:t>
-      </w:r>
-      <w:proofErr w:type="spellStart"/>
+      </w:pPr>
       <w:r>
         <w:rPr>
           <w:sz w:val="36"/>
           <w:szCs w:val="36"/>
           <w:lang w:val="en-US"/>
         </w:rPr>
-        <w:t>SchoolLocation</w:t>
-      </w:r>
-      <w:proofErr w:type="spellEnd"/>
-      <w:r>
+        <w:tab/>
+        <w:t>&lt;Maths&gt;Ravi Sir&lt;/Maths&gt;</w:t>
+      </w:r>
+    </w:p>
+    <w:p>
+      <w:pPr>
         <w:rPr>
           <w:sz w:val="36"/>
           <w:szCs w:val="36"/>
           <w:lang w:val="en-US"/>
         </w:rPr>
-        <w:t>&gt;Hyderabad&lt;/</w:t>
-      </w:r>
-      <w:proofErr w:type="spellStart"/>
+      </w:pPr>
       <w:r>
         <w:rPr>
           <w:sz w:val="36"/>
           <w:szCs w:val="36"/>
           <w:lang w:val="en-US"/>
         </w:rPr>
-        <w:t>SchoolLocation</w:t>
-      </w:r>
-      <w:proofErr w:type="spellEnd"/>
-      <w:r>
+        <w:tab/>
+        <w:t>&lt;Telugu&gt;Pooja Mam&lt;/Telugu&gt;</w:t>
+      </w:r>
+    </w:p>
+    <w:p>
+      <w:pPr>
         <w:rPr>
           <w:sz w:val="36"/>
           <w:szCs w:val="36"/>
           <w:lang w:val="en-US"/>
         </w:rPr>
-        <w:t>&gt;</w:t>
-      </w:r>
-    </w:p>
-    <w:p>
-      <w:pPr>
+      </w:pPr>
+      <w:r>
         <w:rPr>
           <w:sz w:val="36"/>
           <w:szCs w:val="36"/>
           <w:lang w:val="en-US"/>
         </w:rPr>
-      </w:pPr>
-      <w:r>
+        <w:tab/>
+        <w:t>&lt;English&gt;Praveen Sir&lt;/English&gt;</w:t>
+      </w:r>
+    </w:p>
+    <w:p>
+      <w:pPr>
         <w:rPr>
           <w:sz w:val="36"/>
           <w:szCs w:val="36"/>
           <w:lang w:val="en-US"/>
         </w:rPr>
-        <w:tab/>
-        <w:t>&lt;Students&gt;</w:t>
-      </w:r>
-    </w:p>
-    <w:p>
-      <w:pPr>
+      </w:pPr>
+      <w:r>
         <w:rPr>
           <w:sz w:val="36"/>
           <w:szCs w:val="36"/>
           <w:lang w:val="en-US"/>
         </w:rPr>
-      </w:pPr>
-      <w:r>
+        <w:t>&lt;/School&gt;</w:t>
+      </w:r>
+    </w:p>
+    <w:p>
+      <w:pPr>
+        <w:pBdr>
+          <w:bottom w:val="single" w:sz="6" w:space="1" w:color="auto"/>
+        </w:pBdr>
         <w:rPr>
           <w:sz w:val="36"/>
           <w:szCs w:val="36"/>
           <w:lang w:val="en-US"/>
         </w:rPr>
-        <w:tab/>
-      </w:r>
-      <w:r>
+      </w:pPr>
+    </w:p>
+    <w:p>
+      <w:pPr>
         <w:rPr>
           <w:sz w:val="36"/>
           <w:szCs w:val="36"/>
           <w:lang w:val="en-US"/>
         </w:rPr>
-        <w:tab/>
-        <w:t>&lt;student&gt;</w:t>
-      </w:r>
+      </w:pPr>
     </w:p>
     <w:p>
       <w:pPr>
@@ -9343,24 +8489,24 @@
           <w:szCs w:val="36"/>
           <w:lang w:val="en-US"/>
         </w:rPr>
-        <w:tab/>
-      </w:r>
-      <w:r>
+        <w:t>Alerts</w:t>
+      </w:r>
+    </w:p>
+    <w:p>
+      <w:pPr>
         <w:rPr>
           <w:sz w:val="36"/>
           <w:szCs w:val="36"/>
           <w:lang w:val="en-US"/>
         </w:rPr>
-        <w:tab/>
-      </w:r>
+      </w:pPr>
       <w:r>
         <w:rPr>
           <w:sz w:val="36"/>
           <w:szCs w:val="36"/>
           <w:lang w:val="en-US"/>
         </w:rPr>
-        <w:tab/>
-        <w:t>&lt;id&gt;101&lt;/id&gt;</w:t>
+        <w:t>API</w:t>
       </w:r>
     </w:p>
     <w:p>
@@ -9377,24 +8523,24 @@
           <w:szCs w:val="36"/>
           <w:lang w:val="en-US"/>
         </w:rPr>
-        <w:tab/>
-      </w:r>
-      <w:r>
+        <w:t>Assets</w:t>
+      </w:r>
+    </w:p>
+    <w:p>
+      <w:pPr>
         <w:rPr>
           <w:sz w:val="36"/>
           <w:szCs w:val="36"/>
           <w:lang w:val="en-US"/>
         </w:rPr>
-        <w:tab/>
-      </w:r>
+      </w:pPr>
       <w:r>
         <w:rPr>
           <w:sz w:val="36"/>
           <w:szCs w:val="36"/>
           <w:lang w:val="en-US"/>
         </w:rPr>
-        <w:tab/>
-        <w:t>&lt;Name&gt;Shiva&lt;/Name&gt;</w:t>
+        <w:t>Jobs</w:t>
       </w:r>
     </w:p>
     <w:p>
@@ -9411,35 +8557,37 @@
           <w:szCs w:val="36"/>
           <w:lang w:val="en-US"/>
         </w:rPr>
-        <w:tab/>
-      </w:r>
-      <w:r>
+        <w:t>Orchestrator</w:t>
+      </w:r>
+    </w:p>
+    <w:p>
+      <w:pPr>
         <w:rPr>
           <w:sz w:val="36"/>
           <w:szCs w:val="36"/>
           <w:lang w:val="en-US"/>
         </w:rPr>
-        <w:tab/>
-        <w:t>&lt;/student&gt;</w:t>
-      </w:r>
-    </w:p>
-    <w:p>
-      <w:pPr>
-        <w:ind w:left="720" w:firstLine="720"/>
+      </w:pPr>
+      <w:r>
         <w:rPr>
           <w:sz w:val="36"/>
           <w:szCs w:val="36"/>
           <w:lang w:val="en-US"/>
         </w:rPr>
-      </w:pPr>
-      <w:r>
+        <w:t>Queues</w:t>
+      </w:r>
+    </w:p>
+    <w:p>
+      <w:pPr>
+        <w:pBdr>
+          <w:bottom w:val="single" w:sz="6" w:space="1" w:color="auto"/>
+        </w:pBdr>
         <w:rPr>
           <w:sz w:val="36"/>
           <w:szCs w:val="36"/>
           <w:lang w:val="en-US"/>
         </w:rPr>
-        <w:t>&lt;student&gt;</w:t>
-      </w:r>
+      </w:pPr>
     </w:p>
     <w:p>
       <w:pPr>
@@ -9449,47 +8597,84 @@
           <w:lang w:val="en-US"/>
         </w:rPr>
       </w:pPr>
-      <w:r>
+    </w:p>
+    <w:p>
+      <w:pPr>
         <w:rPr>
           <w:sz w:val="36"/>
           <w:szCs w:val="36"/>
           <w:lang w:val="en-US"/>
         </w:rPr>
-        <w:tab/>
-      </w:r>
-      <w:r>
+      </w:pPr>
+      <w:hyperlink r:id="rId7" w:history="1">
+        <w:r>
+          <w:rPr>
+            <w:rStyle w:val="Hyperlink"/>
+            <w:sz w:val="36"/>
+            <w:szCs w:val="36"/>
+            <w:lang w:val="en-US"/>
+          </w:rPr>
+          <w:t>Www.irctc.co.in</w:t>
+        </w:r>
+      </w:hyperlink>
+    </w:p>
+    <w:p>
+      <w:pPr>
         <w:rPr>
           <w:sz w:val="36"/>
           <w:szCs w:val="36"/>
           <w:lang w:val="en-US"/>
         </w:rPr>
-        <w:tab/>
-      </w:r>
-      <w:r>
+      </w:pPr>
+      <w:hyperlink r:id="rId8" w:history="1">
+        <w:r>
+          <w:rPr>
+            <w:rStyle w:val="Hyperlink"/>
+            <w:sz w:val="36"/>
+            <w:szCs w:val="36"/>
+            <w:lang w:val="en-US"/>
+          </w:rPr>
+          <w:t>www.dev.irctc.co.in</w:t>
+        </w:r>
+      </w:hyperlink>
+    </w:p>
+    <w:p>
+      <w:pPr>
         <w:rPr>
           <w:sz w:val="36"/>
           <w:szCs w:val="36"/>
           <w:lang w:val="en-US"/>
         </w:rPr>
-        <w:tab/>
-        <w:t>&lt;id&gt;10</w:t>
-      </w:r>
-      <w:r>
+      </w:pPr>
+      <w:hyperlink r:id="rId9" w:history="1">
+        <w:r>
+          <w:rPr>
+            <w:rStyle w:val="Hyperlink"/>
+            <w:sz w:val="36"/>
+            <w:szCs w:val="36"/>
+            <w:lang w:val="en-US"/>
+          </w:rPr>
+          <w:t>www.uat.irctc.co.in</w:t>
+        </w:r>
+      </w:hyperlink>
+    </w:p>
+    <w:p>
+      <w:pPr>
         <w:rPr>
           <w:sz w:val="36"/>
           <w:szCs w:val="36"/>
           <w:lang w:val="en-US"/>
         </w:rPr>
-        <w:t>2</w:t>
-      </w:r>
-      <w:r>
+      </w:pPr>
+    </w:p>
+    <w:p>
+      <w:pPr>
         <w:rPr>
           <w:sz w:val="36"/>
           <w:szCs w:val="36"/>
           <w:lang w:val="en-US"/>
         </w:rPr>
-        <w:t>&lt;/id&gt;</w:t>
-      </w:r>
+      </w:pPr>
     </w:p>
     <w:p>
       <w:pPr>
@@ -9505,41 +8690,77 @@
           <w:szCs w:val="36"/>
           <w:lang w:val="en-US"/>
         </w:rPr>
-        <w:tab/>
-      </w:r>
-      <w:r>
+        <w:t>Cloud.uipath.com</w:t>
+      </w:r>
+    </w:p>
+    <w:p>
+      <w:pPr>
         <w:rPr>
           <w:sz w:val="36"/>
           <w:szCs w:val="36"/>
           <w:lang w:val="en-US"/>
         </w:rPr>
-        <w:tab/>
-      </w:r>
-      <w:r>
+      </w:pPr>
+    </w:p>
+    <w:p>
+      <w:pPr>
         <w:rPr>
           <w:sz w:val="36"/>
           <w:szCs w:val="36"/>
           <w:lang w:val="en-US"/>
         </w:rPr>
-        <w:tab/>
-        <w:t>&lt;Name&gt;</w:t>
-      </w:r>
-      <w:r>
+      </w:pPr>
+      <w:hyperlink r:id="rId10" w:history="1">
+        <w:r>
+          <w:rPr>
+            <w:rStyle w:val="Hyperlink"/>
+            <w:sz w:val="36"/>
+            <w:szCs w:val="36"/>
+            <w:lang w:val="en-US"/>
+          </w:rPr>
+          <w:t>www.dev.organon.uipath.com</w:t>
+        </w:r>
+      </w:hyperlink>
+    </w:p>
+    <w:p>
+      <w:pPr>
         <w:rPr>
           <w:sz w:val="36"/>
           <w:szCs w:val="36"/>
           <w:lang w:val="en-US"/>
         </w:rPr>
-        <w:t>Ram</w:t>
-      </w:r>
-      <w:r>
+      </w:pPr>
+      <w:hyperlink r:id="rId11" w:history="1">
+        <w:r>
+          <w:rPr>
+            <w:rStyle w:val="Hyperlink"/>
+            <w:sz w:val="36"/>
+            <w:szCs w:val="36"/>
+            <w:lang w:val="en-US"/>
+          </w:rPr>
+          <w:t>www.Uat.organon.uipath.com</w:t>
+        </w:r>
+      </w:hyperlink>
+    </w:p>
+    <w:p>
+      <w:pPr>
         <w:rPr>
           <w:sz w:val="36"/>
           <w:szCs w:val="36"/>
           <w:lang w:val="en-US"/>
         </w:rPr>
-        <w:t>&lt;/Name&gt;</w:t>
-      </w:r>
+      </w:pPr>
+      <w:hyperlink r:id="rId12" w:history="1">
+        <w:r>
+          <w:rPr>
+            <w:rStyle w:val="Hyperlink"/>
+            <w:sz w:val="36"/>
+            <w:szCs w:val="36"/>
+            <w:lang w:val="en-US"/>
+          </w:rPr>
+          <w:t>www.prod.organon.uipath.com</w:t>
+        </w:r>
+      </w:hyperlink>
     </w:p>
     <w:p>
       <w:pPr>
@@ -9549,310 +8770,32 @@
           <w:lang w:val="en-US"/>
         </w:rPr>
       </w:pPr>
-      <w:r>
+    </w:p>
+    <w:p>
+      <w:pPr>
         <w:rPr>
           <w:sz w:val="36"/>
           <w:szCs w:val="36"/>
           <w:lang w:val="en-US"/>
         </w:rPr>
-        <w:tab/>
-      </w:r>
+      </w:pPr>
       <w:r>
         <w:rPr>
           <w:sz w:val="36"/>
           <w:szCs w:val="36"/>
           <w:lang w:val="en-US"/>
         </w:rPr>
-        <w:tab/>
-        <w:t>&lt;/student&gt;</w:t>
-      </w:r>
-    </w:p>
-    <w:p>
-      <w:pPr>
-        <w:ind w:left="720" w:firstLine="720"/>
+        <w:t>www.organon.uipath .com – 3 tenant</w:t>
+      </w:r>
+    </w:p>
+    <w:p>
+      <w:pPr>
         <w:rPr>
           <w:sz w:val="36"/>
           <w:szCs w:val="36"/>
           <w:lang w:val="en-US"/>
         </w:rPr>
       </w:pPr>
-      <w:r>
-        <w:rPr>
-          <w:sz w:val="36"/>
-          <w:szCs w:val="36"/>
-          <w:lang w:val="en-US"/>
-        </w:rPr>
-        <w:t>&lt;student&gt;</w:t>
-      </w:r>
-    </w:p>
-    <w:p>
-      <w:pPr>
-        <w:rPr>
-          <w:sz w:val="36"/>
-          <w:szCs w:val="36"/>
-          <w:lang w:val="en-US"/>
-        </w:rPr>
-      </w:pPr>
-      <w:r>
-        <w:rPr>
-          <w:sz w:val="36"/>
-          <w:szCs w:val="36"/>
-          <w:lang w:val="en-US"/>
-        </w:rPr>
-        <w:tab/>
-      </w:r>
-      <w:r>
-        <w:rPr>
-          <w:sz w:val="36"/>
-          <w:szCs w:val="36"/>
-          <w:lang w:val="en-US"/>
-        </w:rPr>
-        <w:tab/>
-      </w:r>
-      <w:r>
-        <w:rPr>
-          <w:sz w:val="36"/>
-          <w:szCs w:val="36"/>
-          <w:lang w:val="en-US"/>
-        </w:rPr>
-        <w:tab/>
-        <w:t>&lt;id&gt;10</w:t>
-      </w:r>
-      <w:r>
-        <w:rPr>
-          <w:sz w:val="36"/>
-          <w:szCs w:val="36"/>
-          <w:lang w:val="en-US"/>
-        </w:rPr>
-        <w:t>3</w:t>
-      </w:r>
-      <w:r>
-        <w:rPr>
-          <w:sz w:val="36"/>
-          <w:szCs w:val="36"/>
-          <w:lang w:val="en-US"/>
-        </w:rPr>
-        <w:t>&lt;/id&gt;</w:t>
-      </w:r>
-    </w:p>
-    <w:p>
-      <w:pPr>
-        <w:rPr>
-          <w:sz w:val="36"/>
-          <w:szCs w:val="36"/>
-          <w:lang w:val="en-US"/>
-        </w:rPr>
-      </w:pPr>
-      <w:r>
-        <w:rPr>
-          <w:sz w:val="36"/>
-          <w:szCs w:val="36"/>
-          <w:lang w:val="en-US"/>
-        </w:rPr>
-        <w:lastRenderedPageBreak/>
-        <w:tab/>
-      </w:r>
-      <w:r>
-        <w:rPr>
-          <w:sz w:val="36"/>
-          <w:szCs w:val="36"/>
-          <w:lang w:val="en-US"/>
-        </w:rPr>
-        <w:tab/>
-      </w:r>
-      <w:r>
-        <w:rPr>
-          <w:sz w:val="36"/>
-          <w:szCs w:val="36"/>
-          <w:lang w:val="en-US"/>
-        </w:rPr>
-        <w:tab/>
-        <w:t>&lt;Name&gt;</w:t>
-      </w:r>
-      <w:r>
-        <w:rPr>
-          <w:sz w:val="36"/>
-          <w:szCs w:val="36"/>
-          <w:lang w:val="en-US"/>
-        </w:rPr>
-        <w:t>Krishna</w:t>
-      </w:r>
-      <w:r>
-        <w:rPr>
-          <w:sz w:val="36"/>
-          <w:szCs w:val="36"/>
-          <w:lang w:val="en-US"/>
-        </w:rPr>
-        <w:t>&lt;/Name&gt;</w:t>
-      </w:r>
-    </w:p>
-    <w:p>
-      <w:pPr>
-        <w:rPr>
-          <w:sz w:val="36"/>
-          <w:szCs w:val="36"/>
-          <w:lang w:val="en-US"/>
-        </w:rPr>
-      </w:pPr>
-      <w:r>
-        <w:rPr>
-          <w:sz w:val="36"/>
-          <w:szCs w:val="36"/>
-          <w:lang w:val="en-US"/>
-        </w:rPr>
-        <w:tab/>
-      </w:r>
-      <w:r>
-        <w:rPr>
-          <w:sz w:val="36"/>
-          <w:szCs w:val="36"/>
-          <w:lang w:val="en-US"/>
-        </w:rPr>
-        <w:tab/>
-        <w:t>&lt;/student&gt;</w:t>
-      </w:r>
-    </w:p>
-    <w:p>
-      <w:pPr>
-        <w:rPr>
-          <w:sz w:val="36"/>
-          <w:szCs w:val="36"/>
-          <w:lang w:val="en-US"/>
-        </w:rPr>
-      </w:pPr>
-      <w:r>
-        <w:rPr>
-          <w:sz w:val="36"/>
-          <w:szCs w:val="36"/>
-          <w:lang w:val="en-US"/>
-        </w:rPr>
-        <w:tab/>
-        <w:t>&lt;/Students&gt;</w:t>
-      </w:r>
-    </w:p>
-    <w:p>
-      <w:pPr>
-        <w:rPr>
-          <w:sz w:val="36"/>
-          <w:szCs w:val="36"/>
-          <w:lang w:val="en-US"/>
-        </w:rPr>
-      </w:pPr>
-      <w:r>
-        <w:rPr>
-          <w:sz w:val="36"/>
-          <w:szCs w:val="36"/>
-          <w:lang w:val="en-US"/>
-        </w:rPr>
-        <w:t>&lt;Teachers&gt;</w:t>
-      </w:r>
-    </w:p>
-    <w:p>
-      <w:pPr>
-        <w:rPr>
-          <w:sz w:val="36"/>
-          <w:szCs w:val="36"/>
-          <w:lang w:val="en-US"/>
-        </w:rPr>
-      </w:pPr>
-      <w:r>
-        <w:rPr>
-          <w:sz w:val="36"/>
-          <w:szCs w:val="36"/>
-          <w:lang w:val="en-US"/>
-        </w:rPr>
-        <w:tab/>
-        <w:t>&lt;</w:t>
-      </w:r>
-      <w:proofErr w:type="spellStart"/>
-      <w:r>
-        <w:rPr>
-          <w:sz w:val="36"/>
-          <w:szCs w:val="36"/>
-          <w:lang w:val="en-US"/>
-        </w:rPr>
-        <w:t>Maths</w:t>
-      </w:r>
-      <w:proofErr w:type="spellEnd"/>
-      <w:r>
-        <w:rPr>
-          <w:sz w:val="36"/>
-          <w:szCs w:val="36"/>
-          <w:lang w:val="en-US"/>
-        </w:rPr>
-        <w:t>&gt;Ravi Sir&lt;/</w:t>
-      </w:r>
-      <w:proofErr w:type="spellStart"/>
-      <w:r>
-        <w:rPr>
-          <w:sz w:val="36"/>
-          <w:szCs w:val="36"/>
-          <w:lang w:val="en-US"/>
-        </w:rPr>
-        <w:t>Maths</w:t>
-      </w:r>
-      <w:proofErr w:type="spellEnd"/>
-      <w:r>
-        <w:rPr>
-          <w:sz w:val="36"/>
-          <w:szCs w:val="36"/>
-          <w:lang w:val="en-US"/>
-        </w:rPr>
-        <w:t>&gt;</w:t>
-      </w:r>
-    </w:p>
-    <w:p>
-      <w:pPr>
-        <w:rPr>
-          <w:sz w:val="36"/>
-          <w:szCs w:val="36"/>
-          <w:lang w:val="en-US"/>
-        </w:rPr>
-      </w:pPr>
-      <w:r>
-        <w:rPr>
-          <w:sz w:val="36"/>
-          <w:szCs w:val="36"/>
-          <w:lang w:val="en-US"/>
-        </w:rPr>
-        <w:tab/>
-        <w:t>&lt;Telugu&gt;Pooja Mam&lt;/Telugu&gt;</w:t>
-      </w:r>
-    </w:p>
-    <w:p>
-      <w:pPr>
-        <w:rPr>
-          <w:sz w:val="36"/>
-          <w:szCs w:val="36"/>
-          <w:lang w:val="en-US"/>
-        </w:rPr>
-      </w:pPr>
-      <w:r>
-        <w:rPr>
-          <w:sz w:val="36"/>
-          <w:szCs w:val="36"/>
-          <w:lang w:val="en-US"/>
-        </w:rPr>
-        <w:tab/>
-        <w:t>&lt;English&gt;Praveen Sir&lt;/English&gt;</w:t>
-      </w:r>
-    </w:p>
-    <w:p>
-      <w:pPr>
-        <w:rPr>
-          <w:sz w:val="36"/>
-          <w:szCs w:val="36"/>
-          <w:lang w:val="en-US"/>
-        </w:rPr>
-      </w:pPr>
-      <w:r>
-        <w:rPr>
-          <w:sz w:val="36"/>
-          <w:szCs w:val="36"/>
-          <w:lang w:val="en-US"/>
-        </w:rPr>
-        <w:t>&lt;/School&gt;</w:t>
-      </w:r>
     </w:p>
     <w:sectPr>
       <w:pgSz w:w="11906" w:h="16838"/>

</xml_diff>